<commit_message>
doc updates Added make_md and a PDF version of the manual
</commit_message>
<xml_diff>
--- a/doc/Blotch3DUserManual.docx
+++ b/doc/Blotch3DUserManual.docx
@@ -16,7 +16,7 @@
         </w:rPr>
       </w:pPr>
       <w:bookmarkStart w:id="0" w:name="_Toc515931534"/>
-      <w:bookmarkStart w:id="1" w:name="_Toc516011364"/>
+      <w:bookmarkStart w:id="1" w:name="_Toc516117021"/>
       <w:r>
         <w:rPr>
           <w:rFonts w:cstheme="majorHAnsi"/>
@@ -55,7 +55,54 @@
           <w:i/>
           <w:color w:val="FFFF00"/>
         </w:rPr>
-        <w:t>[Preliminary]</w:t>
+        <w:t>[</w:t>
+      </w:r>
+      <w:r>
+        <w:rPr>
+          <w:rFonts w:asciiTheme="majorHAnsi" w:hAnsiTheme="majorHAnsi" w:cstheme="majorHAnsi"/>
+          <w:i/>
+          <w:color w:val="FFFF00"/>
+        </w:rPr>
+        <w:t>This is p</w:t>
+      </w:r>
+      <w:r>
+        <w:rPr>
+          <w:rFonts w:asciiTheme="majorHAnsi" w:hAnsiTheme="majorHAnsi" w:cstheme="majorHAnsi"/>
+          <w:i/>
+          <w:color w:val="FFFF00"/>
+        </w:rPr>
+        <w:t>reliminary</w:t>
+      </w:r>
+      <w:r>
+        <w:rPr>
+          <w:rFonts w:asciiTheme="majorHAnsi" w:hAnsiTheme="majorHAnsi" w:cstheme="majorHAnsi"/>
+          <w:i/>
+          <w:color w:val="FFFF00"/>
+        </w:rPr>
+        <w:t xml:space="preserve"> information. A </w:t>
+      </w:r>
+      <w:r>
+        <w:rPr>
+          <w:rFonts w:asciiTheme="majorHAnsi" w:hAnsiTheme="majorHAnsi" w:cstheme="majorHAnsi"/>
+          <w:color w:val="FFFF00"/>
+        </w:rPr>
+        <w:t>“[TBD]”</w:t>
+      </w:r>
+      <w:r>
+        <w:rPr>
+          <w:rFonts w:asciiTheme="majorHAnsi" w:hAnsiTheme="majorHAnsi" w:cstheme="majorHAnsi"/>
+          <w:i/>
+          <w:color w:val="FFFF00"/>
+        </w:rPr>
+        <w:t xml:space="preserve"> in the below text indicates that feature is not fully implemented</w:t>
+      </w:r>
+      <w:r>
+        <w:rPr>
+          <w:rFonts w:asciiTheme="majorHAnsi" w:hAnsiTheme="majorHAnsi" w:cstheme="majorHAnsi"/>
+          <w:i/>
+          <w:color w:val="FFFF00"/>
+        </w:rPr>
+        <w:t>]</w:t>
       </w:r>
     </w:p>
     <w:sdt>
@@ -127,7 +174,7 @@
               <w:noProof/>
             </w:rPr>
           </w:pPr>
-          <w:hyperlink w:anchor="_Toc516011364" w:history="1">
+          <w:hyperlink w:anchor="_Toc516117021" w:history="1">
             <w:r>
               <w:rPr>
                 <w:rStyle w:val="Hyperlink"/>
@@ -155,7 +202,7 @@
                 <w:noProof/>
                 <w:webHidden/>
               </w:rPr>
-              <w:instrText xml:space="preserve"> PAGEREF _Toc516011364 \h </w:instrText>
+              <w:instrText xml:space="preserve"> PAGEREF _Toc516117021 \h </w:instrText>
             </w:r>
             <w:r>
               <w:rPr>
@@ -197,7 +244,7 @@
               <w:noProof/>
             </w:rPr>
           </w:pPr>
-          <w:hyperlink w:anchor="_Toc516011365" w:history="1">
+          <w:hyperlink w:anchor="_Toc516117022" w:history="1">
             <w:r>
               <w:rPr>
                 <w:rStyle w:val="Hyperlink"/>
@@ -225,7 +272,7 @@
                 <w:noProof/>
                 <w:webHidden/>
               </w:rPr>
-              <w:instrText xml:space="preserve"> PAGEREF _Toc516011365 \h </w:instrText>
+              <w:instrText xml:space="preserve"> PAGEREF _Toc516117022 \h </w:instrText>
             </w:r>
             <w:r>
               <w:rPr>
@@ -267,7 +314,7 @@
               <w:noProof/>
             </w:rPr>
           </w:pPr>
-          <w:hyperlink w:anchor="_Toc516011366" w:history="1">
+          <w:hyperlink w:anchor="_Toc516117023" w:history="1">
             <w:r>
               <w:rPr>
                 <w:rStyle w:val="Hyperlink"/>
@@ -295,7 +342,7 @@
                 <w:noProof/>
                 <w:webHidden/>
               </w:rPr>
-              <w:instrText xml:space="preserve"> PAGEREF _Toc516011366 \h </w:instrText>
+              <w:instrText xml:space="preserve"> PAGEREF _Toc516117023 \h </w:instrText>
             </w:r>
             <w:r>
               <w:rPr>
@@ -337,7 +384,7 @@
               <w:noProof/>
             </w:rPr>
           </w:pPr>
-          <w:hyperlink w:anchor="_Toc516011367" w:history="1">
+          <w:hyperlink w:anchor="_Toc516117024" w:history="1">
             <w:r>
               <w:rPr>
                 <w:rStyle w:val="Hyperlink"/>
@@ -365,7 +412,7 @@
                 <w:noProof/>
                 <w:webHidden/>
               </w:rPr>
-              <w:instrText xml:space="preserve"> PAGEREF _Toc516011367 \h </w:instrText>
+              <w:instrText xml:space="preserve"> PAGEREF _Toc516117024 \h </w:instrText>
             </w:r>
             <w:r>
               <w:rPr>
@@ -407,7 +454,7 @@
               <w:noProof/>
             </w:rPr>
           </w:pPr>
-          <w:hyperlink w:anchor="_Toc516011368" w:history="1">
+          <w:hyperlink w:anchor="_Toc516117025" w:history="1">
             <w:r>
               <w:rPr>
                 <w:rStyle w:val="Hyperlink"/>
@@ -435,7 +482,7 @@
                 <w:noProof/>
                 <w:webHidden/>
               </w:rPr>
-              <w:instrText xml:space="preserve"> PAGEREF _Toc516011368 \h </w:instrText>
+              <w:instrText xml:space="preserve"> PAGEREF _Toc516117025 \h </w:instrText>
             </w:r>
             <w:r>
               <w:rPr>
@@ -477,7 +524,7 @@
               <w:noProof/>
             </w:rPr>
           </w:pPr>
-          <w:hyperlink w:anchor="_Toc516011369" w:history="1">
+          <w:hyperlink w:anchor="_Toc516117026" w:history="1">
             <w:r>
               <w:rPr>
                 <w:rStyle w:val="Hyperlink"/>
@@ -505,7 +552,7 @@
                 <w:noProof/>
                 <w:webHidden/>
               </w:rPr>
-              <w:instrText xml:space="preserve"> PAGEREF _Toc516011369 \h </w:instrText>
+              <w:instrText xml:space="preserve"> PAGEREF _Toc516117026 \h </w:instrText>
             </w:r>
             <w:r>
               <w:rPr>
@@ -547,7 +594,7 @@
               <w:noProof/>
             </w:rPr>
           </w:pPr>
-          <w:hyperlink w:anchor="_Toc516011370" w:history="1">
+          <w:hyperlink w:anchor="_Toc516117027" w:history="1">
             <w:r>
               <w:rPr>
                 <w:rStyle w:val="Hyperlink"/>
@@ -575,7 +622,7 @@
                 <w:noProof/>
                 <w:webHidden/>
               </w:rPr>
-              <w:instrText xml:space="preserve"> PAGEREF _Toc516011370 \h </w:instrText>
+              <w:instrText xml:space="preserve"> PAGEREF _Toc516117027 \h </w:instrText>
             </w:r>
             <w:r>
               <w:rPr>
@@ -617,7 +664,7 @@
               <w:noProof/>
             </w:rPr>
           </w:pPr>
-          <w:hyperlink w:anchor="_Toc516011371" w:history="1">
+          <w:hyperlink w:anchor="_Toc516117028" w:history="1">
             <w:r>
               <w:rPr>
                 <w:rStyle w:val="Hyperlink"/>
@@ -645,7 +692,7 @@
                 <w:noProof/>
                 <w:webHidden/>
               </w:rPr>
-              <w:instrText xml:space="preserve"> PAGEREF _Toc516011371 \h </w:instrText>
+              <w:instrText xml:space="preserve"> PAGEREF _Toc516117028 \h </w:instrText>
             </w:r>
             <w:r>
               <w:rPr>
@@ -687,7 +734,7 @@
               <w:noProof/>
             </w:rPr>
           </w:pPr>
-          <w:hyperlink w:anchor="_Toc516011372" w:history="1">
+          <w:hyperlink w:anchor="_Toc516117029" w:history="1">
             <w:r>
               <w:rPr>
                 <w:rStyle w:val="Hyperlink"/>
@@ -715,7 +762,7 @@
                 <w:noProof/>
                 <w:webHidden/>
               </w:rPr>
-              <w:instrText xml:space="preserve"> PAGEREF _Toc516011372 \h </w:instrText>
+              <w:instrText xml:space="preserve"> PAGEREF _Toc516117029 \h </w:instrText>
             </w:r>
             <w:r>
               <w:rPr>
@@ -757,7 +804,7 @@
               <w:noProof/>
             </w:rPr>
           </w:pPr>
-          <w:hyperlink w:anchor="_Toc516011373" w:history="1">
+          <w:hyperlink w:anchor="_Toc516117030" w:history="1">
             <w:r>
               <w:rPr>
                 <w:rStyle w:val="Hyperlink"/>
@@ -785,7 +832,7 @@
                 <w:noProof/>
                 <w:webHidden/>
               </w:rPr>
-              <w:instrText xml:space="preserve"> PAGEREF _Toc516011373 \h </w:instrText>
+              <w:instrText xml:space="preserve"> PAGEREF _Toc516117030 \h </w:instrText>
             </w:r>
             <w:r>
               <w:rPr>
@@ -844,7 +891,7 @@
           <w:color w:val="FF0000"/>
         </w:rPr>
       </w:pPr>
-      <w:bookmarkStart w:id="2" w:name="_Toc516011365"/>
+      <w:bookmarkStart w:id="2" w:name="_Toc516117022"/>
       <w:r>
         <w:rPr>
           <w:rFonts w:cstheme="majorHAnsi"/>
@@ -947,7 +994,18 @@
           <w:sz w:val="19"/>
           <w:szCs w:val="19"/>
         </w:rPr>
-        <w:t>Permission is hereby granted, free of charge, to any person obtaining a copy of this software and associated documentation</w:t>
+        <w:t>Permission is hereby granted, free of charge, to any person obtaining a</w:t>
+      </w:r>
+      <w:bookmarkStart w:id="3" w:name="_GoBack"/>
+      <w:bookmarkEnd w:id="3"/>
+      <w:r>
+        <w:rPr>
+          <w:rFonts w:asciiTheme="majorHAnsi" w:hAnsiTheme="majorHAnsi" w:cstheme="majorHAnsi"/>
+          <w:color w:val="FFFF00"/>
+          <w:sz w:val="19"/>
+          <w:szCs w:val="19"/>
+        </w:rPr>
+        <w:t xml:space="preserve"> copy of this software and associated documentation</w:t>
       </w:r>
       <w:r>
         <w:rPr>
@@ -1224,7 +1282,7 @@
           <w:color w:val="FF0000"/>
         </w:rPr>
       </w:pPr>
-      <w:bookmarkStart w:id="3" w:name="_Toc516011366"/>
+      <w:bookmarkStart w:id="4" w:name="_Toc516117023"/>
       <w:r>
         <w:rPr>
           <w:rFonts w:cstheme="majorHAnsi"/>
@@ -1232,7 +1290,7 @@
         </w:rPr>
         <w:t>Introduction</w:t>
       </w:r>
-      <w:bookmarkEnd w:id="3"/>
+      <w:bookmarkEnd w:id="4"/>
     </w:p>
     <w:p>
       <w:pPr>
@@ -1786,16 +1844,7 @@
           <w:rFonts w:asciiTheme="majorHAnsi" w:hAnsiTheme="majorHAnsi" w:cstheme="majorHAnsi"/>
           <w:color w:val="FFFF00"/>
         </w:rPr>
-        <w:t>a sprite’s position</w:t>
-      </w:r>
-      <w:bookmarkStart w:id="4" w:name="_GoBack"/>
-      <w:bookmarkEnd w:id="4"/>
-      <w:r>
-        <w:rPr>
-          <w:rFonts w:asciiTheme="majorHAnsi" w:hAnsiTheme="majorHAnsi" w:cstheme="majorHAnsi"/>
-          <w:color w:val="FFFF00"/>
-        </w:rPr>
-        <w:t xml:space="preserve">. </w:t>
+        <w:t xml:space="preserve">a sprite’s position. </w:t>
       </w:r>
     </w:p>
     <w:p>
@@ -2393,7 +2442,7 @@
           <w:color w:val="FF0000"/>
         </w:rPr>
       </w:pPr>
-      <w:bookmarkStart w:id="5" w:name="_Toc516011367"/>
+      <w:bookmarkStart w:id="5" w:name="_Toc516117024"/>
       <w:r>
         <w:rPr>
           <w:rFonts w:cstheme="majorHAnsi"/>
@@ -2850,7 +2899,7 @@
           <w:color w:val="FF0000"/>
         </w:rPr>
       </w:pPr>
-      <w:bookmarkStart w:id="6" w:name="_Toc516011368"/>
+      <w:bookmarkStart w:id="6" w:name="_Toc516117025"/>
       <w:r>
         <w:rPr>
           <w:rFonts w:cstheme="majorHAnsi"/>
@@ -3248,7 +3297,7 @@
       <w:bookmarkStart w:id="7" w:name="_Creating_a_3D"/>
       <w:bookmarkStart w:id="8" w:name="_Creating_and_using"/>
       <w:bookmarkStart w:id="9" w:name="_Developing_with_Blotch3D"/>
-      <w:bookmarkStart w:id="10" w:name="_Toc516011369"/>
+      <w:bookmarkStart w:id="10" w:name="_Toc516117026"/>
       <w:bookmarkEnd w:id="7"/>
       <w:bookmarkEnd w:id="8"/>
       <w:bookmarkEnd w:id="9"/>
@@ -5344,7 +5393,7 @@
           <w:color w:val="FF0000"/>
         </w:rPr>
       </w:pPr>
-      <w:bookmarkStart w:id="11" w:name="_Toc516011370"/>
+      <w:bookmarkStart w:id="11" w:name="_Toc516117027"/>
       <w:r>
         <w:rPr>
           <w:rFonts w:cstheme="majorHAnsi"/>
@@ -5377,7 +5426,45 @@
           <w:rFonts w:asciiTheme="majorHAnsi" w:hAnsiTheme="majorHAnsi" w:cstheme="majorHAnsi"/>
           <w:color w:val="FFFF00"/>
         </w:rPr>
-        <w:t xml:space="preserve">The easiest way to add them to your project is to simply copy the Content folder from the </w:t>
+        <w:t>The easiest way to add them to your project is to</w:t>
+      </w:r>
+      <w:r>
+        <w:rPr>
+          <w:rFonts w:asciiTheme="majorHAnsi" w:hAnsiTheme="majorHAnsi" w:cstheme="majorHAnsi"/>
+          <w:color w:val="FFFF00"/>
+        </w:rPr>
+        <w:t>…</w:t>
+      </w:r>
+    </w:p>
+    <w:p>
+      <w:pPr>
+        <w:pStyle w:val="ListParagraph"/>
+        <w:numPr>
+          <w:ilvl w:val="0"/>
+          <w:numId w:val="8"/>
+        </w:numPr>
+        <w:autoSpaceDE w:val="0"/>
+        <w:autoSpaceDN w:val="0"/>
+        <w:adjustRightInd w:val="0"/>
+        <w:spacing w:after="0" w:line="240" w:lineRule="auto"/>
+        <w:rPr>
+          <w:rFonts w:asciiTheme="majorHAnsi" w:hAnsiTheme="majorHAnsi" w:cstheme="majorHAnsi"/>
+          <w:color w:val="FFFF00"/>
+        </w:rPr>
+      </w:pPr>
+      <w:r>
+        <w:rPr>
+          <w:rFonts w:asciiTheme="majorHAnsi" w:hAnsiTheme="majorHAnsi" w:cstheme="majorHAnsi"/>
+          <w:color w:val="FFFF00"/>
+        </w:rPr>
+        <w:t>C</w:t>
+      </w:r>
+      <w:r>
+        <w:rPr>
+          <w:rFonts w:asciiTheme="majorHAnsi" w:hAnsiTheme="majorHAnsi" w:cstheme="majorHAnsi"/>
+          <w:color w:val="FFFF00"/>
+        </w:rPr>
+        <w:t xml:space="preserve">opy the Content folder from the </w:t>
       </w:r>
       <w:r>
         <w:rPr>
@@ -5398,7 +5485,38 @@
           <w:rFonts w:asciiTheme="majorHAnsi" w:hAnsiTheme="majorHAnsi" w:cstheme="majorHAnsi"/>
           <w:color w:val="FFFF00"/>
         </w:rPr>
-        <w:t xml:space="preserve"> to your project folder, and then add the “</w:t>
+        <w:t xml:space="preserve"> to your project folder</w:t>
+      </w:r>
+    </w:p>
+    <w:p>
+      <w:pPr>
+        <w:pStyle w:val="ListParagraph"/>
+        <w:numPr>
+          <w:ilvl w:val="0"/>
+          <w:numId w:val="8"/>
+        </w:numPr>
+        <w:autoSpaceDE w:val="0"/>
+        <w:autoSpaceDN w:val="0"/>
+        <w:adjustRightInd w:val="0"/>
+        <w:spacing w:after="0" w:line="240" w:lineRule="auto"/>
+        <w:rPr>
+          <w:rFonts w:asciiTheme="majorHAnsi" w:hAnsiTheme="majorHAnsi" w:cstheme="majorHAnsi"/>
+          <w:color w:val="FFFF00"/>
+        </w:rPr>
+      </w:pPr>
+      <w:r>
+        <w:rPr>
+          <w:rFonts w:asciiTheme="majorHAnsi" w:hAnsiTheme="majorHAnsi" w:cstheme="majorHAnsi"/>
+          <w:color w:val="FFFF00"/>
+        </w:rPr>
+        <w:t>A</w:t>
+      </w:r>
+      <w:r>
+        <w:rPr>
+          <w:rFonts w:asciiTheme="majorHAnsi" w:hAnsiTheme="majorHAnsi" w:cstheme="majorHAnsi"/>
+          <w:color w:val="FFFF00"/>
+        </w:rPr>
+        <w:t>dd the “</w:t>
       </w:r>
       <w:proofErr w:type="spellStart"/>
       <w:r>
@@ -5414,22 +5532,126 @@
           <w:rFonts w:asciiTheme="majorHAnsi" w:hAnsiTheme="majorHAnsi" w:cstheme="majorHAnsi"/>
           <w:color w:val="FFFF00"/>
         </w:rPr>
+        <w:t>” file in that folder to your project</w:t>
+      </w:r>
+    </w:p>
+    <w:p>
+      <w:pPr>
+        <w:pStyle w:val="ListParagraph"/>
+        <w:numPr>
+          <w:ilvl w:val="0"/>
+          <w:numId w:val="8"/>
+        </w:numPr>
+        <w:autoSpaceDE w:val="0"/>
+        <w:autoSpaceDN w:val="0"/>
+        <w:adjustRightInd w:val="0"/>
+        <w:spacing w:after="0" w:line="240" w:lineRule="auto"/>
+        <w:rPr>
+          <w:rFonts w:asciiTheme="majorHAnsi" w:hAnsiTheme="majorHAnsi" w:cstheme="majorHAnsi"/>
+          <w:color w:val="FFFF00"/>
+        </w:rPr>
+      </w:pPr>
+      <w:r>
+        <w:rPr>
+          <w:rFonts w:asciiTheme="majorHAnsi" w:hAnsiTheme="majorHAnsi" w:cstheme="majorHAnsi"/>
+          <w:color w:val="FFFF00"/>
+        </w:rPr>
+        <w:t>R</w:t>
+      </w:r>
+      <w:r>
+        <w:rPr>
+          <w:rFonts w:asciiTheme="majorHAnsi" w:hAnsiTheme="majorHAnsi" w:cstheme="majorHAnsi"/>
+          <w:color w:val="FFFF00"/>
+        </w:rPr>
+        <w:t>ight-click it an</w:t>
+      </w:r>
+      <w:r>
+        <w:rPr>
+          <w:rFonts w:asciiTheme="majorHAnsi" w:hAnsiTheme="majorHAnsi" w:cstheme="majorHAnsi"/>
+          <w:color w:val="FFFF00"/>
+        </w:rPr>
+        <w:t>d select “Properties”</w:t>
+      </w:r>
+    </w:p>
+    <w:p>
+      <w:pPr>
+        <w:pStyle w:val="ListParagraph"/>
+        <w:numPr>
+          <w:ilvl w:val="0"/>
+          <w:numId w:val="8"/>
+        </w:numPr>
+        <w:autoSpaceDE w:val="0"/>
+        <w:autoSpaceDN w:val="0"/>
+        <w:adjustRightInd w:val="0"/>
+        <w:spacing w:after="0" w:line="240" w:lineRule="auto"/>
+        <w:rPr>
+          <w:rFonts w:asciiTheme="majorHAnsi" w:hAnsiTheme="majorHAnsi" w:cstheme="majorHAnsi"/>
+          <w:color w:val="FFFF00"/>
+        </w:rPr>
+      </w:pPr>
+      <w:r>
+        <w:rPr>
+          <w:rFonts w:asciiTheme="majorHAnsi" w:hAnsiTheme="majorHAnsi" w:cstheme="majorHAnsi"/>
+          <w:color w:val="FFFF00"/>
+        </w:rPr>
+        <w:t>Open the “</w:t>
+      </w:r>
+      <w:proofErr w:type="spellStart"/>
+      <w:r>
+        <w:rPr>
+          <w:rFonts w:asciiTheme="majorHAnsi" w:hAnsiTheme="majorHAnsi" w:cstheme="majorHAnsi"/>
+          <w:color w:val="FFFF00"/>
+        </w:rPr>
+        <w:t>Buikld</w:t>
+      </w:r>
+      <w:proofErr w:type="spellEnd"/>
+      <w:r>
+        <w:rPr>
+          <w:rFonts w:asciiTheme="majorHAnsi" w:hAnsiTheme="majorHAnsi" w:cstheme="majorHAnsi"/>
+          <w:color w:val="FFFF00"/>
+        </w:rPr>
+        <w:t xml:space="preserve"> Action” dropdown and select “</w:t>
+      </w:r>
+      <w:proofErr w:type="spellStart"/>
+      <w:r>
+        <w:rPr>
+          <w:rFonts w:asciiTheme="majorHAnsi" w:hAnsiTheme="majorHAnsi" w:cstheme="majorHAnsi"/>
+          <w:color w:val="FFFF00"/>
+        </w:rPr>
+        <w:t>MonoGameContentReference</w:t>
+      </w:r>
+      <w:proofErr w:type="spellEnd"/>
+      <w:r>
+        <w:rPr>
+          <w:rFonts w:asciiTheme="majorHAnsi" w:hAnsiTheme="majorHAnsi" w:cstheme="majorHAnsi"/>
+          <w:color w:val="FFFF00"/>
+        </w:rPr>
         <w:t>”</w:t>
       </w:r>
-      <w:r>
-        <w:rPr>
-          <w:rFonts w:asciiTheme="majorHAnsi" w:hAnsiTheme="majorHAnsi" w:cstheme="majorHAnsi"/>
-          <w:color w:val="FFFF00"/>
-        </w:rPr>
-        <w:t xml:space="preserve"> </w:t>
-      </w:r>
-      <w:r>
-        <w:rPr>
-          <w:rFonts w:asciiTheme="majorHAnsi" w:hAnsiTheme="majorHAnsi" w:cstheme="majorHAnsi"/>
-          <w:color w:val="FFFF00"/>
-        </w:rPr>
-        <w:t xml:space="preserve">file in that folder to your project. </w:t>
-      </w:r>
+    </w:p>
+    <w:p>
+      <w:pPr>
+        <w:autoSpaceDE w:val="0"/>
+        <w:autoSpaceDN w:val="0"/>
+        <w:adjustRightInd w:val="0"/>
+        <w:spacing w:after="0" w:line="240" w:lineRule="auto"/>
+        <w:rPr>
+          <w:rFonts w:asciiTheme="majorHAnsi" w:hAnsiTheme="majorHAnsi" w:cstheme="majorHAnsi"/>
+          <w:color w:val="FFFF00"/>
+        </w:rPr>
+      </w:pPr>
+    </w:p>
+    <w:p>
+      <w:pPr>
+        <w:autoSpaceDE w:val="0"/>
+        <w:autoSpaceDN w:val="0"/>
+        <w:adjustRightInd w:val="0"/>
+        <w:spacing w:after="0" w:line="240" w:lineRule="auto"/>
+        <w:rPr>
+          <w:rFonts w:asciiTheme="majorHAnsi" w:hAnsiTheme="majorHAnsi" w:cstheme="majorHAnsi"/>
+          <w:color w:val="FFFF00"/>
+        </w:rPr>
+      </w:pPr>
       <w:r>
         <w:rPr>
           <w:rFonts w:asciiTheme="majorHAnsi" w:hAnsiTheme="majorHAnsi" w:cstheme="majorHAnsi"/>
@@ -5442,14 +5664,7 @@
           <w:rFonts w:asciiTheme="majorHAnsi" w:hAnsiTheme="majorHAnsi" w:cstheme="majorHAnsi"/>
           <w:color w:val="FFFF00"/>
         </w:rPr>
-        <w:t xml:space="preserve">of the content files that you </w:t>
-      </w:r>
-      <w:r>
-        <w:rPr>
-          <w:rFonts w:asciiTheme="majorHAnsi" w:hAnsiTheme="majorHAnsi" w:cstheme="majorHAnsi"/>
-          <w:color w:val="FFFF00"/>
-        </w:rPr>
-        <w:t xml:space="preserve">can use </w:t>
+        <w:t xml:space="preserve">of the content files that you can use </w:t>
       </w:r>
       <w:r>
         <w:rPr>
@@ -5538,14 +5753,7 @@
           <w:rFonts w:asciiTheme="majorHAnsi" w:hAnsiTheme="majorHAnsi" w:cstheme="majorHAnsi"/>
           <w:color w:val="FFFF00"/>
         </w:rPr>
-        <w:t xml:space="preserve">See the </w:t>
-      </w:r>
-      <w:r>
-        <w:rPr>
-          <w:rFonts w:asciiTheme="majorHAnsi" w:hAnsiTheme="majorHAnsi" w:cstheme="majorHAnsi"/>
-          <w:color w:val="FFFF00"/>
-        </w:rPr>
-        <w:t xml:space="preserve">examples </w:t>
+        <w:t xml:space="preserve">See the examples </w:t>
       </w:r>
       <w:r>
         <w:rPr>
@@ -5809,7 +6017,7 @@
         </w:rPr>
       </w:pPr>
       <w:bookmarkStart w:id="12" w:name="_Introduction_to_Matrices"/>
-      <w:bookmarkStart w:id="13" w:name="_Toc516011371"/>
+      <w:bookmarkStart w:id="13" w:name="_Toc516117028"/>
       <w:bookmarkEnd w:id="12"/>
       <w:r>
         <w:rPr>
@@ -6266,7 +6474,7 @@
           <w:color w:val="FF0000"/>
         </w:rPr>
       </w:pPr>
-      <w:bookmarkStart w:id="14" w:name="_Toc516011372"/>
+      <w:bookmarkStart w:id="14" w:name="_Toc516117029"/>
       <w:r>
         <w:rPr>
           <w:rFonts w:cstheme="majorHAnsi"/>
@@ -9956,7 +10164,7 @@
           <w:szCs w:val="22"/>
         </w:rPr>
       </w:pPr>
-      <w:bookmarkStart w:id="15" w:name="_Toc516011373"/>
+      <w:bookmarkStart w:id="15" w:name="_Toc516117030"/>
       <w:r>
         <w:rPr>
           <w:rFonts w:cstheme="majorHAnsi"/>
@@ -11301,6 +11509,92 @@
     </w:lvl>
   </w:abstractNum>
   <w:abstractNum w:abstractNumId="2" w15:restartNumberingAfterBreak="0">
+    <w:nsid w:val="26B63CCD"/>
+    <w:multiLevelType w:val="hybridMultilevel"/>
+    <w:tmpl w:val="7812AF28"/>
+    <w:lvl w:ilvl="0" w:tplc="0409000F">
+      <w:start w:val="1"/>
+      <w:numFmt w:val="decimal"/>
+      <w:lvlText w:val="%1."/>
+      <w:lvlJc w:val="left"/>
+      <w:pPr>
+        <w:ind w:left="720" w:hanging="360"/>
+      </w:pPr>
+    </w:lvl>
+    <w:lvl w:ilvl="1" w:tplc="04090019" w:tentative="1">
+      <w:start w:val="1"/>
+      <w:numFmt w:val="lowerLetter"/>
+      <w:lvlText w:val="%2."/>
+      <w:lvlJc w:val="left"/>
+      <w:pPr>
+        <w:ind w:left="1440" w:hanging="360"/>
+      </w:pPr>
+    </w:lvl>
+    <w:lvl w:ilvl="2" w:tplc="0409001B" w:tentative="1">
+      <w:start w:val="1"/>
+      <w:numFmt w:val="lowerRoman"/>
+      <w:lvlText w:val="%3."/>
+      <w:lvlJc w:val="right"/>
+      <w:pPr>
+        <w:ind w:left="2160" w:hanging="180"/>
+      </w:pPr>
+    </w:lvl>
+    <w:lvl w:ilvl="3" w:tplc="0409000F" w:tentative="1">
+      <w:start w:val="1"/>
+      <w:numFmt w:val="decimal"/>
+      <w:lvlText w:val="%4."/>
+      <w:lvlJc w:val="left"/>
+      <w:pPr>
+        <w:ind w:left="2880" w:hanging="360"/>
+      </w:pPr>
+    </w:lvl>
+    <w:lvl w:ilvl="4" w:tplc="04090019" w:tentative="1">
+      <w:start w:val="1"/>
+      <w:numFmt w:val="lowerLetter"/>
+      <w:lvlText w:val="%5."/>
+      <w:lvlJc w:val="left"/>
+      <w:pPr>
+        <w:ind w:left="3600" w:hanging="360"/>
+      </w:pPr>
+    </w:lvl>
+    <w:lvl w:ilvl="5" w:tplc="0409001B" w:tentative="1">
+      <w:start w:val="1"/>
+      <w:numFmt w:val="lowerRoman"/>
+      <w:lvlText w:val="%6."/>
+      <w:lvlJc w:val="right"/>
+      <w:pPr>
+        <w:ind w:left="4320" w:hanging="180"/>
+      </w:pPr>
+    </w:lvl>
+    <w:lvl w:ilvl="6" w:tplc="0409000F" w:tentative="1">
+      <w:start w:val="1"/>
+      <w:numFmt w:val="decimal"/>
+      <w:lvlText w:val="%7."/>
+      <w:lvlJc w:val="left"/>
+      <w:pPr>
+        <w:ind w:left="5040" w:hanging="360"/>
+      </w:pPr>
+    </w:lvl>
+    <w:lvl w:ilvl="7" w:tplc="04090019" w:tentative="1">
+      <w:start w:val="1"/>
+      <w:numFmt w:val="lowerLetter"/>
+      <w:lvlText w:val="%8."/>
+      <w:lvlJc w:val="left"/>
+      <w:pPr>
+        <w:ind w:left="5760" w:hanging="360"/>
+      </w:pPr>
+    </w:lvl>
+    <w:lvl w:ilvl="8" w:tplc="0409001B" w:tentative="1">
+      <w:start w:val="1"/>
+      <w:numFmt w:val="lowerRoman"/>
+      <w:lvlText w:val="%9."/>
+      <w:lvlJc w:val="right"/>
+      <w:pPr>
+        <w:ind w:left="6480" w:hanging="180"/>
+      </w:pPr>
+    </w:lvl>
+  </w:abstractNum>
+  <w:abstractNum w:abstractNumId="3" w15:restartNumberingAfterBreak="0">
     <w:nsid w:val="36551495"/>
     <w:multiLevelType w:val="hybridMultilevel"/>
     <w:tmpl w:val="849E27D0"/>
@@ -11386,7 +11680,7 @@
       </w:pPr>
     </w:lvl>
   </w:abstractNum>
-  <w:abstractNum w:abstractNumId="3" w15:restartNumberingAfterBreak="0">
+  <w:abstractNum w:abstractNumId="4" w15:restartNumberingAfterBreak="0">
     <w:nsid w:val="45941104"/>
     <w:multiLevelType w:val="hybridMultilevel"/>
     <w:tmpl w:val="442CE2DC"/>
@@ -11475,7 +11769,7 @@
       </w:pPr>
     </w:lvl>
   </w:abstractNum>
-  <w:abstractNum w:abstractNumId="4" w15:restartNumberingAfterBreak="0">
+  <w:abstractNum w:abstractNumId="5" w15:restartNumberingAfterBreak="0">
     <w:nsid w:val="5A913223"/>
     <w:multiLevelType w:val="hybridMultilevel"/>
     <w:tmpl w:val="596CD836"/>
@@ -11561,7 +11855,7 @@
       </w:pPr>
     </w:lvl>
   </w:abstractNum>
-  <w:abstractNum w:abstractNumId="5" w15:restartNumberingAfterBreak="0">
+  <w:abstractNum w:abstractNumId="6" w15:restartNumberingAfterBreak="0">
     <w:nsid w:val="5B9523AA"/>
     <w:multiLevelType w:val="hybridMultilevel"/>
     <w:tmpl w:val="C1AA2462"/>
@@ -11647,7 +11941,7 @@
       </w:pPr>
     </w:lvl>
   </w:abstractNum>
-  <w:abstractNum w:abstractNumId="6" w15:restartNumberingAfterBreak="0">
+  <w:abstractNum w:abstractNumId="7" w15:restartNumberingAfterBreak="0">
     <w:nsid w:val="7D5920BB"/>
     <w:multiLevelType w:val="hybridMultilevel"/>
     <w:tmpl w:val="D7D6B7BA"/>
@@ -11734,25 +12028,28 @@
     </w:lvl>
   </w:abstractNum>
   <w:num w:numId="1">
+    <w:abstractNumId w:val="4"/>
+  </w:num>
+  <w:num w:numId="2">
     <w:abstractNumId w:val="3"/>
   </w:num>
-  <w:num w:numId="2">
-    <w:abstractNumId w:val="2"/>
-  </w:num>
   <w:num w:numId="3">
-    <w:abstractNumId w:val="4"/>
+    <w:abstractNumId w:val="5"/>
   </w:num>
   <w:num w:numId="4">
     <w:abstractNumId w:val="1"/>
   </w:num>
   <w:num w:numId="5">
-    <w:abstractNumId w:val="6"/>
+    <w:abstractNumId w:val="7"/>
   </w:num>
   <w:num w:numId="6">
-    <w:abstractNumId w:val="5"/>
+    <w:abstractNumId w:val="6"/>
   </w:num>
   <w:num w:numId="7">
     <w:abstractNumId w:val="0"/>
+  </w:num>
+  <w:num w:numId="8">
+    <w:abstractNumId w:val="2"/>
   </w:num>
 </w:numbering>
 </file>
@@ -12685,7 +12982,7 @@
 </file>
 
 <file path=customXml/itemProps1.xml><?xml version="1.0" encoding="utf-8"?>
-<ds:datastoreItem xmlns:ds="http://schemas.openxmlformats.org/officeDocument/2006/customXml" ds:itemID="{83C91362-30A5-4278-8EF6-5EDFD0F62F56}">
+<ds:datastoreItem xmlns:ds="http://schemas.openxmlformats.org/officeDocument/2006/customXml" ds:itemID="{05B87A40-EB9D-4610-BD37-FB3FE426D01C}">
   <ds:schemaRefs>
     <ds:schemaRef ds:uri="http://schemas.openxmlformats.org/officeDocument/2006/bibliography"/>
   </ds:schemaRefs>

</xml_diff>

<commit_message>
doc updates set backbuffer size correctly added CourierNew14
</commit_message>
<xml_diff>
--- a/doc/Blotch3DUserManual.docx
+++ b/doc/Blotch3DUserManual.docx
@@ -62,23 +62,7 @@
           <w:i/>
           <w:color w:val="FFFF00"/>
         </w:rPr>
-        <w:t>This is p</w:t>
-      </w:r>
-      <w:r>
-        <w:rPr>
-          <w:rFonts w:asciiTheme="majorHAnsi" w:hAnsiTheme="majorHAnsi" w:cstheme="majorHAnsi"/>
-          <w:i/>
-          <w:color w:val="FFFF00"/>
-        </w:rPr>
-        <w:t>reliminary</w:t>
-      </w:r>
-      <w:r>
-        <w:rPr>
-          <w:rFonts w:asciiTheme="majorHAnsi" w:hAnsiTheme="majorHAnsi" w:cstheme="majorHAnsi"/>
-          <w:i/>
-          <w:color w:val="FFFF00"/>
-        </w:rPr>
-        <w:t xml:space="preserve"> information. A </w:t>
+        <w:t xml:space="preserve">A </w:t>
       </w:r>
       <w:r>
         <w:rPr>
@@ -1383,28 +1367,7 @@
           <w:rFonts w:asciiTheme="majorHAnsi" w:hAnsiTheme="majorHAnsi" w:cstheme="majorHAnsi"/>
           <w:color w:val="FFFF00"/>
         </w:rPr>
-        <w:t xml:space="preserve">Get the </w:t>
-      </w:r>
-      <w:r>
-        <w:rPr>
-          <w:rFonts w:asciiTheme="majorHAnsi" w:hAnsiTheme="majorHAnsi" w:cstheme="majorHAnsi"/>
-          <w:color w:val="FFFF00"/>
-        </w:rPr>
-        <w:t xml:space="preserve">MonoGame </w:t>
-      </w:r>
-      <w:r>
-        <w:rPr>
-          <w:rFonts w:asciiTheme="majorHAnsi" w:hAnsiTheme="majorHAnsi" w:cstheme="majorHAnsi"/>
-          <w:color w:val="FFFF00"/>
-        </w:rPr>
-        <w:t>installer from</w:t>
-      </w:r>
-      <w:r>
-        <w:rPr>
-          <w:rFonts w:asciiTheme="majorHAnsi" w:hAnsiTheme="majorHAnsi" w:cstheme="majorHAnsi"/>
-          <w:color w:val="FFFF00"/>
-        </w:rPr>
-        <w:t xml:space="preserve"> </w:t>
+        <w:t xml:space="preserve">Get the MonoGame installer from </w:t>
       </w:r>
       <w:hyperlink r:id="rId6" w:history="1">
         <w:r>
@@ -1509,6 +1472,22 @@
         </w:rPr>
         <w:t xml:space="preserve"> project.</w:t>
       </w:r>
+      <w:r>
+        <w:rPr>
+          <w:rFonts w:asciiTheme="majorHAnsi" w:hAnsiTheme="majorHAnsi" w:cstheme="majorHAnsi"/>
+          <w:color w:val="FFFF00"/>
+        </w:rPr>
+        <w:t xml:space="preserve"> It is comprised of a single small source file that demonstrates a 3D object, a 2D text message, and user control of the camera</w:t>
+      </w:r>
+      <w:bookmarkStart w:id="3" w:name="_GoBack"/>
+      <w:bookmarkEnd w:id="3"/>
+      <w:r>
+        <w:rPr>
+          <w:rFonts w:asciiTheme="majorHAnsi" w:hAnsiTheme="majorHAnsi" w:cstheme="majorHAnsi"/>
+          <w:color w:val="FFFF00"/>
+        </w:rPr>
+        <w:t>.</w:t>
+      </w:r>
     </w:p>
     <w:p>
       <w:pPr>
@@ -1530,13 +1509,13 @@
           <w:color w:val="FF0000"/>
         </w:rPr>
       </w:pPr>
-      <w:bookmarkStart w:id="3" w:name="_Creating_a_3D"/>
-      <w:bookmarkStart w:id="4" w:name="_Creating_and_using"/>
-      <w:bookmarkStart w:id="5" w:name="_Developing_with_Blotch3D"/>
-      <w:bookmarkStart w:id="6" w:name="_Toc516117026"/>
-      <w:bookmarkEnd w:id="3"/>
+      <w:bookmarkStart w:id="4" w:name="_Creating_a_3D"/>
+      <w:bookmarkStart w:id="5" w:name="_Creating_and_using"/>
+      <w:bookmarkStart w:id="6" w:name="_Developing_with_Blotch3D"/>
+      <w:bookmarkStart w:id="7" w:name="_Toc516117026"/>
       <w:bookmarkEnd w:id="4"/>
       <w:bookmarkEnd w:id="5"/>
+      <w:bookmarkEnd w:id="6"/>
       <w:r>
         <w:rPr>
           <w:rFonts w:cstheme="majorHAnsi"/>
@@ -1544,7 +1523,7 @@
         </w:rPr>
         <w:t>Developing with Blotch3D</w:t>
       </w:r>
-      <w:bookmarkEnd w:id="6"/>
+      <w:bookmarkEnd w:id="7"/>
     </w:p>
     <w:p>
       <w:pPr>
@@ -2031,16 +2010,7 @@
           <w:rFonts w:asciiTheme="majorHAnsi" w:hAnsiTheme="majorHAnsi" w:cstheme="majorHAnsi"/>
           <w:color w:val="FFFF00"/>
         </w:rPr>
-        <w:t>make sure you have the Visual Studio add-on that supports it (for example, for Android you’ll need to add the Xamarin Android f</w:t>
-      </w:r>
-      <w:bookmarkStart w:id="7" w:name="_GoBack"/>
-      <w:bookmarkEnd w:id="7"/>
-      <w:r>
-        <w:rPr>
-          <w:rFonts w:asciiTheme="majorHAnsi" w:hAnsiTheme="majorHAnsi" w:cstheme="majorHAnsi"/>
-          <w:color w:val="FFFF00"/>
-        </w:rPr>
-        <w:t xml:space="preserve">eature), and </w:t>
+        <w:t xml:space="preserve">make sure you have the Visual Studio add-on that supports it (for example, for Android you’ll need to add the Xamarin Android feature), and </w:t>
       </w:r>
       <w:r>
         <w:rPr>
@@ -9524,8 +9494,8 @@
           <w:color w:val="FF0000"/>
         </w:rPr>
       </w:pPr>
-      <w:bookmarkStart w:id="13" w:name="_Toc516117022"/>
-      <w:bookmarkStart w:id="14" w:name="_Toc516117024"/>
+      <w:bookmarkStart w:id="13" w:name="_Toc516117024"/>
+      <w:bookmarkStart w:id="14" w:name="_Toc516117022"/>
       <w:r>
         <w:rPr>
           <w:rFonts w:cstheme="majorHAnsi"/>
@@ -9533,7 +9503,7 @@
         </w:rPr>
         <w:t>Features and limitations</w:t>
       </w:r>
-      <w:bookmarkEnd w:id="14"/>
+      <w:bookmarkEnd w:id="13"/>
     </w:p>
     <w:p>
       <w:pPr>
@@ -9736,7 +9706,7 @@
         </w:rPr>
         <w:t>Rights</w:t>
       </w:r>
-      <w:bookmarkEnd w:id="13"/>
+      <w:bookmarkEnd w:id="14"/>
     </w:p>
     <w:p>
       <w:pPr>
@@ -11660,7 +11630,7 @@
 </file>
 
 <file path=customXml/itemProps1.xml><?xml version="1.0" encoding="utf-8"?>
-<ds:datastoreItem xmlns:ds="http://schemas.openxmlformats.org/officeDocument/2006/customXml" ds:itemID="{A3695811-A050-4603-BE13-8194EF68A452}">
+<ds:datastoreItem xmlns:ds="http://schemas.openxmlformats.org/officeDocument/2006/customXml" ds:itemID="{36E2EA3A-3FB1-4A89-BC9D-5C6B21308481}">
   <ds:schemaRefs>
     <ds:schemaRef ds:uri="http://schemas.openxmlformats.org/officeDocument/2006/bibliography"/>
   </ds:schemaRefs>

</xml_diff>

<commit_message>
doc updates allow window resizing
</commit_message>
<xml_diff>
--- a/doc/Blotch3DUserManual.docx
+++ b/doc/Blotch3DUserManual.docx
@@ -7,10 +7,7 @@
       <w:pPr>
         <w:pStyle w:val="Heading2"/>
         <w:rPr>
-          <w:b/>
           <w:noProof/>
-          <w:sz w:val="40"/>
-          <w:szCs w:val="40"/>
         </w:rPr>
       </w:pPr>
       <w:bookmarkStart w:id="0" w:name="_Toc515931534"/>
@@ -29,7 +26,8 @@
       <w:bookmarkStart w:id="13" w:name="_Toc517334256"/>
       <w:bookmarkStart w:id="14" w:name="_Toc517334339"/>
       <w:bookmarkStart w:id="15" w:name="_Toc517334348"/>
-      <w:bookmarkStart w:id="16" w:name="_GoBack"/>
+      <w:bookmarkStart w:id="16" w:name="_Toc517335082"/>
+      <w:bookmarkStart w:id="17" w:name="_Toc517335134"/>
       <w:r>
         <w:rPr>
           <w:b/>
@@ -46,8 +44,8 @@
         </w:rPr>
         <w:t xml:space="preserve"> User Manual</w:t>
       </w:r>
-      <w:bookmarkStart w:id="17" w:name="_Toc517055694"/>
-      <w:bookmarkStart w:id="18" w:name="_Toc516117023"/>
+      <w:bookmarkStart w:id="18" w:name="_Toc517055694"/>
+      <w:bookmarkStart w:id="19" w:name="_Toc516117023"/>
       <w:bookmarkEnd w:id="0"/>
       <w:bookmarkEnd w:id="1"/>
       <w:bookmarkEnd w:id="2"/>
@@ -65,6 +63,7 @@
       <w:bookmarkEnd w:id="14"/>
       <w:bookmarkEnd w:id="15"/>
       <w:bookmarkEnd w:id="16"/>
+      <w:bookmarkEnd w:id="17"/>
       <w:r>
         <w:rPr>
           <w:b/>
@@ -106,15 +105,8 @@
           <w:szCs w:val="22"/>
         </w:rPr>
       </w:pPr>
-      <w:hyperlink w:anchor="_Toc517334349" w:history="1">
-        <w:r>
-          <w:rPr>
-            <w:rStyle w:val="Hyperlink"/>
-            <w:noProof/>
-          </w:rPr>
-          <w:t>Quick start</w:t>
-        </w:r>
-      </w:hyperlink>
+      <w:bookmarkStart w:id="20" w:name="_GoBack"/>
+      <w:bookmarkEnd w:id="20"/>
     </w:p>
     <w:p>
       <w:pPr>
@@ -132,7 +124,47 @@
           <w:szCs w:val="22"/>
         </w:rPr>
       </w:pPr>
-      <w:hyperlink w:anchor="_Toc517334350" w:history="1">
+      <w:r>
+        <w:fldChar w:fldCharType="begin"/>
+      </w:r>
+      <w:r>
+        <w:instrText xml:space="preserve"> HYPERLINK \l "_Toc517335135" </w:instrText>
+      </w:r>
+      <w:r>
+        <w:fldChar w:fldCharType="separate"/>
+      </w:r>
+      <w:r>
+        <w:rPr>
+          <w:rStyle w:val="Hyperlink"/>
+          <w:noProof/>
+        </w:rPr>
+        <w:t>Quick start</w:t>
+      </w:r>
+      <w:r>
+        <w:rPr>
+          <w:rStyle w:val="Hyperlink"/>
+          <w:noProof/>
+        </w:rPr>
+        <w:fldChar w:fldCharType="end"/>
+      </w:r>
+    </w:p>
+    <w:p>
+      <w:pPr>
+        <w:pStyle w:val="TOC1"/>
+        <w:tabs>
+          <w:tab w:val="right" w:leader="dot" w:pos="9350"/>
+        </w:tabs>
+        <w:rPr>
+          <w:rFonts w:eastAsiaTheme="minorEastAsia" w:cstheme="minorBidi"/>
+          <w:b w:val="0"/>
+          <w:bCs w:val="0"/>
+          <w:caps w:val="0"/>
+          <w:noProof/>
+          <w:sz w:val="22"/>
+          <w:szCs w:val="22"/>
+        </w:rPr>
+      </w:pPr>
+      <w:hyperlink w:anchor="_Toc517335136" w:history="1">
         <w:r>
           <w:rPr>
             <w:rStyle w:val="Hyperlink"/>
@@ -159,7 +191,7 @@
           <w:szCs w:val="22"/>
         </w:rPr>
       </w:pPr>
-      <w:hyperlink w:anchor="_Toc517334351" w:history="1">
+      <w:hyperlink w:anchor="_Toc517335137" w:history="1">
         <w:r>
           <w:rPr>
             <w:rStyle w:val="Hyperlink"/>
@@ -186,7 +218,7 @@
           <w:szCs w:val="22"/>
         </w:rPr>
       </w:pPr>
-      <w:hyperlink w:anchor="_Toc517334352" w:history="1">
+      <w:hyperlink w:anchor="_Toc517335138" w:history="1">
         <w:r>
           <w:rPr>
             <w:rStyle w:val="Hyperlink"/>
@@ -213,7 +245,7 @@
           <w:szCs w:val="22"/>
         </w:rPr>
       </w:pPr>
-      <w:hyperlink w:anchor="_Toc517334353" w:history="1">
+      <w:hyperlink w:anchor="_Toc517335139" w:history="1">
         <w:r>
           <w:rPr>
             <w:rStyle w:val="Hyperlink"/>
@@ -240,7 +272,7 @@
           <w:szCs w:val="22"/>
         </w:rPr>
       </w:pPr>
-      <w:hyperlink w:anchor="_Toc517334354" w:history="1">
+      <w:hyperlink w:anchor="_Toc517335140" w:history="1">
         <w:r>
           <w:rPr>
             <w:rStyle w:val="Hyperlink"/>
@@ -267,7 +299,7 @@
           <w:szCs w:val="22"/>
         </w:rPr>
       </w:pPr>
-      <w:hyperlink w:anchor="_Toc517334355" w:history="1">
+      <w:hyperlink w:anchor="_Toc517335141" w:history="1">
         <w:r>
           <w:rPr>
             <w:rStyle w:val="Hyperlink"/>
@@ -294,7 +326,7 @@
           <w:szCs w:val="22"/>
         </w:rPr>
       </w:pPr>
-      <w:hyperlink w:anchor="_Toc517334356" w:history="1">
+      <w:hyperlink w:anchor="_Toc517335142" w:history="1">
         <w:r>
           <w:rPr>
             <w:rStyle w:val="Hyperlink"/>
@@ -314,6 +346,11 @@
         </w:rPr>
       </w:pPr>
       <w:r>
+        <w:rPr>
+          <w:b/>
+          <w:sz w:val="40"/>
+          <w:szCs w:val="40"/>
+        </w:rPr>
         <w:fldChar w:fldCharType="end"/>
       </w:r>
     </w:p>
@@ -336,17 +373,17 @@
           <w:color w:val="FF0000"/>
         </w:rPr>
       </w:pPr>
-      <w:bookmarkStart w:id="19" w:name="_Toc517334340"/>
-      <w:bookmarkStart w:id="20" w:name="_Toc517334349"/>
+      <w:bookmarkStart w:id="21" w:name="_Toc517334340"/>
+      <w:bookmarkStart w:id="22" w:name="_Toc517335135"/>
       <w:r>
         <w:rPr>
           <w:color w:val="FF0000"/>
         </w:rPr>
         <w:t>Quick start</w:t>
       </w:r>
-      <w:bookmarkEnd w:id="17"/>
-      <w:bookmarkEnd w:id="19"/>
-      <w:bookmarkEnd w:id="20"/>
+      <w:bookmarkEnd w:id="18"/>
+      <w:bookmarkEnd w:id="21"/>
+      <w:bookmarkEnd w:id="22"/>
     </w:p>
     <w:p>
       <w:pPr>
@@ -560,9 +597,9 @@
           <w:color w:val="FF0000"/>
         </w:rPr>
       </w:pPr>
-      <w:bookmarkStart w:id="21" w:name="_Toc517055695"/>
-      <w:bookmarkStart w:id="22" w:name="_Toc517334341"/>
-      <w:bookmarkStart w:id="23" w:name="_Toc517334350"/>
+      <w:bookmarkStart w:id="23" w:name="_Toc517055695"/>
+      <w:bookmarkStart w:id="24" w:name="_Toc517334341"/>
+      <w:bookmarkStart w:id="25" w:name="_Toc517335136"/>
       <w:r>
         <w:rPr>
           <w:rFonts w:cstheme="majorHAnsi"/>
@@ -570,10 +607,10 @@
         </w:rPr>
         <w:t>Introduction</w:t>
       </w:r>
-      <w:bookmarkEnd w:id="18"/>
-      <w:bookmarkEnd w:id="21"/>
-      <w:bookmarkEnd w:id="22"/>
+      <w:bookmarkEnd w:id="19"/>
       <w:bookmarkEnd w:id="23"/>
+      <w:bookmarkEnd w:id="24"/>
+      <w:bookmarkEnd w:id="25"/>
     </w:p>
     <w:p>
       <w:pPr>
@@ -2279,14 +2316,14 @@
           <w:color w:val="FFFF00"/>
         </w:rPr>
       </w:pPr>
-      <w:bookmarkStart w:id="24" w:name="_Creating_a_3D"/>
-      <w:bookmarkStart w:id="25" w:name="_Creating_and_using"/>
-      <w:bookmarkStart w:id="26" w:name="_Developing_with_Blotch3D"/>
-      <w:bookmarkStart w:id="27" w:name="_Toc516117026"/>
-      <w:bookmarkStart w:id="28" w:name="_Toc517055696"/>
-      <w:bookmarkEnd w:id="24"/>
-      <w:bookmarkEnd w:id="25"/>
+      <w:bookmarkStart w:id="26" w:name="_Creating_a_3D"/>
+      <w:bookmarkStart w:id="27" w:name="_Creating_and_using"/>
+      <w:bookmarkStart w:id="28" w:name="_Developing_with_Blotch3D"/>
+      <w:bookmarkStart w:id="29" w:name="_Toc516117026"/>
+      <w:bookmarkStart w:id="30" w:name="_Toc517055696"/>
       <w:bookmarkEnd w:id="26"/>
+      <w:bookmarkEnd w:id="27"/>
+      <w:bookmarkEnd w:id="28"/>
       <w:r>
         <w:rPr>
           <w:rFonts w:asciiTheme="majorHAnsi" w:hAnsiTheme="majorHAnsi" w:cstheme="majorHAnsi"/>
@@ -2303,8 +2340,8 @@
           <w:color w:val="FF0000"/>
         </w:rPr>
       </w:pPr>
-      <w:bookmarkStart w:id="29" w:name="_Toc517334342"/>
-      <w:bookmarkStart w:id="30" w:name="_Toc517334351"/>
+      <w:bookmarkStart w:id="31" w:name="_Toc517334342"/>
+      <w:bookmarkStart w:id="32" w:name="_Toc517335137"/>
       <w:r>
         <w:rPr>
           <w:rFonts w:cstheme="majorHAnsi"/>
@@ -2312,10 +2349,10 @@
         </w:rPr>
         <w:t>Developing with Blotch3D</w:t>
       </w:r>
-      <w:bookmarkEnd w:id="27"/>
-      <w:bookmarkEnd w:id="28"/>
       <w:bookmarkEnd w:id="29"/>
       <w:bookmarkEnd w:id="30"/>
+      <w:bookmarkEnd w:id="31"/>
+      <w:bookmarkEnd w:id="32"/>
     </w:p>
     <w:p>
       <w:pPr>
@@ -5173,10 +5210,10 @@
           <w:color w:val="FF0000"/>
         </w:rPr>
       </w:pPr>
-      <w:bookmarkStart w:id="31" w:name="_Toc516117027"/>
-      <w:bookmarkStart w:id="32" w:name="_Toc517055697"/>
-      <w:bookmarkStart w:id="33" w:name="_Toc517334343"/>
-      <w:bookmarkStart w:id="34" w:name="_Toc517334352"/>
+      <w:bookmarkStart w:id="33" w:name="_Toc516117027"/>
+      <w:bookmarkStart w:id="34" w:name="_Toc517055697"/>
+      <w:bookmarkStart w:id="35" w:name="_Toc517334343"/>
+      <w:bookmarkStart w:id="36" w:name="_Toc517335138"/>
       <w:r>
         <w:rPr>
           <w:rFonts w:cstheme="majorHAnsi"/>
@@ -5184,10 +5221,10 @@
         </w:rPr>
         <w:t>Making 3D models</w:t>
       </w:r>
-      <w:bookmarkEnd w:id="31"/>
-      <w:bookmarkEnd w:id="32"/>
       <w:bookmarkEnd w:id="33"/>
       <w:bookmarkEnd w:id="34"/>
+      <w:bookmarkEnd w:id="35"/>
+      <w:bookmarkEnd w:id="36"/>
     </w:p>
     <w:p>
       <w:pPr>
@@ -5821,11 +5858,11 @@
           <w:color w:val="FF0000"/>
         </w:rPr>
       </w:pPr>
-      <w:bookmarkStart w:id="35" w:name="_Introduction_to_Matrices"/>
-      <w:bookmarkStart w:id="36" w:name="_Toc517055698"/>
-      <w:bookmarkStart w:id="37" w:name="_Toc517334344"/>
-      <w:bookmarkStart w:id="38" w:name="_Toc517334353"/>
-      <w:bookmarkEnd w:id="35"/>
+      <w:bookmarkStart w:id="37" w:name="_Introduction_to_Matrices"/>
+      <w:bookmarkStart w:id="38" w:name="_Toc517055698"/>
+      <w:bookmarkStart w:id="39" w:name="_Toc517334344"/>
+      <w:bookmarkStart w:id="40" w:name="_Toc517335139"/>
+      <w:bookmarkEnd w:id="37"/>
       <w:r>
         <w:rPr>
           <w:rFonts w:cstheme="majorHAnsi"/>
@@ -5833,9 +5870,9 @@
         </w:rPr>
         <w:t>Dynamically changing a sprite’s orientation and position</w:t>
       </w:r>
-      <w:bookmarkEnd w:id="36"/>
-      <w:bookmarkEnd w:id="37"/>
       <w:bookmarkEnd w:id="38"/>
+      <w:bookmarkEnd w:id="39"/>
+      <w:bookmarkEnd w:id="40"/>
     </w:p>
     <w:p>
       <w:pPr>
@@ -6087,21 +6124,65 @@
           <w:rFonts w:asciiTheme="majorHAnsi" w:hAnsiTheme="majorHAnsi" w:cstheme="majorHAnsi"/>
           <w:color w:val="FFFF00"/>
         </w:rPr>
-        <w:t xml:space="preserve"> to form a single rotate-scale matrix. But mind the multiplication order. To combine matrices, you would multiply them in the reverse order you would apply them in real life. For example, if conceptually you want to translate (move) and then rotate an object, multiply the rotation matrix by the translate matrix</w:t>
-      </w:r>
-      <w:r>
-        <w:rPr>
-          <w:rFonts w:asciiTheme="majorHAnsi" w:hAnsiTheme="majorHAnsi" w:cstheme="majorHAnsi"/>
-          <w:color w:val="FFFF00"/>
-        </w:rPr>
-        <w:t xml:space="preserve"> rather than the translate matrix by the rotation matrix</w:t>
-      </w:r>
-      <w:r>
-        <w:rPr>
-          <w:rFonts w:asciiTheme="majorHAnsi" w:hAnsiTheme="majorHAnsi" w:cstheme="majorHAnsi"/>
-          <w:color w:val="FFFF00"/>
-        </w:rPr>
-        <w:t>. Novices can simply try the operation one way and, if it doesn’t work the way you wanted, do it the other way.</w:t>
+        <w:t xml:space="preserve"> to form a single rotate-scale matrix. But mind the multiplication order. </w:t>
+      </w:r>
+      <w:r>
+        <w:rPr>
+          <w:rFonts w:asciiTheme="majorHAnsi" w:hAnsiTheme="majorHAnsi" w:cstheme="majorHAnsi"/>
+          <w:color w:val="FFFF00"/>
+        </w:rPr>
+        <w:t>See below for details, but n</w:t>
+      </w:r>
+      <w:r>
+        <w:rPr>
+          <w:rFonts w:asciiTheme="majorHAnsi" w:hAnsiTheme="majorHAnsi" w:cstheme="majorHAnsi"/>
+          <w:color w:val="FFFF00"/>
+        </w:rPr>
+        <w:t xml:space="preserve">ovices can simply try the operation one way </w:t>
+      </w:r>
+      <w:r>
+        <w:rPr>
+          <w:rFonts w:asciiTheme="majorHAnsi" w:hAnsiTheme="majorHAnsi" w:cstheme="majorHAnsi"/>
+          <w:color w:val="FFFF00"/>
+        </w:rPr>
+        <w:t xml:space="preserve">(like A </w:t>
+      </w:r>
+      <w:proofErr w:type="gramStart"/>
+      <w:r>
+        <w:rPr>
+          <w:rFonts w:asciiTheme="majorHAnsi" w:hAnsiTheme="majorHAnsi" w:cstheme="majorHAnsi"/>
+          <w:color w:val="FFFF00"/>
+        </w:rPr>
+        <w:t>times</w:t>
+      </w:r>
+      <w:proofErr w:type="gramEnd"/>
+      <w:r>
+        <w:rPr>
+          <w:rFonts w:asciiTheme="majorHAnsi" w:hAnsiTheme="majorHAnsi" w:cstheme="majorHAnsi"/>
+          <w:color w:val="FFFF00"/>
+        </w:rPr>
+        <w:t xml:space="preserve"> B) </w:t>
+      </w:r>
+      <w:r>
+        <w:rPr>
+          <w:rFonts w:asciiTheme="majorHAnsi" w:hAnsiTheme="majorHAnsi" w:cstheme="majorHAnsi"/>
+          <w:color w:val="FFFF00"/>
+        </w:rPr>
+        <w:t>and, if it doesn’t work the way you wanted, do it the other way</w:t>
+      </w:r>
+      <w:r>
+        <w:rPr>
+          <w:rFonts w:asciiTheme="majorHAnsi" w:hAnsiTheme="majorHAnsi" w:cstheme="majorHAnsi"/>
+          <w:color w:val="FFFF00"/>
+        </w:rPr>
+        <w:t xml:space="preserve"> (B times A)</w:t>
+      </w:r>
+      <w:r>
+        <w:rPr>
+          <w:rFonts w:asciiTheme="majorHAnsi" w:hAnsiTheme="majorHAnsi" w:cstheme="majorHAnsi"/>
+          <w:color w:val="FFFF00"/>
+        </w:rPr>
+        <w:t>.</w:t>
       </w:r>
     </w:p>
     <w:p>
@@ -6217,10 +6298,10 @@
           <w:color w:val="FF0000"/>
         </w:rPr>
       </w:pPr>
-      <w:bookmarkStart w:id="39" w:name="_Toc516117029"/>
-      <w:bookmarkStart w:id="40" w:name="_Toc517055699"/>
-      <w:bookmarkStart w:id="41" w:name="_Toc517334345"/>
-      <w:bookmarkStart w:id="42" w:name="_Toc517334354"/>
+      <w:bookmarkStart w:id="41" w:name="_Toc516117029"/>
+      <w:bookmarkStart w:id="42" w:name="_Toc517055699"/>
+      <w:bookmarkStart w:id="43" w:name="_Toc517334345"/>
+      <w:bookmarkStart w:id="44" w:name="_Toc517335140"/>
       <w:r>
         <w:rPr>
           <w:rFonts w:cstheme="majorHAnsi"/>
@@ -6235,10 +6316,10 @@
         </w:rPr>
         <w:t>nternals</w:t>
       </w:r>
-      <w:bookmarkEnd w:id="39"/>
-      <w:bookmarkEnd w:id="40"/>
       <w:bookmarkEnd w:id="41"/>
       <w:bookmarkEnd w:id="42"/>
+      <w:bookmarkEnd w:id="43"/>
+      <w:bookmarkEnd w:id="44"/>
     </w:p>
     <w:p>
       <w:pPr>
@@ -6283,16 +6364,200 @@
           <w:rFonts w:asciiTheme="majorHAnsi" w:hAnsiTheme="majorHAnsi" w:cstheme="majorHAnsi"/>
           <w:color w:val="FFFF00"/>
         </w:rPr>
-        <w:t>First, a few of definitions:</w:t>
-      </w:r>
-    </w:p>
-    <w:p>
-      <w:pPr>
-        <w:pStyle w:val="ListParagraph"/>
-        <w:numPr>
-          <w:ilvl w:val="0"/>
-          <w:numId w:val="9"/>
-        </w:numPr>
+        <w:t>Let’s imagine a</w:t>
+      </w:r>
+      <w:r>
+        <w:rPr>
+          <w:rFonts w:asciiTheme="majorHAnsi" w:hAnsiTheme="majorHAnsi" w:cstheme="majorHAnsi"/>
+          <w:color w:val="FFFF00"/>
+        </w:rPr>
+        <w:t xml:space="preserve"> model</w:t>
+      </w:r>
+      <w:r>
+        <w:rPr>
+          <w:rFonts w:asciiTheme="majorHAnsi" w:hAnsiTheme="majorHAnsi" w:cstheme="majorHAnsi"/>
+          <w:color w:val="FFFF00"/>
+        </w:rPr>
+        <w:t xml:space="preserve"> </w:t>
+      </w:r>
+      <w:r>
+        <w:rPr>
+          <w:rFonts w:asciiTheme="majorHAnsi" w:hAnsiTheme="majorHAnsi" w:cstheme="majorHAnsi"/>
+          <w:color w:val="FFFF00"/>
+        </w:rPr>
+        <w:t>that has</w:t>
+      </w:r>
+      <w:r>
+        <w:rPr>
+          <w:rFonts w:asciiTheme="majorHAnsi" w:hAnsiTheme="majorHAnsi" w:cstheme="majorHAnsi"/>
+          <w:color w:val="FFFF00"/>
+        </w:rPr>
+        <w:t xml:space="preserve"> one</w:t>
+      </w:r>
+      <w:r>
+        <w:rPr>
+          <w:rFonts w:asciiTheme="majorHAnsi" w:hAnsiTheme="majorHAnsi" w:cstheme="majorHAnsi"/>
+          <w:color w:val="FFFF00"/>
+        </w:rPr>
+        <w:t xml:space="preserve"> </w:t>
+      </w:r>
+      <w:r>
+        <w:rPr>
+          <w:rFonts w:asciiTheme="majorHAnsi" w:hAnsiTheme="majorHAnsi" w:cstheme="majorHAnsi"/>
+          <w:color w:val="FFFF00"/>
+        </w:rPr>
+        <w:t xml:space="preserve">vertex </w:t>
+      </w:r>
+      <w:r>
+        <w:rPr>
+          <w:rFonts w:asciiTheme="majorHAnsi" w:hAnsiTheme="majorHAnsi" w:cstheme="majorHAnsi"/>
+          <w:color w:val="FFFF00"/>
+        </w:rPr>
+        <w:t>at (</w:t>
+      </w:r>
+      <w:r>
+        <w:rPr>
+          <w:rFonts w:asciiTheme="majorHAnsi" w:hAnsiTheme="majorHAnsi" w:cstheme="majorHAnsi"/>
+          <w:color w:val="FFFF00"/>
+        </w:rPr>
+        <w:t>4,1)</w:t>
+      </w:r>
+      <w:r>
+        <w:rPr>
+          <w:rFonts w:asciiTheme="majorHAnsi" w:hAnsiTheme="majorHAnsi" w:cstheme="majorHAnsi"/>
+          <w:color w:val="FFFF00"/>
+        </w:rPr>
+        <w:t xml:space="preserve"> and another </w:t>
+      </w:r>
+      <w:r>
+        <w:rPr>
+          <w:rFonts w:asciiTheme="majorHAnsi" w:hAnsiTheme="majorHAnsi" w:cstheme="majorHAnsi"/>
+          <w:color w:val="FFFF00"/>
+        </w:rPr>
+        <w:t>vertex</w:t>
+      </w:r>
+      <w:r>
+        <w:rPr>
+          <w:rFonts w:asciiTheme="majorHAnsi" w:hAnsiTheme="majorHAnsi" w:cstheme="majorHAnsi"/>
+          <w:color w:val="FFFF00"/>
+        </w:rPr>
+        <w:t xml:space="preserve"> </w:t>
+      </w:r>
+      <w:r>
+        <w:rPr>
+          <w:rFonts w:asciiTheme="majorHAnsi" w:hAnsiTheme="majorHAnsi" w:cstheme="majorHAnsi"/>
+          <w:color w:val="FFFF00"/>
+        </w:rPr>
+        <w:t>at</w:t>
+      </w:r>
+      <w:r>
+        <w:rPr>
+          <w:rFonts w:asciiTheme="majorHAnsi" w:hAnsiTheme="majorHAnsi" w:cstheme="majorHAnsi"/>
+          <w:color w:val="FFFF00"/>
+        </w:rPr>
+        <w:t xml:space="preserve"> (3,3)</w:t>
+      </w:r>
+      <w:r>
+        <w:rPr>
+          <w:rFonts w:asciiTheme="majorHAnsi" w:hAnsiTheme="majorHAnsi" w:cstheme="majorHAnsi"/>
+          <w:color w:val="FFFF00"/>
+        </w:rPr>
+        <w:t>.</w:t>
+      </w:r>
+      <w:r>
+        <w:rPr>
+          <w:rFonts w:asciiTheme="majorHAnsi" w:hAnsiTheme="majorHAnsi" w:cstheme="majorHAnsi"/>
+          <w:color w:val="FFFF00"/>
+        </w:rPr>
+        <w:t xml:space="preserve"> (</w:t>
+      </w:r>
+      <w:r>
+        <w:rPr>
+          <w:rFonts w:asciiTheme="majorHAnsi" w:hAnsiTheme="majorHAnsi" w:cstheme="majorHAnsi"/>
+          <w:color w:val="FFFF00"/>
+        </w:rPr>
+        <w:t>This</w:t>
+      </w:r>
+      <w:r>
+        <w:rPr>
+          <w:rFonts w:asciiTheme="majorHAnsi" w:hAnsiTheme="majorHAnsi" w:cstheme="majorHAnsi"/>
+          <w:color w:val="FFFF00"/>
+        </w:rPr>
+        <w:t xml:space="preserve"> </w:t>
+      </w:r>
+      <w:r>
+        <w:rPr>
+          <w:rFonts w:asciiTheme="majorHAnsi" w:hAnsiTheme="majorHAnsi" w:cstheme="majorHAnsi"/>
+          <w:color w:val="FFFF00"/>
+        </w:rPr>
+        <w:t xml:space="preserve">is a very simple </w:t>
+      </w:r>
+      <w:r>
+        <w:rPr>
+          <w:rFonts w:asciiTheme="majorHAnsi" w:hAnsiTheme="majorHAnsi" w:cstheme="majorHAnsi"/>
+          <w:color w:val="FFFF00"/>
+        </w:rPr>
+        <w:t xml:space="preserve">model </w:t>
+      </w:r>
+      <w:r>
+        <w:rPr>
+          <w:rFonts w:asciiTheme="majorHAnsi" w:hAnsiTheme="majorHAnsi" w:cstheme="majorHAnsi"/>
+          <w:color w:val="FFFF00"/>
+        </w:rPr>
+        <w:t>comprised of</w:t>
+      </w:r>
+      <w:r>
+        <w:rPr>
+          <w:rFonts w:asciiTheme="majorHAnsi" w:hAnsiTheme="majorHAnsi" w:cstheme="majorHAnsi"/>
+          <w:color w:val="FFFF00"/>
+        </w:rPr>
+        <w:t xml:space="preserve"> </w:t>
+      </w:r>
+      <w:r>
+        <w:rPr>
+          <w:rFonts w:asciiTheme="majorHAnsi" w:hAnsiTheme="majorHAnsi" w:cstheme="majorHAnsi"/>
+          <w:color w:val="FFFF00"/>
+        </w:rPr>
+        <w:t xml:space="preserve">only </w:t>
+      </w:r>
+      <w:r>
+        <w:rPr>
+          <w:rFonts w:asciiTheme="majorHAnsi" w:hAnsiTheme="majorHAnsi" w:cstheme="majorHAnsi"/>
+          <w:color w:val="FFFF00"/>
+        </w:rPr>
+        <w:t>t</w:t>
+      </w:r>
+      <w:r>
+        <w:rPr>
+          <w:rFonts w:asciiTheme="majorHAnsi" w:hAnsiTheme="majorHAnsi" w:cstheme="majorHAnsi"/>
+          <w:color w:val="FFFF00"/>
+        </w:rPr>
+        <w:t>w</w:t>
+      </w:r>
+      <w:r>
+        <w:rPr>
+          <w:rFonts w:asciiTheme="majorHAnsi" w:hAnsiTheme="majorHAnsi" w:cstheme="majorHAnsi"/>
+          <w:color w:val="FFFF00"/>
+        </w:rPr>
+        <w:t>o vertices</w:t>
+      </w:r>
+      <w:r>
+        <w:rPr>
+          <w:rFonts w:asciiTheme="majorHAnsi" w:hAnsiTheme="majorHAnsi" w:cstheme="majorHAnsi"/>
+          <w:color w:val="FFFF00"/>
+        </w:rPr>
+        <w:t>!</w:t>
+      </w:r>
+      <w:r>
+        <w:rPr>
+          <w:rFonts w:asciiTheme="majorHAnsi" w:hAnsiTheme="majorHAnsi" w:cstheme="majorHAnsi"/>
+          <w:color w:val="FFFF00"/>
+        </w:rPr>
+        <w:t>)</w:t>
+      </w:r>
+    </w:p>
+    <w:p>
+      <w:pPr>
         <w:shd w:val="clear" w:color="auto" w:fill="000000" w:themeFill="text1"/>
         <w:rPr>
           <w:rFonts w:asciiTheme="majorHAnsi" w:hAnsiTheme="majorHAnsi" w:cstheme="majorHAnsi"/>
@@ -6304,14 +6569,140 @@
           <w:rFonts w:asciiTheme="majorHAnsi" w:hAnsiTheme="majorHAnsi" w:cstheme="majorHAnsi"/>
           <w:color w:val="FFFF00"/>
         </w:rPr>
-        <w:t xml:space="preserve">A “coordinate system” is a </w:t>
-      </w:r>
-      <w:r>
-        <w:rPr>
-          <w:rFonts w:asciiTheme="majorHAnsi" w:hAnsiTheme="majorHAnsi" w:cstheme="majorHAnsi"/>
-          <w:color w:val="FFFF00"/>
-        </w:rPr>
-        <w:t>space in which points can be defined</w:t>
+        <w:t>You can</w:t>
+      </w:r>
+      <w:r>
+        <w:rPr>
+          <w:rFonts w:asciiTheme="majorHAnsi" w:hAnsiTheme="majorHAnsi" w:cstheme="majorHAnsi"/>
+          <w:color w:val="FFFF00"/>
+        </w:rPr>
+        <w:t xml:space="preserve"> move </w:t>
+      </w:r>
+      <w:r>
+        <w:rPr>
+          <w:rFonts w:asciiTheme="majorHAnsi" w:hAnsiTheme="majorHAnsi" w:cstheme="majorHAnsi"/>
+          <w:color w:val="FFFF00"/>
+        </w:rPr>
+        <w:t xml:space="preserve">the model by moving </w:t>
+      </w:r>
+      <w:r>
+        <w:rPr>
+          <w:rFonts w:asciiTheme="majorHAnsi" w:hAnsiTheme="majorHAnsi" w:cstheme="majorHAnsi"/>
+          <w:color w:val="FFFF00"/>
+        </w:rPr>
+        <w:t>each of those</w:t>
+      </w:r>
+      <w:r>
+        <w:rPr>
+          <w:rFonts w:asciiTheme="majorHAnsi" w:hAnsiTheme="majorHAnsi" w:cstheme="majorHAnsi"/>
+          <w:color w:val="FFFF00"/>
+        </w:rPr>
+        <w:t xml:space="preserve"> </w:t>
+      </w:r>
+      <w:r>
+        <w:rPr>
+          <w:rFonts w:asciiTheme="majorHAnsi" w:hAnsiTheme="majorHAnsi" w:cstheme="majorHAnsi"/>
+          <w:color w:val="FFFF00"/>
+        </w:rPr>
+        <w:t>vertice</w:t>
+      </w:r>
+      <w:r>
+        <w:rPr>
+          <w:rFonts w:asciiTheme="majorHAnsi" w:hAnsiTheme="majorHAnsi" w:cstheme="majorHAnsi"/>
+          <w:color w:val="FFFF00"/>
+        </w:rPr>
+        <w:t>s</w:t>
+      </w:r>
+      <w:r>
+        <w:rPr>
+          <w:rFonts w:asciiTheme="majorHAnsi" w:hAnsiTheme="majorHAnsi" w:cstheme="majorHAnsi"/>
+          <w:color w:val="FFFF00"/>
+        </w:rPr>
+        <w:t xml:space="preserve"> by </w:t>
+      </w:r>
+      <w:r>
+        <w:rPr>
+          <w:rFonts w:asciiTheme="majorHAnsi" w:hAnsiTheme="majorHAnsi" w:cstheme="majorHAnsi"/>
+          <w:color w:val="FFFF00"/>
+        </w:rPr>
+        <w:t>the same</w:t>
+      </w:r>
+      <w:r>
+        <w:rPr>
+          <w:rFonts w:asciiTheme="majorHAnsi" w:hAnsiTheme="majorHAnsi" w:cstheme="majorHAnsi"/>
+          <w:color w:val="FFFF00"/>
+        </w:rPr>
+        <w:t xml:space="preserve"> amount</w:t>
+      </w:r>
+      <w:r>
+        <w:rPr>
+          <w:rFonts w:asciiTheme="majorHAnsi" w:hAnsiTheme="majorHAnsi" w:cstheme="majorHAnsi"/>
+          <w:color w:val="FFFF00"/>
+        </w:rPr>
+        <w:t>, and</w:t>
+      </w:r>
+      <w:r>
+        <w:rPr>
+          <w:rFonts w:asciiTheme="majorHAnsi" w:hAnsiTheme="majorHAnsi" w:cstheme="majorHAnsi"/>
+          <w:color w:val="FFFF00"/>
+        </w:rPr>
+        <w:t xml:space="preserve"> without regard to </w:t>
+      </w:r>
+      <w:r>
+        <w:rPr>
+          <w:rFonts w:asciiTheme="majorHAnsi" w:hAnsiTheme="majorHAnsi" w:cstheme="majorHAnsi"/>
+          <w:color w:val="FFFF00"/>
+        </w:rPr>
+        <w:t>where each is relative to</w:t>
+      </w:r>
+      <w:r>
+        <w:rPr>
+          <w:rFonts w:asciiTheme="majorHAnsi" w:hAnsiTheme="majorHAnsi" w:cstheme="majorHAnsi"/>
+          <w:color w:val="FFFF00"/>
+        </w:rPr>
+        <w:t xml:space="preserve"> the origin. </w:t>
+      </w:r>
+      <w:r>
+        <w:rPr>
+          <w:rFonts w:asciiTheme="majorHAnsi" w:hAnsiTheme="majorHAnsi" w:cstheme="majorHAnsi"/>
+          <w:color w:val="FFFF00"/>
+        </w:rPr>
+        <w:t>To do that, j</w:t>
+      </w:r>
+      <w:r>
+        <w:rPr>
+          <w:rFonts w:asciiTheme="majorHAnsi" w:hAnsiTheme="majorHAnsi" w:cstheme="majorHAnsi"/>
+          <w:color w:val="FFFF00"/>
+        </w:rPr>
+        <w:t xml:space="preserve">ust add </w:t>
+      </w:r>
+      <w:r>
+        <w:rPr>
+          <w:rFonts w:asciiTheme="majorHAnsi" w:hAnsiTheme="majorHAnsi" w:cstheme="majorHAnsi"/>
+          <w:color w:val="FFFF00"/>
+        </w:rPr>
+        <w:t>an</w:t>
+      </w:r>
+      <w:r>
+        <w:rPr>
+          <w:rFonts w:asciiTheme="majorHAnsi" w:hAnsiTheme="majorHAnsi" w:cstheme="majorHAnsi"/>
+          <w:color w:val="FFFF00"/>
+        </w:rPr>
+        <w:t xml:space="preserve"> offset</w:t>
+      </w:r>
+      <w:r>
+        <w:rPr>
+          <w:rFonts w:asciiTheme="majorHAnsi" w:hAnsiTheme="majorHAnsi" w:cstheme="majorHAnsi"/>
+          <w:color w:val="FFFF00"/>
+        </w:rPr>
+        <w:t xml:space="preserve"> vector</w:t>
+      </w:r>
+      <w:r>
+        <w:rPr>
+          <w:rFonts w:asciiTheme="majorHAnsi" w:hAnsiTheme="majorHAnsi" w:cstheme="majorHAnsi"/>
+          <w:color w:val="FFFF00"/>
+        </w:rPr>
+        <w:t xml:space="preserve"> to each vertex</w:t>
       </w:r>
       <w:r>
         <w:rPr>
@@ -6320,14 +6711,123 @@
         </w:rPr>
         <w:t>.</w:t>
       </w:r>
-    </w:p>
-    <w:p>
-      <w:pPr>
-        <w:pStyle w:val="ListParagraph"/>
-        <w:numPr>
-          <w:ilvl w:val="0"/>
-          <w:numId w:val="9"/>
-        </w:numPr>
+      <w:r>
+        <w:rPr>
+          <w:rFonts w:asciiTheme="majorHAnsi" w:hAnsiTheme="majorHAnsi" w:cstheme="majorHAnsi"/>
+          <w:color w:val="FFFF00"/>
+        </w:rPr>
+        <w:t xml:space="preserve"> For example, we could add the vector (2,1)</w:t>
+      </w:r>
+      <w:r>
+        <w:rPr>
+          <w:rFonts w:asciiTheme="majorHAnsi" w:hAnsiTheme="majorHAnsi" w:cstheme="majorHAnsi"/>
+          <w:color w:val="FFFF00"/>
+        </w:rPr>
+        <w:t xml:space="preserve"> to each of those original vertices</w:t>
+      </w:r>
+      <w:r>
+        <w:rPr>
+          <w:rFonts w:asciiTheme="majorHAnsi" w:hAnsiTheme="majorHAnsi" w:cstheme="majorHAnsi"/>
+          <w:color w:val="FFFF00"/>
+        </w:rPr>
+        <w:t xml:space="preserve">, which would result in final </w:t>
+      </w:r>
+      <w:r>
+        <w:rPr>
+          <w:rFonts w:asciiTheme="majorHAnsi" w:hAnsiTheme="majorHAnsi" w:cstheme="majorHAnsi"/>
+          <w:color w:val="FFFF00"/>
+        </w:rPr>
+        <w:t xml:space="preserve">model </w:t>
+      </w:r>
+      <w:r>
+        <w:rPr>
+          <w:rFonts w:asciiTheme="majorHAnsi" w:hAnsiTheme="majorHAnsi" w:cstheme="majorHAnsi"/>
+          <w:color w:val="FFFF00"/>
+        </w:rPr>
+        <w:t>ve</w:t>
+      </w:r>
+      <w:r>
+        <w:rPr>
+          <w:rFonts w:asciiTheme="majorHAnsi" w:hAnsiTheme="majorHAnsi" w:cstheme="majorHAnsi"/>
+          <w:color w:val="FFFF00"/>
+        </w:rPr>
+        <w:t>rtices</w:t>
+      </w:r>
+      <w:r>
+        <w:rPr>
+          <w:rFonts w:asciiTheme="majorHAnsi" w:hAnsiTheme="majorHAnsi" w:cstheme="majorHAnsi"/>
+          <w:color w:val="FFFF00"/>
+        </w:rPr>
+        <w:t xml:space="preserve"> of (6,2)</w:t>
+      </w:r>
+      <w:r>
+        <w:rPr>
+          <w:rFonts w:asciiTheme="majorHAnsi" w:hAnsiTheme="majorHAnsi" w:cstheme="majorHAnsi"/>
+          <w:color w:val="FFFF00"/>
+        </w:rPr>
+        <w:t xml:space="preserve"> and (5,4)</w:t>
+      </w:r>
+      <w:r>
+        <w:rPr>
+          <w:rFonts w:asciiTheme="majorHAnsi" w:hAnsiTheme="majorHAnsi" w:cstheme="majorHAnsi"/>
+          <w:color w:val="FFFF00"/>
+        </w:rPr>
+        <w:t xml:space="preserve">. </w:t>
+      </w:r>
+      <w:r>
+        <w:rPr>
+          <w:rFonts w:asciiTheme="majorHAnsi" w:hAnsiTheme="majorHAnsi" w:cstheme="majorHAnsi"/>
+          <w:color w:val="FFFF00"/>
+        </w:rPr>
+        <w:t xml:space="preserve">In that case we have </w:t>
+      </w:r>
+      <w:r>
+        <w:rPr>
+          <w:rFonts w:asciiTheme="majorHAnsi" w:hAnsiTheme="majorHAnsi" w:cstheme="majorHAnsi"/>
+          <w:i/>
+          <w:color w:val="FFFF00"/>
+        </w:rPr>
+        <w:t>translat</w:t>
+      </w:r>
+      <w:r>
+        <w:rPr>
+          <w:rFonts w:asciiTheme="majorHAnsi" w:hAnsiTheme="majorHAnsi" w:cstheme="majorHAnsi"/>
+          <w:i/>
+          <w:color w:val="FFFF00"/>
+        </w:rPr>
+        <w:t>ed</w:t>
+      </w:r>
+      <w:r>
+        <w:rPr>
+          <w:rFonts w:asciiTheme="majorHAnsi" w:hAnsiTheme="majorHAnsi" w:cstheme="majorHAnsi"/>
+          <w:color w:val="FFFF00"/>
+        </w:rPr>
+        <w:t xml:space="preserve"> </w:t>
+      </w:r>
+      <w:r>
+        <w:rPr>
+          <w:rFonts w:asciiTheme="majorHAnsi" w:hAnsiTheme="majorHAnsi" w:cstheme="majorHAnsi"/>
+          <w:color w:val="FFFF00"/>
+        </w:rPr>
+        <w:t xml:space="preserve">(moved) </w:t>
+      </w:r>
+      <w:r>
+        <w:rPr>
+          <w:rFonts w:asciiTheme="majorHAnsi" w:hAnsiTheme="majorHAnsi" w:cstheme="majorHAnsi"/>
+          <w:color w:val="FFFF00"/>
+        </w:rPr>
+        <w:t>the model</w:t>
+      </w:r>
+      <w:r>
+        <w:rPr>
+          <w:rFonts w:asciiTheme="majorHAnsi" w:hAnsiTheme="majorHAnsi" w:cstheme="majorHAnsi"/>
+          <w:color w:val="FFFF00"/>
+        </w:rPr>
+        <w:t>.</w:t>
+      </w:r>
+    </w:p>
+    <w:p>
+      <w:pPr>
         <w:shd w:val="clear" w:color="auto" w:fill="000000" w:themeFill="text1"/>
         <w:rPr>
           <w:rFonts w:asciiTheme="majorHAnsi" w:hAnsiTheme="majorHAnsi" w:cstheme="majorHAnsi"/>
@@ -6339,65 +6839,183 @@
           <w:rFonts w:asciiTheme="majorHAnsi" w:hAnsiTheme="majorHAnsi" w:cstheme="majorHAnsi"/>
           <w:color w:val="FFFF00"/>
         </w:rPr>
-        <w:t xml:space="preserve">The “origin” </w:t>
-      </w:r>
-      <w:r>
-        <w:rPr>
-          <w:rFonts w:asciiTheme="majorHAnsi" w:hAnsiTheme="majorHAnsi" w:cstheme="majorHAnsi"/>
-          <w:color w:val="FFFF00"/>
-        </w:rPr>
-        <w:t xml:space="preserve">of a coordinate system </w:t>
-      </w:r>
-      <w:r>
-        <w:rPr>
-          <w:rFonts w:asciiTheme="majorHAnsi" w:hAnsiTheme="majorHAnsi" w:cstheme="majorHAnsi"/>
-          <w:color w:val="FFFF00"/>
-        </w:rPr>
-        <w:t xml:space="preserve">is the point we define as the “starting point” </w:t>
-      </w:r>
-      <w:r>
-        <w:rPr>
-          <w:rFonts w:asciiTheme="majorHAnsi" w:hAnsiTheme="majorHAnsi" w:cstheme="majorHAnsi"/>
-          <w:color w:val="FFFF00"/>
-        </w:rPr>
-        <w:t xml:space="preserve">or “zero point” </w:t>
-      </w:r>
-      <w:r>
-        <w:rPr>
-          <w:rFonts w:asciiTheme="majorHAnsi" w:hAnsiTheme="majorHAnsi" w:cstheme="majorHAnsi"/>
-          <w:color w:val="FFFF00"/>
-        </w:rPr>
-        <w:t xml:space="preserve">for defining other points. </w:t>
-      </w:r>
-      <w:r>
-        <w:rPr>
-          <w:rFonts w:asciiTheme="majorHAnsi" w:hAnsiTheme="majorHAnsi" w:cstheme="majorHAnsi"/>
-          <w:color w:val="FFFF00"/>
-        </w:rPr>
-        <w:t>Specifically</w:t>
-      </w:r>
-      <w:r>
-        <w:rPr>
-          <w:rFonts w:asciiTheme="majorHAnsi" w:hAnsiTheme="majorHAnsi" w:cstheme="majorHAnsi"/>
-          <w:color w:val="FFFF00"/>
-        </w:rPr>
-        <w:t>, another point might be defined as being 3 to the right and 5 up from the origin, notated by (3,5).</w:t>
-      </w:r>
-      <w:r>
-        <w:rPr>
-          <w:rFonts w:asciiTheme="majorHAnsi" w:hAnsiTheme="majorHAnsi" w:cstheme="majorHAnsi"/>
-          <w:color w:val="FFFF00"/>
-        </w:rPr>
-        <w:t xml:space="preserve"> The origin is, by definition, at point (0,0).</w:t>
-      </w:r>
-    </w:p>
-    <w:p>
-      <w:pPr>
-        <w:pStyle w:val="ListParagraph"/>
-        <w:numPr>
-          <w:ilvl w:val="0"/>
-          <w:numId w:val="9"/>
-        </w:numPr>
+        <w:t xml:space="preserve">Matrices </w:t>
+      </w:r>
+      <w:r>
+        <w:rPr>
+          <w:rFonts w:asciiTheme="majorHAnsi" w:hAnsiTheme="majorHAnsi" w:cstheme="majorHAnsi"/>
+          <w:color w:val="FFFF00"/>
+        </w:rPr>
+        <w:t xml:space="preserve">certainly </w:t>
+      </w:r>
+      <w:r>
+        <w:rPr>
+          <w:rFonts w:asciiTheme="majorHAnsi" w:hAnsiTheme="majorHAnsi" w:cstheme="majorHAnsi"/>
+          <w:color w:val="FFFF00"/>
+        </w:rPr>
+        <w:t xml:space="preserve">support </w:t>
+      </w:r>
+      <w:r>
+        <w:rPr>
+          <w:rFonts w:asciiTheme="majorHAnsi" w:hAnsiTheme="majorHAnsi" w:cstheme="majorHAnsi"/>
+          <w:color w:val="FFFF00"/>
+        </w:rPr>
+        <w:t>translat</w:t>
+      </w:r>
+      <w:r>
+        <w:rPr>
+          <w:rFonts w:asciiTheme="majorHAnsi" w:hAnsiTheme="majorHAnsi" w:cstheme="majorHAnsi"/>
+          <w:color w:val="FFFF00"/>
+        </w:rPr>
+        <w:t>ion</w:t>
+      </w:r>
+      <w:r>
+        <w:rPr>
+          <w:rFonts w:asciiTheme="majorHAnsi" w:hAnsiTheme="majorHAnsi" w:cstheme="majorHAnsi"/>
+          <w:color w:val="FFFF00"/>
+        </w:rPr>
+        <w:t>. B</w:t>
+      </w:r>
+      <w:r>
+        <w:rPr>
+          <w:rFonts w:asciiTheme="majorHAnsi" w:hAnsiTheme="majorHAnsi" w:cstheme="majorHAnsi"/>
+          <w:color w:val="FFFF00"/>
+        </w:rPr>
+        <w:t xml:space="preserve">ut first let’s talk about moving </w:t>
+      </w:r>
+      <w:r>
+        <w:rPr>
+          <w:rFonts w:asciiTheme="majorHAnsi" w:hAnsiTheme="majorHAnsi" w:cstheme="majorHAnsi"/>
+          <w:color w:val="FFFF00"/>
+        </w:rPr>
+        <w:t xml:space="preserve">a </w:t>
+      </w:r>
+      <w:r>
+        <w:rPr>
+          <w:rFonts w:asciiTheme="majorHAnsi" w:hAnsiTheme="majorHAnsi" w:cstheme="majorHAnsi"/>
+          <w:color w:val="FFFF00"/>
+        </w:rPr>
+        <w:t>vertex</w:t>
+      </w:r>
+      <w:r>
+        <w:rPr>
+          <w:rFonts w:asciiTheme="majorHAnsi" w:hAnsiTheme="majorHAnsi" w:cstheme="majorHAnsi"/>
+          <w:color w:val="FFFF00"/>
+        </w:rPr>
+        <w:t xml:space="preserve"> </w:t>
+      </w:r>
+      <w:r>
+        <w:rPr>
+          <w:rFonts w:asciiTheme="majorHAnsi" w:hAnsiTheme="majorHAnsi" w:cstheme="majorHAnsi"/>
+          <w:i/>
+          <w:color w:val="FFFF00"/>
+        </w:rPr>
+        <w:t xml:space="preserve">relative to its current </w:t>
+      </w:r>
+      <w:r>
+        <w:rPr>
+          <w:rFonts w:asciiTheme="majorHAnsi" w:hAnsiTheme="majorHAnsi" w:cstheme="majorHAnsi"/>
+          <w:i/>
+          <w:color w:val="FFFF00"/>
+        </w:rPr>
+        <w:t>position</w:t>
+      </w:r>
+      <w:r>
+        <w:rPr>
+          <w:rFonts w:asciiTheme="majorHAnsi" w:hAnsiTheme="majorHAnsi" w:cstheme="majorHAnsi"/>
+          <w:i/>
+          <w:color w:val="FFFF00"/>
+        </w:rPr>
+        <w:t xml:space="preserve"> from the origin</w:t>
+      </w:r>
+      <w:r>
+        <w:rPr>
+          <w:rFonts w:asciiTheme="majorHAnsi" w:hAnsiTheme="majorHAnsi" w:cstheme="majorHAnsi"/>
+          <w:i/>
+          <w:color w:val="FFFF00"/>
+        </w:rPr>
+        <w:t>,</w:t>
+      </w:r>
+      <w:r>
+        <w:rPr>
+          <w:rFonts w:asciiTheme="majorHAnsi" w:hAnsiTheme="majorHAnsi" w:cstheme="majorHAnsi"/>
+          <w:color w:val="FFFF00"/>
+        </w:rPr>
+        <w:t xml:space="preserve"> because th</w:t>
+      </w:r>
+      <w:r>
+        <w:rPr>
+          <w:rFonts w:asciiTheme="majorHAnsi" w:hAnsiTheme="majorHAnsi" w:cstheme="majorHAnsi"/>
+          <w:color w:val="FFFF00"/>
+        </w:rPr>
+        <w:t>at</w:t>
+      </w:r>
+      <w:r>
+        <w:rPr>
+          <w:rFonts w:asciiTheme="majorHAnsi" w:hAnsiTheme="majorHAnsi" w:cstheme="majorHAnsi"/>
+          <w:color w:val="FFFF00"/>
+        </w:rPr>
+        <w:t>’</w:t>
+      </w:r>
+      <w:r>
+        <w:rPr>
+          <w:rFonts w:asciiTheme="majorHAnsi" w:hAnsiTheme="majorHAnsi" w:cstheme="majorHAnsi"/>
+          <w:color w:val="FFFF00"/>
+        </w:rPr>
+        <w:t>s what gives matrices the power</w:t>
+      </w:r>
+      <w:r>
+        <w:rPr>
+          <w:rFonts w:asciiTheme="majorHAnsi" w:hAnsiTheme="majorHAnsi" w:cstheme="majorHAnsi"/>
+          <w:color w:val="FFFF00"/>
+        </w:rPr>
+        <w:t xml:space="preserve"> to shear, rotate, and scale </w:t>
+      </w:r>
+      <w:r>
+        <w:rPr>
+          <w:rFonts w:asciiTheme="majorHAnsi" w:hAnsiTheme="majorHAnsi" w:cstheme="majorHAnsi"/>
+          <w:color w:val="FFFF00"/>
+        </w:rPr>
+        <w:t>a model</w:t>
+      </w:r>
+      <w:r>
+        <w:rPr>
+          <w:rFonts w:asciiTheme="majorHAnsi" w:hAnsiTheme="majorHAnsi" w:cstheme="majorHAnsi"/>
+          <w:color w:val="FFFF00"/>
+        </w:rPr>
+        <w:t xml:space="preserve"> around the origin</w:t>
+      </w:r>
+      <w:r>
+        <w:rPr>
+          <w:rFonts w:asciiTheme="majorHAnsi" w:hAnsiTheme="majorHAnsi" w:cstheme="majorHAnsi"/>
+          <w:color w:val="FFFF00"/>
+        </w:rPr>
+        <w:t>. This is</w:t>
+      </w:r>
+      <w:r>
+        <w:rPr>
+          <w:rFonts w:asciiTheme="majorHAnsi" w:hAnsiTheme="majorHAnsi" w:cstheme="majorHAnsi"/>
+          <w:color w:val="FFFF00"/>
+        </w:rPr>
+        <w:t xml:space="preserve"> because those operations affect each vertex differently depending on its relationship to </w:t>
+      </w:r>
+      <w:r>
+        <w:rPr>
+          <w:rFonts w:asciiTheme="majorHAnsi" w:hAnsiTheme="majorHAnsi" w:cstheme="majorHAnsi"/>
+          <w:color w:val="FFFF00"/>
+        </w:rPr>
+        <w:t>the</w:t>
+      </w:r>
+      <w:r>
+        <w:rPr>
+          <w:rFonts w:asciiTheme="majorHAnsi" w:hAnsiTheme="majorHAnsi" w:cstheme="majorHAnsi"/>
+          <w:color w:val="FFFF00"/>
+        </w:rPr>
+        <w:t xml:space="preserve"> origin.</w:t>
+      </w:r>
+    </w:p>
+    <w:p>
+      <w:pPr>
         <w:shd w:val="clear" w:color="auto" w:fill="000000" w:themeFill="text1"/>
         <w:rPr>
           <w:rFonts w:asciiTheme="majorHAnsi" w:hAnsiTheme="majorHAnsi" w:cstheme="majorHAnsi"/>
@@ -6409,86 +7027,35 @@
           <w:rFonts w:asciiTheme="majorHAnsi" w:hAnsiTheme="majorHAnsi" w:cstheme="majorHAnsi"/>
           <w:color w:val="FFFF00"/>
         </w:rPr>
-        <w:t>Often, we use the words “point” and “vertex” (plural “vertices”) interchangeably</w:t>
-      </w:r>
-      <w:r>
-        <w:rPr>
-          <w:rFonts w:asciiTheme="majorHAnsi" w:hAnsiTheme="majorHAnsi" w:cstheme="majorHAnsi"/>
-          <w:color w:val="FFFF00"/>
-        </w:rPr>
-        <w:t>. B</w:t>
-      </w:r>
-      <w:r>
-        <w:rPr>
-          <w:rFonts w:asciiTheme="majorHAnsi" w:hAnsiTheme="majorHAnsi" w:cstheme="majorHAnsi"/>
-          <w:color w:val="FFFF00"/>
-        </w:rPr>
-        <w:t xml:space="preserve">ut more specifically a </w:t>
-      </w:r>
-      <w:r>
-        <w:rPr>
-          <w:rFonts w:asciiTheme="majorHAnsi" w:hAnsiTheme="majorHAnsi" w:cstheme="majorHAnsi"/>
-          <w:color w:val="FFFF00"/>
-        </w:rPr>
-        <w:t>“vertex”</w:t>
-      </w:r>
-      <w:r>
-        <w:rPr>
-          <w:rFonts w:asciiTheme="majorHAnsi" w:hAnsiTheme="majorHAnsi" w:cstheme="majorHAnsi"/>
-          <w:color w:val="FFFF00"/>
-        </w:rPr>
-        <w:t xml:space="preserve"> is a point in the coordinate system that is used for something. For example, it may be the corner of a model</w:t>
-      </w:r>
-      <w:r>
-        <w:rPr>
-          <w:rFonts w:asciiTheme="majorHAnsi" w:hAnsiTheme="majorHAnsi" w:cstheme="majorHAnsi"/>
-          <w:color w:val="FFFF00"/>
-        </w:rPr>
-        <w:t>.</w:t>
-      </w:r>
-    </w:p>
-    <w:p>
-      <w:pPr>
-        <w:pStyle w:val="ListParagraph"/>
-        <w:numPr>
-          <w:ilvl w:val="0"/>
-          <w:numId w:val="9"/>
-        </w:numPr>
-        <w:shd w:val="clear" w:color="auto" w:fill="000000" w:themeFill="text1"/>
-        <w:rPr>
-          <w:rFonts w:asciiTheme="majorHAnsi" w:hAnsiTheme="majorHAnsi" w:cstheme="majorHAnsi"/>
-          <w:color w:val="FFFF00"/>
-        </w:rPr>
-      </w:pPr>
-      <w:r>
-        <w:rPr>
-          <w:rFonts w:asciiTheme="majorHAnsi" w:hAnsiTheme="majorHAnsi" w:cstheme="majorHAnsi"/>
-          <w:color w:val="FFFF00"/>
-        </w:rPr>
-        <w:t>The plural of “matrix” is “matrices”.</w:t>
-      </w:r>
-    </w:p>
-    <w:p>
-      <w:pPr>
-        <w:shd w:val="clear" w:color="auto" w:fill="000000" w:themeFill="text1"/>
-        <w:rPr>
-          <w:rFonts w:asciiTheme="majorHAnsi" w:hAnsiTheme="majorHAnsi" w:cstheme="majorHAnsi"/>
-          <w:color w:val="FFFF00"/>
-        </w:rPr>
-      </w:pPr>
-      <w:r>
-        <w:rPr>
-          <w:rFonts w:asciiTheme="majorHAnsi" w:hAnsiTheme="majorHAnsi" w:cstheme="majorHAnsi"/>
-          <w:color w:val="FFFF00"/>
-        </w:rPr>
-        <w:t>Let’s imagine a</w:t>
-      </w:r>
-      <w:r>
-        <w:rPr>
-          <w:rFonts w:asciiTheme="majorHAnsi" w:hAnsiTheme="majorHAnsi" w:cstheme="majorHAnsi"/>
-          <w:color w:val="FFFF00"/>
-        </w:rPr>
-        <w:t xml:space="preserve"> model</w:t>
+        <w:t>If</w:t>
+      </w:r>
+      <w:r>
+        <w:rPr>
+          <w:rFonts w:asciiTheme="majorHAnsi" w:hAnsiTheme="majorHAnsi" w:cstheme="majorHAnsi"/>
+          <w:color w:val="FFFF00"/>
+        </w:rPr>
+        <w:t xml:space="preserve"> we want to </w:t>
+      </w:r>
+      <w:r>
+        <w:rPr>
+          <w:rFonts w:asciiTheme="majorHAnsi" w:hAnsiTheme="majorHAnsi" w:cstheme="majorHAnsi"/>
+          <w:color w:val="FFFF00"/>
+        </w:rPr>
+        <w:t xml:space="preserve">scale (stretch) </w:t>
+      </w:r>
+      <w:r>
+        <w:rPr>
+          <w:rFonts w:asciiTheme="majorHAnsi" w:hAnsiTheme="majorHAnsi" w:cstheme="majorHAnsi"/>
+          <w:color w:val="FFFF00"/>
+        </w:rPr>
+        <w:t xml:space="preserve">the </w:t>
+      </w:r>
+      <w:r>
+        <w:rPr>
+          <w:rFonts w:asciiTheme="majorHAnsi" w:hAnsiTheme="majorHAnsi" w:cstheme="majorHAnsi"/>
+          <w:color w:val="FFFF00"/>
+        </w:rPr>
+        <w:t>X</w:t>
       </w:r>
       <w:r>
         <w:rPr>
@@ -6502,705 +7069,7 @@
           <w:rFonts w:asciiTheme="majorHAnsi" w:hAnsiTheme="majorHAnsi" w:cstheme="majorHAnsi"/>
           <w:color w:val="FFFF00"/>
         </w:rPr>
-        <w:t>that has</w:t>
-      </w:r>
-      <w:r>
-        <w:rPr>
-          <w:rFonts w:asciiTheme="majorHAnsi" w:hAnsiTheme="majorHAnsi" w:cstheme="majorHAnsi"/>
-          <w:color w:val="FFFF00"/>
-        </w:rPr>
-        <w:t xml:space="preserve"> one</w:t>
-      </w:r>
-      <w:r>
-        <w:rPr>
-          <w:rFonts w:asciiTheme="majorHAnsi" w:hAnsiTheme="majorHAnsi" w:cstheme="majorHAnsi"/>
-          <w:color w:val="FFFF00"/>
-        </w:rPr>
-        <w:t xml:space="preserve"> </w:t>
-      </w:r>
-      <w:r>
-        <w:rPr>
-          <w:rFonts w:asciiTheme="majorHAnsi" w:hAnsiTheme="majorHAnsi" w:cstheme="majorHAnsi"/>
-          <w:color w:val="FFFF00"/>
-        </w:rPr>
-        <w:t xml:space="preserve">vertex </w:t>
-      </w:r>
-      <w:r>
-        <w:rPr>
-          <w:rFonts w:asciiTheme="majorHAnsi" w:hAnsiTheme="majorHAnsi" w:cstheme="majorHAnsi"/>
-          <w:color w:val="FFFF00"/>
-        </w:rPr>
-        <w:t>4 to the right and 1 up from the origin</w:t>
-      </w:r>
-      <w:r>
-        <w:rPr>
-          <w:rFonts w:asciiTheme="majorHAnsi" w:hAnsiTheme="majorHAnsi" w:cstheme="majorHAnsi"/>
-          <w:color w:val="FFFF00"/>
-        </w:rPr>
-        <w:t>, notated by (4,1)</w:t>
-      </w:r>
-      <w:r>
-        <w:rPr>
-          <w:rFonts w:asciiTheme="majorHAnsi" w:hAnsiTheme="majorHAnsi" w:cstheme="majorHAnsi"/>
-          <w:color w:val="FFFF00"/>
-        </w:rPr>
-        <w:t xml:space="preserve">, and another </w:t>
-      </w:r>
-      <w:r>
-        <w:rPr>
-          <w:rFonts w:asciiTheme="majorHAnsi" w:hAnsiTheme="majorHAnsi" w:cstheme="majorHAnsi"/>
-          <w:color w:val="FFFF00"/>
-        </w:rPr>
-        <w:t>vertex</w:t>
-      </w:r>
-      <w:r>
-        <w:rPr>
-          <w:rFonts w:asciiTheme="majorHAnsi" w:hAnsiTheme="majorHAnsi" w:cstheme="majorHAnsi"/>
-          <w:color w:val="FFFF00"/>
-        </w:rPr>
-        <w:t xml:space="preserve"> 3 to the right and 3 up from the origin, notated by (3,3)</w:t>
-      </w:r>
-      <w:r>
-        <w:rPr>
-          <w:rFonts w:asciiTheme="majorHAnsi" w:hAnsiTheme="majorHAnsi" w:cstheme="majorHAnsi"/>
-          <w:color w:val="FFFF00"/>
-        </w:rPr>
-        <w:t>.</w:t>
-      </w:r>
-      <w:r>
-        <w:rPr>
-          <w:rFonts w:asciiTheme="majorHAnsi" w:hAnsiTheme="majorHAnsi" w:cstheme="majorHAnsi"/>
-          <w:color w:val="FFFF00"/>
-        </w:rPr>
-        <w:t xml:space="preserve"> (</w:t>
-      </w:r>
-      <w:r>
-        <w:rPr>
-          <w:rFonts w:asciiTheme="majorHAnsi" w:hAnsiTheme="majorHAnsi" w:cstheme="majorHAnsi"/>
-          <w:color w:val="FFFF00"/>
-        </w:rPr>
-        <w:t>This</w:t>
-      </w:r>
-      <w:r>
-        <w:rPr>
-          <w:rFonts w:asciiTheme="majorHAnsi" w:hAnsiTheme="majorHAnsi" w:cstheme="majorHAnsi"/>
-          <w:color w:val="FFFF00"/>
-        </w:rPr>
-        <w:t xml:space="preserve"> </w:t>
-      </w:r>
-      <w:r>
-        <w:rPr>
-          <w:rFonts w:asciiTheme="majorHAnsi" w:hAnsiTheme="majorHAnsi" w:cstheme="majorHAnsi"/>
-          <w:color w:val="FFFF00"/>
-        </w:rPr>
-        <w:t xml:space="preserve">is a very simple </w:t>
-      </w:r>
-      <w:r>
-        <w:rPr>
-          <w:rFonts w:asciiTheme="majorHAnsi" w:hAnsiTheme="majorHAnsi" w:cstheme="majorHAnsi"/>
-          <w:color w:val="FFFF00"/>
-        </w:rPr>
-        <w:t xml:space="preserve">model </w:t>
-      </w:r>
-      <w:r>
-        <w:rPr>
-          <w:rFonts w:asciiTheme="majorHAnsi" w:hAnsiTheme="majorHAnsi" w:cstheme="majorHAnsi"/>
-          <w:color w:val="FFFF00"/>
-        </w:rPr>
-        <w:t>comprised of</w:t>
-      </w:r>
-      <w:r>
-        <w:rPr>
-          <w:rFonts w:asciiTheme="majorHAnsi" w:hAnsiTheme="majorHAnsi" w:cstheme="majorHAnsi"/>
-          <w:color w:val="FFFF00"/>
-        </w:rPr>
-        <w:t xml:space="preserve"> </w:t>
-      </w:r>
-      <w:r>
-        <w:rPr>
-          <w:rFonts w:asciiTheme="majorHAnsi" w:hAnsiTheme="majorHAnsi" w:cstheme="majorHAnsi"/>
-          <w:color w:val="FFFF00"/>
-        </w:rPr>
-        <w:t xml:space="preserve">only </w:t>
-      </w:r>
-      <w:r>
-        <w:rPr>
-          <w:rFonts w:asciiTheme="majorHAnsi" w:hAnsiTheme="majorHAnsi" w:cstheme="majorHAnsi"/>
-          <w:color w:val="FFFF00"/>
-        </w:rPr>
-        <w:t>t</w:t>
-      </w:r>
-      <w:r>
-        <w:rPr>
-          <w:rFonts w:asciiTheme="majorHAnsi" w:hAnsiTheme="majorHAnsi" w:cstheme="majorHAnsi"/>
-          <w:color w:val="FFFF00"/>
-        </w:rPr>
-        <w:t>w</w:t>
-      </w:r>
-      <w:r>
-        <w:rPr>
-          <w:rFonts w:asciiTheme="majorHAnsi" w:hAnsiTheme="majorHAnsi" w:cstheme="majorHAnsi"/>
-          <w:color w:val="FFFF00"/>
-        </w:rPr>
-        <w:t>o vertices</w:t>
-      </w:r>
-      <w:r>
-        <w:rPr>
-          <w:rFonts w:asciiTheme="majorHAnsi" w:hAnsiTheme="majorHAnsi" w:cstheme="majorHAnsi"/>
-          <w:color w:val="FFFF00"/>
-        </w:rPr>
-        <w:t>!</w:t>
-      </w:r>
-      <w:r>
-        <w:rPr>
-          <w:rFonts w:asciiTheme="majorHAnsi" w:hAnsiTheme="majorHAnsi" w:cstheme="majorHAnsi"/>
-          <w:color w:val="FFFF00"/>
-        </w:rPr>
-        <w:t>)</w:t>
-      </w:r>
-    </w:p>
-    <w:p>
-      <w:pPr>
-        <w:shd w:val="clear" w:color="auto" w:fill="000000" w:themeFill="text1"/>
-        <w:rPr>
-          <w:rFonts w:asciiTheme="majorHAnsi" w:hAnsiTheme="majorHAnsi" w:cstheme="majorHAnsi"/>
-          <w:color w:val="FFFF00"/>
-        </w:rPr>
-      </w:pPr>
-      <w:r>
-        <w:rPr>
-          <w:rFonts w:asciiTheme="majorHAnsi" w:hAnsiTheme="majorHAnsi" w:cstheme="majorHAnsi"/>
-          <w:color w:val="FFFF00"/>
-        </w:rPr>
-        <w:t>You can</w:t>
-      </w:r>
-      <w:r>
-        <w:rPr>
-          <w:rFonts w:asciiTheme="majorHAnsi" w:hAnsiTheme="majorHAnsi" w:cstheme="majorHAnsi"/>
-          <w:color w:val="FFFF00"/>
-        </w:rPr>
-        <w:t xml:space="preserve"> move </w:t>
-      </w:r>
-      <w:r>
-        <w:rPr>
-          <w:rFonts w:asciiTheme="majorHAnsi" w:hAnsiTheme="majorHAnsi" w:cstheme="majorHAnsi"/>
-          <w:color w:val="FFFF00"/>
-        </w:rPr>
-        <w:t xml:space="preserve">the model by moving </w:t>
-      </w:r>
-      <w:r>
-        <w:rPr>
-          <w:rFonts w:asciiTheme="majorHAnsi" w:hAnsiTheme="majorHAnsi" w:cstheme="majorHAnsi"/>
-          <w:color w:val="FFFF00"/>
-        </w:rPr>
-        <w:t>each of those</w:t>
-      </w:r>
-      <w:r>
-        <w:rPr>
-          <w:rFonts w:asciiTheme="majorHAnsi" w:hAnsiTheme="majorHAnsi" w:cstheme="majorHAnsi"/>
-          <w:color w:val="FFFF00"/>
-        </w:rPr>
-        <w:t xml:space="preserve"> </w:t>
-      </w:r>
-      <w:r>
-        <w:rPr>
-          <w:rFonts w:asciiTheme="majorHAnsi" w:hAnsiTheme="majorHAnsi" w:cstheme="majorHAnsi"/>
-          <w:color w:val="FFFF00"/>
-        </w:rPr>
-        <w:t>vertice</w:t>
-      </w:r>
-      <w:r>
-        <w:rPr>
-          <w:rFonts w:asciiTheme="majorHAnsi" w:hAnsiTheme="majorHAnsi" w:cstheme="majorHAnsi"/>
-          <w:color w:val="FFFF00"/>
-        </w:rPr>
-        <w:t>s</w:t>
-      </w:r>
-      <w:r>
-        <w:rPr>
-          <w:rFonts w:asciiTheme="majorHAnsi" w:hAnsiTheme="majorHAnsi" w:cstheme="majorHAnsi"/>
-          <w:color w:val="FFFF00"/>
-        </w:rPr>
-        <w:t xml:space="preserve"> by </w:t>
-      </w:r>
-      <w:r>
-        <w:rPr>
-          <w:rFonts w:asciiTheme="majorHAnsi" w:hAnsiTheme="majorHAnsi" w:cstheme="majorHAnsi"/>
-          <w:color w:val="FFFF00"/>
-        </w:rPr>
-        <w:t>the same</w:t>
-      </w:r>
-      <w:r>
-        <w:rPr>
-          <w:rFonts w:asciiTheme="majorHAnsi" w:hAnsiTheme="majorHAnsi" w:cstheme="majorHAnsi"/>
-          <w:color w:val="FFFF00"/>
-        </w:rPr>
-        <w:t xml:space="preserve"> amount</w:t>
-      </w:r>
-      <w:r>
-        <w:rPr>
-          <w:rFonts w:asciiTheme="majorHAnsi" w:hAnsiTheme="majorHAnsi" w:cstheme="majorHAnsi"/>
-          <w:color w:val="FFFF00"/>
-        </w:rPr>
-        <w:t>, and</w:t>
-      </w:r>
-      <w:r>
-        <w:rPr>
-          <w:rFonts w:asciiTheme="majorHAnsi" w:hAnsiTheme="majorHAnsi" w:cstheme="majorHAnsi"/>
-          <w:color w:val="FFFF00"/>
-        </w:rPr>
-        <w:t xml:space="preserve"> without regard to </w:t>
-      </w:r>
-      <w:r>
-        <w:rPr>
-          <w:rFonts w:asciiTheme="majorHAnsi" w:hAnsiTheme="majorHAnsi" w:cstheme="majorHAnsi"/>
-          <w:color w:val="FFFF00"/>
-        </w:rPr>
-        <w:t>where each is relative to</w:t>
-      </w:r>
-      <w:r>
-        <w:rPr>
-          <w:rFonts w:asciiTheme="majorHAnsi" w:hAnsiTheme="majorHAnsi" w:cstheme="majorHAnsi"/>
-          <w:color w:val="FFFF00"/>
-        </w:rPr>
-        <w:t xml:space="preserve"> the origin. </w:t>
-      </w:r>
-      <w:r>
-        <w:rPr>
-          <w:rFonts w:asciiTheme="majorHAnsi" w:hAnsiTheme="majorHAnsi" w:cstheme="majorHAnsi"/>
-          <w:color w:val="FFFF00"/>
-        </w:rPr>
-        <w:t>To do that, j</w:t>
-      </w:r>
-      <w:r>
-        <w:rPr>
-          <w:rFonts w:asciiTheme="majorHAnsi" w:hAnsiTheme="majorHAnsi" w:cstheme="majorHAnsi"/>
-          <w:color w:val="FFFF00"/>
-        </w:rPr>
-        <w:t xml:space="preserve">ust add </w:t>
-      </w:r>
-      <w:r>
-        <w:rPr>
-          <w:rFonts w:asciiTheme="majorHAnsi" w:hAnsiTheme="majorHAnsi" w:cstheme="majorHAnsi"/>
-          <w:color w:val="FFFF00"/>
-        </w:rPr>
-        <w:t>an</w:t>
-      </w:r>
-      <w:r>
-        <w:rPr>
-          <w:rFonts w:asciiTheme="majorHAnsi" w:hAnsiTheme="majorHAnsi" w:cstheme="majorHAnsi"/>
-          <w:color w:val="FFFF00"/>
-        </w:rPr>
-        <w:t xml:space="preserve"> offset</w:t>
-      </w:r>
-      <w:r>
-        <w:rPr>
-          <w:rFonts w:asciiTheme="majorHAnsi" w:hAnsiTheme="majorHAnsi" w:cstheme="majorHAnsi"/>
-          <w:color w:val="FFFF00"/>
-        </w:rPr>
-        <w:t xml:space="preserve"> vector</w:t>
-      </w:r>
-      <w:r>
-        <w:rPr>
-          <w:rFonts w:asciiTheme="majorHAnsi" w:hAnsiTheme="majorHAnsi" w:cstheme="majorHAnsi"/>
-          <w:color w:val="FFFF00"/>
-        </w:rPr>
-        <w:t xml:space="preserve"> to each vertex</w:t>
-      </w:r>
-      <w:r>
-        <w:rPr>
-          <w:rFonts w:asciiTheme="majorHAnsi" w:hAnsiTheme="majorHAnsi" w:cstheme="majorHAnsi"/>
-          <w:color w:val="FFFF00"/>
-        </w:rPr>
-        <w:t>.</w:t>
-      </w:r>
-      <w:r>
-        <w:rPr>
-          <w:rFonts w:asciiTheme="majorHAnsi" w:hAnsiTheme="majorHAnsi" w:cstheme="majorHAnsi"/>
-          <w:color w:val="FFFF00"/>
-        </w:rPr>
-        <w:t xml:space="preserve"> For example, we could add the vector (2,1)</w:t>
-      </w:r>
-      <w:r>
-        <w:rPr>
-          <w:rFonts w:asciiTheme="majorHAnsi" w:hAnsiTheme="majorHAnsi" w:cstheme="majorHAnsi"/>
-          <w:color w:val="FFFF00"/>
-        </w:rPr>
-        <w:t xml:space="preserve"> to each of those original vertices</w:t>
-      </w:r>
-      <w:r>
-        <w:rPr>
-          <w:rFonts w:asciiTheme="majorHAnsi" w:hAnsiTheme="majorHAnsi" w:cstheme="majorHAnsi"/>
-          <w:color w:val="FFFF00"/>
-        </w:rPr>
-        <w:t xml:space="preserve">, which would result in final </w:t>
-      </w:r>
-      <w:r>
-        <w:rPr>
-          <w:rFonts w:asciiTheme="majorHAnsi" w:hAnsiTheme="majorHAnsi" w:cstheme="majorHAnsi"/>
-          <w:color w:val="FFFF00"/>
-        </w:rPr>
-        <w:t xml:space="preserve">model </w:t>
-      </w:r>
-      <w:r>
-        <w:rPr>
-          <w:rFonts w:asciiTheme="majorHAnsi" w:hAnsiTheme="majorHAnsi" w:cstheme="majorHAnsi"/>
-          <w:color w:val="FFFF00"/>
-        </w:rPr>
-        <w:t>ve</w:t>
-      </w:r>
-      <w:r>
-        <w:rPr>
-          <w:rFonts w:asciiTheme="majorHAnsi" w:hAnsiTheme="majorHAnsi" w:cstheme="majorHAnsi"/>
-          <w:color w:val="FFFF00"/>
-        </w:rPr>
-        <w:t>rtices</w:t>
-      </w:r>
-      <w:r>
-        <w:rPr>
-          <w:rFonts w:asciiTheme="majorHAnsi" w:hAnsiTheme="majorHAnsi" w:cstheme="majorHAnsi"/>
-          <w:color w:val="FFFF00"/>
-        </w:rPr>
-        <w:t xml:space="preserve"> of (6,2)</w:t>
-      </w:r>
-      <w:r>
-        <w:rPr>
-          <w:rFonts w:asciiTheme="majorHAnsi" w:hAnsiTheme="majorHAnsi" w:cstheme="majorHAnsi"/>
-          <w:color w:val="FFFF00"/>
-        </w:rPr>
-        <w:t xml:space="preserve"> and (5,4)</w:t>
-      </w:r>
-      <w:r>
-        <w:rPr>
-          <w:rFonts w:asciiTheme="majorHAnsi" w:hAnsiTheme="majorHAnsi" w:cstheme="majorHAnsi"/>
-          <w:color w:val="FFFF00"/>
-        </w:rPr>
-        <w:t xml:space="preserve">. </w:t>
-      </w:r>
-      <w:r>
-        <w:rPr>
-          <w:rFonts w:asciiTheme="majorHAnsi" w:hAnsiTheme="majorHAnsi" w:cstheme="majorHAnsi"/>
-          <w:color w:val="FFFF00"/>
-        </w:rPr>
-        <w:t xml:space="preserve">In that case we have </w:t>
-      </w:r>
-      <w:r>
-        <w:rPr>
-          <w:rFonts w:asciiTheme="majorHAnsi" w:hAnsiTheme="majorHAnsi" w:cstheme="majorHAnsi"/>
-          <w:i/>
-          <w:color w:val="FFFF00"/>
-        </w:rPr>
-        <w:t>translat</w:t>
-      </w:r>
-      <w:r>
-        <w:rPr>
-          <w:rFonts w:asciiTheme="majorHAnsi" w:hAnsiTheme="majorHAnsi" w:cstheme="majorHAnsi"/>
-          <w:i/>
-          <w:color w:val="FFFF00"/>
-        </w:rPr>
-        <w:t>ed</w:t>
-      </w:r>
-      <w:r>
-        <w:rPr>
-          <w:rFonts w:asciiTheme="majorHAnsi" w:hAnsiTheme="majorHAnsi" w:cstheme="majorHAnsi"/>
-          <w:color w:val="FFFF00"/>
-        </w:rPr>
-        <w:t xml:space="preserve"> </w:t>
-      </w:r>
-      <w:r>
-        <w:rPr>
-          <w:rFonts w:asciiTheme="majorHAnsi" w:hAnsiTheme="majorHAnsi" w:cstheme="majorHAnsi"/>
-          <w:color w:val="FFFF00"/>
-        </w:rPr>
-        <w:t xml:space="preserve">(moved) </w:t>
-      </w:r>
-      <w:r>
-        <w:rPr>
-          <w:rFonts w:asciiTheme="majorHAnsi" w:hAnsiTheme="majorHAnsi" w:cstheme="majorHAnsi"/>
-          <w:color w:val="FFFF00"/>
-        </w:rPr>
-        <w:t>the model</w:t>
-      </w:r>
-      <w:r>
-        <w:rPr>
-          <w:rFonts w:asciiTheme="majorHAnsi" w:hAnsiTheme="majorHAnsi" w:cstheme="majorHAnsi"/>
-          <w:color w:val="FFFF00"/>
-        </w:rPr>
-        <w:t>.</w:t>
-      </w:r>
-    </w:p>
-    <w:p>
-      <w:pPr>
-        <w:shd w:val="clear" w:color="auto" w:fill="000000" w:themeFill="text1"/>
-        <w:rPr>
-          <w:rFonts w:asciiTheme="majorHAnsi" w:hAnsiTheme="majorHAnsi" w:cstheme="majorHAnsi"/>
-          <w:color w:val="FFFF00"/>
-        </w:rPr>
-      </w:pPr>
-      <w:r>
-        <w:rPr>
-          <w:rFonts w:asciiTheme="majorHAnsi" w:hAnsiTheme="majorHAnsi" w:cstheme="majorHAnsi"/>
-          <w:color w:val="FFFF00"/>
-        </w:rPr>
-        <w:t xml:space="preserve">Matrices </w:t>
-      </w:r>
-      <w:r>
-        <w:rPr>
-          <w:rFonts w:asciiTheme="majorHAnsi" w:hAnsiTheme="majorHAnsi" w:cstheme="majorHAnsi"/>
-          <w:color w:val="FFFF00"/>
-        </w:rPr>
-        <w:t xml:space="preserve">certainly </w:t>
-      </w:r>
-      <w:r>
-        <w:rPr>
-          <w:rFonts w:asciiTheme="majorHAnsi" w:hAnsiTheme="majorHAnsi" w:cstheme="majorHAnsi"/>
-          <w:color w:val="FFFF00"/>
-        </w:rPr>
-        <w:t xml:space="preserve">support </w:t>
-      </w:r>
-      <w:r>
-        <w:rPr>
-          <w:rFonts w:asciiTheme="majorHAnsi" w:hAnsiTheme="majorHAnsi" w:cstheme="majorHAnsi"/>
-          <w:color w:val="FFFF00"/>
-        </w:rPr>
-        <w:t>translat</w:t>
-      </w:r>
-      <w:r>
-        <w:rPr>
-          <w:rFonts w:asciiTheme="majorHAnsi" w:hAnsiTheme="majorHAnsi" w:cstheme="majorHAnsi"/>
-          <w:color w:val="FFFF00"/>
-        </w:rPr>
-        <w:t>ion</w:t>
-      </w:r>
-      <w:r>
-        <w:rPr>
-          <w:rFonts w:asciiTheme="majorHAnsi" w:hAnsiTheme="majorHAnsi" w:cstheme="majorHAnsi"/>
-          <w:color w:val="FFFF00"/>
-        </w:rPr>
-        <w:t>. B</w:t>
-      </w:r>
-      <w:r>
-        <w:rPr>
-          <w:rFonts w:asciiTheme="majorHAnsi" w:hAnsiTheme="majorHAnsi" w:cstheme="majorHAnsi"/>
-          <w:color w:val="FFFF00"/>
-        </w:rPr>
-        <w:t xml:space="preserve">ut first let’s talk about moving </w:t>
-      </w:r>
-      <w:r>
-        <w:rPr>
-          <w:rFonts w:asciiTheme="majorHAnsi" w:hAnsiTheme="majorHAnsi" w:cstheme="majorHAnsi"/>
-          <w:color w:val="FFFF00"/>
-        </w:rPr>
-        <w:t xml:space="preserve">a </w:t>
-      </w:r>
-      <w:r>
-        <w:rPr>
-          <w:rFonts w:asciiTheme="majorHAnsi" w:hAnsiTheme="majorHAnsi" w:cstheme="majorHAnsi"/>
-          <w:color w:val="FFFF00"/>
-        </w:rPr>
-        <w:t>vertex</w:t>
-      </w:r>
-      <w:r>
-        <w:rPr>
-          <w:rFonts w:asciiTheme="majorHAnsi" w:hAnsiTheme="majorHAnsi" w:cstheme="majorHAnsi"/>
-          <w:color w:val="FFFF00"/>
-        </w:rPr>
-        <w:t xml:space="preserve"> </w:t>
-      </w:r>
-      <w:r>
-        <w:rPr>
-          <w:rFonts w:asciiTheme="majorHAnsi" w:hAnsiTheme="majorHAnsi" w:cstheme="majorHAnsi"/>
-          <w:i/>
-          <w:color w:val="FFFF00"/>
-        </w:rPr>
-        <w:t xml:space="preserve">relative to its current </w:t>
-      </w:r>
-      <w:r>
-        <w:rPr>
-          <w:rFonts w:asciiTheme="majorHAnsi" w:hAnsiTheme="majorHAnsi" w:cstheme="majorHAnsi"/>
-          <w:i/>
-          <w:color w:val="FFFF00"/>
-        </w:rPr>
-        <w:t>position</w:t>
-      </w:r>
-      <w:r>
-        <w:rPr>
-          <w:rFonts w:asciiTheme="majorHAnsi" w:hAnsiTheme="majorHAnsi" w:cstheme="majorHAnsi"/>
-          <w:i/>
-          <w:color w:val="FFFF00"/>
-        </w:rPr>
-        <w:t xml:space="preserve"> from the origin</w:t>
-      </w:r>
-      <w:r>
-        <w:rPr>
-          <w:rFonts w:asciiTheme="majorHAnsi" w:hAnsiTheme="majorHAnsi" w:cstheme="majorHAnsi"/>
-          <w:i/>
-          <w:color w:val="FFFF00"/>
-        </w:rPr>
-        <w:t>,</w:t>
-      </w:r>
-      <w:r>
-        <w:rPr>
-          <w:rFonts w:asciiTheme="majorHAnsi" w:hAnsiTheme="majorHAnsi" w:cstheme="majorHAnsi"/>
-          <w:color w:val="FFFF00"/>
-        </w:rPr>
-        <w:t xml:space="preserve"> because th</w:t>
-      </w:r>
-      <w:r>
-        <w:rPr>
-          <w:rFonts w:asciiTheme="majorHAnsi" w:hAnsiTheme="majorHAnsi" w:cstheme="majorHAnsi"/>
-          <w:color w:val="FFFF00"/>
-        </w:rPr>
-        <w:t>at</w:t>
-      </w:r>
-      <w:r>
-        <w:rPr>
-          <w:rFonts w:asciiTheme="majorHAnsi" w:hAnsiTheme="majorHAnsi" w:cstheme="majorHAnsi"/>
-          <w:color w:val="FFFF00"/>
-        </w:rPr>
-        <w:t>’</w:t>
-      </w:r>
-      <w:r>
-        <w:rPr>
-          <w:rFonts w:asciiTheme="majorHAnsi" w:hAnsiTheme="majorHAnsi" w:cstheme="majorHAnsi"/>
-          <w:color w:val="FFFF00"/>
-        </w:rPr>
-        <w:t>s what gives matrices the power</w:t>
-      </w:r>
-      <w:r>
-        <w:rPr>
-          <w:rFonts w:asciiTheme="majorHAnsi" w:hAnsiTheme="majorHAnsi" w:cstheme="majorHAnsi"/>
-          <w:color w:val="FFFF00"/>
-        </w:rPr>
-        <w:t xml:space="preserve"> to shear, rotate, and scale </w:t>
-      </w:r>
-      <w:r>
-        <w:rPr>
-          <w:rFonts w:asciiTheme="majorHAnsi" w:hAnsiTheme="majorHAnsi" w:cstheme="majorHAnsi"/>
-          <w:color w:val="FFFF00"/>
-        </w:rPr>
-        <w:t>a model</w:t>
-      </w:r>
-      <w:r>
-        <w:rPr>
-          <w:rFonts w:asciiTheme="majorHAnsi" w:hAnsiTheme="majorHAnsi" w:cstheme="majorHAnsi"/>
-          <w:color w:val="FFFF00"/>
-        </w:rPr>
-        <w:t xml:space="preserve"> around the origin</w:t>
-      </w:r>
-      <w:r>
-        <w:rPr>
-          <w:rFonts w:asciiTheme="majorHAnsi" w:hAnsiTheme="majorHAnsi" w:cstheme="majorHAnsi"/>
-          <w:color w:val="FFFF00"/>
-        </w:rPr>
-        <w:t>. This is</w:t>
-      </w:r>
-      <w:r>
-        <w:rPr>
-          <w:rFonts w:asciiTheme="majorHAnsi" w:hAnsiTheme="majorHAnsi" w:cstheme="majorHAnsi"/>
-          <w:color w:val="FFFF00"/>
-        </w:rPr>
-        <w:t xml:space="preserve"> because those operations affect each vertex differently depending on its relationship to </w:t>
-      </w:r>
-      <w:r>
-        <w:rPr>
-          <w:rFonts w:asciiTheme="majorHAnsi" w:hAnsiTheme="majorHAnsi" w:cstheme="majorHAnsi"/>
-          <w:color w:val="FFFF00"/>
-        </w:rPr>
-        <w:t>the</w:t>
-      </w:r>
-      <w:r>
-        <w:rPr>
-          <w:rFonts w:asciiTheme="majorHAnsi" w:hAnsiTheme="majorHAnsi" w:cstheme="majorHAnsi"/>
-          <w:color w:val="FFFF00"/>
-        </w:rPr>
-        <w:t xml:space="preserve"> origin.</w:t>
-      </w:r>
-    </w:p>
-    <w:p>
-      <w:pPr>
-        <w:shd w:val="clear" w:color="auto" w:fill="000000" w:themeFill="text1"/>
-        <w:rPr>
-          <w:rFonts w:asciiTheme="majorHAnsi" w:hAnsiTheme="majorHAnsi" w:cstheme="majorHAnsi"/>
-          <w:color w:val="FFFF00"/>
-        </w:rPr>
-      </w:pPr>
-      <w:r>
-        <w:rPr>
-          <w:rFonts w:asciiTheme="majorHAnsi" w:hAnsiTheme="majorHAnsi" w:cstheme="majorHAnsi"/>
-          <w:color w:val="FFFF00"/>
-        </w:rPr>
-        <w:t>If</w:t>
-      </w:r>
-      <w:r>
-        <w:rPr>
-          <w:rFonts w:asciiTheme="majorHAnsi" w:hAnsiTheme="majorHAnsi" w:cstheme="majorHAnsi"/>
-          <w:color w:val="FFFF00"/>
-        </w:rPr>
-        <w:t xml:space="preserve"> we want to </w:t>
-      </w:r>
-      <w:r>
-        <w:rPr>
-          <w:rFonts w:asciiTheme="majorHAnsi" w:hAnsiTheme="majorHAnsi" w:cstheme="majorHAnsi"/>
-          <w:color w:val="FFFF00"/>
-        </w:rPr>
-        <w:t>change</w:t>
-      </w:r>
-      <w:r>
-        <w:rPr>
-          <w:rFonts w:asciiTheme="majorHAnsi" w:hAnsiTheme="majorHAnsi" w:cstheme="majorHAnsi"/>
-          <w:color w:val="FFFF00"/>
-        </w:rPr>
-        <w:t xml:space="preserve"> </w:t>
-      </w:r>
-      <w:r>
-        <w:rPr>
-          <w:rFonts w:asciiTheme="majorHAnsi" w:hAnsiTheme="majorHAnsi" w:cstheme="majorHAnsi"/>
-          <w:color w:val="FFFF00"/>
-        </w:rPr>
-        <w:t xml:space="preserve">the </w:t>
-      </w:r>
-      <w:r>
-        <w:rPr>
-          <w:rFonts w:asciiTheme="majorHAnsi" w:hAnsiTheme="majorHAnsi" w:cstheme="majorHAnsi"/>
-          <w:color w:val="FFFF00"/>
-        </w:rPr>
-        <w:t>X</w:t>
-      </w:r>
-      <w:r>
-        <w:rPr>
-          <w:rFonts w:asciiTheme="majorHAnsi" w:hAnsiTheme="majorHAnsi" w:cstheme="majorHAnsi"/>
-          <w:color w:val="FFFF00"/>
-        </w:rPr>
-        <w:t xml:space="preserve"> </w:t>
-      </w:r>
-      <w:r>
-        <w:rPr>
-          <w:rFonts w:asciiTheme="majorHAnsi" w:hAnsiTheme="majorHAnsi" w:cstheme="majorHAnsi"/>
-          <w:color w:val="FFFF00"/>
-        </w:rPr>
-        <w:t xml:space="preserve">of each vertex </w:t>
-      </w:r>
-      <w:r>
-        <w:rPr>
-          <w:rFonts w:asciiTheme="majorHAnsi" w:hAnsiTheme="majorHAnsi" w:cstheme="majorHAnsi"/>
-          <w:color w:val="FFFF00"/>
-        </w:rPr>
-        <w:t xml:space="preserve">from </w:t>
-      </w:r>
-      <w:r>
-        <w:rPr>
-          <w:rFonts w:asciiTheme="majorHAnsi" w:hAnsiTheme="majorHAnsi" w:cstheme="majorHAnsi"/>
-          <w:color w:val="FFFF00"/>
-        </w:rPr>
-        <w:t>its</w:t>
-      </w:r>
-      <w:r>
-        <w:rPr>
-          <w:rFonts w:asciiTheme="majorHAnsi" w:hAnsiTheme="majorHAnsi" w:cstheme="majorHAnsi"/>
-          <w:color w:val="FFFF00"/>
-        </w:rPr>
-        <w:t xml:space="preserve"> current horizontal distance from the origin by a factor of 2</w:t>
+        <w:t>relative to the origin</w:t>
       </w:r>
       <w:r>
         <w:rPr>
@@ -7411,56 +7280,6 @@
           <w:color w:val="FFFF00"/>
         </w:rPr>
         <w:t>.</w:t>
-      </w:r>
-      <w:r>
-        <w:rPr>
-          <w:rFonts w:asciiTheme="majorHAnsi" w:hAnsiTheme="majorHAnsi" w:cstheme="majorHAnsi"/>
-          <w:color w:val="FFFF00"/>
-        </w:rPr>
-        <w:t xml:space="preserve"> In that case we have </w:t>
-      </w:r>
-      <w:r>
-        <w:rPr>
-          <w:rFonts w:asciiTheme="majorHAnsi" w:hAnsiTheme="majorHAnsi" w:cstheme="majorHAnsi"/>
-          <w:i/>
-          <w:color w:val="FFFF00"/>
-        </w:rPr>
-        <w:t>scaled</w:t>
-      </w:r>
-      <w:r>
-        <w:rPr>
-          <w:rFonts w:asciiTheme="majorHAnsi" w:hAnsiTheme="majorHAnsi" w:cstheme="majorHAnsi"/>
-          <w:color w:val="FFFF00"/>
-        </w:rPr>
-        <w:t xml:space="preserve"> the model </w:t>
-      </w:r>
-      <w:r>
-        <w:rPr>
-          <w:rFonts w:asciiTheme="majorHAnsi" w:hAnsiTheme="majorHAnsi" w:cstheme="majorHAnsi"/>
-          <w:color w:val="FFFF00"/>
-        </w:rPr>
-        <w:t xml:space="preserve">relative to the origin </w:t>
-      </w:r>
-      <w:r>
-        <w:rPr>
-          <w:rFonts w:asciiTheme="majorHAnsi" w:hAnsiTheme="majorHAnsi" w:cstheme="majorHAnsi"/>
-          <w:color w:val="FFFF00"/>
-        </w:rPr>
-        <w:t>(</w:t>
-      </w:r>
-      <w:r>
-        <w:rPr>
-          <w:rFonts w:asciiTheme="majorHAnsi" w:hAnsiTheme="majorHAnsi" w:cstheme="majorHAnsi"/>
-          <w:color w:val="FFFF00"/>
-        </w:rPr>
-        <w:t>in this case only</w:t>
-      </w:r>
-      <w:r>
-        <w:rPr>
-          <w:rFonts w:asciiTheme="majorHAnsi" w:hAnsiTheme="majorHAnsi" w:cstheme="majorHAnsi"/>
-          <w:color w:val="FFFF00"/>
-        </w:rPr>
-        <w:t xml:space="preserve"> in the X direction).</w:t>
       </w:r>
     </w:p>
     <w:p>
@@ -10288,10 +10107,10 @@
           <w:szCs w:val="22"/>
         </w:rPr>
       </w:pPr>
-      <w:bookmarkStart w:id="43" w:name="_Toc516117030"/>
-      <w:bookmarkStart w:id="44" w:name="_Toc517055700"/>
-      <w:bookmarkStart w:id="45" w:name="_Toc517334346"/>
-      <w:bookmarkStart w:id="46" w:name="_Toc517334355"/>
+      <w:bookmarkStart w:id="45" w:name="_Toc516117030"/>
+      <w:bookmarkStart w:id="46" w:name="_Toc517055700"/>
+      <w:bookmarkStart w:id="47" w:name="_Toc517334346"/>
+      <w:bookmarkStart w:id="48" w:name="_Toc517335141"/>
       <w:r>
         <w:rPr>
           <w:rFonts w:cstheme="majorHAnsi"/>
@@ -10299,10 +10118,10 @@
         </w:rPr>
         <w:t>A Short Glossary of 3D Graphics Terms</w:t>
       </w:r>
-      <w:bookmarkEnd w:id="43"/>
-      <w:bookmarkEnd w:id="44"/>
       <w:bookmarkEnd w:id="45"/>
       <w:bookmarkEnd w:id="46"/>
+      <w:bookmarkEnd w:id="47"/>
+      <w:bookmarkEnd w:id="48"/>
     </w:p>
     <w:p>
       <w:pPr>
@@ -11403,9 +11222,9 @@
           <w:color w:val="FF0000"/>
         </w:rPr>
       </w:pPr>
-      <w:bookmarkStart w:id="47" w:name="_Toc517055701"/>
-      <w:bookmarkStart w:id="48" w:name="_Toc517334347"/>
-      <w:bookmarkStart w:id="49" w:name="_Toc517334356"/>
+      <w:bookmarkStart w:id="49" w:name="_Toc517055701"/>
+      <w:bookmarkStart w:id="50" w:name="_Toc517334347"/>
+      <w:bookmarkStart w:id="51" w:name="_Toc517335142"/>
       <w:r>
         <w:rPr>
           <w:rFonts w:cstheme="majorHAnsi"/>
@@ -11413,9 +11232,9 @@
         </w:rPr>
         <w:t>Rights</w:t>
       </w:r>
-      <w:bookmarkEnd w:id="47"/>
-      <w:bookmarkEnd w:id="48"/>
       <w:bookmarkEnd w:id="49"/>
+      <w:bookmarkEnd w:id="50"/>
+      <w:bookmarkEnd w:id="51"/>
     </w:p>
     <w:p>
       <w:pPr>
@@ -13535,7 +13354,7 @@
 </file>
 
 <file path=customXml/itemProps1.xml><?xml version="1.0" encoding="utf-8"?>
-<ds:datastoreItem xmlns:ds="http://schemas.openxmlformats.org/officeDocument/2006/customXml" ds:itemID="{2BA8C9D5-1B5B-45E3-920E-F958471314D4}">
+<ds:datastoreItem xmlns:ds="http://schemas.openxmlformats.org/officeDocument/2006/customXml" ds:itemID="{248C009B-7585-40C7-BB9E-E8D49DC44E69}">
   <ds:schemaRefs>
     <ds:schemaRef ds:uri="http://schemas.openxmlformats.org/officeDocument/2006/bibliography"/>
   </ds:schemaRefs>

</xml_diff>

<commit_message>
dov updates fixed resize bug parallelized loops in BlMipmap
</commit_message>
<xml_diff>
--- a/doc/Blotch3DUserManual.docx
+++ b/doc/Blotch3DUserManual.docx
@@ -112,85 +112,28 @@
         </w:rPr>
       </w:pPr>
       <w:r>
+        <w:fldChar w:fldCharType="begin"/>
+      </w:r>
+      <w:r>
+        <w:instrText xml:space="preserve"> HYPERLINK \l "_Toc517978036" </w:instrText>
+      </w:r>
+      <w:r>
+        <w:fldChar w:fldCharType="separate"/>
+      </w:r>
+      <w:r>
         <w:rPr>
           <w:rStyle w:val="Hyperlink"/>
           <w:noProof/>
         </w:rPr>
-        <w:fldChar w:fldCharType="begin"/>
+        <w:t>Quick start</w:t>
       </w:r>
       <w:r>
         <w:rPr>
           <w:rStyle w:val="Hyperlink"/>
           <w:noProof/>
         </w:rPr>
-        <w:instrText xml:space="preserve"> </w:instrText>
-      </w:r>
-      <w:r>
-        <w:rPr>
-          <w:noProof/>
-        </w:rPr>
-        <w:instrText>HYPERLINK \l "_Toc517978035"</w:instrText>
-      </w:r>
-      <w:r>
-        <w:rPr>
-          <w:rStyle w:val="Hyperlink"/>
-          <w:noProof/>
-        </w:rPr>
-        <w:instrText xml:space="preserve"> </w:instrText>
-      </w:r>
-      <w:r>
-        <w:rPr>
-          <w:rStyle w:val="Hyperlink"/>
-          <w:noProof/>
-        </w:rPr>
-      </w:r>
-      <w:r>
-        <w:rPr>
-          <w:rStyle w:val="Hyperlink"/>
-          <w:noProof/>
-        </w:rPr>
-        <w:fldChar w:fldCharType="separate"/>
-      </w:r>
-      <w:r>
-        <w:rPr>
-          <w:rStyle w:val="Hyperlink"/>
-          <w:noProof/>
-        </w:rPr>
-        <w:t>Blotch3D User Manual</w:t>
-      </w:r>
-      <w:r>
-        <w:rPr>
-          <w:rStyle w:val="Hyperlink"/>
-          <w:noProof/>
-        </w:rPr>
         <w:fldChar w:fldCharType="end"/>
       </w:r>
-    </w:p>
-    <w:p>
-      <w:pPr>
-        <w:pStyle w:val="TOC1"/>
-        <w:tabs>
-          <w:tab w:val="right" w:leader="dot" w:pos="9350"/>
-        </w:tabs>
-        <w:rPr>
-          <w:rFonts w:eastAsiaTheme="minorEastAsia" w:cstheme="minorBidi"/>
-          <w:b w:val="0"/>
-          <w:bCs w:val="0"/>
-          <w:caps w:val="0"/>
-          <w:noProof/>
-          <w:sz w:val="22"/>
-          <w:szCs w:val="22"/>
-        </w:rPr>
-      </w:pPr>
-      <w:hyperlink w:anchor="_Toc517978036" w:history="1">
-        <w:r>
-          <w:rPr>
-            <w:rStyle w:val="Hyperlink"/>
-            <w:noProof/>
-          </w:rPr>
-          <w:t>Quick start</w:t>
-        </w:r>
-      </w:hyperlink>
     </w:p>
     <w:p>
       <w:pPr>
@@ -6184,10 +6127,12 @@
         </w:rPr>
       </w:pPr>
       <w:bookmarkStart w:id="39" w:name="_Introduction_to_Matrices"/>
-      <w:bookmarkStart w:id="40" w:name="_Toc517055698"/>
-      <w:bookmarkStart w:id="41" w:name="_Toc517334344"/>
-      <w:bookmarkStart w:id="42" w:name="_Toc517978040"/>
+      <w:bookmarkStart w:id="40" w:name="_Dynamically_changing_a"/>
+      <w:bookmarkStart w:id="41" w:name="_Toc517055698"/>
+      <w:bookmarkStart w:id="42" w:name="_Toc517334344"/>
+      <w:bookmarkStart w:id="43" w:name="_Toc517978040"/>
       <w:bookmarkEnd w:id="39"/>
+      <w:bookmarkEnd w:id="40"/>
       <w:r>
         <w:rPr>
           <w:rFonts w:cstheme="majorHAnsi"/>
@@ -6195,9 +6140,9 @@
         </w:rPr>
         <w:t>Dynamically changing a sprite’s orientation and position</w:t>
       </w:r>
-      <w:bookmarkEnd w:id="40"/>
       <w:bookmarkEnd w:id="41"/>
       <w:bookmarkEnd w:id="42"/>
+      <w:bookmarkEnd w:id="43"/>
     </w:p>
     <w:p>
       <w:pPr>
@@ -6637,10 +6582,10 @@
           <w:color w:val="FF0000"/>
         </w:rPr>
       </w:pPr>
-      <w:bookmarkStart w:id="43" w:name="_Toc516117029"/>
-      <w:bookmarkStart w:id="44" w:name="_Toc517055699"/>
-      <w:bookmarkStart w:id="45" w:name="_Toc517334345"/>
-      <w:bookmarkStart w:id="46" w:name="_Toc517978041"/>
+      <w:bookmarkStart w:id="44" w:name="_Toc516117029"/>
+      <w:bookmarkStart w:id="45" w:name="_Toc517055699"/>
+      <w:bookmarkStart w:id="46" w:name="_Toc517334345"/>
+      <w:bookmarkStart w:id="47" w:name="_Toc517978041"/>
       <w:r>
         <w:rPr>
           <w:rFonts w:cstheme="majorHAnsi"/>
@@ -6655,10 +6600,10 @@
         </w:rPr>
         <w:t>nternals</w:t>
       </w:r>
-      <w:bookmarkEnd w:id="43"/>
       <w:bookmarkEnd w:id="44"/>
       <w:bookmarkEnd w:id="45"/>
       <w:bookmarkEnd w:id="46"/>
+      <w:bookmarkEnd w:id="47"/>
     </w:p>
     <w:p>
       <w:pPr>
@@ -10523,10 +10468,10 @@
           <w:szCs w:val="22"/>
         </w:rPr>
       </w:pPr>
-      <w:bookmarkStart w:id="47" w:name="_Toc516117030"/>
-      <w:bookmarkStart w:id="48" w:name="_Toc517055700"/>
-      <w:bookmarkStart w:id="49" w:name="_Toc517334346"/>
-      <w:bookmarkStart w:id="50" w:name="_Toc517978042"/>
+      <w:bookmarkStart w:id="48" w:name="_Toc516117030"/>
+      <w:bookmarkStart w:id="49" w:name="_Toc517055700"/>
+      <w:bookmarkStart w:id="50" w:name="_Toc517334346"/>
+      <w:bookmarkStart w:id="51" w:name="_Toc517978042"/>
       <w:r>
         <w:rPr>
           <w:rFonts w:cstheme="majorHAnsi"/>
@@ -10534,10 +10479,10 @@
         </w:rPr>
         <w:t>A Short Glossary of 3D Graphics Terms</w:t>
       </w:r>
-      <w:bookmarkEnd w:id="47"/>
       <w:bookmarkEnd w:id="48"/>
       <w:bookmarkEnd w:id="49"/>
       <w:bookmarkEnd w:id="50"/>
+      <w:bookmarkEnd w:id="51"/>
     </w:p>
     <w:p>
       <w:pPr>
@@ -11638,16 +11583,22 @@
           <w:rFonts w:asciiTheme="majorHAnsi" w:hAnsiTheme="majorHAnsi" w:cstheme="majorHAnsi"/>
           <w:color w:val="FFFF00"/>
         </w:rPr>
-        <w:t xml:space="preserve"> from another. See </w:t>
-      </w:r>
-      <w:hyperlink w:anchor="_Introduction_to_Matrices" w:history="1">
+        <w:t xml:space="preserve"> from another. See</w:t>
+      </w:r>
+      <w:r>
+        <w:rPr>
+          <w:rFonts w:asciiTheme="majorHAnsi" w:hAnsiTheme="majorHAnsi" w:cstheme="majorHAnsi"/>
+          <w:color w:val="FFFF00"/>
+        </w:rPr>
+        <w:t xml:space="preserve"> </w:t>
+      </w:r>
+      <w:hyperlink w:anchor="_Dynamically_changing_a" w:history="1">
         <w:r>
           <w:rPr>
             <w:rStyle w:val="Hyperlink"/>
             <w:rFonts w:asciiTheme="majorHAnsi" w:hAnsiTheme="majorHAnsi" w:cstheme="majorHAnsi"/>
-            <w:color w:val="FFFF00"/>
           </w:rPr>
-          <w:t>Introduction to Matrices</w:t>
+          <w:t>Dynamically changing a sprite’s orientation and position</w:t>
         </w:r>
       </w:hyperlink>
       <w:r>
@@ -11806,9 +11757,9 @@
           <w:color w:val="FF0000"/>
         </w:rPr>
       </w:pPr>
-      <w:bookmarkStart w:id="51" w:name="_Toc517055701"/>
-      <w:bookmarkStart w:id="52" w:name="_Toc517334347"/>
-      <w:bookmarkStart w:id="53" w:name="_Toc517978043"/>
+      <w:bookmarkStart w:id="52" w:name="_Toc517055701"/>
+      <w:bookmarkStart w:id="53" w:name="_Toc517334347"/>
+      <w:bookmarkStart w:id="54" w:name="_Toc517978043"/>
       <w:r>
         <w:rPr>
           <w:rFonts w:cstheme="majorHAnsi"/>
@@ -11816,9 +11767,9 @@
         </w:rPr>
         <w:t>Rights</w:t>
       </w:r>
-      <w:bookmarkEnd w:id="51"/>
       <w:bookmarkEnd w:id="52"/>
       <w:bookmarkEnd w:id="53"/>
+      <w:bookmarkEnd w:id="54"/>
     </w:p>
     <w:p>
       <w:pPr>
@@ -14173,7 +14124,7 @@
 </file>
 
 <file path=customXml/itemProps1.xml><?xml version="1.0" encoding="utf-8"?>
-<ds:datastoreItem xmlns:ds="http://schemas.openxmlformats.org/officeDocument/2006/customXml" ds:itemID="{FCE7659F-44A2-4DB4-A917-406D85E53839}">
+<ds:datastoreItem xmlns:ds="http://schemas.openxmlformats.org/officeDocument/2006/customXml" ds:itemID="{FA8956C0-E54E-418C-9EC9-8A46F8879ABB}">
   <ds:schemaRefs>
     <ds:schemaRef ds:uri="http://schemas.openxmlformats.org/officeDocument/2006/bibliography"/>
   </ds:schemaRefs>

</xml_diff>

<commit_message>
added more examples doc updates renamed some things
</commit_message>
<xml_diff>
--- a/doc/Blotch3DUserManual.docx
+++ b/doc/Blotch3DUserManual.docx
@@ -125,21 +125,33 @@
         </w:rPr>
         <w:t xml:space="preserve">of C# </w:t>
       </w:r>
-      <w:bookmarkStart w:id="39" w:name="_GoBack"/>
-      <w:bookmarkEnd w:id="39"/>
-      <w:r>
-        <w:rPr>
-          <w:rFonts w:asciiTheme="majorHAnsi" w:hAnsiTheme="majorHAnsi" w:cstheme="majorHAnsi"/>
-          <w:color w:val="FFFF00"/>
-        </w:rPr>
-        <w:t>code you can c</w:t>
-      </w:r>
-      <w:r>
-        <w:rPr>
-          <w:rFonts w:asciiTheme="majorHAnsi" w:hAnsiTheme="majorHAnsi" w:cstheme="majorHAnsi"/>
-          <w:color w:val="FFFF00"/>
-        </w:rPr>
-        <w:t xml:space="preserve">reate </w:t>
+      <w:r>
+        <w:rPr>
+          <w:rFonts w:asciiTheme="majorHAnsi" w:hAnsiTheme="majorHAnsi" w:cstheme="majorHAnsi"/>
+          <w:color w:val="FFFF00"/>
+        </w:rPr>
+        <w:t xml:space="preserve">code you can </w:t>
+      </w:r>
+      <w:r>
+        <w:rPr>
+          <w:rFonts w:asciiTheme="majorHAnsi" w:hAnsiTheme="majorHAnsi" w:cstheme="majorHAnsi"/>
+          <w:color w:val="FFFF00"/>
+        </w:rPr>
+        <w:t>make</w:t>
+      </w:r>
+      <w:r>
+        <w:rPr>
+          <w:rFonts w:asciiTheme="majorHAnsi" w:hAnsiTheme="majorHAnsi" w:cstheme="majorHAnsi"/>
+          <w:color w:val="FFFF00"/>
+        </w:rPr>
+        <w:t xml:space="preserve"> </w:t>
+      </w:r>
+      <w:r>
+        <w:rPr>
+          <w:rFonts w:asciiTheme="majorHAnsi" w:hAnsiTheme="majorHAnsi" w:cstheme="majorHAnsi"/>
+          <w:color w:val="FFFF00"/>
+        </w:rPr>
+        <w:t xml:space="preserve">a </w:t>
       </w:r>
       <w:r>
         <w:rPr>
@@ -160,14 +172,37 @@
           <w:rFonts w:asciiTheme="majorHAnsi" w:hAnsiTheme="majorHAnsi" w:cstheme="majorHAnsi"/>
           <w:color w:val="FFFF00"/>
         </w:rPr>
-        <w:t xml:space="preserve">3D apps </w:t>
-      </w:r>
-      <w:r>
-        <w:rPr>
-          <w:rFonts w:asciiTheme="majorHAnsi" w:hAnsiTheme="majorHAnsi" w:cstheme="majorHAnsi"/>
-          <w:color w:val="FFFF00"/>
-        </w:rPr>
-        <w:t>for multiple platforms</w:t>
+        <w:t xml:space="preserve">3D </w:t>
+      </w:r>
+      <w:r>
+        <w:rPr>
+          <w:rFonts w:asciiTheme="majorHAnsi" w:hAnsiTheme="majorHAnsi" w:cstheme="majorHAnsi"/>
+          <w:color w:val="FFFF00"/>
+        </w:rPr>
+        <w:t xml:space="preserve">program that builds for Windows (all platforms), </w:t>
+      </w:r>
+      <w:r>
+        <w:rPr>
+          <w:rFonts w:asciiTheme="majorHAnsi" w:hAnsiTheme="majorHAnsi" w:cstheme="majorHAnsi"/>
+          <w:color w:val="FFFF00"/>
+        </w:rPr>
+        <w:t xml:space="preserve">iOS, Android, MacOS, Linux, PS4, </w:t>
+      </w:r>
+      <w:proofErr w:type="spellStart"/>
+      <w:r>
+        <w:rPr>
+          <w:rFonts w:asciiTheme="majorHAnsi" w:hAnsiTheme="majorHAnsi" w:cstheme="majorHAnsi"/>
+          <w:color w:val="FFFF00"/>
+        </w:rPr>
+        <w:t>PSVita</w:t>
+      </w:r>
+      <w:proofErr w:type="spellEnd"/>
+      <w:r>
+        <w:rPr>
+          <w:rFonts w:asciiTheme="majorHAnsi" w:hAnsiTheme="majorHAnsi" w:cstheme="majorHAnsi"/>
+          <w:color w:val="FFFF00"/>
+        </w:rPr>
+        <w:t>, Xbox One, and Switch</w:t>
       </w:r>
       <w:r>
         <w:rPr>
@@ -524,19 +559,19 @@
           <w:color w:val="FF0000"/>
         </w:rPr>
       </w:pPr>
-      <w:bookmarkStart w:id="40" w:name="_Quick_start"/>
-      <w:bookmarkStart w:id="41" w:name="_Toc517334340"/>
-      <w:bookmarkStart w:id="42" w:name="_Toc519229387"/>
+      <w:bookmarkStart w:id="39" w:name="_Quick_start"/>
+      <w:bookmarkStart w:id="40" w:name="_Toc517334340"/>
+      <w:bookmarkStart w:id="41" w:name="_Toc519229387"/>
+      <w:bookmarkEnd w:id="39"/>
+      <w:r>
+        <w:rPr>
+          <w:color w:val="FF0000"/>
+        </w:rPr>
+        <w:t>Quick start</w:t>
+      </w:r>
+      <w:bookmarkEnd w:id="37"/>
       <w:bookmarkEnd w:id="40"/>
-      <w:r>
-        <w:rPr>
-          <w:color w:val="FF0000"/>
-        </w:rPr>
-        <w:t>Quick start</w:t>
-      </w:r>
-      <w:bookmarkEnd w:id="37"/>
       <w:bookmarkEnd w:id="41"/>
-      <w:bookmarkEnd w:id="42"/>
     </w:p>
     <w:p>
       <w:pPr>
@@ -629,12 +664,21 @@
         </w:rPr>
         <w:t xml:space="preserve">of </w:t>
       </w:r>
-      <w:r>
-        <w:rPr>
-          <w:rFonts w:asciiTheme="majorHAnsi" w:hAnsiTheme="majorHAnsi" w:cstheme="majorHAnsi"/>
-          <w:color w:val="FFFF00"/>
-        </w:rPr>
-        <w:t xml:space="preserve">MonoGame from </w:t>
+      <w:proofErr w:type="spellStart"/>
+      <w:r>
+        <w:rPr>
+          <w:rFonts w:asciiTheme="majorHAnsi" w:hAnsiTheme="majorHAnsi" w:cstheme="majorHAnsi"/>
+          <w:color w:val="FFFF00"/>
+        </w:rPr>
+        <w:t>MonoGame</w:t>
+      </w:r>
+      <w:proofErr w:type="spellEnd"/>
+      <w:r>
+        <w:rPr>
+          <w:rFonts w:asciiTheme="majorHAnsi" w:hAnsiTheme="majorHAnsi" w:cstheme="majorHAnsi"/>
+          <w:color w:val="FFFF00"/>
+        </w:rPr>
+        <w:t xml:space="preserve"> from </w:t>
       </w:r>
       <w:hyperlink r:id="rId6" w:history="1">
         <w:r>
@@ -834,9 +878,9 @@
           <w:color w:val="FF0000"/>
         </w:rPr>
       </w:pPr>
-      <w:bookmarkStart w:id="43" w:name="_Toc517055695"/>
-      <w:bookmarkStart w:id="44" w:name="_Toc517334341"/>
-      <w:bookmarkStart w:id="45" w:name="_Toc519229388"/>
+      <w:bookmarkStart w:id="42" w:name="_Toc517055695"/>
+      <w:bookmarkStart w:id="43" w:name="_Toc517334341"/>
+      <w:bookmarkStart w:id="44" w:name="_Toc519229388"/>
       <w:r>
         <w:rPr>
           <w:rFonts w:cstheme="majorHAnsi"/>
@@ -845,9 +889,9 @@
         <w:t>Introduction</w:t>
       </w:r>
       <w:bookmarkEnd w:id="38"/>
+      <w:bookmarkEnd w:id="42"/>
       <w:bookmarkEnd w:id="43"/>
       <w:bookmarkEnd w:id="44"/>
-      <w:bookmarkEnd w:id="45"/>
     </w:p>
     <w:p>
       <w:pPr>
@@ -2272,7 +2316,23 @@
           <w:rFonts w:asciiTheme="majorHAnsi" w:hAnsiTheme="majorHAnsi" w:cstheme="majorHAnsi"/>
           <w:color w:val="FFFF00"/>
         </w:rPr>
-        <w:t xml:space="preserve"> platforms (currently supports iOS, Android, MacOS, Linux, all Windows platforms, PS4, PSVita, Xbox One, and Switch)</w:t>
+        <w:t xml:space="preserve"> platforms (currently supports iOS, Android, MacOS, Linux, all Windows platforms, PS4, </w:t>
+      </w:r>
+      <w:proofErr w:type="spellStart"/>
+      <w:r>
+        <w:rPr>
+          <w:rFonts w:asciiTheme="majorHAnsi" w:hAnsiTheme="majorHAnsi" w:cstheme="majorHAnsi"/>
+          <w:color w:val="FFFF00"/>
+        </w:rPr>
+        <w:t>PSVita</w:t>
+      </w:r>
+      <w:proofErr w:type="spellEnd"/>
+      <w:r>
+        <w:rPr>
+          <w:rFonts w:asciiTheme="majorHAnsi" w:hAnsiTheme="majorHAnsi" w:cstheme="majorHAnsi"/>
+          <w:color w:val="FFFF00"/>
+        </w:rPr>
+        <w:t>, Xbox One, and Switch)</w:t>
       </w:r>
       <w:r>
         <w:rPr>
@@ -2284,6 +2344,42 @@
     </w:p>
     <w:p>
       <w:pPr>
+        <w:pStyle w:val="ListParagraph"/>
+        <w:numPr>
+          <w:ilvl w:val="0"/>
+          <w:numId w:val="11"/>
+        </w:numPr>
+        <w:autoSpaceDE w:val="0"/>
+        <w:autoSpaceDN w:val="0"/>
+        <w:adjustRightInd w:val="0"/>
+        <w:spacing w:after="0" w:line="240" w:lineRule="auto"/>
+        <w:rPr>
+          <w:rFonts w:asciiTheme="majorHAnsi" w:hAnsiTheme="majorHAnsi" w:cstheme="majorHAnsi"/>
+          <w:color w:val="FFFF00"/>
+        </w:rPr>
+      </w:pPr>
+      <w:r>
+        <w:rPr>
+          <w:rFonts w:asciiTheme="majorHAnsi" w:hAnsiTheme="majorHAnsi" w:cstheme="majorHAnsi"/>
+          <w:color w:val="FFFF00"/>
+        </w:rPr>
+        <w:t>Implement fog</w:t>
+      </w:r>
+    </w:p>
+    <w:p>
+      <w:pPr>
+        <w:autoSpaceDE w:val="0"/>
+        <w:autoSpaceDN w:val="0"/>
+        <w:adjustRightInd w:val="0"/>
+        <w:spacing w:after="0" w:line="240" w:lineRule="auto"/>
+        <w:rPr>
+          <w:rFonts w:asciiTheme="majorHAnsi" w:hAnsiTheme="majorHAnsi" w:cstheme="majorHAnsi"/>
+          <w:color w:val="FFFF00"/>
+        </w:rPr>
+      </w:pPr>
+    </w:p>
+    <w:p>
+      <w:pPr>
         <w:shd w:val="clear" w:color="auto" w:fill="000000" w:themeFill="text1"/>
         <w:rPr>
           <w:rFonts w:asciiTheme="majorHAnsi" w:hAnsiTheme="majorHAnsi" w:cstheme="majorHAnsi"/>
@@ -2295,13 +2391,6 @@
           <w:rFonts w:asciiTheme="majorHAnsi" w:hAnsiTheme="majorHAnsi" w:cstheme="majorHAnsi"/>
           <w:color w:val="FFFF00"/>
         </w:rPr>
-        <w:br/>
-      </w:r>
-      <w:r>
-        <w:rPr>
-          <w:rFonts w:asciiTheme="majorHAnsi" w:hAnsiTheme="majorHAnsi" w:cstheme="majorHAnsi"/>
-          <w:color w:val="FFFF00"/>
-        </w:rPr>
         <w:t xml:space="preserve">Blotch3D </w:t>
       </w:r>
       <w:r>
@@ -2311,12 +2400,37 @@
         </w:rPr>
         <w:t xml:space="preserve">sits on top of </w:t>
       </w:r>
-      <w:r>
-        <w:rPr>
-          <w:rFonts w:asciiTheme="majorHAnsi" w:hAnsiTheme="majorHAnsi" w:cstheme="majorHAnsi"/>
-          <w:color w:val="FFFF00"/>
-        </w:rPr>
-        <w:t xml:space="preserve">MonoGame. MonoGame is a widely used 3D library for C#. It is free, fast, cross platform, actively developed by a large community, </w:t>
+      <w:proofErr w:type="spellStart"/>
+      <w:r>
+        <w:rPr>
+          <w:rFonts w:asciiTheme="majorHAnsi" w:hAnsiTheme="majorHAnsi" w:cstheme="majorHAnsi"/>
+          <w:color w:val="FFFF00"/>
+        </w:rPr>
+        <w:t>MonoGame</w:t>
+      </w:r>
+      <w:proofErr w:type="spellEnd"/>
+      <w:r>
+        <w:rPr>
+          <w:rFonts w:asciiTheme="majorHAnsi" w:hAnsiTheme="majorHAnsi" w:cstheme="majorHAnsi"/>
+          <w:color w:val="FFFF00"/>
+        </w:rPr>
+        <w:t xml:space="preserve">. </w:t>
+      </w:r>
+      <w:proofErr w:type="spellStart"/>
+      <w:r>
+        <w:rPr>
+          <w:rFonts w:asciiTheme="majorHAnsi" w:hAnsiTheme="majorHAnsi" w:cstheme="majorHAnsi"/>
+          <w:color w:val="FFFF00"/>
+        </w:rPr>
+        <w:t>MonoGame</w:t>
+      </w:r>
+      <w:proofErr w:type="spellEnd"/>
+      <w:r>
+        <w:rPr>
+          <w:rFonts w:asciiTheme="majorHAnsi" w:hAnsiTheme="majorHAnsi" w:cstheme="majorHAnsi"/>
+          <w:color w:val="FFFF00"/>
+        </w:rPr>
+        <w:t xml:space="preserve"> is a widely used 3D library for C#. It is free, fast, cross platform, actively developed by a large community, </w:t>
       </w:r>
       <w:r>
         <w:rPr>
@@ -2358,8 +2472,17 @@
           <w:rFonts w:asciiTheme="majorHAnsi" w:hAnsiTheme="majorHAnsi" w:cstheme="majorHAnsi"/>
           <w:color w:val="FFFF00"/>
         </w:rPr>
-        <w:t>here is a plethora of MonoGame</w:t>
-      </w:r>
+        <w:t xml:space="preserve">here is a plethora of </w:t>
+      </w:r>
+      <w:proofErr w:type="spellStart"/>
+      <w:r>
+        <w:rPr>
+          <w:rFonts w:asciiTheme="majorHAnsi" w:hAnsiTheme="majorHAnsi" w:cstheme="majorHAnsi"/>
+          <w:color w:val="FFFF00"/>
+        </w:rPr>
+        <w:t>MonoGame</w:t>
+      </w:r>
+      <w:proofErr w:type="spellEnd"/>
       <w:r>
         <w:rPr>
           <w:rFonts w:asciiTheme="majorHAnsi" w:hAnsiTheme="majorHAnsi" w:cstheme="majorHAnsi"/>
@@ -2379,14 +2502,62 @@
           <w:rFonts w:asciiTheme="majorHAnsi" w:hAnsiTheme="majorHAnsi" w:cstheme="majorHAnsi"/>
           <w:color w:val="FFFF00"/>
         </w:rPr>
-        <w:t xml:space="preserve"> All MonoGame features remain available.</w:t>
-      </w:r>
-      <w:r>
-        <w:rPr>
-          <w:rFonts w:asciiTheme="majorHAnsi" w:hAnsiTheme="majorHAnsi" w:cstheme="majorHAnsi"/>
-          <w:color w:val="FFFF00"/>
-        </w:rPr>
-        <w:t xml:space="preserve"> For example, custom shaders can be written to override the default shader.</w:t>
+        <w:t xml:space="preserve"> All </w:t>
+      </w:r>
+      <w:proofErr w:type="spellStart"/>
+      <w:r>
+        <w:rPr>
+          <w:rFonts w:asciiTheme="majorHAnsi" w:hAnsiTheme="majorHAnsi" w:cstheme="majorHAnsi"/>
+          <w:color w:val="FFFF00"/>
+        </w:rPr>
+        <w:t>MonoGame</w:t>
+      </w:r>
+      <w:proofErr w:type="spellEnd"/>
+      <w:r>
+        <w:rPr>
+          <w:rFonts w:asciiTheme="majorHAnsi" w:hAnsiTheme="majorHAnsi" w:cstheme="majorHAnsi"/>
+          <w:color w:val="FFFF00"/>
+        </w:rPr>
+        <w:t xml:space="preserve"> features remain available.</w:t>
+      </w:r>
+      <w:r>
+        <w:rPr>
+          <w:rFonts w:asciiTheme="majorHAnsi" w:hAnsiTheme="majorHAnsi" w:cstheme="majorHAnsi"/>
+          <w:color w:val="FFFF00"/>
+        </w:rPr>
+        <w:t xml:space="preserve"> For example, custom </w:t>
+      </w:r>
+      <w:proofErr w:type="spellStart"/>
+      <w:r>
+        <w:rPr>
+          <w:rFonts w:asciiTheme="majorHAnsi" w:hAnsiTheme="majorHAnsi" w:cstheme="majorHAnsi"/>
+          <w:color w:val="FFFF00"/>
+        </w:rPr>
+        <w:t>shaders</w:t>
+      </w:r>
+      <w:proofErr w:type="spellEnd"/>
+      <w:r>
+        <w:rPr>
+          <w:rFonts w:asciiTheme="majorHAnsi" w:hAnsiTheme="majorHAnsi" w:cstheme="majorHAnsi"/>
+          <w:color w:val="FFFF00"/>
+        </w:rPr>
+        <w:t xml:space="preserve"> can be written to override the default </w:t>
+      </w:r>
+      <w:proofErr w:type="spellStart"/>
+      <w:r>
+        <w:rPr>
+          <w:rFonts w:asciiTheme="majorHAnsi" w:hAnsiTheme="majorHAnsi" w:cstheme="majorHAnsi"/>
+          <w:color w:val="FFFF00"/>
+        </w:rPr>
+        <w:t>shader</w:t>
+      </w:r>
+      <w:proofErr w:type="spellEnd"/>
+      <w:r>
+        <w:rPr>
+          <w:rFonts w:asciiTheme="majorHAnsi" w:hAnsiTheme="majorHAnsi" w:cstheme="majorHAnsi"/>
+          <w:color w:val="FFFF00"/>
+        </w:rPr>
+        <w:t>.</w:t>
       </w:r>
     </w:p>
     <w:p>
@@ -2397,6 +2568,8 @@
           <w:color w:val="FFFF00"/>
         </w:rPr>
       </w:pPr>
+      <w:bookmarkStart w:id="45" w:name="_GoBack"/>
+      <w:bookmarkEnd w:id="45"/>
       <w:r>
         <w:rPr>
           <w:rFonts w:asciiTheme="majorHAnsi" w:hAnsiTheme="majorHAnsi" w:cstheme="majorHAnsi"/>
@@ -2465,7 +2638,23 @@
           <w:rFonts w:asciiTheme="majorHAnsi" w:hAnsiTheme="majorHAnsi" w:cstheme="majorHAnsi"/>
           <w:color w:val="FFFF00"/>
         </w:rPr>
-        <w:t xml:space="preserve">. If you aren’t getting useful IntelliSense information for a keyword, it may be a MonoGame keyword rather than a Blotch3D keyword. In that case you </w:t>
+        <w:t xml:space="preserve">. If you aren’t getting useful IntelliSense information for a keyword, it may be a </w:t>
+      </w:r>
+      <w:proofErr w:type="spellStart"/>
+      <w:r>
+        <w:rPr>
+          <w:rFonts w:asciiTheme="majorHAnsi" w:hAnsiTheme="majorHAnsi" w:cstheme="majorHAnsi"/>
+          <w:color w:val="FFFF00"/>
+        </w:rPr>
+        <w:t>MonoGame</w:t>
+      </w:r>
+      <w:proofErr w:type="spellEnd"/>
+      <w:r>
+        <w:rPr>
+          <w:rFonts w:asciiTheme="majorHAnsi" w:hAnsiTheme="majorHAnsi" w:cstheme="majorHAnsi"/>
+          <w:color w:val="FFFF00"/>
+        </w:rPr>
+        <w:t xml:space="preserve"> keyword rather than a Blotch3D keyword. In that case you </w:t>
       </w:r>
       <w:r>
         <w:rPr>
@@ -2497,19 +2686,60 @@
         </w:rPr>
         <w:t xml:space="preserve">See MonoGame.net for the official </w:t>
       </w:r>
-      <w:r>
-        <w:rPr>
-          <w:rFonts w:asciiTheme="majorHAnsi" w:hAnsiTheme="majorHAnsi" w:cstheme="majorHAnsi"/>
-          <w:color w:val="FFFF00"/>
-        </w:rPr>
-        <w:t xml:space="preserve">MonoGame </w:t>
-      </w:r>
-      <w:r>
-        <w:rPr>
-          <w:rFonts w:asciiTheme="majorHAnsi" w:hAnsiTheme="majorHAnsi" w:cstheme="majorHAnsi"/>
-          <w:color w:val="FFFF00"/>
-        </w:rPr>
-        <w:t>documentation. When searching on-line for other MonoGame documentation and discussions, be sure to note the MonoGame version being discussed.</w:t>
+      <w:proofErr w:type="spellStart"/>
+      <w:r>
+        <w:rPr>
+          <w:rFonts w:asciiTheme="majorHAnsi" w:hAnsiTheme="majorHAnsi" w:cstheme="majorHAnsi"/>
+          <w:color w:val="FFFF00"/>
+        </w:rPr>
+        <w:t>MonoGame</w:t>
+      </w:r>
+      <w:proofErr w:type="spellEnd"/>
+      <w:r>
+        <w:rPr>
+          <w:rFonts w:asciiTheme="majorHAnsi" w:hAnsiTheme="majorHAnsi" w:cstheme="majorHAnsi"/>
+          <w:color w:val="FFFF00"/>
+        </w:rPr>
+        <w:t xml:space="preserve"> </w:t>
+      </w:r>
+      <w:r>
+        <w:rPr>
+          <w:rFonts w:asciiTheme="majorHAnsi" w:hAnsiTheme="majorHAnsi" w:cstheme="majorHAnsi"/>
+          <w:color w:val="FFFF00"/>
+        </w:rPr>
+        <w:t xml:space="preserve">documentation. When searching on-line for other </w:t>
+      </w:r>
+      <w:proofErr w:type="spellStart"/>
+      <w:r>
+        <w:rPr>
+          <w:rFonts w:asciiTheme="majorHAnsi" w:hAnsiTheme="majorHAnsi" w:cstheme="majorHAnsi"/>
+          <w:color w:val="FFFF00"/>
+        </w:rPr>
+        <w:t>MonoGame</w:t>
+      </w:r>
+      <w:proofErr w:type="spellEnd"/>
+      <w:r>
+        <w:rPr>
+          <w:rFonts w:asciiTheme="majorHAnsi" w:hAnsiTheme="majorHAnsi" w:cstheme="majorHAnsi"/>
+          <w:color w:val="FFFF00"/>
+        </w:rPr>
+        <w:t xml:space="preserve"> documentation and discussions, be sure to note the </w:t>
+      </w:r>
+      <w:proofErr w:type="spellStart"/>
+      <w:r>
+        <w:rPr>
+          <w:rFonts w:asciiTheme="majorHAnsi" w:hAnsiTheme="majorHAnsi" w:cstheme="majorHAnsi"/>
+          <w:color w:val="FFFF00"/>
+        </w:rPr>
+        <w:t>MonoGame</w:t>
+      </w:r>
+      <w:proofErr w:type="spellEnd"/>
+      <w:r>
+        <w:rPr>
+          <w:rFonts w:asciiTheme="majorHAnsi" w:hAnsiTheme="majorHAnsi" w:cstheme="majorHAnsi"/>
+          <w:color w:val="FFFF00"/>
+        </w:rPr>
+        <w:t xml:space="preserve"> version being discussed.</w:t>
       </w:r>
       <w:r>
         <w:rPr>
@@ -2527,12 +2757,21 @@
           <w:color w:val="FFFF00"/>
         </w:rPr>
       </w:pPr>
-      <w:r>
-        <w:rPr>
-          <w:rFonts w:asciiTheme="majorHAnsi" w:hAnsiTheme="majorHAnsi" w:cstheme="majorHAnsi"/>
-          <w:color w:val="FFFF00"/>
-        </w:rPr>
-        <w:t xml:space="preserve">MonoGame fully implements Microsoft’s (no longer supported) XNA 4 engine, but for multiple platforms. It also implements features beyond XNA 4. </w:t>
+      <w:proofErr w:type="spellStart"/>
+      <w:r>
+        <w:rPr>
+          <w:rFonts w:asciiTheme="majorHAnsi" w:hAnsiTheme="majorHAnsi" w:cstheme="majorHAnsi"/>
+          <w:color w:val="FFFF00"/>
+        </w:rPr>
+        <w:t>MonoGame</w:t>
+      </w:r>
+      <w:proofErr w:type="spellEnd"/>
+      <w:r>
+        <w:rPr>
+          <w:rFonts w:asciiTheme="majorHAnsi" w:hAnsiTheme="majorHAnsi" w:cstheme="majorHAnsi"/>
+          <w:color w:val="FFFF00"/>
+        </w:rPr>
+        <w:t xml:space="preserve"> fully implements Microsoft’s (no longer supported) XNA 4 engine, but for multiple platforms. It also implements features beyond XNA 4. </w:t>
       </w:r>
       <w:r>
         <w:rPr>
@@ -2629,7 +2868,23 @@
           <w:rFonts w:asciiTheme="majorHAnsi" w:hAnsiTheme="majorHAnsi" w:cstheme="majorHAnsi"/>
           <w:color w:val="FFFF00"/>
         </w:rPr>
-        <w:t xml:space="preserve">—MonoGame </w:t>
+        <w:t>—</w:t>
+      </w:r>
+      <w:proofErr w:type="spellStart"/>
+      <w:r>
+        <w:rPr>
+          <w:rFonts w:asciiTheme="majorHAnsi" w:hAnsiTheme="majorHAnsi" w:cstheme="majorHAnsi"/>
+          <w:color w:val="FFFF00"/>
+        </w:rPr>
+        <w:t>MonoGame</w:t>
+      </w:r>
+      <w:proofErr w:type="spellEnd"/>
+      <w:r>
+        <w:rPr>
+          <w:rFonts w:asciiTheme="majorHAnsi" w:hAnsiTheme="majorHAnsi" w:cstheme="majorHAnsi"/>
+          <w:color w:val="FFFF00"/>
+        </w:rPr>
+        <w:t xml:space="preserve"> </w:t>
       </w:r>
       <w:r>
         <w:rPr>
@@ -2786,7 +3041,23 @@
           <w:rFonts w:asciiTheme="majorHAnsi" w:hAnsiTheme="majorHAnsi" w:cstheme="majorHAnsi"/>
           <w:color w:val="FFFF00"/>
         </w:rPr>
-        <w:t>, where GameExample.cs contains the example code</w:t>
+        <w:t xml:space="preserve">, where </w:t>
+      </w:r>
+      <w:proofErr w:type="spellStart"/>
+      <w:r>
+        <w:rPr>
+          <w:rFonts w:asciiTheme="majorHAnsi" w:hAnsiTheme="majorHAnsi" w:cstheme="majorHAnsi"/>
+          <w:color w:val="FFFF00"/>
+        </w:rPr>
+        <w:t>GameExample.cs</w:t>
+      </w:r>
+      <w:proofErr w:type="spellEnd"/>
+      <w:r>
+        <w:rPr>
+          <w:rFonts w:asciiTheme="majorHAnsi" w:hAnsiTheme="majorHAnsi" w:cstheme="majorHAnsi"/>
+          <w:color w:val="FFFF00"/>
+        </w:rPr>
+        <w:t xml:space="preserve"> contains the example code</w:t>
       </w:r>
       <w:r>
         <w:rPr>
@@ -2835,8 +3106,17 @@
           <w:rFonts w:asciiTheme="majorHAnsi" w:hAnsiTheme="majorHAnsi" w:cstheme="majorHAnsi"/>
           <w:color w:val="FFFF00"/>
         </w:rPr>
-        <w:t>a GameExample.cs</w:t>
-      </w:r>
+        <w:t xml:space="preserve">a </w:t>
+      </w:r>
+      <w:proofErr w:type="spellStart"/>
+      <w:r>
+        <w:rPr>
+          <w:rFonts w:asciiTheme="majorHAnsi" w:hAnsiTheme="majorHAnsi" w:cstheme="majorHAnsi"/>
+          <w:color w:val="FFFF00"/>
+        </w:rPr>
+        <w:t>GameExample.cs</w:t>
+      </w:r>
+      <w:proofErr w:type="spellEnd"/>
       <w:r>
         <w:rPr>
           <w:rFonts w:asciiTheme="majorHAnsi" w:hAnsiTheme="majorHAnsi" w:cstheme="majorHAnsi"/>
@@ -2851,12 +3131,21 @@
         </w:rPr>
         <w:t xml:space="preserve">which is </w:t>
       </w:r>
-      <w:r>
-        <w:rPr>
-          <w:rFonts w:asciiTheme="majorHAnsi" w:hAnsiTheme="majorHAnsi" w:cstheme="majorHAnsi"/>
-          <w:color w:val="FFFF00"/>
-        </w:rPr>
-        <w:t xml:space="preserve">similar to the one </w:t>
+      <w:proofErr w:type="gramStart"/>
+      <w:r>
+        <w:rPr>
+          <w:rFonts w:asciiTheme="majorHAnsi" w:hAnsiTheme="majorHAnsi" w:cstheme="majorHAnsi"/>
+          <w:color w:val="FFFF00"/>
+        </w:rPr>
+        <w:t>similar to</w:t>
+      </w:r>
+      <w:proofErr w:type="gramEnd"/>
+      <w:r>
+        <w:rPr>
+          <w:rFonts w:asciiTheme="majorHAnsi" w:hAnsiTheme="majorHAnsi" w:cstheme="majorHAnsi"/>
+          <w:color w:val="FFFF00"/>
+        </w:rPr>
+        <w:t xml:space="preserve"> the one </w:t>
       </w:r>
       <w:r>
         <w:rPr>
@@ -3084,7 +3373,23 @@
           <w:rFonts w:asciiTheme="majorHAnsi" w:hAnsiTheme="majorHAnsi" w:cstheme="majorHAnsi"/>
           <w:color w:val="FFFF00"/>
         </w:rPr>
-        <w:t xml:space="preserve">If you haven’t already done it, install MonoGame as described in the </w:t>
+        <w:t xml:space="preserve">If you haven’t already done it, install </w:t>
+      </w:r>
+      <w:proofErr w:type="spellStart"/>
+      <w:r>
+        <w:rPr>
+          <w:rFonts w:asciiTheme="majorHAnsi" w:hAnsiTheme="majorHAnsi" w:cstheme="majorHAnsi"/>
+          <w:color w:val="FFFF00"/>
+        </w:rPr>
+        <w:t>MonoGame</w:t>
+      </w:r>
+      <w:proofErr w:type="spellEnd"/>
+      <w:r>
+        <w:rPr>
+          <w:rFonts w:asciiTheme="majorHAnsi" w:hAnsiTheme="majorHAnsi" w:cstheme="majorHAnsi"/>
+          <w:color w:val="FFFF00"/>
+        </w:rPr>
+        <w:t xml:space="preserve"> as described in the </w:t>
       </w:r>
       <w:hyperlink w:anchor="_Quick_start" w:history="1">
         <w:r>
@@ -3191,14 +3496,30 @@
           <w:rFonts w:asciiTheme="majorHAnsi" w:hAnsiTheme="majorHAnsi" w:cstheme="majorHAnsi"/>
           <w:color w:val="FFFF00"/>
         </w:rPr>
-        <w:t>that is compatible with M</w:t>
-      </w:r>
-      <w:r>
-        <w:rPr>
-          <w:rFonts w:asciiTheme="majorHAnsi" w:hAnsiTheme="majorHAnsi" w:cstheme="majorHAnsi"/>
-          <w:color w:val="FFFF00"/>
-        </w:rPr>
-        <w:t>onoGame.</w:t>
+        <w:t xml:space="preserve">that is compatible with </w:t>
+      </w:r>
+      <w:proofErr w:type="spellStart"/>
+      <w:r>
+        <w:rPr>
+          <w:rFonts w:asciiTheme="majorHAnsi" w:hAnsiTheme="majorHAnsi" w:cstheme="majorHAnsi"/>
+          <w:color w:val="FFFF00"/>
+        </w:rPr>
+        <w:t>M</w:t>
+      </w:r>
+      <w:r>
+        <w:rPr>
+          <w:rFonts w:asciiTheme="majorHAnsi" w:hAnsiTheme="majorHAnsi" w:cstheme="majorHAnsi"/>
+          <w:color w:val="FFFF00"/>
+        </w:rPr>
+        <w:t>onoGame</w:t>
+      </w:r>
+      <w:proofErr w:type="spellEnd"/>
+      <w:r>
+        <w:rPr>
+          <w:rFonts w:asciiTheme="majorHAnsi" w:hAnsiTheme="majorHAnsi" w:cstheme="majorHAnsi"/>
+          <w:color w:val="FFFF00"/>
+        </w:rPr>
+        <w:t>.</w:t>
       </w:r>
     </w:p>
     <w:p>
@@ -3219,7 +3540,47 @@
           <w:rFonts w:asciiTheme="majorHAnsi" w:hAnsiTheme="majorHAnsi" w:cstheme="majorHAnsi"/>
           <w:color w:val="FFFF00"/>
         </w:rPr>
-        <w:t>Add a reference to MonoGame. (For .NET Framework, you would add something like \Program Files (x86)\MonoGame\v3.0\Assemblies\Windows\</w:t>
+        <w:t xml:space="preserve">Add a reference to </w:t>
+      </w:r>
+      <w:proofErr w:type="spellStart"/>
+      <w:r>
+        <w:rPr>
+          <w:rFonts w:asciiTheme="majorHAnsi" w:hAnsiTheme="majorHAnsi" w:cstheme="majorHAnsi"/>
+          <w:color w:val="FFFF00"/>
+        </w:rPr>
+        <w:t>MonoGame</w:t>
+      </w:r>
+      <w:proofErr w:type="spellEnd"/>
+      <w:r>
+        <w:rPr>
+          <w:rFonts w:asciiTheme="majorHAnsi" w:hAnsiTheme="majorHAnsi" w:cstheme="majorHAnsi"/>
+          <w:color w:val="FFFF00"/>
+        </w:rPr>
+        <w:t>. (For .NET Framework, you would add something like \Program Files (x</w:t>
+      </w:r>
+      <w:proofErr w:type="gramStart"/>
+      <w:r>
+        <w:rPr>
+          <w:rFonts w:asciiTheme="majorHAnsi" w:hAnsiTheme="majorHAnsi" w:cstheme="majorHAnsi"/>
+          <w:color w:val="FFFF00"/>
+        </w:rPr>
+        <w:t>86)\</w:t>
+      </w:r>
+      <w:proofErr w:type="spellStart"/>
+      <w:r>
+        <w:rPr>
+          <w:rFonts w:asciiTheme="majorHAnsi" w:hAnsiTheme="majorHAnsi" w:cstheme="majorHAnsi"/>
+          <w:color w:val="FFFF00"/>
+        </w:rPr>
+        <w:t>MonoGame</w:t>
+      </w:r>
+      <w:proofErr w:type="spellEnd"/>
+      <w:r>
+        <w:rPr>
+          <w:rFonts w:asciiTheme="majorHAnsi" w:hAnsiTheme="majorHAnsi" w:cstheme="majorHAnsi"/>
+          <w:color w:val="FFFF00"/>
+        </w:rPr>
+        <w:t>\v3.0\Assemblies\Windows\</w:t>
       </w:r>
       <w:r>
         <w:rPr>
@@ -3242,6 +3603,7 @@
         </w:rPr>
         <w:t>dll</w:t>
       </w:r>
+      <w:proofErr w:type="gramEnd"/>
       <w:r>
         <w:rPr>
           <w:rFonts w:asciiTheme="majorHAnsi" w:hAnsiTheme="majorHAnsi" w:cstheme="majorHAnsi"/>
@@ -3563,12 +3925,21 @@
         </w:rPr>
         <w:t xml:space="preserve">in setting up a </w:t>
       </w:r>
-      <w:r>
-        <w:rPr>
-          <w:rFonts w:asciiTheme="majorHAnsi" w:hAnsiTheme="majorHAnsi" w:cstheme="majorHAnsi"/>
-          <w:color w:val="FFFF00"/>
-        </w:rPr>
-        <w:t xml:space="preserve">MonoGame project for </w:t>
+      <w:proofErr w:type="spellStart"/>
+      <w:r>
+        <w:rPr>
+          <w:rFonts w:asciiTheme="majorHAnsi" w:hAnsiTheme="majorHAnsi" w:cstheme="majorHAnsi"/>
+          <w:color w:val="FFFF00"/>
+        </w:rPr>
+        <w:t>MonoGame</w:t>
+      </w:r>
+      <w:proofErr w:type="spellEnd"/>
+      <w:r>
+        <w:rPr>
+          <w:rFonts w:asciiTheme="majorHAnsi" w:hAnsiTheme="majorHAnsi" w:cstheme="majorHAnsi"/>
+          <w:color w:val="FFFF00"/>
+        </w:rPr>
+        <w:t xml:space="preserve"> project for </w:t>
       </w:r>
       <w:r>
         <w:rPr>
@@ -3787,7 +4158,23 @@
           <w:rFonts w:asciiTheme="majorHAnsi" w:hAnsiTheme="majorHAnsi" w:cstheme="majorHAnsi"/>
           <w:color w:val="FFFF00"/>
         </w:rPr>
-        <w:t xml:space="preserve">if you’ve installed MonoGame on the </w:t>
+        <w:t xml:space="preserve">if you’ve installed </w:t>
+      </w:r>
+      <w:proofErr w:type="spellStart"/>
+      <w:r>
+        <w:rPr>
+          <w:rFonts w:asciiTheme="majorHAnsi" w:hAnsiTheme="majorHAnsi" w:cstheme="majorHAnsi"/>
+          <w:color w:val="FFFF00"/>
+        </w:rPr>
+        <w:t>MonoGame</w:t>
+      </w:r>
+      <w:proofErr w:type="spellEnd"/>
+      <w:r>
+        <w:rPr>
+          <w:rFonts w:asciiTheme="majorHAnsi" w:hAnsiTheme="majorHAnsi" w:cstheme="majorHAnsi"/>
+          <w:color w:val="FFFF00"/>
+        </w:rPr>
+        <w:t xml:space="preserve"> on the </w:t>
       </w:r>
       <w:r>
         <w:rPr>
@@ -3939,8 +4326,33 @@
           <w:rFonts w:asciiTheme="majorHAnsi" w:hAnsiTheme="majorHAnsi" w:cstheme="majorHAnsi"/>
           <w:color w:val="FFFF00"/>
         </w:rPr>
-        <w:t>Setup, FrameProc, and FrameDraw</w:t>
-      </w:r>
+        <w:t xml:space="preserve">Setup, </w:t>
+      </w:r>
+      <w:proofErr w:type="spellStart"/>
+      <w:r>
+        <w:rPr>
+          <w:rFonts w:asciiTheme="majorHAnsi" w:hAnsiTheme="majorHAnsi" w:cstheme="majorHAnsi"/>
+          <w:color w:val="FFFF00"/>
+        </w:rPr>
+        <w:t>FrameProc</w:t>
+      </w:r>
+      <w:proofErr w:type="spellEnd"/>
+      <w:r>
+        <w:rPr>
+          <w:rFonts w:asciiTheme="majorHAnsi" w:hAnsiTheme="majorHAnsi" w:cstheme="majorHAnsi"/>
+          <w:color w:val="FFFF00"/>
+        </w:rPr>
+        <w:t xml:space="preserve">, and </w:t>
+      </w:r>
+      <w:proofErr w:type="spellStart"/>
+      <w:r>
+        <w:rPr>
+          <w:rFonts w:asciiTheme="majorHAnsi" w:hAnsiTheme="majorHAnsi" w:cstheme="majorHAnsi"/>
+          <w:color w:val="FFFF00"/>
+        </w:rPr>
+        <w:t>FrameDraw</w:t>
+      </w:r>
+      <w:proofErr w:type="spellEnd"/>
       <w:r>
         <w:rPr>
           <w:rFonts w:asciiTheme="majorHAnsi" w:hAnsiTheme="majorHAnsi" w:cstheme="majorHAnsi"/>
@@ -4056,8 +4468,33 @@
           <w:rFonts w:asciiTheme="majorHAnsi" w:hAnsiTheme="majorHAnsi" w:cstheme="majorHAnsi"/>
           <w:color w:val="FFFF00"/>
         </w:rPr>
-        <w:t>Setup, FrameProc, and FrameDraw</w:t>
-      </w:r>
+        <w:t xml:space="preserve">Setup, </w:t>
+      </w:r>
+      <w:proofErr w:type="spellStart"/>
+      <w:r>
+        <w:rPr>
+          <w:rFonts w:asciiTheme="majorHAnsi" w:hAnsiTheme="majorHAnsi" w:cstheme="majorHAnsi"/>
+          <w:color w:val="FFFF00"/>
+        </w:rPr>
+        <w:t>FrameProc</w:t>
+      </w:r>
+      <w:proofErr w:type="spellEnd"/>
+      <w:r>
+        <w:rPr>
+          <w:rFonts w:asciiTheme="majorHAnsi" w:hAnsiTheme="majorHAnsi" w:cstheme="majorHAnsi"/>
+          <w:color w:val="FFFF00"/>
+        </w:rPr>
+        <w:t xml:space="preserve">, and </w:t>
+      </w:r>
+      <w:proofErr w:type="spellStart"/>
+      <w:r>
+        <w:rPr>
+          <w:rFonts w:asciiTheme="majorHAnsi" w:hAnsiTheme="majorHAnsi" w:cstheme="majorHAnsi"/>
+          <w:color w:val="FFFF00"/>
+        </w:rPr>
+        <w:t>FrameDraw</w:t>
+      </w:r>
+      <w:proofErr w:type="spellEnd"/>
       <w:r>
         <w:rPr>
           <w:rFonts w:asciiTheme="majorHAnsi" w:hAnsiTheme="majorHAnsi" w:cstheme="majorHAnsi"/>
@@ -4146,7 +4583,23 @@
           <w:rFonts w:asciiTheme="majorHAnsi" w:hAnsiTheme="majorHAnsi" w:cstheme="majorHAnsi"/>
           <w:color w:val="FFFF00"/>
         </w:rPr>
-        <w:t>ll Blotch3D and MonoGame objects</w:t>
+        <w:t xml:space="preserve">ll Blotch3D and </w:t>
+      </w:r>
+      <w:proofErr w:type="spellStart"/>
+      <w:r>
+        <w:rPr>
+          <w:rFonts w:asciiTheme="majorHAnsi" w:hAnsiTheme="majorHAnsi" w:cstheme="majorHAnsi"/>
+          <w:color w:val="FFFF00"/>
+        </w:rPr>
+        <w:t>MonoGame</w:t>
+      </w:r>
+      <w:proofErr w:type="spellEnd"/>
+      <w:r>
+        <w:rPr>
+          <w:rFonts w:asciiTheme="majorHAnsi" w:hAnsiTheme="majorHAnsi" w:cstheme="majorHAnsi"/>
+          <w:color w:val="FFFF00"/>
+        </w:rPr>
+        <w:t xml:space="preserve"> objects</w:t>
       </w:r>
       <w:r>
         <w:rPr>
@@ -4167,7 +4620,23 @@
           <w:rFonts w:asciiTheme="majorHAnsi" w:hAnsiTheme="majorHAnsi" w:cstheme="majorHAnsi"/>
           <w:color w:val="FFFF00"/>
         </w:rPr>
-        <w:t xml:space="preserve"> rule also applies to any code structure that may internally use other threads, as well. Do not use Parallel, async, etc. code structures that access 3D resources.</w:t>
+        <w:t xml:space="preserve"> rule also applies to any code structure that may internally use other threads, as well. Do not use Parallel, </w:t>
+      </w:r>
+      <w:proofErr w:type="spellStart"/>
+      <w:r>
+        <w:rPr>
+          <w:rFonts w:asciiTheme="majorHAnsi" w:hAnsiTheme="majorHAnsi" w:cstheme="majorHAnsi"/>
+          <w:color w:val="FFFF00"/>
+        </w:rPr>
+        <w:t>async</w:t>
+      </w:r>
+      <w:proofErr w:type="spellEnd"/>
+      <w:r>
+        <w:rPr>
+          <w:rFonts w:asciiTheme="majorHAnsi" w:hAnsiTheme="majorHAnsi" w:cstheme="majorHAnsi"/>
+          <w:color w:val="FFFF00"/>
+        </w:rPr>
+        <w:t>, etc. code structures that access 3D resources.</w:t>
       </w:r>
     </w:p>
     <w:p>
@@ -4233,14 +4702,46 @@
           <w:rFonts w:asciiTheme="majorHAnsi" w:hAnsiTheme="majorHAnsi" w:cstheme="majorHAnsi"/>
           <w:color w:val="FFFF00"/>
         </w:rPr>
-        <w:t xml:space="preserve"> MonoGame.</w:t>
-      </w:r>
-      <w:r>
-        <w:rPr>
-          <w:rFonts w:asciiTheme="majorHAnsi" w:hAnsiTheme="majorHAnsi" w:cstheme="majorHAnsi"/>
-          <w:color w:val="FFFF00"/>
-        </w:rPr>
-        <w:t xml:space="preserve"> In fact, the BlWindow3D class inherits from MonoGame’s “Game” class.</w:t>
+        <w:t xml:space="preserve"> </w:t>
+      </w:r>
+      <w:proofErr w:type="spellStart"/>
+      <w:r>
+        <w:rPr>
+          <w:rFonts w:asciiTheme="majorHAnsi" w:hAnsiTheme="majorHAnsi" w:cstheme="majorHAnsi"/>
+          <w:color w:val="FFFF00"/>
+        </w:rPr>
+        <w:t>MonoGame</w:t>
+      </w:r>
+      <w:proofErr w:type="spellEnd"/>
+      <w:r>
+        <w:rPr>
+          <w:rFonts w:asciiTheme="majorHAnsi" w:hAnsiTheme="majorHAnsi" w:cstheme="majorHAnsi"/>
+          <w:color w:val="FFFF00"/>
+        </w:rPr>
+        <w:t>.</w:t>
+      </w:r>
+      <w:r>
+        <w:rPr>
+          <w:rFonts w:asciiTheme="majorHAnsi" w:hAnsiTheme="majorHAnsi" w:cstheme="majorHAnsi"/>
+          <w:color w:val="FFFF00"/>
+        </w:rPr>
+        <w:t xml:space="preserve"> In fact, the BlWindow3D class inherits from </w:t>
+      </w:r>
+      <w:proofErr w:type="spellStart"/>
+      <w:r>
+        <w:rPr>
+          <w:rFonts w:asciiTheme="majorHAnsi" w:hAnsiTheme="majorHAnsi" w:cstheme="majorHAnsi"/>
+          <w:color w:val="FFFF00"/>
+        </w:rPr>
+        <w:t>MonoGame’s</w:t>
+      </w:r>
+      <w:proofErr w:type="spellEnd"/>
+      <w:r>
+        <w:rPr>
+          <w:rFonts w:asciiTheme="majorHAnsi" w:hAnsiTheme="majorHAnsi" w:cstheme="majorHAnsi"/>
+          <w:color w:val="FFFF00"/>
+        </w:rPr>
+        <w:t xml:space="preserve"> “Game” class.</w:t>
       </w:r>
       <w:r>
         <w:rPr>
@@ -4275,8 +4776,33 @@
           <w:rFonts w:asciiTheme="majorHAnsi" w:hAnsiTheme="majorHAnsi" w:cstheme="majorHAnsi"/>
           <w:color w:val="FFFF00"/>
         </w:rPr>
-        <w:t>Setup, FrameProc, and FrameDraw</w:t>
-      </w:r>
+        <w:t xml:space="preserve">Setup, </w:t>
+      </w:r>
+      <w:proofErr w:type="spellStart"/>
+      <w:r>
+        <w:rPr>
+          <w:rFonts w:asciiTheme="majorHAnsi" w:hAnsiTheme="majorHAnsi" w:cstheme="majorHAnsi"/>
+          <w:color w:val="FFFF00"/>
+        </w:rPr>
+        <w:t>FrameProc</w:t>
+      </w:r>
+      <w:proofErr w:type="spellEnd"/>
+      <w:r>
+        <w:rPr>
+          <w:rFonts w:asciiTheme="majorHAnsi" w:hAnsiTheme="majorHAnsi" w:cstheme="majorHAnsi"/>
+          <w:color w:val="FFFF00"/>
+        </w:rPr>
+        <w:t xml:space="preserve">, and </w:t>
+      </w:r>
+      <w:proofErr w:type="spellStart"/>
+      <w:r>
+        <w:rPr>
+          <w:rFonts w:asciiTheme="majorHAnsi" w:hAnsiTheme="majorHAnsi" w:cstheme="majorHAnsi"/>
+          <w:color w:val="FFFF00"/>
+        </w:rPr>
+        <w:t>FrameDraw</w:t>
+      </w:r>
+      <w:proofErr w:type="spellEnd"/>
       <w:r>
         <w:rPr>
           <w:rFonts w:asciiTheme="majorHAnsi" w:hAnsiTheme="majorHAnsi" w:cstheme="majorHAnsi"/>
@@ -4362,7 +4888,23 @@
           <w:rFonts w:asciiTheme="majorHAnsi" w:hAnsiTheme="majorHAnsi" w:cstheme="majorHAnsi"/>
           <w:color w:val="FFFF00"/>
         </w:rPr>
-        <w:t>The above pattern is necessary because certain 3D subsystems (OpenGL, DirectX, etc.) generally require that 3D resources be accessed by a single thread. (There are some platform-specific exceptions, but MonoGame does not use them.)</w:t>
+        <w:t xml:space="preserve">The above pattern is necessary because certain 3D subsystems (OpenGL, DirectX, etc.) generally require that 3D resources be accessed by a single thread. (There are some platform-specific exceptions, but </w:t>
+      </w:r>
+      <w:proofErr w:type="spellStart"/>
+      <w:r>
+        <w:rPr>
+          <w:rFonts w:asciiTheme="majorHAnsi" w:hAnsiTheme="majorHAnsi" w:cstheme="majorHAnsi"/>
+          <w:color w:val="FFFF00"/>
+        </w:rPr>
+        <w:t>MonoGame</w:t>
+      </w:r>
+      <w:proofErr w:type="spellEnd"/>
+      <w:r>
+        <w:rPr>
+          <w:rFonts w:asciiTheme="majorHAnsi" w:hAnsiTheme="majorHAnsi" w:cstheme="majorHAnsi"/>
+          <w:color w:val="FFFF00"/>
+        </w:rPr>
+        <w:t xml:space="preserve"> does not use them.)</w:t>
       </w:r>
     </w:p>
     <w:p>
@@ -4526,7 +5068,15 @@
           <w:rFonts w:asciiTheme="majorHAnsi" w:hAnsiTheme="majorHAnsi" w:cstheme="majorHAnsi"/>
           <w:color w:val="FFFF00"/>
         </w:rPr>
-        <w:t xml:space="preserve"> BlSprite</w:t>
+        <w:t xml:space="preserve"> </w:t>
+      </w:r>
+      <w:proofErr w:type="spellStart"/>
+      <w:r>
+        <w:rPr>
+          <w:rFonts w:asciiTheme="majorHAnsi" w:hAnsiTheme="majorHAnsi" w:cstheme="majorHAnsi"/>
+          <w:color w:val="FFFF00"/>
+        </w:rPr>
+        <w:t>BlSprite</w:t>
       </w:r>
       <w:r>
         <w:rPr>
@@ -4535,6 +5085,7 @@
         </w:rPr>
         <w:t>s</w:t>
       </w:r>
+      <w:proofErr w:type="spellEnd"/>
       <w:r>
         <w:rPr>
           <w:rFonts w:asciiTheme="majorHAnsi" w:hAnsiTheme="majorHAnsi" w:cstheme="majorHAnsi"/>
@@ -4580,12 +5131,21 @@
         </w:rPr>
         <w:t xml:space="preserve">The </w:t>
       </w:r>
-      <w:r>
-        <w:rPr>
-          <w:rFonts w:asciiTheme="majorHAnsi" w:hAnsiTheme="majorHAnsi" w:cstheme="majorHAnsi"/>
-          <w:color w:val="FFFF00"/>
-        </w:rPr>
-        <w:t xml:space="preserve">FrameProc </w:t>
+      <w:proofErr w:type="spellStart"/>
+      <w:r>
+        <w:rPr>
+          <w:rFonts w:asciiTheme="majorHAnsi" w:hAnsiTheme="majorHAnsi" w:cstheme="majorHAnsi"/>
+          <w:color w:val="FFFF00"/>
+        </w:rPr>
+        <w:t>FrameProc</w:t>
+      </w:r>
+      <w:proofErr w:type="spellEnd"/>
+      <w:r>
+        <w:rPr>
+          <w:rFonts w:asciiTheme="majorHAnsi" w:hAnsiTheme="majorHAnsi" w:cstheme="majorHAnsi"/>
+          <w:color w:val="FFFF00"/>
+        </w:rPr>
+        <w:t xml:space="preserve"> </w:t>
       </w:r>
       <w:r>
         <w:rPr>
@@ -4688,12 +5248,21 @@
         </w:rPr>
         <w:t xml:space="preserve">The </w:t>
       </w:r>
-      <w:r>
-        <w:rPr>
-          <w:rFonts w:asciiTheme="majorHAnsi" w:hAnsiTheme="majorHAnsi" w:cstheme="majorHAnsi"/>
-          <w:color w:val="FFFF00"/>
-        </w:rPr>
-        <w:t xml:space="preserve">FrameDraw </w:t>
+      <w:proofErr w:type="spellStart"/>
+      <w:r>
+        <w:rPr>
+          <w:rFonts w:asciiTheme="majorHAnsi" w:hAnsiTheme="majorHAnsi" w:cstheme="majorHAnsi"/>
+          <w:color w:val="FFFF00"/>
+        </w:rPr>
+        <w:t>FrameDraw</w:t>
+      </w:r>
+      <w:proofErr w:type="spellEnd"/>
+      <w:r>
+        <w:rPr>
+          <w:rFonts w:asciiTheme="majorHAnsi" w:hAnsiTheme="majorHAnsi" w:cstheme="majorHAnsi"/>
+          <w:color w:val="FFFF00"/>
+        </w:rPr>
+        <w:t xml:space="preserve"> </w:t>
       </w:r>
       <w:r>
         <w:rPr>
@@ -4763,7 +5332,39 @@
           <w:rFonts w:asciiTheme="majorHAnsi" w:hAnsiTheme="majorHAnsi" w:cstheme="majorHAnsi"/>
           <w:color w:val="FFFF00"/>
         </w:rPr>
-        <w:t xml:space="preserve"> (BlSprite.Draw, BlGraphicsDeviceManager.DrawText, etc</w:t>
+        <w:t xml:space="preserve"> (</w:t>
+      </w:r>
+      <w:proofErr w:type="spellStart"/>
+      <w:r>
+        <w:rPr>
+          <w:rFonts w:asciiTheme="majorHAnsi" w:hAnsiTheme="majorHAnsi" w:cstheme="majorHAnsi"/>
+          <w:color w:val="FFFF00"/>
+        </w:rPr>
+        <w:t>BlSprite.Draw</w:t>
+      </w:r>
+      <w:proofErr w:type="spellEnd"/>
+      <w:r>
+        <w:rPr>
+          <w:rFonts w:asciiTheme="majorHAnsi" w:hAnsiTheme="majorHAnsi" w:cstheme="majorHAnsi"/>
+          <w:color w:val="FFFF00"/>
+        </w:rPr>
+        <w:t xml:space="preserve">, </w:t>
+      </w:r>
+      <w:proofErr w:type="spellStart"/>
+      <w:r>
+        <w:rPr>
+          <w:rFonts w:asciiTheme="majorHAnsi" w:hAnsiTheme="majorHAnsi" w:cstheme="majorHAnsi"/>
+          <w:color w:val="FFFF00"/>
+        </w:rPr>
+        <w:t>BlGraphicsDeviceManager.DrawText</w:t>
+      </w:r>
+      <w:proofErr w:type="spellEnd"/>
+      <w:r>
+        <w:rPr>
+          <w:rFonts w:asciiTheme="majorHAnsi" w:hAnsiTheme="majorHAnsi" w:cstheme="majorHAnsi"/>
+          <w:color w:val="FFFF00"/>
+        </w:rPr>
+        <w:t>, etc</w:t>
       </w:r>
       <w:r>
         <w:rPr>
@@ -4777,7 +5378,23 @@
           <w:rFonts w:asciiTheme="majorHAnsi" w:hAnsiTheme="majorHAnsi" w:cstheme="majorHAnsi"/>
           <w:color w:val="FFFF00"/>
         </w:rPr>
-        <w:t xml:space="preserve"> You can also put app code here as long as it’s aware that calls to it may not be </w:t>
+        <w:t xml:space="preserve"> You can also put app code here </w:t>
+      </w:r>
+      <w:proofErr w:type="gramStart"/>
+      <w:r>
+        <w:rPr>
+          <w:rFonts w:asciiTheme="majorHAnsi" w:hAnsiTheme="majorHAnsi" w:cstheme="majorHAnsi"/>
+          <w:color w:val="FFFF00"/>
+        </w:rPr>
+        <w:t>as long as</w:t>
+      </w:r>
+      <w:proofErr w:type="gramEnd"/>
+      <w:r>
+        <w:rPr>
+          <w:rFonts w:asciiTheme="majorHAnsi" w:hAnsiTheme="majorHAnsi" w:cstheme="majorHAnsi"/>
+          <w:color w:val="FFFF00"/>
+        </w:rPr>
+        <w:t xml:space="preserve"> it’s aware that calls to it may not be </w:t>
       </w:r>
       <w:r>
         <w:rPr>
@@ -4971,15 +5588,40 @@
           <w:rFonts w:asciiTheme="majorHAnsi" w:hAnsiTheme="majorHAnsi" w:cstheme="majorHAnsi"/>
           <w:color w:val="FFFF00"/>
         </w:rPr>
-        <w:t xml:space="preserve"> a delegate to EnqueueCommand </w:t>
-      </w:r>
-      <w:r>
-        <w:rPr>
-          <w:rFonts w:asciiTheme="majorHAnsi" w:hAnsiTheme="majorHAnsi" w:cstheme="majorHAnsi"/>
-          <w:color w:val="FFFF00"/>
-        </w:rPr>
-        <w:t>or EnqueueCommandBlocking</w:t>
-      </w:r>
+        <w:t xml:space="preserve"> a delegate to </w:t>
+      </w:r>
+      <w:proofErr w:type="spellStart"/>
+      <w:r>
+        <w:rPr>
+          <w:rFonts w:asciiTheme="majorHAnsi" w:hAnsiTheme="majorHAnsi" w:cstheme="majorHAnsi"/>
+          <w:color w:val="FFFF00"/>
+        </w:rPr>
+        <w:t>EnqueueCommand</w:t>
+      </w:r>
+      <w:proofErr w:type="spellEnd"/>
+      <w:r>
+        <w:rPr>
+          <w:rFonts w:asciiTheme="majorHAnsi" w:hAnsiTheme="majorHAnsi" w:cstheme="majorHAnsi"/>
+          <w:color w:val="FFFF00"/>
+        </w:rPr>
+        <w:t xml:space="preserve"> </w:t>
+      </w:r>
+      <w:r>
+        <w:rPr>
+          <w:rFonts w:asciiTheme="majorHAnsi" w:hAnsiTheme="majorHAnsi" w:cstheme="majorHAnsi"/>
+          <w:color w:val="FFFF00"/>
+        </w:rPr>
+        <w:t xml:space="preserve">or </w:t>
+      </w:r>
+      <w:proofErr w:type="spellStart"/>
+      <w:r>
+        <w:rPr>
+          <w:rFonts w:asciiTheme="majorHAnsi" w:hAnsiTheme="majorHAnsi" w:cstheme="majorHAnsi"/>
+          <w:color w:val="FFFF00"/>
+        </w:rPr>
+        <w:t>EnqueueCommandBlocking</w:t>
+      </w:r>
+      <w:proofErr w:type="spellEnd"/>
       <w:r>
         <w:rPr>
           <w:rFonts w:asciiTheme="majorHAnsi" w:hAnsiTheme="majorHAnsi" w:cstheme="majorHAnsi"/>
@@ -5034,8 +5676,17 @@
           <w:rFonts w:asciiTheme="majorHAnsi" w:hAnsiTheme="majorHAnsi" w:cstheme="majorHAnsi"/>
           <w:color w:val="FFFF00"/>
         </w:rPr>
-        <w:t xml:space="preserve"> FrameProc</w:t>
-      </w:r>
+        <w:t xml:space="preserve"> </w:t>
+      </w:r>
+      <w:proofErr w:type="spellStart"/>
+      <w:r>
+        <w:rPr>
+          <w:rFonts w:asciiTheme="majorHAnsi" w:hAnsiTheme="majorHAnsi" w:cstheme="majorHAnsi"/>
+          <w:color w:val="FFFF00"/>
+        </w:rPr>
+        <w:t>FrameProc</w:t>
+      </w:r>
+      <w:proofErr w:type="spellEnd"/>
       <w:r>
         <w:rPr>
           <w:rFonts w:asciiTheme="majorHAnsi" w:hAnsiTheme="majorHAnsi" w:cstheme="majorHAnsi"/>
@@ -5081,12 +5732,21 @@
           <w:color w:val="FFFF00"/>
         </w:rPr>
       </w:pPr>
-      <w:r>
-        <w:rPr>
-          <w:rFonts w:asciiTheme="majorHAnsi" w:hAnsiTheme="majorHAnsi" w:cstheme="majorHAnsi"/>
-          <w:color w:val="FFFF00"/>
-        </w:rPr>
-        <w:t xml:space="preserve">MonoGame </w:t>
+      <w:proofErr w:type="spellStart"/>
+      <w:r>
+        <w:rPr>
+          <w:rFonts w:asciiTheme="majorHAnsi" w:hAnsiTheme="majorHAnsi" w:cstheme="majorHAnsi"/>
+          <w:color w:val="FFFF00"/>
+        </w:rPr>
+        <w:t>MonoGame</w:t>
+      </w:r>
+      <w:proofErr w:type="spellEnd"/>
+      <w:r>
+        <w:rPr>
+          <w:rFonts w:asciiTheme="majorHAnsi" w:hAnsiTheme="majorHAnsi" w:cstheme="majorHAnsi"/>
+          <w:color w:val="FFFF00"/>
+        </w:rPr>
+        <w:t xml:space="preserve"> </w:t>
       </w:r>
       <w:r>
         <w:rPr>
@@ -5164,7 +5824,23 @@
           <w:rFonts w:asciiTheme="majorHAnsi" w:hAnsiTheme="majorHAnsi" w:cstheme="majorHAnsi"/>
           <w:color w:val="FFFF00"/>
         </w:rPr>
-        <w:t>To make the MonoGame window be a child window of an existing GUI, you need to explicitly size, position, and convey Z order</w:t>
+        <w:t xml:space="preserve">To make the </w:t>
+      </w:r>
+      <w:proofErr w:type="spellStart"/>
+      <w:r>
+        <w:rPr>
+          <w:rFonts w:asciiTheme="majorHAnsi" w:hAnsiTheme="majorHAnsi" w:cstheme="majorHAnsi"/>
+          <w:color w:val="FFFF00"/>
+        </w:rPr>
+        <w:t>MonoGame</w:t>
+      </w:r>
+      <w:proofErr w:type="spellEnd"/>
+      <w:r>
+        <w:rPr>
+          <w:rFonts w:asciiTheme="majorHAnsi" w:hAnsiTheme="majorHAnsi" w:cstheme="majorHAnsi"/>
+          <w:color w:val="FFFF00"/>
+        </w:rPr>
+        <w:t xml:space="preserve"> window be a child window of an existing GUI, you need to explicitly size, position, and convey Z order</w:t>
       </w:r>
       <w:r>
         <w:rPr>
@@ -5234,7 +5910,23 @@
           <w:rFonts w:asciiTheme="majorHAnsi" w:hAnsiTheme="majorHAnsi" w:cstheme="majorHAnsi"/>
           <w:color w:val="FFFF00"/>
         </w:rPr>
-        <w:t xml:space="preserve"> and may not work in later MonoGame releases.</w:t>
+        <w:t xml:space="preserve"> and may not work in later </w:t>
+      </w:r>
+      <w:proofErr w:type="spellStart"/>
+      <w:r>
+        <w:rPr>
+          <w:rFonts w:asciiTheme="majorHAnsi" w:hAnsiTheme="majorHAnsi" w:cstheme="majorHAnsi"/>
+          <w:color w:val="FFFF00"/>
+        </w:rPr>
+        <w:t>MonoGame</w:t>
+      </w:r>
+      <w:proofErr w:type="spellEnd"/>
+      <w:r>
+        <w:rPr>
+          <w:rFonts w:asciiTheme="majorHAnsi" w:hAnsiTheme="majorHAnsi" w:cstheme="majorHAnsi"/>
+          <w:color w:val="FFFF00"/>
+        </w:rPr>
+        <w:t xml:space="preserve"> releases.</w:t>
       </w:r>
     </w:p>
     <w:p>
@@ -5480,7 +6172,23 @@
           <w:rFonts w:asciiTheme="majorHAnsi" w:hAnsiTheme="majorHAnsi" w:cstheme="majorHAnsi"/>
           <w:color w:val="FFFF00"/>
         </w:rPr>
-        <w:t>dd the “Content.mgcb” file in that folder to your project</w:t>
+        <w:t>dd the “</w:t>
+      </w:r>
+      <w:proofErr w:type="spellStart"/>
+      <w:r>
+        <w:rPr>
+          <w:rFonts w:asciiTheme="majorHAnsi" w:hAnsiTheme="majorHAnsi" w:cstheme="majorHAnsi"/>
+          <w:color w:val="FFFF00"/>
+        </w:rPr>
+        <w:t>Content.mgcb</w:t>
+      </w:r>
+      <w:proofErr w:type="spellEnd"/>
+      <w:r>
+        <w:rPr>
+          <w:rFonts w:asciiTheme="majorHAnsi" w:hAnsiTheme="majorHAnsi" w:cstheme="majorHAnsi"/>
+          <w:color w:val="FFFF00"/>
+        </w:rPr>
+        <w:t>” file in that folder to your project</w:t>
       </w:r>
     </w:p>
     <w:p>
@@ -5563,7 +6271,23 @@
           <w:rFonts w:asciiTheme="majorHAnsi" w:hAnsiTheme="majorHAnsi" w:cstheme="majorHAnsi"/>
           <w:color w:val="FFFF00"/>
         </w:rPr>
-        <w:t xml:space="preserve"> “MonoGameContentReference”</w:t>
+        <w:t xml:space="preserve"> “</w:t>
+      </w:r>
+      <w:proofErr w:type="spellStart"/>
+      <w:r>
+        <w:rPr>
+          <w:rFonts w:asciiTheme="majorHAnsi" w:hAnsiTheme="majorHAnsi" w:cstheme="majorHAnsi"/>
+          <w:color w:val="FFFF00"/>
+        </w:rPr>
+        <w:t>MonoGameContentReference</w:t>
+      </w:r>
+      <w:proofErr w:type="spellEnd"/>
+      <w:r>
+        <w:rPr>
+          <w:rFonts w:asciiTheme="majorHAnsi" w:hAnsiTheme="majorHAnsi" w:cstheme="majorHAnsi"/>
+          <w:color w:val="FFFF00"/>
+        </w:rPr>
+        <w:t>”</w:t>
       </w:r>
     </w:p>
     <w:p>
@@ -5617,12 +6341,21 @@
         </w:rPr>
         <w:t xml:space="preserve">starting the </w:t>
       </w:r>
-      <w:r>
-        <w:rPr>
-          <w:rFonts w:asciiTheme="majorHAnsi" w:hAnsiTheme="majorHAnsi" w:cstheme="majorHAnsi"/>
-          <w:color w:val="FFFF00"/>
-        </w:rPr>
-        <w:t xml:space="preserve">MonoGame </w:t>
+      <w:proofErr w:type="spellStart"/>
+      <w:r>
+        <w:rPr>
+          <w:rFonts w:asciiTheme="majorHAnsi" w:hAnsiTheme="majorHAnsi" w:cstheme="majorHAnsi"/>
+          <w:color w:val="FFFF00"/>
+        </w:rPr>
+        <w:t>MonoGame</w:t>
+      </w:r>
+      <w:proofErr w:type="spellEnd"/>
+      <w:r>
+        <w:rPr>
+          <w:rFonts w:asciiTheme="majorHAnsi" w:hAnsiTheme="majorHAnsi" w:cstheme="majorHAnsi"/>
+          <w:color w:val="FFFF00"/>
+        </w:rPr>
+        <w:t xml:space="preserve"> </w:t>
       </w:r>
       <w:r>
         <w:rPr>
@@ -5636,7 +6369,23 @@
           <w:rFonts w:asciiTheme="majorHAnsi" w:hAnsiTheme="majorHAnsi" w:cstheme="majorHAnsi"/>
           <w:color w:val="FFFF00"/>
         </w:rPr>
-        <w:t xml:space="preserve"> (double-click Content/Content.mgcb).</w:t>
+        <w:t xml:space="preserve"> (double-click Content/</w:t>
+      </w:r>
+      <w:proofErr w:type="spellStart"/>
+      <w:r>
+        <w:rPr>
+          <w:rFonts w:asciiTheme="majorHAnsi" w:hAnsiTheme="majorHAnsi" w:cstheme="majorHAnsi"/>
+          <w:color w:val="FFFF00"/>
+        </w:rPr>
+        <w:t>Content.mgcb</w:t>
+      </w:r>
+      <w:proofErr w:type="spellEnd"/>
+      <w:r>
+        <w:rPr>
+          <w:rFonts w:asciiTheme="majorHAnsi" w:hAnsiTheme="majorHAnsi" w:cstheme="majorHAnsi"/>
+          <w:color w:val="FFFF00"/>
+        </w:rPr>
+        <w:t>).</w:t>
       </w:r>
       <w:r>
         <w:rPr>
@@ -5824,7 +6573,23 @@
           <w:rFonts w:asciiTheme="majorHAnsi" w:hAnsiTheme="majorHAnsi" w:cstheme="majorHAnsi"/>
           <w:color w:val="FFFF00"/>
         </w:rPr>
-        <w:t xml:space="preserve">and normals </w:t>
+        <w:t xml:space="preserve">and </w:t>
+      </w:r>
+      <w:proofErr w:type="spellStart"/>
+      <w:r>
+        <w:rPr>
+          <w:rFonts w:asciiTheme="majorHAnsi" w:hAnsiTheme="majorHAnsi" w:cstheme="majorHAnsi"/>
+          <w:color w:val="FFFF00"/>
+        </w:rPr>
+        <w:t>normals</w:t>
+      </w:r>
+      <w:proofErr w:type="spellEnd"/>
+      <w:r>
+        <w:rPr>
+          <w:rFonts w:asciiTheme="majorHAnsi" w:hAnsiTheme="majorHAnsi" w:cstheme="majorHAnsi"/>
+          <w:color w:val="FFFF00"/>
+        </w:rPr>
+        <w:t xml:space="preserve"> </w:t>
       </w:r>
       <w:r>
         <w:rPr>
@@ -6187,8 +6952,17 @@
           <w:rFonts w:asciiTheme="majorHAnsi" w:hAnsiTheme="majorHAnsi" w:cstheme="majorHAnsi"/>
           <w:color w:val="FFFF00"/>
         </w:rPr>
-        <w:t>That is, subsprites</w:t>
-      </w:r>
+        <w:t xml:space="preserve">That is, </w:t>
+      </w:r>
+      <w:proofErr w:type="spellStart"/>
+      <w:r>
+        <w:rPr>
+          <w:rFonts w:asciiTheme="majorHAnsi" w:hAnsiTheme="majorHAnsi" w:cstheme="majorHAnsi"/>
+          <w:color w:val="FFFF00"/>
+        </w:rPr>
+        <w:t>subsprites</w:t>
+      </w:r>
+      <w:proofErr w:type="spellEnd"/>
       <w:r>
         <w:rPr>
           <w:rFonts w:asciiTheme="majorHAnsi" w:hAnsiTheme="majorHAnsi" w:cstheme="majorHAnsi"/>
@@ -6357,7 +7131,23 @@
           <w:rFonts w:asciiTheme="majorHAnsi" w:hAnsiTheme="majorHAnsi" w:cstheme="majorHAnsi"/>
           <w:color w:val="FFFF00"/>
         </w:rPr>
-        <w:t xml:space="preserve">(like A times B) </w:t>
+        <w:t xml:space="preserve">(like A </w:t>
+      </w:r>
+      <w:proofErr w:type="gramStart"/>
+      <w:r>
+        <w:rPr>
+          <w:rFonts w:asciiTheme="majorHAnsi" w:hAnsiTheme="majorHAnsi" w:cstheme="majorHAnsi"/>
+          <w:color w:val="FFFF00"/>
+        </w:rPr>
+        <w:t>times</w:t>
+      </w:r>
+      <w:proofErr w:type="gramEnd"/>
+      <w:r>
+        <w:rPr>
+          <w:rFonts w:asciiTheme="majorHAnsi" w:hAnsiTheme="majorHAnsi" w:cstheme="majorHAnsi"/>
+          <w:color w:val="FFFF00"/>
+        </w:rPr>
+        <w:t xml:space="preserve"> B) </w:t>
       </w:r>
       <w:r>
         <w:rPr>
@@ -7639,15 +8429,16 @@
           <w:i/>
           <w:color w:val="FFFF00"/>
         </w:rPr>
-        <w:t xml:space="preserve"> and </w:t>
-      </w:r>
+        <w:t xml:space="preserve"> </w:t>
+      </w:r>
+      <w:proofErr w:type="gramStart"/>
       <w:r>
         <w:rPr>
           <w:rFonts w:asciiTheme="majorHAnsi" w:hAnsiTheme="majorHAnsi" w:cstheme="majorHAnsi"/>
           <w:i/>
           <w:color w:val="FFFF00"/>
         </w:rPr>
-        <w:t xml:space="preserve">also </w:t>
+        <w:t xml:space="preserve">and </w:t>
       </w:r>
       <w:r>
         <w:rPr>
@@ -7655,6 +8446,23 @@
           <w:i/>
           <w:color w:val="FFFF00"/>
         </w:rPr>
+        <w:t>also</w:t>
+      </w:r>
+      <w:proofErr w:type="gramEnd"/>
+      <w:r>
+        <w:rPr>
+          <w:rFonts w:asciiTheme="majorHAnsi" w:hAnsiTheme="majorHAnsi" w:cstheme="majorHAnsi"/>
+          <w:i/>
+          <w:color w:val="FFFF00"/>
+        </w:rPr>
+        <w:t xml:space="preserve"> </w:t>
+      </w:r>
+      <w:r>
+        <w:rPr>
+          <w:rFonts w:asciiTheme="majorHAnsi" w:hAnsiTheme="majorHAnsi" w:cstheme="majorHAnsi"/>
+          <w:i/>
+          <w:color w:val="FFFF00"/>
+        </w:rPr>
         <w:t xml:space="preserve">according to </w:t>
       </w:r>
       <w:r>
@@ -7727,6 +8535,7 @@
         </w:rPr>
         <w:t xml:space="preserve">’ = </w:t>
       </w:r>
+      <w:proofErr w:type="spellStart"/>
       <w:r>
         <w:rPr>
           <w:rFonts w:asciiTheme="majorHAnsi" w:hAnsiTheme="majorHAnsi" w:cstheme="majorHAnsi"/>
@@ -7739,7 +8548,15 @@
           <w:rFonts w:asciiTheme="majorHAnsi" w:hAnsiTheme="majorHAnsi" w:cstheme="majorHAnsi"/>
           <w:color w:val="FFFF00"/>
         </w:rPr>
-        <w:t>X +</w:t>
+        <w:t>X</w:t>
+      </w:r>
+      <w:proofErr w:type="spellEnd"/>
+      <w:r>
+        <w:rPr>
+          <w:rFonts w:asciiTheme="majorHAnsi" w:hAnsiTheme="majorHAnsi" w:cstheme="majorHAnsi"/>
+          <w:color w:val="FFFF00"/>
+        </w:rPr>
+        <w:t xml:space="preserve"> +</w:t>
       </w:r>
       <w:r>
         <w:rPr>
@@ -7748,6 +8565,7 @@
         </w:rPr>
         <w:t xml:space="preserve"> </w:t>
       </w:r>
+      <w:proofErr w:type="spellStart"/>
       <w:r>
         <w:rPr>
           <w:rFonts w:asciiTheme="majorHAnsi" w:hAnsiTheme="majorHAnsi" w:cstheme="majorHAnsi"/>
@@ -7762,6 +8580,7 @@
         </w:rPr>
         <w:t>Y</w:t>
       </w:r>
+      <w:proofErr w:type="spellEnd"/>
     </w:p>
     <w:p>
       <w:pPr>
@@ -7957,6 +8776,7 @@
         </w:rPr>
         <w:t xml:space="preserve">X’ = </w:t>
       </w:r>
+      <w:proofErr w:type="spellStart"/>
       <w:r>
         <w:rPr>
           <w:rFonts w:asciiTheme="majorHAnsi" w:hAnsiTheme="majorHAnsi" w:cstheme="majorHAnsi"/>
@@ -7969,7 +8789,15 @@
           <w:rFonts w:asciiTheme="majorHAnsi" w:hAnsiTheme="majorHAnsi" w:cstheme="majorHAnsi"/>
           <w:color w:val="FFFF00"/>
         </w:rPr>
-        <w:t>X +</w:t>
+        <w:t>X</w:t>
+      </w:r>
+      <w:proofErr w:type="spellEnd"/>
+      <w:r>
+        <w:rPr>
+          <w:rFonts w:asciiTheme="majorHAnsi" w:hAnsiTheme="majorHAnsi" w:cstheme="majorHAnsi"/>
+          <w:color w:val="FFFF00"/>
+        </w:rPr>
+        <w:t xml:space="preserve"> +</w:t>
       </w:r>
       <w:r>
         <w:rPr>
@@ -7978,6 +8806,7 @@
         </w:rPr>
         <w:t xml:space="preserve"> </w:t>
       </w:r>
+      <w:proofErr w:type="spellStart"/>
       <w:r>
         <w:rPr>
           <w:rFonts w:asciiTheme="majorHAnsi" w:hAnsiTheme="majorHAnsi" w:cstheme="majorHAnsi"/>
@@ -7992,6 +8821,7 @@
         </w:rPr>
         <w:t>Y</w:t>
       </w:r>
+      <w:proofErr w:type="spellEnd"/>
       <w:r>
         <w:rPr>
           <w:rFonts w:asciiTheme="majorHAnsi" w:hAnsiTheme="majorHAnsi" w:cstheme="majorHAnsi"/>
@@ -8000,6 +8830,7 @@
         <w:br/>
         <w:t xml:space="preserve">Y’ = </w:t>
       </w:r>
+      <w:proofErr w:type="spellStart"/>
       <w:r>
         <w:rPr>
           <w:rFonts w:asciiTheme="majorHAnsi" w:hAnsiTheme="majorHAnsi" w:cstheme="majorHAnsi"/>
@@ -8012,8 +8843,17 @@
           <w:rFonts w:asciiTheme="majorHAnsi" w:hAnsiTheme="majorHAnsi" w:cstheme="majorHAnsi"/>
           <w:color w:val="FFFF00"/>
         </w:rPr>
-        <w:t xml:space="preserve">X + </w:t>
-      </w:r>
+        <w:t>X</w:t>
+      </w:r>
+      <w:proofErr w:type="spellEnd"/>
+      <w:r>
+        <w:rPr>
+          <w:rFonts w:asciiTheme="majorHAnsi" w:hAnsiTheme="majorHAnsi" w:cstheme="majorHAnsi"/>
+          <w:color w:val="FFFF00"/>
+        </w:rPr>
+        <w:t xml:space="preserve"> + </w:t>
+      </w:r>
+      <w:proofErr w:type="spellStart"/>
       <w:r>
         <w:rPr>
           <w:rFonts w:asciiTheme="majorHAnsi" w:hAnsiTheme="majorHAnsi" w:cstheme="majorHAnsi"/>
@@ -8021,6 +8861,7 @@
         </w:rPr>
         <w:t>dY</w:t>
       </w:r>
+      <w:proofErr w:type="spellEnd"/>
     </w:p>
     <w:p>
       <w:pPr>
@@ -8662,7 +9503,23 @@
           <w:rFonts w:asciiTheme="majorHAnsi" w:hAnsiTheme="majorHAnsi" w:cstheme="majorHAnsi"/>
           <w:color w:val="FFFF00"/>
         </w:rPr>
-        <w:t xml:space="preserve">(X’,Y’) </w:t>
+        <w:t>(X</w:t>
+      </w:r>
+      <w:proofErr w:type="gramStart"/>
+      <w:r>
+        <w:rPr>
+          <w:rFonts w:asciiTheme="majorHAnsi" w:hAnsiTheme="majorHAnsi" w:cstheme="majorHAnsi"/>
+          <w:color w:val="FFFF00"/>
+        </w:rPr>
+        <w:t>’,Y</w:t>
+      </w:r>
+      <w:proofErr w:type="gramEnd"/>
+      <w:r>
+        <w:rPr>
+          <w:rFonts w:asciiTheme="majorHAnsi" w:hAnsiTheme="majorHAnsi" w:cstheme="majorHAnsi"/>
+          <w:color w:val="FFFF00"/>
+        </w:rPr>
+        <w:t xml:space="preserve">’) </w:t>
       </w:r>
       <w:r>
         <w:rPr>
@@ -9403,8 +10260,17 @@
           <w:rFonts w:asciiTheme="majorHAnsi" w:hAnsiTheme="majorHAnsi" w:cstheme="majorHAnsi"/>
           <w:color w:val="FFFF00"/>
         </w:rPr>
-        <w:t>/MonoGame</w:t>
-      </w:r>
+        <w:t>/</w:t>
+      </w:r>
+      <w:proofErr w:type="spellStart"/>
+      <w:r>
+        <w:rPr>
+          <w:rFonts w:asciiTheme="majorHAnsi" w:hAnsiTheme="majorHAnsi" w:cstheme="majorHAnsi"/>
+          <w:color w:val="FFFF00"/>
+        </w:rPr>
+        <w:t>MonoGame</w:t>
+      </w:r>
+      <w:proofErr w:type="spellEnd"/>
       <w:r>
         <w:rPr>
           <w:rFonts w:asciiTheme="majorHAnsi" w:hAnsiTheme="majorHAnsi" w:cstheme="majorHAnsi"/>
@@ -9498,7 +10364,55 @@
           <w:rFonts w:asciiTheme="majorHAnsi" w:hAnsiTheme="majorHAnsi" w:cstheme="majorHAnsi"/>
           <w:color w:val="FFFF00"/>
         </w:rPr>
-        <w:t>X’ = aX + bY + cZ + d</w:t>
+        <w:t xml:space="preserve">X’ = </w:t>
+      </w:r>
+      <w:proofErr w:type="spellStart"/>
+      <w:r>
+        <w:rPr>
+          <w:rFonts w:asciiTheme="majorHAnsi" w:hAnsiTheme="majorHAnsi" w:cstheme="majorHAnsi"/>
+          <w:color w:val="FFFF00"/>
+        </w:rPr>
+        <w:t>aX</w:t>
+      </w:r>
+      <w:proofErr w:type="spellEnd"/>
+      <w:r>
+        <w:rPr>
+          <w:rFonts w:asciiTheme="majorHAnsi" w:hAnsiTheme="majorHAnsi" w:cstheme="majorHAnsi"/>
+          <w:color w:val="FFFF00"/>
+        </w:rPr>
+        <w:t xml:space="preserve"> + </w:t>
+      </w:r>
+      <w:proofErr w:type="spellStart"/>
+      <w:r>
+        <w:rPr>
+          <w:rFonts w:asciiTheme="majorHAnsi" w:hAnsiTheme="majorHAnsi" w:cstheme="majorHAnsi"/>
+          <w:color w:val="FFFF00"/>
+        </w:rPr>
+        <w:t>bY</w:t>
+      </w:r>
+      <w:proofErr w:type="spellEnd"/>
+      <w:r>
+        <w:rPr>
+          <w:rFonts w:asciiTheme="majorHAnsi" w:hAnsiTheme="majorHAnsi" w:cstheme="majorHAnsi"/>
+          <w:color w:val="FFFF00"/>
+        </w:rPr>
+        <w:t xml:space="preserve"> + </w:t>
+      </w:r>
+      <w:proofErr w:type="spellStart"/>
+      <w:r>
+        <w:rPr>
+          <w:rFonts w:asciiTheme="majorHAnsi" w:hAnsiTheme="majorHAnsi" w:cstheme="majorHAnsi"/>
+          <w:color w:val="FFFF00"/>
+        </w:rPr>
+        <w:t>cZ</w:t>
+      </w:r>
+      <w:proofErr w:type="spellEnd"/>
+      <w:r>
+        <w:rPr>
+          <w:rFonts w:asciiTheme="majorHAnsi" w:hAnsiTheme="majorHAnsi" w:cstheme="majorHAnsi"/>
+          <w:color w:val="FFFF00"/>
+        </w:rPr>
+        <w:t xml:space="preserve"> + d</w:t>
       </w:r>
       <w:r>
         <w:rPr>
@@ -9506,7 +10420,55 @@
           <w:color w:val="FFFF00"/>
         </w:rPr>
         <w:br/>
-        <w:t>Y’ = eX + fY + gZ + h</w:t>
+        <w:t xml:space="preserve">Y’ = </w:t>
+      </w:r>
+      <w:proofErr w:type="spellStart"/>
+      <w:r>
+        <w:rPr>
+          <w:rFonts w:asciiTheme="majorHAnsi" w:hAnsiTheme="majorHAnsi" w:cstheme="majorHAnsi"/>
+          <w:color w:val="FFFF00"/>
+        </w:rPr>
+        <w:t>eX</w:t>
+      </w:r>
+      <w:proofErr w:type="spellEnd"/>
+      <w:r>
+        <w:rPr>
+          <w:rFonts w:asciiTheme="majorHAnsi" w:hAnsiTheme="majorHAnsi" w:cstheme="majorHAnsi"/>
+          <w:color w:val="FFFF00"/>
+        </w:rPr>
+        <w:t xml:space="preserve"> + </w:t>
+      </w:r>
+      <w:proofErr w:type="spellStart"/>
+      <w:r>
+        <w:rPr>
+          <w:rFonts w:asciiTheme="majorHAnsi" w:hAnsiTheme="majorHAnsi" w:cstheme="majorHAnsi"/>
+          <w:color w:val="FFFF00"/>
+        </w:rPr>
+        <w:t>fY</w:t>
+      </w:r>
+      <w:proofErr w:type="spellEnd"/>
+      <w:r>
+        <w:rPr>
+          <w:rFonts w:asciiTheme="majorHAnsi" w:hAnsiTheme="majorHAnsi" w:cstheme="majorHAnsi"/>
+          <w:color w:val="FFFF00"/>
+        </w:rPr>
+        <w:t xml:space="preserve"> + </w:t>
+      </w:r>
+      <w:proofErr w:type="spellStart"/>
+      <w:r>
+        <w:rPr>
+          <w:rFonts w:asciiTheme="majorHAnsi" w:hAnsiTheme="majorHAnsi" w:cstheme="majorHAnsi"/>
+          <w:color w:val="FFFF00"/>
+        </w:rPr>
+        <w:t>gZ</w:t>
+      </w:r>
+      <w:proofErr w:type="spellEnd"/>
+      <w:r>
+        <w:rPr>
+          <w:rFonts w:asciiTheme="majorHAnsi" w:hAnsiTheme="majorHAnsi" w:cstheme="majorHAnsi"/>
+          <w:color w:val="FFFF00"/>
+        </w:rPr>
+        <w:t xml:space="preserve"> + h</w:t>
       </w:r>
       <w:r>
         <w:rPr>
@@ -9514,7 +10476,55 @@
           <w:color w:val="FFFF00"/>
         </w:rPr>
         <w:br/>
-        <w:t>Z’ = iX + jY + kZ + l</w:t>
+        <w:t xml:space="preserve">Z’ = </w:t>
+      </w:r>
+      <w:proofErr w:type="spellStart"/>
+      <w:r>
+        <w:rPr>
+          <w:rFonts w:asciiTheme="majorHAnsi" w:hAnsiTheme="majorHAnsi" w:cstheme="majorHAnsi"/>
+          <w:color w:val="FFFF00"/>
+        </w:rPr>
+        <w:t>iX</w:t>
+      </w:r>
+      <w:proofErr w:type="spellEnd"/>
+      <w:r>
+        <w:rPr>
+          <w:rFonts w:asciiTheme="majorHAnsi" w:hAnsiTheme="majorHAnsi" w:cstheme="majorHAnsi"/>
+          <w:color w:val="FFFF00"/>
+        </w:rPr>
+        <w:t xml:space="preserve"> + </w:t>
+      </w:r>
+      <w:proofErr w:type="spellStart"/>
+      <w:r>
+        <w:rPr>
+          <w:rFonts w:asciiTheme="majorHAnsi" w:hAnsiTheme="majorHAnsi" w:cstheme="majorHAnsi"/>
+          <w:color w:val="FFFF00"/>
+        </w:rPr>
+        <w:t>jY</w:t>
+      </w:r>
+      <w:proofErr w:type="spellEnd"/>
+      <w:r>
+        <w:rPr>
+          <w:rFonts w:asciiTheme="majorHAnsi" w:hAnsiTheme="majorHAnsi" w:cstheme="majorHAnsi"/>
+          <w:color w:val="FFFF00"/>
+        </w:rPr>
+        <w:t xml:space="preserve"> + </w:t>
+      </w:r>
+      <w:proofErr w:type="spellStart"/>
+      <w:r>
+        <w:rPr>
+          <w:rFonts w:asciiTheme="majorHAnsi" w:hAnsiTheme="majorHAnsi" w:cstheme="majorHAnsi"/>
+          <w:color w:val="FFFF00"/>
+        </w:rPr>
+        <w:t>kZ</w:t>
+      </w:r>
+      <w:proofErr w:type="spellEnd"/>
+      <w:r>
+        <w:rPr>
+          <w:rFonts w:asciiTheme="majorHAnsi" w:hAnsiTheme="majorHAnsi" w:cstheme="majorHAnsi"/>
+          <w:color w:val="FFFF00"/>
+        </w:rPr>
+        <w:t xml:space="preserve"> + l</w:t>
       </w:r>
       <w:r>
         <w:rPr>
@@ -9522,6 +10532,13 @@
           <w:color w:val="FFFF00"/>
         </w:rPr>
         <w:br/>
+      </w:r>
+      <w:proofErr w:type="gramStart"/>
+      <w:r>
+        <w:rPr>
+          <w:rFonts w:asciiTheme="majorHAnsi" w:hAnsiTheme="majorHAnsi" w:cstheme="majorHAnsi"/>
+          <w:color w:val="FFFF00"/>
+        </w:rPr>
         <w:t xml:space="preserve">W </w:t>
       </w:r>
       <w:r>
@@ -9536,7 +10553,63 @@
           <w:rFonts w:asciiTheme="majorHAnsi" w:hAnsiTheme="majorHAnsi" w:cstheme="majorHAnsi"/>
           <w:color w:val="FFFF00"/>
         </w:rPr>
-        <w:t>= mX + nY + oZ + p</w:t>
+        <w:t>=</w:t>
+      </w:r>
+      <w:proofErr w:type="gramEnd"/>
+      <w:r>
+        <w:rPr>
+          <w:rFonts w:asciiTheme="majorHAnsi" w:hAnsiTheme="majorHAnsi" w:cstheme="majorHAnsi"/>
+          <w:color w:val="FFFF00"/>
+        </w:rPr>
+        <w:t xml:space="preserve"> </w:t>
+      </w:r>
+      <w:proofErr w:type="spellStart"/>
+      <w:r>
+        <w:rPr>
+          <w:rFonts w:asciiTheme="majorHAnsi" w:hAnsiTheme="majorHAnsi" w:cstheme="majorHAnsi"/>
+          <w:color w:val="FFFF00"/>
+        </w:rPr>
+        <w:t>mX</w:t>
+      </w:r>
+      <w:proofErr w:type="spellEnd"/>
+      <w:r>
+        <w:rPr>
+          <w:rFonts w:asciiTheme="majorHAnsi" w:hAnsiTheme="majorHAnsi" w:cstheme="majorHAnsi"/>
+          <w:color w:val="FFFF00"/>
+        </w:rPr>
+        <w:t xml:space="preserve"> + </w:t>
+      </w:r>
+      <w:proofErr w:type="spellStart"/>
+      <w:r>
+        <w:rPr>
+          <w:rFonts w:asciiTheme="majorHAnsi" w:hAnsiTheme="majorHAnsi" w:cstheme="majorHAnsi"/>
+          <w:color w:val="FFFF00"/>
+        </w:rPr>
+        <w:t>nY</w:t>
+      </w:r>
+      <w:proofErr w:type="spellEnd"/>
+      <w:r>
+        <w:rPr>
+          <w:rFonts w:asciiTheme="majorHAnsi" w:hAnsiTheme="majorHAnsi" w:cstheme="majorHAnsi"/>
+          <w:color w:val="FFFF00"/>
+        </w:rPr>
+        <w:t xml:space="preserve"> + </w:t>
+      </w:r>
+      <w:proofErr w:type="spellStart"/>
+      <w:r>
+        <w:rPr>
+          <w:rFonts w:asciiTheme="majorHAnsi" w:hAnsiTheme="majorHAnsi" w:cstheme="majorHAnsi"/>
+          <w:color w:val="FFFF00"/>
+        </w:rPr>
+        <w:t>oZ</w:t>
+      </w:r>
+      <w:proofErr w:type="spellEnd"/>
+      <w:r>
+        <w:rPr>
+          <w:rFonts w:asciiTheme="majorHAnsi" w:hAnsiTheme="majorHAnsi" w:cstheme="majorHAnsi"/>
+          <w:color w:val="FFFF00"/>
+        </w:rPr>
+        <w:t xml:space="preserve"> + p</w:t>
       </w:r>
     </w:p>
     <w:p>
@@ -9736,7 +10809,23 @@
           <w:rFonts w:asciiTheme="majorHAnsi" w:hAnsiTheme="majorHAnsi" w:cstheme="majorHAnsi"/>
           <w:color w:val="FFFF00"/>
         </w:rPr>
-        <w:t>The Matrix class in MonoGame uses the following field names:</w:t>
+        <w:t xml:space="preserve">The Matrix class in </w:t>
+      </w:r>
+      <w:proofErr w:type="spellStart"/>
+      <w:r>
+        <w:rPr>
+          <w:rFonts w:asciiTheme="majorHAnsi" w:hAnsiTheme="majorHAnsi" w:cstheme="majorHAnsi"/>
+          <w:color w:val="FFFF00"/>
+        </w:rPr>
+        <w:t>MonoGame</w:t>
+      </w:r>
+      <w:proofErr w:type="spellEnd"/>
+      <w:r>
+        <w:rPr>
+          <w:rFonts w:asciiTheme="majorHAnsi" w:hAnsiTheme="majorHAnsi" w:cstheme="majorHAnsi"/>
+          <w:color w:val="FFFF00"/>
+        </w:rPr>
+        <w:t xml:space="preserve"> uses the following field names:</w:t>
       </w:r>
     </w:p>
     <w:p>
@@ -10086,7 +11175,23 @@
           <w:rFonts w:asciiTheme="majorHAnsi" w:hAnsiTheme="majorHAnsi" w:cstheme="majorHAnsi"/>
           <w:color w:val="FFFF00"/>
         </w:rPr>
-        <w:t xml:space="preserve">used as the parent matrix for the subsprites of that </w:t>
+        <w:t xml:space="preserve">used as the parent matrix for the </w:t>
+      </w:r>
+      <w:proofErr w:type="spellStart"/>
+      <w:r>
+        <w:rPr>
+          <w:rFonts w:asciiTheme="majorHAnsi" w:hAnsiTheme="majorHAnsi" w:cstheme="majorHAnsi"/>
+          <w:color w:val="FFFF00"/>
+        </w:rPr>
+        <w:t>subsprites</w:t>
+      </w:r>
+      <w:proofErr w:type="spellEnd"/>
+      <w:r>
+        <w:rPr>
+          <w:rFonts w:asciiTheme="majorHAnsi" w:hAnsiTheme="majorHAnsi" w:cstheme="majorHAnsi"/>
+          <w:color w:val="FFFF00"/>
+        </w:rPr>
+        <w:t xml:space="preserve"> of that </w:t>
       </w:r>
       <w:r>
         <w:rPr>
@@ -10582,7 +11687,23 @@
           <w:rFonts w:asciiTheme="majorHAnsi" w:hAnsiTheme="majorHAnsi" w:cstheme="majorHAnsi"/>
           <w:color w:val="FFFF00"/>
         </w:rPr>
-        <w:t xml:space="preserve"> must have a texture coordinate associated with it, which is an X,Y coordinate of the 2D bitmap image that should be aligned with that vertex. Pixels across the surface of a polygon are interpolated from the texture coordinates specified for each vertex.</w:t>
+        <w:t xml:space="preserve"> must have a texture coordinate associated with it, which is an </w:t>
+      </w:r>
+      <w:proofErr w:type="gramStart"/>
+      <w:r>
+        <w:rPr>
+          <w:rFonts w:asciiTheme="majorHAnsi" w:hAnsiTheme="majorHAnsi" w:cstheme="majorHAnsi"/>
+          <w:color w:val="FFFF00"/>
+        </w:rPr>
+        <w:t>X,Y</w:t>
+      </w:r>
+      <w:proofErr w:type="gramEnd"/>
+      <w:r>
+        <w:rPr>
+          <w:rFonts w:asciiTheme="majorHAnsi" w:hAnsiTheme="majorHAnsi" w:cstheme="majorHAnsi"/>
+          <w:color w:val="FFFF00"/>
+        </w:rPr>
+        <w:t xml:space="preserve"> coordinate of the 2D bitmap image that should be aligned with that vertex. Pixels across the surface of a polygon are interpolated from the texture coordinates specified for each vertex.</w:t>
       </w:r>
     </w:p>
     <w:p>
@@ -10634,7 +11755,23 @@
           <w:rFonts w:asciiTheme="majorHAnsi" w:hAnsiTheme="majorHAnsi" w:cstheme="majorHAnsi"/>
           <w:color w:val="FFFF00"/>
         </w:rPr>
-        <w:t xml:space="preserve">In mathematics, the word "normal" means a vector that is perpendicular to a surface. In 3D graphics, "normal" means a vector that indicates from what direction light will cause a surface to be brightest. Normally they would mean the same thing. However, by defining a normal at some angle other than perpendicular, you can somewhat cause the illusion that a surface lies at a different angle. Each vertex of a polygon has a normal vector associated with it and the brightness across the surface of a polygon is interpolated from the normals of its vertices. So, a single flat polygon can have a gradient of brightness across it giving the illusion of curvature. In this way </w:t>
+        <w:t xml:space="preserve">In mathematics, the word "normal" means a vector that is perpendicular to a surface. In 3D graphics, "normal" means a vector that indicates from what direction light will cause a surface to be brightest. Normally they would mean the same thing. However, by defining a normal at some angle other than perpendicular, you can somewhat cause the illusion that a surface lies at a different angle. Each vertex of a polygon has a normal vector associated with it and the brightness across the surface of a polygon is interpolated from the </w:t>
+      </w:r>
+      <w:proofErr w:type="spellStart"/>
+      <w:r>
+        <w:rPr>
+          <w:rFonts w:asciiTheme="majorHAnsi" w:hAnsiTheme="majorHAnsi" w:cstheme="majorHAnsi"/>
+          <w:color w:val="FFFF00"/>
+        </w:rPr>
+        <w:t>normals</w:t>
+      </w:r>
+      <w:proofErr w:type="spellEnd"/>
+      <w:r>
+        <w:rPr>
+          <w:rFonts w:asciiTheme="majorHAnsi" w:hAnsiTheme="majorHAnsi" w:cstheme="majorHAnsi"/>
+          <w:color w:val="FFFF00"/>
+        </w:rPr>
+        <w:t xml:space="preserve"> of its vertices. So, a single flat polygon can have a gradient of brightness across it giving the illusion of curvature. In this way </w:t>
       </w:r>
       <w:r>
         <w:rPr>
@@ -11899,7 +13036,41 @@
           <w:rFonts w:asciiTheme="majorHAnsi" w:hAnsiTheme="majorHAnsi" w:cstheme="majorHAnsi"/>
           <w:color w:val="FFFF00"/>
         </w:rPr>
-        <w:t>"Graphics.GraphicsDevice.RasterizerState = RasterizerState.CullClockwise”</w:t>
+        <w:t>"</w:t>
+      </w:r>
+      <w:proofErr w:type="spellStart"/>
+      <w:proofErr w:type="gramStart"/>
+      <w:r>
+        <w:rPr>
+          <w:rFonts w:asciiTheme="majorHAnsi" w:hAnsiTheme="majorHAnsi" w:cstheme="majorHAnsi"/>
+          <w:color w:val="FFFF00"/>
+        </w:rPr>
+        <w:t>Graphics.GraphicsDevice.RasterizerState</w:t>
+      </w:r>
+      <w:proofErr w:type="spellEnd"/>
+      <w:proofErr w:type="gramEnd"/>
+      <w:r>
+        <w:rPr>
+          <w:rFonts w:asciiTheme="majorHAnsi" w:hAnsiTheme="majorHAnsi" w:cstheme="majorHAnsi"/>
+          <w:color w:val="FFFF00"/>
+        </w:rPr>
+        <w:t xml:space="preserve"> = </w:t>
+      </w:r>
+      <w:proofErr w:type="spellStart"/>
+      <w:r>
+        <w:rPr>
+          <w:rFonts w:asciiTheme="majorHAnsi" w:hAnsiTheme="majorHAnsi" w:cstheme="majorHAnsi"/>
+          <w:color w:val="FFFF00"/>
+        </w:rPr>
+        <w:t>RasterizerState.CullClockwise</w:t>
+      </w:r>
+      <w:proofErr w:type="spellEnd"/>
+      <w:r>
+        <w:rPr>
+          <w:rFonts w:asciiTheme="majorHAnsi" w:hAnsiTheme="majorHAnsi" w:cstheme="majorHAnsi"/>
+          <w:color w:val="FFFF00"/>
+        </w:rPr>
+        <w:t>”</w:t>
       </w:r>
       <w:r>
         <w:rPr>
@@ -11913,14 +13084,46 @@
           <w:rFonts w:asciiTheme="majorHAnsi" w:hAnsiTheme="majorHAnsi" w:cstheme="majorHAnsi"/>
           <w:color w:val="FFFF00"/>
         </w:rPr>
-        <w:t xml:space="preserve">(or set it to CullNone to see both the inside and outside) </w:t>
-      </w:r>
-      <w:r>
-        <w:rPr>
-          <w:rFonts w:asciiTheme="majorHAnsi" w:hAnsiTheme="majorHAnsi" w:cstheme="majorHAnsi"/>
-          <w:color w:val="FFFF00"/>
-        </w:rPr>
-        <w:t>in the BlSprite.PreDraw delegate</w:t>
+        <w:t xml:space="preserve">(or set it to </w:t>
+      </w:r>
+      <w:proofErr w:type="spellStart"/>
+      <w:r>
+        <w:rPr>
+          <w:rFonts w:asciiTheme="majorHAnsi" w:hAnsiTheme="majorHAnsi" w:cstheme="majorHAnsi"/>
+          <w:color w:val="FFFF00"/>
+        </w:rPr>
+        <w:t>CullNone</w:t>
+      </w:r>
+      <w:proofErr w:type="spellEnd"/>
+      <w:r>
+        <w:rPr>
+          <w:rFonts w:asciiTheme="majorHAnsi" w:hAnsiTheme="majorHAnsi" w:cstheme="majorHAnsi"/>
+          <w:color w:val="FFFF00"/>
+        </w:rPr>
+        <w:t xml:space="preserve"> to see both the inside and outside) </w:t>
+      </w:r>
+      <w:r>
+        <w:rPr>
+          <w:rFonts w:asciiTheme="majorHAnsi" w:hAnsiTheme="majorHAnsi" w:cstheme="majorHAnsi"/>
+          <w:color w:val="FFFF00"/>
+        </w:rPr>
+        <w:t xml:space="preserve">in the </w:t>
+      </w:r>
+      <w:proofErr w:type="spellStart"/>
+      <w:r>
+        <w:rPr>
+          <w:rFonts w:asciiTheme="majorHAnsi" w:hAnsiTheme="majorHAnsi" w:cstheme="majorHAnsi"/>
+          <w:color w:val="FFFF00"/>
+        </w:rPr>
+        <w:t>BlSprite.PreDraw</w:t>
+      </w:r>
+      <w:proofErr w:type="spellEnd"/>
+      <w:r>
+        <w:rPr>
+          <w:rFonts w:asciiTheme="majorHAnsi" w:hAnsiTheme="majorHAnsi" w:cstheme="majorHAnsi"/>
+          <w:color w:val="FFFF00"/>
+        </w:rPr>
+        <w:t xml:space="preserve"> delegate</w:t>
       </w:r>
       <w:r>
         <w:rPr>
@@ -11948,7 +13151,39 @@
           <w:rFonts w:asciiTheme="majorHAnsi" w:hAnsiTheme="majorHAnsi" w:cstheme="majorHAnsi"/>
           <w:color w:val="FFFF00"/>
         </w:rPr>
-        <w:t xml:space="preserve"> CullCounterClockwise in the BlSprite.DrawCleanup delegate</w:t>
+        <w:t xml:space="preserve"> </w:t>
+      </w:r>
+      <w:proofErr w:type="spellStart"/>
+      <w:r>
+        <w:rPr>
+          <w:rFonts w:asciiTheme="majorHAnsi" w:hAnsiTheme="majorHAnsi" w:cstheme="majorHAnsi"/>
+          <w:color w:val="FFFF00"/>
+        </w:rPr>
+        <w:t>CullCounterClockwise</w:t>
+      </w:r>
+      <w:proofErr w:type="spellEnd"/>
+      <w:r>
+        <w:rPr>
+          <w:rFonts w:asciiTheme="majorHAnsi" w:hAnsiTheme="majorHAnsi" w:cstheme="majorHAnsi"/>
+          <w:color w:val="FFFF00"/>
+        </w:rPr>
+        <w:t xml:space="preserve"> in the </w:t>
+      </w:r>
+      <w:proofErr w:type="spellStart"/>
+      <w:r>
+        <w:rPr>
+          <w:rFonts w:asciiTheme="majorHAnsi" w:hAnsiTheme="majorHAnsi" w:cstheme="majorHAnsi"/>
+          <w:color w:val="FFFF00"/>
+        </w:rPr>
+        <w:t>BlSprite.DrawCleanup</w:t>
+      </w:r>
+      <w:proofErr w:type="spellEnd"/>
+      <w:r>
+        <w:rPr>
+          <w:rFonts w:asciiTheme="majorHAnsi" w:hAnsiTheme="majorHAnsi" w:cstheme="majorHAnsi"/>
+          <w:color w:val="FFFF00"/>
+        </w:rPr>
+        <w:t xml:space="preserve"> delegate</w:t>
       </w:r>
       <w:r>
         <w:rPr>
@@ -12000,14 +13235,62 @@
           <w:rFonts w:asciiTheme="majorHAnsi" w:hAnsiTheme="majorHAnsi" w:cstheme="majorHAnsi"/>
           <w:color w:val="FFFF00"/>
         </w:rPr>
-        <w:t>A: A sprite’s matrix also affects its normals. By setting a dimension’s scale to zero, you may have caused some of the normals to be zero’</w:t>
-      </w:r>
-      <w:r>
-        <w:rPr>
-          <w:rFonts w:asciiTheme="majorHAnsi" w:hAnsiTheme="majorHAnsi" w:cstheme="majorHAnsi"/>
-          <w:color w:val="FFFF00"/>
-        </w:rPr>
-        <w:t>d out as well.</w:t>
+        <w:t xml:space="preserve">A: A sprite’s matrix also affects its </w:t>
+      </w:r>
+      <w:proofErr w:type="spellStart"/>
+      <w:r>
+        <w:rPr>
+          <w:rFonts w:asciiTheme="majorHAnsi" w:hAnsiTheme="majorHAnsi" w:cstheme="majorHAnsi"/>
+          <w:color w:val="FFFF00"/>
+        </w:rPr>
+        <w:t>normals</w:t>
+      </w:r>
+      <w:proofErr w:type="spellEnd"/>
+      <w:r>
+        <w:rPr>
+          <w:rFonts w:asciiTheme="majorHAnsi" w:hAnsiTheme="majorHAnsi" w:cstheme="majorHAnsi"/>
+          <w:color w:val="FFFF00"/>
+        </w:rPr>
+        <w:t xml:space="preserve">. By setting a dimension’s scale to zero, you may have caused some of the </w:t>
+      </w:r>
+      <w:proofErr w:type="spellStart"/>
+      <w:r>
+        <w:rPr>
+          <w:rFonts w:asciiTheme="majorHAnsi" w:hAnsiTheme="majorHAnsi" w:cstheme="majorHAnsi"/>
+          <w:color w:val="FFFF00"/>
+        </w:rPr>
+        <w:t>normals</w:t>
+      </w:r>
+      <w:proofErr w:type="spellEnd"/>
+      <w:r>
+        <w:rPr>
+          <w:rFonts w:asciiTheme="majorHAnsi" w:hAnsiTheme="majorHAnsi" w:cstheme="majorHAnsi"/>
+          <w:color w:val="FFFF00"/>
+        </w:rPr>
+        <w:t xml:space="preserve"> to be </w:t>
+      </w:r>
+      <w:proofErr w:type="spellStart"/>
+      <w:r>
+        <w:rPr>
+          <w:rFonts w:asciiTheme="majorHAnsi" w:hAnsiTheme="majorHAnsi" w:cstheme="majorHAnsi"/>
+          <w:color w:val="FFFF00"/>
+        </w:rPr>
+        <w:t>zero’</w:t>
+      </w:r>
+      <w:r>
+        <w:rPr>
+          <w:rFonts w:asciiTheme="majorHAnsi" w:hAnsiTheme="majorHAnsi" w:cstheme="majorHAnsi"/>
+          <w:color w:val="FFFF00"/>
+        </w:rPr>
+        <w:t>d</w:t>
+      </w:r>
+      <w:proofErr w:type="spellEnd"/>
+      <w:r>
+        <w:rPr>
+          <w:rFonts w:asciiTheme="majorHAnsi" w:hAnsiTheme="majorHAnsi" w:cstheme="majorHAnsi"/>
+          <w:color w:val="FFFF00"/>
+        </w:rPr>
+        <w:t xml:space="preserve"> out as well.</w:t>
       </w:r>
     </w:p>
     <w:p>
@@ -12282,7 +13565,16 @@
           <w:rFonts w:asciiTheme="majorHAnsi" w:hAnsiTheme="majorHAnsi" w:cstheme="majorHAnsi"/>
           <w:color w:val="FFFF00"/>
         </w:rPr>
-        <w:t>"Graphics.GraphicsDevice.</w:t>
+        <w:t>"</w:t>
+      </w:r>
+      <w:proofErr w:type="spellStart"/>
+      <w:proofErr w:type="gramStart"/>
+      <w:r>
+        <w:rPr>
+          <w:rFonts w:asciiTheme="majorHAnsi" w:hAnsiTheme="majorHAnsi" w:cstheme="majorHAnsi"/>
+          <w:color w:val="FFFF00"/>
+        </w:rPr>
+        <w:t>Graphics.GraphicsDevice.</w:t>
       </w:r>
       <w:r>
         <w:rPr>
@@ -12291,6 +13583,8 @@
         </w:rPr>
         <w:t>DepthStencilState</w:t>
       </w:r>
+      <w:proofErr w:type="spellEnd"/>
+      <w:proofErr w:type="gramEnd"/>
       <w:r>
         <w:rPr>
           <w:rFonts w:asciiTheme="majorHAnsi" w:hAnsiTheme="majorHAnsi" w:cstheme="majorHAnsi"/>
@@ -12298,6 +13592,7 @@
         </w:rPr>
         <w:t xml:space="preserve"> = </w:t>
       </w:r>
+      <w:proofErr w:type="spellStart"/>
       <w:r>
         <w:rPr>
           <w:rFonts w:asciiTheme="majorHAnsi" w:hAnsiTheme="majorHAnsi" w:cstheme="majorHAnsi"/>
@@ -12305,6 +13600,7 @@
         </w:rPr>
         <w:t>Graphics.DepthStencilStateDisabled</w:t>
       </w:r>
+      <w:proofErr w:type="spellEnd"/>
       <w:r>
         <w:rPr>
           <w:rFonts w:asciiTheme="majorHAnsi" w:hAnsiTheme="majorHAnsi" w:cstheme="majorHAnsi"/>
@@ -12317,7 +13613,23 @@
           <w:rFonts w:asciiTheme="majorHAnsi" w:hAnsiTheme="majorHAnsi" w:cstheme="majorHAnsi"/>
           <w:color w:val="FFFF00"/>
         </w:rPr>
-        <w:t xml:space="preserve"> in the BlSprite.PreDraw delegate</w:t>
+        <w:t xml:space="preserve"> in the </w:t>
+      </w:r>
+      <w:proofErr w:type="spellStart"/>
+      <w:r>
+        <w:rPr>
+          <w:rFonts w:asciiTheme="majorHAnsi" w:hAnsiTheme="majorHAnsi" w:cstheme="majorHAnsi"/>
+          <w:color w:val="FFFF00"/>
+        </w:rPr>
+        <w:t>BlSprite.PreDraw</w:t>
+      </w:r>
+      <w:proofErr w:type="spellEnd"/>
+      <w:r>
+        <w:rPr>
+          <w:rFonts w:asciiTheme="majorHAnsi" w:hAnsiTheme="majorHAnsi" w:cstheme="majorHAnsi"/>
+          <w:color w:val="FFFF00"/>
+        </w:rPr>
+        <w:t xml:space="preserve"> delegate</w:t>
       </w:r>
       <w:r>
         <w:rPr>
@@ -12347,6 +13659,7 @@
         </w:rPr>
         <w:t xml:space="preserve"> </w:t>
       </w:r>
+      <w:proofErr w:type="spellStart"/>
       <w:r>
         <w:rPr>
           <w:rFonts w:asciiTheme="majorHAnsi" w:hAnsiTheme="majorHAnsi" w:cstheme="majorHAnsi"/>
@@ -12354,12 +13667,29 @@
         </w:rPr>
         <w:t>DepthStencilStateEnabled</w:t>
       </w:r>
-      <w:r>
-        <w:rPr>
-          <w:rFonts w:asciiTheme="majorHAnsi" w:hAnsiTheme="majorHAnsi" w:cstheme="majorHAnsi"/>
-          <w:color w:val="FFFF00"/>
-        </w:rPr>
-        <w:t xml:space="preserve"> in the BlSprite.DrawCleanup delegate</w:t>
+      <w:proofErr w:type="spellEnd"/>
+      <w:r>
+        <w:rPr>
+          <w:rFonts w:asciiTheme="majorHAnsi" w:hAnsiTheme="majorHAnsi" w:cstheme="majorHAnsi"/>
+          <w:color w:val="FFFF00"/>
+        </w:rPr>
+        <w:t xml:space="preserve"> in the </w:t>
+      </w:r>
+      <w:proofErr w:type="spellStart"/>
+      <w:r>
+        <w:rPr>
+          <w:rFonts w:asciiTheme="majorHAnsi" w:hAnsiTheme="majorHAnsi" w:cstheme="majorHAnsi"/>
+          <w:color w:val="FFFF00"/>
+        </w:rPr>
+        <w:t>BlSprite.DrawCleanup</w:t>
+      </w:r>
+      <w:proofErr w:type="spellEnd"/>
+      <w:r>
+        <w:rPr>
+          <w:rFonts w:asciiTheme="majorHAnsi" w:hAnsiTheme="majorHAnsi" w:cstheme="majorHAnsi"/>
+          <w:color w:val="FFFF00"/>
+        </w:rPr>
+        <w:t xml:space="preserve"> delegate</w:t>
       </w:r>
       <w:r>
         <w:rPr>
@@ -12586,7 +13916,47 @@
           <w:sz w:val="19"/>
           <w:szCs w:val="19"/>
         </w:rPr>
-        <w:t>THE SOFTWARE IS PROVIDED "AS IS", WITHOUT WARRANTY OF ANY KIND, EXPRESS OR IMPLIED, INCLUDING BUT NOT LIMITED TO THE WARRANTIES OF MERCHANTABILITY, FITNESS FOR A PARTICULAR PURPOSE AND NONINFRINGEMENT. IN NO EVENT SHALL THE AUTHORS OR COPYRIGHT HOLDERS BE LIABLE FOR ANY CLAIM, DAMAGES OR OTHER LIABILITY, WHETHER IN AN ACTION OF CONTRACT, TORT OR OTHERWISE, ARISING FROM, OUT OF OR IN CONNECTION WITH THE SOFTWARE OR THE USE OR OTHER DEALINGS IN THE SOFTWARE.</w:t>
+        <w:t xml:space="preserve">THE SOFTWARE IS PROVIDED "AS IS", WITHOUT WARRANTY OF ANY KIND, EXPRESS OR IMPLIED, INCLUDING BUT NOT LIMITED TO THE WARRANTIES OF MERCHANTABILITY, FITNESS FOR A </w:t>
+      </w:r>
+      <w:proofErr w:type="gramStart"/>
+      <w:r>
+        <w:rPr>
+          <w:rFonts w:asciiTheme="majorHAnsi" w:hAnsiTheme="majorHAnsi" w:cstheme="majorHAnsi"/>
+          <w:color w:val="FFFF00"/>
+          <w:sz w:val="19"/>
+          <w:szCs w:val="19"/>
+        </w:rPr>
+        <w:t>PARTICULAR PURPOSE</w:t>
+      </w:r>
+      <w:proofErr w:type="gramEnd"/>
+      <w:r>
+        <w:rPr>
+          <w:rFonts w:asciiTheme="majorHAnsi" w:hAnsiTheme="majorHAnsi" w:cstheme="majorHAnsi"/>
+          <w:color w:val="FFFF00"/>
+          <w:sz w:val="19"/>
+          <w:szCs w:val="19"/>
+        </w:rPr>
+        <w:t xml:space="preserve"> AND NONINFRINGEMENT. IN NO EVENT SHALL THE AUTHORS OR COPYRIGHT HOLDERS BE LIABLE FOR ANY CLAIM, DAMAGES OR OTHER LIABILITY, WHETHER IN AN ACTION OF CONTRACT, TORT OR OTHERWISE, ARISING FROM, OUT OF OR </w:t>
+      </w:r>
+      <w:proofErr w:type="gramStart"/>
+      <w:r>
+        <w:rPr>
+          <w:rFonts w:asciiTheme="majorHAnsi" w:hAnsiTheme="majorHAnsi" w:cstheme="majorHAnsi"/>
+          <w:color w:val="FFFF00"/>
+          <w:sz w:val="19"/>
+          <w:szCs w:val="19"/>
+        </w:rPr>
+        <w:t>IN CONNECTION WITH</w:t>
+      </w:r>
+      <w:proofErr w:type="gramEnd"/>
+      <w:r>
+        <w:rPr>
+          <w:rFonts w:asciiTheme="majorHAnsi" w:hAnsiTheme="majorHAnsi" w:cstheme="majorHAnsi"/>
+          <w:color w:val="FFFF00"/>
+          <w:sz w:val="19"/>
+          <w:szCs w:val="19"/>
+        </w:rPr>
+        <w:t xml:space="preserve"> THE SOFTWARE OR THE USE OR OTHER DEALINGS IN THE SOFTWARE.</w:t>
       </w:r>
     </w:p>
     <w:sectPr>
@@ -14716,7 +16086,7 @@
 </file>
 
 <file path=customXml/itemProps1.xml><?xml version="1.0" encoding="utf-8"?>
-<ds:datastoreItem xmlns:ds="http://schemas.openxmlformats.org/officeDocument/2006/customXml" ds:itemID="{F32FD873-2D34-4308-9590-99E47244131F}">
+<ds:datastoreItem xmlns:ds="http://schemas.openxmlformats.org/officeDocument/2006/customXml" ds:itemID="{2B025DF6-454F-40E4-BFD9-08B0BB7280CD}">
   <ds:schemaRefs>
     <ds:schemaRef ds:uri="http://schemas.openxmlformats.org/officeDocument/2006/bibliography"/>
   </ds:schemaRefs>

</xml_diff>

<commit_message>
doc updates removed all build platforms except x64
</commit_message>
<xml_diff>
--- a/doc/Blotch3DUserManual.docx
+++ b/doc/Blotch3DUserManual.docx
@@ -49,6 +49,7 @@
       <w:bookmarkStart w:id="34" w:name="_Toc519065108"/>
       <w:bookmarkStart w:id="35" w:name="_Toc519229334"/>
       <w:bookmarkStart w:id="36" w:name="_Toc519229386"/>
+      <w:bookmarkStart w:id="37" w:name="_Toc519398589"/>
       <w:r>
         <w:rPr>
           <w:b/>
@@ -65,8 +66,8 @@
         </w:rPr>
         <w:t xml:space="preserve"> User Manual</w:t>
       </w:r>
-      <w:bookmarkStart w:id="37" w:name="_Toc517055694"/>
-      <w:bookmarkStart w:id="38" w:name="_Toc516117023"/>
+      <w:bookmarkStart w:id="38" w:name="_Toc517055694"/>
+      <w:bookmarkStart w:id="39" w:name="_Toc516117023"/>
       <w:bookmarkEnd w:id="0"/>
       <w:bookmarkEnd w:id="1"/>
       <w:bookmarkEnd w:id="2"/>
@@ -104,113 +105,108 @@
       <w:bookmarkEnd w:id="34"/>
       <w:bookmarkEnd w:id="35"/>
       <w:bookmarkEnd w:id="36"/>
-    </w:p>
+      <w:bookmarkEnd w:id="37"/>
+    </w:p>
+    <w:p>
+      <w:pPr>
+        <w:rPr>
+          <w:rFonts w:asciiTheme="majorHAnsi" w:hAnsiTheme="majorHAnsi" w:cstheme="majorHAnsi"/>
+          <w:color w:val="FFFF00"/>
+        </w:rPr>
+      </w:pPr>
+      <w:r>
+        <w:rPr>
+          <w:rFonts w:asciiTheme="majorHAnsi" w:hAnsiTheme="majorHAnsi" w:cstheme="majorHAnsi"/>
+          <w:color w:val="FFFF00"/>
+        </w:rPr>
+        <w:t xml:space="preserve">With just a few lines </w:t>
+      </w:r>
+      <w:r>
+        <w:rPr>
+          <w:rFonts w:asciiTheme="majorHAnsi" w:hAnsiTheme="majorHAnsi" w:cstheme="majorHAnsi"/>
+          <w:color w:val="FFFF00"/>
+        </w:rPr>
+        <w:t xml:space="preserve">of C# </w:t>
+      </w:r>
+      <w:r>
+        <w:rPr>
+          <w:rFonts w:asciiTheme="majorHAnsi" w:hAnsiTheme="majorHAnsi" w:cstheme="majorHAnsi"/>
+          <w:color w:val="FFFF00"/>
+        </w:rPr>
+        <w:t xml:space="preserve">code you can </w:t>
+      </w:r>
+      <w:r>
+        <w:rPr>
+          <w:rFonts w:asciiTheme="majorHAnsi" w:hAnsiTheme="majorHAnsi" w:cstheme="majorHAnsi"/>
+          <w:color w:val="FFFF00"/>
+        </w:rPr>
+        <w:t>make</w:t>
+      </w:r>
+      <w:r>
+        <w:rPr>
+          <w:rFonts w:asciiTheme="majorHAnsi" w:hAnsiTheme="majorHAnsi" w:cstheme="majorHAnsi"/>
+          <w:color w:val="FFFF00"/>
+        </w:rPr>
+        <w:t xml:space="preserve"> </w:t>
+      </w:r>
+      <w:r>
+        <w:rPr>
+          <w:rFonts w:asciiTheme="majorHAnsi" w:hAnsiTheme="majorHAnsi" w:cstheme="majorHAnsi"/>
+          <w:color w:val="FFFF00"/>
+        </w:rPr>
+        <w:t xml:space="preserve">a </w:t>
+      </w:r>
+      <w:r>
+        <w:rPr>
+          <w:rFonts w:asciiTheme="majorHAnsi" w:hAnsiTheme="majorHAnsi" w:cstheme="majorHAnsi"/>
+          <w:color w:val="FFFF00"/>
+        </w:rPr>
+        <w:t>real-time</w:t>
+      </w:r>
+      <w:r>
+        <w:rPr>
+          <w:rFonts w:asciiTheme="majorHAnsi" w:hAnsiTheme="majorHAnsi" w:cstheme="majorHAnsi"/>
+          <w:color w:val="FFFF00"/>
+        </w:rPr>
+        <w:t xml:space="preserve"> </w:t>
+      </w:r>
+      <w:r>
+        <w:rPr>
+          <w:rFonts w:asciiTheme="majorHAnsi" w:hAnsiTheme="majorHAnsi" w:cstheme="majorHAnsi"/>
+          <w:color w:val="FFFF00"/>
+        </w:rPr>
+        <w:t xml:space="preserve">3D </w:t>
+      </w:r>
+      <w:r>
+        <w:rPr>
+          <w:rFonts w:asciiTheme="majorHAnsi" w:hAnsiTheme="majorHAnsi" w:cstheme="majorHAnsi"/>
+          <w:color w:val="FFFF00"/>
+        </w:rPr>
+        <w:t xml:space="preserve">program that builds for Windows (all platforms), </w:t>
+      </w:r>
+      <w:r>
+        <w:rPr>
+          <w:rFonts w:asciiTheme="majorHAnsi" w:hAnsiTheme="majorHAnsi" w:cstheme="majorHAnsi"/>
+          <w:color w:val="FFFF00"/>
+        </w:rPr>
+        <w:t>iOS, Android, MacOS, Linux, PS4, PSVita, Xbox One, and Switch</w:t>
+      </w:r>
+      <w:r>
+        <w:rPr>
+          <w:rFonts w:asciiTheme="majorHAnsi" w:hAnsiTheme="majorHAnsi" w:cstheme="majorHAnsi"/>
+          <w:color w:val="FFFF00"/>
+        </w:rPr>
+        <w:t>.</w:t>
+      </w:r>
+    </w:p>
+    <w:bookmarkStart w:id="40" w:name="_GoBack"/>
+    <w:bookmarkEnd w:id="40"/>
     <w:p>
       <w:pPr>
         <w:rPr>
           <w:noProof/>
         </w:rPr>
       </w:pPr>
-      <w:r>
-        <w:rPr>
-          <w:rFonts w:asciiTheme="majorHAnsi" w:hAnsiTheme="majorHAnsi" w:cstheme="majorHAnsi"/>
-          <w:color w:val="FFFF00"/>
-        </w:rPr>
-        <w:t xml:space="preserve">With just a few lines </w:t>
-      </w:r>
-      <w:r>
-        <w:rPr>
-          <w:rFonts w:asciiTheme="majorHAnsi" w:hAnsiTheme="majorHAnsi" w:cstheme="majorHAnsi"/>
-          <w:color w:val="FFFF00"/>
-        </w:rPr>
-        <w:t xml:space="preserve">of C# </w:t>
-      </w:r>
-      <w:r>
-        <w:rPr>
-          <w:rFonts w:asciiTheme="majorHAnsi" w:hAnsiTheme="majorHAnsi" w:cstheme="majorHAnsi"/>
-          <w:color w:val="FFFF00"/>
-        </w:rPr>
-        <w:t xml:space="preserve">code you can </w:t>
-      </w:r>
-      <w:r>
-        <w:rPr>
-          <w:rFonts w:asciiTheme="majorHAnsi" w:hAnsiTheme="majorHAnsi" w:cstheme="majorHAnsi"/>
-          <w:color w:val="FFFF00"/>
-        </w:rPr>
-        <w:t>make</w:t>
-      </w:r>
-      <w:r>
-        <w:rPr>
-          <w:rFonts w:asciiTheme="majorHAnsi" w:hAnsiTheme="majorHAnsi" w:cstheme="majorHAnsi"/>
-          <w:color w:val="FFFF00"/>
-        </w:rPr>
-        <w:t xml:space="preserve"> </w:t>
-      </w:r>
-      <w:r>
-        <w:rPr>
-          <w:rFonts w:asciiTheme="majorHAnsi" w:hAnsiTheme="majorHAnsi" w:cstheme="majorHAnsi"/>
-          <w:color w:val="FFFF00"/>
-        </w:rPr>
-        <w:t xml:space="preserve">a </w:t>
-      </w:r>
-      <w:r>
-        <w:rPr>
-          <w:rFonts w:asciiTheme="majorHAnsi" w:hAnsiTheme="majorHAnsi" w:cstheme="majorHAnsi"/>
-          <w:color w:val="FFFF00"/>
-        </w:rPr>
-        <w:t>real-time</w:t>
-      </w:r>
-      <w:r>
-        <w:rPr>
-          <w:rFonts w:asciiTheme="majorHAnsi" w:hAnsiTheme="majorHAnsi" w:cstheme="majorHAnsi"/>
-          <w:color w:val="FFFF00"/>
-        </w:rPr>
-        <w:t xml:space="preserve"> </w:t>
-      </w:r>
-      <w:r>
-        <w:rPr>
-          <w:rFonts w:asciiTheme="majorHAnsi" w:hAnsiTheme="majorHAnsi" w:cstheme="majorHAnsi"/>
-          <w:color w:val="FFFF00"/>
-        </w:rPr>
-        <w:t xml:space="preserve">3D </w:t>
-      </w:r>
-      <w:r>
-        <w:rPr>
-          <w:rFonts w:asciiTheme="majorHAnsi" w:hAnsiTheme="majorHAnsi" w:cstheme="majorHAnsi"/>
-          <w:color w:val="FFFF00"/>
-        </w:rPr>
-        <w:t xml:space="preserve">program that builds for Windows (all platforms), </w:t>
-      </w:r>
-      <w:r>
-        <w:rPr>
-          <w:rFonts w:asciiTheme="majorHAnsi" w:hAnsiTheme="majorHAnsi" w:cstheme="majorHAnsi"/>
-          <w:color w:val="FFFF00"/>
-        </w:rPr>
-        <w:t xml:space="preserve">iOS, Android, MacOS, Linux, PS4, </w:t>
-      </w:r>
-      <w:proofErr w:type="spellStart"/>
-      <w:r>
-        <w:rPr>
-          <w:rFonts w:asciiTheme="majorHAnsi" w:hAnsiTheme="majorHAnsi" w:cstheme="majorHAnsi"/>
-          <w:color w:val="FFFF00"/>
-        </w:rPr>
-        <w:t>PSVita</w:t>
-      </w:r>
-      <w:proofErr w:type="spellEnd"/>
-      <w:r>
-        <w:rPr>
-          <w:rFonts w:asciiTheme="majorHAnsi" w:hAnsiTheme="majorHAnsi" w:cstheme="majorHAnsi"/>
-          <w:color w:val="FFFF00"/>
-        </w:rPr>
-        <w:t>, Xbox One, and Switch</w:t>
-      </w:r>
-      <w:r>
-        <w:rPr>
-          <w:rFonts w:asciiTheme="majorHAnsi" w:hAnsiTheme="majorHAnsi" w:cstheme="majorHAnsi"/>
-          <w:color w:val="FFFF00"/>
-        </w:rPr>
-        <w:t>.</w:t>
-      </w:r>
       <w:r>
         <w:rPr>
           <w:rFonts w:cstheme="minorHAnsi"/>
@@ -255,24 +251,7 @@
           <w:szCs w:val="22"/>
         </w:rPr>
       </w:pPr>
-    </w:p>
-    <w:p>
-      <w:pPr>
-        <w:pStyle w:val="TOC1"/>
-        <w:tabs>
-          <w:tab w:val="right" w:leader="dot" w:pos="9350"/>
-        </w:tabs>
-        <w:rPr>
-          <w:rFonts w:eastAsiaTheme="minorEastAsia" w:cstheme="minorBidi"/>
-          <w:b w:val="0"/>
-          <w:bCs w:val="0"/>
-          <w:caps w:val="0"/>
-          <w:noProof/>
-          <w:sz w:val="22"/>
-          <w:szCs w:val="22"/>
-        </w:rPr>
-      </w:pPr>
-      <w:hyperlink w:anchor="_Toc519229387" w:history="1">
+      <w:hyperlink w:anchor="_Toc519398590" w:history="1">
         <w:r>
           <w:rPr>
             <w:rStyle w:val="Hyperlink"/>
@@ -298,7 +277,7 @@
           <w:szCs w:val="22"/>
         </w:rPr>
       </w:pPr>
-      <w:hyperlink w:anchor="_Toc519229388" w:history="1">
+      <w:hyperlink w:anchor="_Toc519398591" w:history="1">
         <w:r>
           <w:rPr>
             <w:rStyle w:val="Hyperlink"/>
@@ -325,7 +304,7 @@
           <w:szCs w:val="22"/>
         </w:rPr>
       </w:pPr>
-      <w:hyperlink w:anchor="_Toc519229389" w:history="1">
+      <w:hyperlink w:anchor="_Toc519398592" w:history="1">
         <w:r>
           <w:rPr>
             <w:rStyle w:val="Hyperlink"/>
@@ -352,7 +331,7 @@
           <w:szCs w:val="22"/>
         </w:rPr>
       </w:pPr>
-      <w:hyperlink w:anchor="_Toc519229390" w:history="1">
+      <w:hyperlink w:anchor="_Toc519398593" w:history="1">
         <w:r>
           <w:rPr>
             <w:rStyle w:val="Hyperlink"/>
@@ -378,7 +357,7 @@
           <w:szCs w:val="22"/>
         </w:rPr>
       </w:pPr>
-      <w:hyperlink w:anchor="_Toc519229391" w:history="1">
+      <w:hyperlink w:anchor="_Toc519398594" w:history="1">
         <w:r>
           <w:rPr>
             <w:rStyle w:val="Hyperlink"/>
@@ -405,7 +384,7 @@
           <w:szCs w:val="22"/>
         </w:rPr>
       </w:pPr>
-      <w:hyperlink w:anchor="_Toc519229392" w:history="1">
+      <w:hyperlink w:anchor="_Toc519398595" w:history="1">
         <w:r>
           <w:rPr>
             <w:rStyle w:val="Hyperlink"/>
@@ -432,7 +411,7 @@
           <w:szCs w:val="22"/>
         </w:rPr>
       </w:pPr>
-      <w:hyperlink w:anchor="_Toc519229393" w:history="1">
+      <w:hyperlink w:anchor="_Toc519398596" w:history="1">
         <w:r>
           <w:rPr>
             <w:rStyle w:val="Hyperlink"/>
@@ -459,7 +438,7 @@
           <w:szCs w:val="22"/>
         </w:rPr>
       </w:pPr>
-      <w:hyperlink w:anchor="_Toc519229394" w:history="1">
+      <w:hyperlink w:anchor="_Toc519398597" w:history="1">
         <w:r>
           <w:rPr>
             <w:rStyle w:val="Hyperlink"/>
@@ -486,7 +465,7 @@
           <w:szCs w:val="22"/>
         </w:rPr>
       </w:pPr>
-      <w:hyperlink w:anchor="_Toc519229395" w:history="1">
+      <w:hyperlink w:anchor="_Toc519398598" w:history="1">
         <w:r>
           <w:rPr>
             <w:rStyle w:val="Hyperlink"/>
@@ -512,7 +491,7 @@
           <w:szCs w:val="22"/>
         </w:rPr>
       </w:pPr>
-      <w:hyperlink w:anchor="_Toc519229396" w:history="1">
+      <w:hyperlink w:anchor="_Toc519398599" w:history="1">
         <w:r>
           <w:rPr>
             <w:rStyle w:val="Hyperlink"/>
@@ -559,19 +538,19 @@
           <w:color w:val="FF0000"/>
         </w:rPr>
       </w:pPr>
-      <w:bookmarkStart w:id="39" w:name="_Quick_start"/>
-      <w:bookmarkStart w:id="40" w:name="_Toc517334340"/>
-      <w:bookmarkStart w:id="41" w:name="_Toc519229387"/>
-      <w:bookmarkEnd w:id="39"/>
+      <w:bookmarkStart w:id="41" w:name="_Quick_start"/>
+      <w:bookmarkStart w:id="42" w:name="_Toc517334340"/>
+      <w:bookmarkStart w:id="43" w:name="_Toc519398590"/>
+      <w:bookmarkEnd w:id="41"/>
       <w:r>
         <w:rPr>
           <w:color w:val="FF0000"/>
         </w:rPr>
         <w:t>Quick start</w:t>
       </w:r>
-      <w:bookmarkEnd w:id="37"/>
-      <w:bookmarkEnd w:id="40"/>
-      <w:bookmarkEnd w:id="41"/>
+      <w:bookmarkEnd w:id="38"/>
+      <w:bookmarkEnd w:id="42"/>
+      <w:bookmarkEnd w:id="43"/>
     </w:p>
     <w:p>
       <w:pPr>
@@ -664,21 +643,12 @@
         </w:rPr>
         <w:t xml:space="preserve">of </w:t>
       </w:r>
-      <w:proofErr w:type="spellStart"/>
-      <w:r>
-        <w:rPr>
-          <w:rFonts w:asciiTheme="majorHAnsi" w:hAnsiTheme="majorHAnsi" w:cstheme="majorHAnsi"/>
-          <w:color w:val="FFFF00"/>
-        </w:rPr>
-        <w:t>MonoGame</w:t>
-      </w:r>
-      <w:proofErr w:type="spellEnd"/>
-      <w:r>
-        <w:rPr>
-          <w:rFonts w:asciiTheme="majorHAnsi" w:hAnsiTheme="majorHAnsi" w:cstheme="majorHAnsi"/>
-          <w:color w:val="FFFF00"/>
-        </w:rPr>
-        <w:t xml:space="preserve"> from </w:t>
+      <w:r>
+        <w:rPr>
+          <w:rFonts w:asciiTheme="majorHAnsi" w:hAnsiTheme="majorHAnsi" w:cstheme="majorHAnsi"/>
+          <w:color w:val="FFFF00"/>
+        </w:rPr>
+        <w:t xml:space="preserve">MonoGame from </w:t>
       </w:r>
       <w:hyperlink r:id="rId6" w:history="1">
         <w:r>
@@ -817,7 +787,7 @@
           <w:rFonts w:asciiTheme="majorHAnsi" w:hAnsiTheme="majorHAnsi" w:cstheme="majorHAnsi"/>
           <w:color w:val="FFFF00"/>
         </w:rPr>
-        <w:t>Build and run the example projects.</w:t>
+        <w:t>Set “Build/Configuration Manager/Active Solution” to ‘x64’ if it isn’t that already.</w:t>
       </w:r>
     </w:p>
     <w:p>
@@ -841,25 +811,16 @@
           <w:rFonts w:asciiTheme="majorHAnsi" w:hAnsiTheme="majorHAnsi" w:cstheme="majorHAnsi"/>
           <w:color w:val="FFFF00"/>
         </w:rPr>
-        <w:t xml:space="preserve">See </w:t>
-      </w:r>
-      <w:r>
-        <w:rPr>
-          <w:rFonts w:asciiTheme="majorHAnsi" w:hAnsiTheme="majorHAnsi" w:cstheme="majorHAnsi"/>
-          <w:color w:val="FFFF00"/>
-        </w:rPr>
-        <w:t xml:space="preserve">IntelliSense comments </w:t>
-      </w:r>
-      <w:r>
-        <w:rPr>
-          <w:rFonts w:asciiTheme="majorHAnsi" w:hAnsiTheme="majorHAnsi" w:cstheme="majorHAnsi"/>
-          <w:color w:val="FFFF00"/>
-        </w:rPr>
-        <w:t>for reference documentation.</w:t>
-      </w:r>
-    </w:p>
-    <w:p>
-      <w:pPr>
+        <w:t>Build and run the example projects.</w:t>
+      </w:r>
+    </w:p>
+    <w:p>
+      <w:pPr>
+        <w:pStyle w:val="ListParagraph"/>
+        <w:numPr>
+          <w:ilvl w:val="0"/>
+          <w:numId w:val="10"/>
+        </w:numPr>
         <w:autoSpaceDE w:val="0"/>
         <w:autoSpaceDN w:val="0"/>
         <w:adjustRightInd w:val="0"/>
@@ -869,6 +830,39 @@
           <w:color w:val="FFFF00"/>
         </w:rPr>
       </w:pPr>
+      <w:r>
+        <w:rPr>
+          <w:rFonts w:asciiTheme="majorHAnsi" w:hAnsiTheme="majorHAnsi" w:cstheme="majorHAnsi"/>
+          <w:color w:val="FFFF00"/>
+        </w:rPr>
+        <w:t xml:space="preserve">See </w:t>
+      </w:r>
+      <w:r>
+        <w:rPr>
+          <w:rFonts w:asciiTheme="majorHAnsi" w:hAnsiTheme="majorHAnsi" w:cstheme="majorHAnsi"/>
+          <w:color w:val="FFFF00"/>
+        </w:rPr>
+        <w:t xml:space="preserve">IntelliSense comments </w:t>
+      </w:r>
+      <w:r>
+        <w:rPr>
+          <w:rFonts w:asciiTheme="majorHAnsi" w:hAnsiTheme="majorHAnsi" w:cstheme="majorHAnsi"/>
+          <w:color w:val="FFFF00"/>
+        </w:rPr>
+        <w:t>for reference documentation.</w:t>
+      </w:r>
+    </w:p>
+    <w:p>
+      <w:pPr>
+        <w:autoSpaceDE w:val="0"/>
+        <w:autoSpaceDN w:val="0"/>
+        <w:adjustRightInd w:val="0"/>
+        <w:spacing w:after="0" w:line="240" w:lineRule="auto"/>
+        <w:rPr>
+          <w:rFonts w:asciiTheme="majorHAnsi" w:hAnsiTheme="majorHAnsi" w:cstheme="majorHAnsi"/>
+          <w:color w:val="FFFF00"/>
+        </w:rPr>
+      </w:pPr>
     </w:p>
     <w:p>
       <w:pPr>
@@ -878,9 +872,9 @@
           <w:color w:val="FF0000"/>
         </w:rPr>
       </w:pPr>
-      <w:bookmarkStart w:id="42" w:name="_Toc517055695"/>
-      <w:bookmarkStart w:id="43" w:name="_Toc517334341"/>
-      <w:bookmarkStart w:id="44" w:name="_Toc519229388"/>
+      <w:bookmarkStart w:id="44" w:name="_Toc517055695"/>
+      <w:bookmarkStart w:id="45" w:name="_Toc517334341"/>
+      <w:bookmarkStart w:id="46" w:name="_Toc519398591"/>
       <w:r>
         <w:rPr>
           <w:rFonts w:cstheme="majorHAnsi"/>
@@ -888,10 +882,10 @@
         </w:rPr>
         <w:t>Introduction</w:t>
       </w:r>
-      <w:bookmarkEnd w:id="38"/>
-      <w:bookmarkEnd w:id="42"/>
-      <w:bookmarkEnd w:id="43"/>
+      <w:bookmarkEnd w:id="39"/>
       <w:bookmarkEnd w:id="44"/>
+      <w:bookmarkEnd w:id="45"/>
+      <w:bookmarkEnd w:id="46"/>
     </w:p>
     <w:p>
       <w:pPr>
@@ -2316,23 +2310,7 @@
           <w:rFonts w:asciiTheme="majorHAnsi" w:hAnsiTheme="majorHAnsi" w:cstheme="majorHAnsi"/>
           <w:color w:val="FFFF00"/>
         </w:rPr>
-        <w:t xml:space="preserve"> platforms (currently supports iOS, Android, MacOS, Linux, all Windows platforms, PS4, </w:t>
-      </w:r>
-      <w:proofErr w:type="spellStart"/>
-      <w:r>
-        <w:rPr>
-          <w:rFonts w:asciiTheme="majorHAnsi" w:hAnsiTheme="majorHAnsi" w:cstheme="majorHAnsi"/>
-          <w:color w:val="FFFF00"/>
-        </w:rPr>
-        <w:t>PSVita</w:t>
-      </w:r>
-      <w:proofErr w:type="spellEnd"/>
-      <w:r>
-        <w:rPr>
-          <w:rFonts w:asciiTheme="majorHAnsi" w:hAnsiTheme="majorHAnsi" w:cstheme="majorHAnsi"/>
-          <w:color w:val="FFFF00"/>
-        </w:rPr>
-        <w:t>, Xbox One, and Switch)</w:t>
+        <w:t xml:space="preserve"> platforms (currently supports iOS, Android, MacOS, Linux, all Windows platforms, PS4, PSVita, Xbox One, and Switch)</w:t>
       </w:r>
       <w:r>
         <w:rPr>
@@ -2400,37 +2378,12 @@
         </w:rPr>
         <w:t xml:space="preserve">sits on top of </w:t>
       </w:r>
-      <w:proofErr w:type="spellStart"/>
-      <w:r>
-        <w:rPr>
-          <w:rFonts w:asciiTheme="majorHAnsi" w:hAnsiTheme="majorHAnsi" w:cstheme="majorHAnsi"/>
-          <w:color w:val="FFFF00"/>
-        </w:rPr>
-        <w:t>MonoGame</w:t>
-      </w:r>
-      <w:proofErr w:type="spellEnd"/>
-      <w:r>
-        <w:rPr>
-          <w:rFonts w:asciiTheme="majorHAnsi" w:hAnsiTheme="majorHAnsi" w:cstheme="majorHAnsi"/>
-          <w:color w:val="FFFF00"/>
-        </w:rPr>
-        <w:t xml:space="preserve">. </w:t>
-      </w:r>
-      <w:proofErr w:type="spellStart"/>
-      <w:r>
-        <w:rPr>
-          <w:rFonts w:asciiTheme="majorHAnsi" w:hAnsiTheme="majorHAnsi" w:cstheme="majorHAnsi"/>
-          <w:color w:val="FFFF00"/>
-        </w:rPr>
-        <w:t>MonoGame</w:t>
-      </w:r>
-      <w:proofErr w:type="spellEnd"/>
-      <w:r>
-        <w:rPr>
-          <w:rFonts w:asciiTheme="majorHAnsi" w:hAnsiTheme="majorHAnsi" w:cstheme="majorHAnsi"/>
-          <w:color w:val="FFFF00"/>
-        </w:rPr>
-        <w:t xml:space="preserve"> is a widely used 3D library for C#. It is free, fast, cross platform, actively developed by a large community, </w:t>
+      <w:r>
+        <w:rPr>
+          <w:rFonts w:asciiTheme="majorHAnsi" w:hAnsiTheme="majorHAnsi" w:cstheme="majorHAnsi"/>
+          <w:color w:val="FFFF00"/>
+        </w:rPr>
+        <w:t xml:space="preserve">MonoGame. MonoGame is a widely used 3D library for C#. It is free, fast, cross platform, actively developed by a large community, </w:t>
       </w:r>
       <w:r>
         <w:rPr>
@@ -2472,17 +2425,8 @@
           <w:rFonts w:asciiTheme="majorHAnsi" w:hAnsiTheme="majorHAnsi" w:cstheme="majorHAnsi"/>
           <w:color w:val="FFFF00"/>
         </w:rPr>
-        <w:t xml:space="preserve">here is a plethora of </w:t>
-      </w:r>
-      <w:proofErr w:type="spellStart"/>
-      <w:r>
-        <w:rPr>
-          <w:rFonts w:asciiTheme="majorHAnsi" w:hAnsiTheme="majorHAnsi" w:cstheme="majorHAnsi"/>
-          <w:color w:val="FFFF00"/>
-        </w:rPr>
-        <w:t>MonoGame</w:t>
-      </w:r>
-      <w:proofErr w:type="spellEnd"/>
+        <w:t>here is a plethora of MonoGame</w:t>
+      </w:r>
       <w:r>
         <w:rPr>
           <w:rFonts w:asciiTheme="majorHAnsi" w:hAnsiTheme="majorHAnsi" w:cstheme="majorHAnsi"/>
@@ -2502,62 +2446,14 @@
           <w:rFonts w:asciiTheme="majorHAnsi" w:hAnsiTheme="majorHAnsi" w:cstheme="majorHAnsi"/>
           <w:color w:val="FFFF00"/>
         </w:rPr>
-        <w:t xml:space="preserve"> All </w:t>
-      </w:r>
-      <w:proofErr w:type="spellStart"/>
-      <w:r>
-        <w:rPr>
-          <w:rFonts w:asciiTheme="majorHAnsi" w:hAnsiTheme="majorHAnsi" w:cstheme="majorHAnsi"/>
-          <w:color w:val="FFFF00"/>
-        </w:rPr>
-        <w:t>MonoGame</w:t>
-      </w:r>
-      <w:proofErr w:type="spellEnd"/>
-      <w:r>
-        <w:rPr>
-          <w:rFonts w:asciiTheme="majorHAnsi" w:hAnsiTheme="majorHAnsi" w:cstheme="majorHAnsi"/>
-          <w:color w:val="FFFF00"/>
-        </w:rPr>
-        <w:t xml:space="preserve"> features remain available.</w:t>
-      </w:r>
-      <w:r>
-        <w:rPr>
-          <w:rFonts w:asciiTheme="majorHAnsi" w:hAnsiTheme="majorHAnsi" w:cstheme="majorHAnsi"/>
-          <w:color w:val="FFFF00"/>
-        </w:rPr>
-        <w:t xml:space="preserve"> For example, custom </w:t>
-      </w:r>
-      <w:proofErr w:type="spellStart"/>
-      <w:r>
-        <w:rPr>
-          <w:rFonts w:asciiTheme="majorHAnsi" w:hAnsiTheme="majorHAnsi" w:cstheme="majorHAnsi"/>
-          <w:color w:val="FFFF00"/>
-        </w:rPr>
-        <w:t>shaders</w:t>
-      </w:r>
-      <w:proofErr w:type="spellEnd"/>
-      <w:r>
-        <w:rPr>
-          <w:rFonts w:asciiTheme="majorHAnsi" w:hAnsiTheme="majorHAnsi" w:cstheme="majorHAnsi"/>
-          <w:color w:val="FFFF00"/>
-        </w:rPr>
-        <w:t xml:space="preserve"> can be written to override the default </w:t>
-      </w:r>
-      <w:proofErr w:type="spellStart"/>
-      <w:r>
-        <w:rPr>
-          <w:rFonts w:asciiTheme="majorHAnsi" w:hAnsiTheme="majorHAnsi" w:cstheme="majorHAnsi"/>
-          <w:color w:val="FFFF00"/>
-        </w:rPr>
-        <w:t>shader</w:t>
-      </w:r>
-      <w:proofErr w:type="spellEnd"/>
-      <w:r>
-        <w:rPr>
-          <w:rFonts w:asciiTheme="majorHAnsi" w:hAnsiTheme="majorHAnsi" w:cstheme="majorHAnsi"/>
-          <w:color w:val="FFFF00"/>
-        </w:rPr>
-        <w:t>.</w:t>
+        <w:t xml:space="preserve"> All MonoGame features remain available.</w:t>
+      </w:r>
+      <w:r>
+        <w:rPr>
+          <w:rFonts w:asciiTheme="majorHAnsi" w:hAnsiTheme="majorHAnsi" w:cstheme="majorHAnsi"/>
+          <w:color w:val="FFFF00"/>
+        </w:rPr>
+        <w:t xml:space="preserve"> For example, custom shaders can be written to override the default shader.</w:t>
       </w:r>
     </w:p>
     <w:p>
@@ -2568,8 +2464,6 @@
           <w:color w:val="FFFF00"/>
         </w:rPr>
       </w:pPr>
-      <w:bookmarkStart w:id="45" w:name="_GoBack"/>
-      <w:bookmarkEnd w:id="45"/>
       <w:r>
         <w:rPr>
           <w:rFonts w:asciiTheme="majorHAnsi" w:hAnsiTheme="majorHAnsi" w:cstheme="majorHAnsi"/>
@@ -2638,23 +2532,7 @@
           <w:rFonts w:asciiTheme="majorHAnsi" w:hAnsiTheme="majorHAnsi" w:cstheme="majorHAnsi"/>
           <w:color w:val="FFFF00"/>
         </w:rPr>
-        <w:t xml:space="preserve">. If you aren’t getting useful IntelliSense information for a keyword, it may be a </w:t>
-      </w:r>
-      <w:proofErr w:type="spellStart"/>
-      <w:r>
-        <w:rPr>
-          <w:rFonts w:asciiTheme="majorHAnsi" w:hAnsiTheme="majorHAnsi" w:cstheme="majorHAnsi"/>
-          <w:color w:val="FFFF00"/>
-        </w:rPr>
-        <w:t>MonoGame</w:t>
-      </w:r>
-      <w:proofErr w:type="spellEnd"/>
-      <w:r>
-        <w:rPr>
-          <w:rFonts w:asciiTheme="majorHAnsi" w:hAnsiTheme="majorHAnsi" w:cstheme="majorHAnsi"/>
-          <w:color w:val="FFFF00"/>
-        </w:rPr>
-        <w:t xml:space="preserve"> keyword rather than a Blotch3D keyword. In that case you </w:t>
+        <w:t xml:space="preserve">. If you aren’t getting useful IntelliSense information for a keyword, it may be a MonoGame keyword rather than a Blotch3D keyword. In that case you </w:t>
       </w:r>
       <w:r>
         <w:rPr>
@@ -2686,60 +2564,19 @@
         </w:rPr>
         <w:t xml:space="preserve">See MonoGame.net for the official </w:t>
       </w:r>
-      <w:proofErr w:type="spellStart"/>
-      <w:r>
-        <w:rPr>
-          <w:rFonts w:asciiTheme="majorHAnsi" w:hAnsiTheme="majorHAnsi" w:cstheme="majorHAnsi"/>
-          <w:color w:val="FFFF00"/>
-        </w:rPr>
-        <w:t>MonoGame</w:t>
-      </w:r>
-      <w:proofErr w:type="spellEnd"/>
-      <w:r>
-        <w:rPr>
-          <w:rFonts w:asciiTheme="majorHAnsi" w:hAnsiTheme="majorHAnsi" w:cstheme="majorHAnsi"/>
-          <w:color w:val="FFFF00"/>
-        </w:rPr>
-        <w:t xml:space="preserve"> </w:t>
-      </w:r>
-      <w:r>
-        <w:rPr>
-          <w:rFonts w:asciiTheme="majorHAnsi" w:hAnsiTheme="majorHAnsi" w:cstheme="majorHAnsi"/>
-          <w:color w:val="FFFF00"/>
-        </w:rPr>
-        <w:t xml:space="preserve">documentation. When searching on-line for other </w:t>
-      </w:r>
-      <w:proofErr w:type="spellStart"/>
-      <w:r>
-        <w:rPr>
-          <w:rFonts w:asciiTheme="majorHAnsi" w:hAnsiTheme="majorHAnsi" w:cstheme="majorHAnsi"/>
-          <w:color w:val="FFFF00"/>
-        </w:rPr>
-        <w:t>MonoGame</w:t>
-      </w:r>
-      <w:proofErr w:type="spellEnd"/>
-      <w:r>
-        <w:rPr>
-          <w:rFonts w:asciiTheme="majorHAnsi" w:hAnsiTheme="majorHAnsi" w:cstheme="majorHAnsi"/>
-          <w:color w:val="FFFF00"/>
-        </w:rPr>
-        <w:t xml:space="preserve"> documentation and discussions, be sure to note the </w:t>
-      </w:r>
-      <w:proofErr w:type="spellStart"/>
-      <w:r>
-        <w:rPr>
-          <w:rFonts w:asciiTheme="majorHAnsi" w:hAnsiTheme="majorHAnsi" w:cstheme="majorHAnsi"/>
-          <w:color w:val="FFFF00"/>
-        </w:rPr>
-        <w:t>MonoGame</w:t>
-      </w:r>
-      <w:proofErr w:type="spellEnd"/>
-      <w:r>
-        <w:rPr>
-          <w:rFonts w:asciiTheme="majorHAnsi" w:hAnsiTheme="majorHAnsi" w:cstheme="majorHAnsi"/>
-          <w:color w:val="FFFF00"/>
-        </w:rPr>
-        <w:t xml:space="preserve"> version being discussed.</w:t>
+      <w:r>
+        <w:rPr>
+          <w:rFonts w:asciiTheme="majorHAnsi" w:hAnsiTheme="majorHAnsi" w:cstheme="majorHAnsi"/>
+          <w:color w:val="FFFF00"/>
+        </w:rPr>
+        <w:t xml:space="preserve">MonoGame </w:t>
+      </w:r>
+      <w:r>
+        <w:rPr>
+          <w:rFonts w:asciiTheme="majorHAnsi" w:hAnsiTheme="majorHAnsi" w:cstheme="majorHAnsi"/>
+          <w:color w:val="FFFF00"/>
+        </w:rPr>
+        <w:t>documentation. When searching on-line for other MonoGame documentation and discussions, be sure to note the MonoGame version being discussed.</w:t>
       </w:r>
       <w:r>
         <w:rPr>
@@ -2757,21 +2594,12 @@
           <w:color w:val="FFFF00"/>
         </w:rPr>
       </w:pPr>
-      <w:proofErr w:type="spellStart"/>
-      <w:r>
-        <w:rPr>
-          <w:rFonts w:asciiTheme="majorHAnsi" w:hAnsiTheme="majorHAnsi" w:cstheme="majorHAnsi"/>
-          <w:color w:val="FFFF00"/>
-        </w:rPr>
-        <w:t>MonoGame</w:t>
-      </w:r>
-      <w:proofErr w:type="spellEnd"/>
-      <w:r>
-        <w:rPr>
-          <w:rFonts w:asciiTheme="majorHAnsi" w:hAnsiTheme="majorHAnsi" w:cstheme="majorHAnsi"/>
-          <w:color w:val="FFFF00"/>
-        </w:rPr>
-        <w:t xml:space="preserve"> fully implements Microsoft’s (no longer supported) XNA 4 engine, but for multiple platforms. It also implements features beyond XNA 4. </w:t>
+      <w:r>
+        <w:rPr>
+          <w:rFonts w:asciiTheme="majorHAnsi" w:hAnsiTheme="majorHAnsi" w:cstheme="majorHAnsi"/>
+          <w:color w:val="FFFF00"/>
+        </w:rPr>
+        <w:t xml:space="preserve">MonoGame fully implements Microsoft’s (no longer supported) XNA 4 engine, but for multiple platforms. It also implements features beyond XNA 4. </w:t>
       </w:r>
       <w:r>
         <w:rPr>
@@ -2834,14 +2662,14 @@
           <w:color w:val="FFFF00"/>
         </w:rPr>
       </w:pPr>
-      <w:bookmarkStart w:id="46" w:name="_Creating_a_3D"/>
-      <w:bookmarkStart w:id="47" w:name="_Creating_and_using"/>
-      <w:bookmarkStart w:id="48" w:name="_Developing_with_Blotch3D"/>
-      <w:bookmarkStart w:id="49" w:name="_Toc516117026"/>
-      <w:bookmarkStart w:id="50" w:name="_Toc517055696"/>
-      <w:bookmarkEnd w:id="46"/>
+      <w:bookmarkStart w:id="47" w:name="_Creating_a_3D"/>
+      <w:bookmarkStart w:id="48" w:name="_Creating_and_using"/>
+      <w:bookmarkStart w:id="49" w:name="_Developing_with_Blotch3D"/>
+      <w:bookmarkStart w:id="50" w:name="_Toc516117026"/>
+      <w:bookmarkStart w:id="51" w:name="_Toc517055696"/>
       <w:bookmarkEnd w:id="47"/>
       <w:bookmarkEnd w:id="48"/>
+      <w:bookmarkEnd w:id="49"/>
       <w:r>
         <w:rPr>
           <w:rFonts w:asciiTheme="majorHAnsi" w:hAnsiTheme="majorHAnsi" w:cstheme="majorHAnsi"/>
@@ -2868,23 +2696,7 @@
           <w:rFonts w:asciiTheme="majorHAnsi" w:hAnsiTheme="majorHAnsi" w:cstheme="majorHAnsi"/>
           <w:color w:val="FFFF00"/>
         </w:rPr>
-        <w:t>—</w:t>
-      </w:r>
-      <w:proofErr w:type="spellStart"/>
-      <w:r>
-        <w:rPr>
-          <w:rFonts w:asciiTheme="majorHAnsi" w:hAnsiTheme="majorHAnsi" w:cstheme="majorHAnsi"/>
-          <w:color w:val="FFFF00"/>
-        </w:rPr>
-        <w:t>MonoGame</w:t>
-      </w:r>
-      <w:proofErr w:type="spellEnd"/>
-      <w:r>
-        <w:rPr>
-          <w:rFonts w:asciiTheme="majorHAnsi" w:hAnsiTheme="majorHAnsi" w:cstheme="majorHAnsi"/>
-          <w:color w:val="FFFF00"/>
-        </w:rPr>
-        <w:t xml:space="preserve"> </w:t>
+        <w:t xml:space="preserve">—MonoGame </w:t>
       </w:r>
       <w:r>
         <w:rPr>
@@ -2916,9 +2728,9 @@
           <w:color w:val="FF0000"/>
         </w:rPr>
       </w:pPr>
-      <w:bookmarkStart w:id="51" w:name="_Toc519229389"/>
-      <w:bookmarkEnd w:id="49"/>
+      <w:bookmarkStart w:id="52" w:name="_Toc519398592"/>
       <w:bookmarkEnd w:id="50"/>
+      <w:bookmarkEnd w:id="51"/>
       <w:r>
         <w:rPr>
           <w:rFonts w:cstheme="majorHAnsi"/>
@@ -2933,7 +2745,7 @@
         </w:rPr>
         <w:t>roject structure</w:t>
       </w:r>
-      <w:bookmarkEnd w:id="51"/>
+      <w:bookmarkEnd w:id="52"/>
     </w:p>
     <w:p>
       <w:pPr>
@@ -3041,23 +2853,7 @@
           <w:rFonts w:asciiTheme="majorHAnsi" w:hAnsiTheme="majorHAnsi" w:cstheme="majorHAnsi"/>
           <w:color w:val="FFFF00"/>
         </w:rPr>
-        <w:t xml:space="preserve">, where </w:t>
-      </w:r>
-      <w:proofErr w:type="spellStart"/>
-      <w:r>
-        <w:rPr>
-          <w:rFonts w:asciiTheme="majorHAnsi" w:hAnsiTheme="majorHAnsi" w:cstheme="majorHAnsi"/>
-          <w:color w:val="FFFF00"/>
-        </w:rPr>
-        <w:t>GameExample.cs</w:t>
-      </w:r>
-      <w:proofErr w:type="spellEnd"/>
-      <w:r>
-        <w:rPr>
-          <w:rFonts w:asciiTheme="majorHAnsi" w:hAnsiTheme="majorHAnsi" w:cstheme="majorHAnsi"/>
-          <w:color w:val="FFFF00"/>
-        </w:rPr>
-        <w:t xml:space="preserve"> contains the example code</w:t>
+        <w:t>, where GameExample.cs contains the example code</w:t>
       </w:r>
       <w:r>
         <w:rPr>
@@ -3106,17 +2902,8 @@
           <w:rFonts w:asciiTheme="majorHAnsi" w:hAnsiTheme="majorHAnsi" w:cstheme="majorHAnsi"/>
           <w:color w:val="FFFF00"/>
         </w:rPr>
-        <w:t xml:space="preserve">a </w:t>
-      </w:r>
-      <w:proofErr w:type="spellStart"/>
-      <w:r>
-        <w:rPr>
-          <w:rFonts w:asciiTheme="majorHAnsi" w:hAnsiTheme="majorHAnsi" w:cstheme="majorHAnsi"/>
-          <w:color w:val="FFFF00"/>
-        </w:rPr>
-        <w:t>GameExample.cs</w:t>
-      </w:r>
-      <w:proofErr w:type="spellEnd"/>
+        <w:t>a GameExample.cs</w:t>
+      </w:r>
       <w:r>
         <w:rPr>
           <w:rFonts w:asciiTheme="majorHAnsi" w:hAnsiTheme="majorHAnsi" w:cstheme="majorHAnsi"/>
@@ -3131,21 +2918,12 @@
         </w:rPr>
         <w:t xml:space="preserve">which is </w:t>
       </w:r>
-      <w:proofErr w:type="gramStart"/>
-      <w:r>
-        <w:rPr>
-          <w:rFonts w:asciiTheme="majorHAnsi" w:hAnsiTheme="majorHAnsi" w:cstheme="majorHAnsi"/>
-          <w:color w:val="FFFF00"/>
-        </w:rPr>
-        <w:t>similar to</w:t>
-      </w:r>
-      <w:proofErr w:type="gramEnd"/>
-      <w:r>
-        <w:rPr>
-          <w:rFonts w:asciiTheme="majorHAnsi" w:hAnsiTheme="majorHAnsi" w:cstheme="majorHAnsi"/>
-          <w:color w:val="FFFF00"/>
-        </w:rPr>
-        <w:t xml:space="preserve"> the one </w:t>
+      <w:r>
+        <w:rPr>
+          <w:rFonts w:asciiTheme="majorHAnsi" w:hAnsiTheme="majorHAnsi" w:cstheme="majorHAnsi"/>
+          <w:color w:val="FFFF00"/>
+        </w:rPr>
+        <w:t xml:space="preserve">similar to the one </w:t>
       </w:r>
       <w:r>
         <w:rPr>
@@ -3373,23 +3151,7 @@
           <w:rFonts w:asciiTheme="majorHAnsi" w:hAnsiTheme="majorHAnsi" w:cstheme="majorHAnsi"/>
           <w:color w:val="FFFF00"/>
         </w:rPr>
-        <w:t xml:space="preserve">If you haven’t already done it, install </w:t>
-      </w:r>
-      <w:proofErr w:type="spellStart"/>
-      <w:r>
-        <w:rPr>
-          <w:rFonts w:asciiTheme="majorHAnsi" w:hAnsiTheme="majorHAnsi" w:cstheme="majorHAnsi"/>
-          <w:color w:val="FFFF00"/>
-        </w:rPr>
-        <w:t>MonoGame</w:t>
-      </w:r>
-      <w:proofErr w:type="spellEnd"/>
-      <w:r>
-        <w:rPr>
-          <w:rFonts w:asciiTheme="majorHAnsi" w:hAnsiTheme="majorHAnsi" w:cstheme="majorHAnsi"/>
-          <w:color w:val="FFFF00"/>
-        </w:rPr>
-        <w:t xml:space="preserve"> as described in the </w:t>
+        <w:t xml:space="preserve">If you haven’t already done it, install MonoGame as described in the </w:t>
       </w:r>
       <w:hyperlink w:anchor="_Quick_start" w:history="1">
         <w:r>
@@ -3496,30 +3258,14 @@
           <w:rFonts w:asciiTheme="majorHAnsi" w:hAnsiTheme="majorHAnsi" w:cstheme="majorHAnsi"/>
           <w:color w:val="FFFF00"/>
         </w:rPr>
-        <w:t xml:space="preserve">that is compatible with </w:t>
-      </w:r>
-      <w:proofErr w:type="spellStart"/>
-      <w:r>
-        <w:rPr>
-          <w:rFonts w:asciiTheme="majorHAnsi" w:hAnsiTheme="majorHAnsi" w:cstheme="majorHAnsi"/>
-          <w:color w:val="FFFF00"/>
-        </w:rPr>
-        <w:t>M</w:t>
-      </w:r>
-      <w:r>
-        <w:rPr>
-          <w:rFonts w:asciiTheme="majorHAnsi" w:hAnsiTheme="majorHAnsi" w:cstheme="majorHAnsi"/>
-          <w:color w:val="FFFF00"/>
-        </w:rPr>
-        <w:t>onoGame</w:t>
-      </w:r>
-      <w:proofErr w:type="spellEnd"/>
-      <w:r>
-        <w:rPr>
-          <w:rFonts w:asciiTheme="majorHAnsi" w:hAnsiTheme="majorHAnsi" w:cstheme="majorHAnsi"/>
-          <w:color w:val="FFFF00"/>
-        </w:rPr>
-        <w:t>.</w:t>
+        <w:t>that is compatible with M</w:t>
+      </w:r>
+      <w:r>
+        <w:rPr>
+          <w:rFonts w:asciiTheme="majorHAnsi" w:hAnsiTheme="majorHAnsi" w:cstheme="majorHAnsi"/>
+          <w:color w:val="FFFF00"/>
+        </w:rPr>
+        <w:t>onoGame.</w:t>
       </w:r>
     </w:p>
     <w:p>
@@ -3540,47 +3286,7 @@
           <w:rFonts w:asciiTheme="majorHAnsi" w:hAnsiTheme="majorHAnsi" w:cstheme="majorHAnsi"/>
           <w:color w:val="FFFF00"/>
         </w:rPr>
-        <w:t xml:space="preserve">Add a reference to </w:t>
-      </w:r>
-      <w:proofErr w:type="spellStart"/>
-      <w:r>
-        <w:rPr>
-          <w:rFonts w:asciiTheme="majorHAnsi" w:hAnsiTheme="majorHAnsi" w:cstheme="majorHAnsi"/>
-          <w:color w:val="FFFF00"/>
-        </w:rPr>
-        <w:t>MonoGame</w:t>
-      </w:r>
-      <w:proofErr w:type="spellEnd"/>
-      <w:r>
-        <w:rPr>
-          <w:rFonts w:asciiTheme="majorHAnsi" w:hAnsiTheme="majorHAnsi" w:cstheme="majorHAnsi"/>
-          <w:color w:val="FFFF00"/>
-        </w:rPr>
-        <w:t>. (For .NET Framework, you would add something like \Program Files (x</w:t>
-      </w:r>
-      <w:proofErr w:type="gramStart"/>
-      <w:r>
-        <w:rPr>
-          <w:rFonts w:asciiTheme="majorHAnsi" w:hAnsiTheme="majorHAnsi" w:cstheme="majorHAnsi"/>
-          <w:color w:val="FFFF00"/>
-        </w:rPr>
-        <w:t>86)\</w:t>
-      </w:r>
-      <w:proofErr w:type="spellStart"/>
-      <w:r>
-        <w:rPr>
-          <w:rFonts w:asciiTheme="majorHAnsi" w:hAnsiTheme="majorHAnsi" w:cstheme="majorHAnsi"/>
-          <w:color w:val="FFFF00"/>
-        </w:rPr>
-        <w:t>MonoGame</w:t>
-      </w:r>
-      <w:proofErr w:type="spellEnd"/>
-      <w:r>
-        <w:rPr>
-          <w:rFonts w:asciiTheme="majorHAnsi" w:hAnsiTheme="majorHAnsi" w:cstheme="majorHAnsi"/>
-          <w:color w:val="FFFF00"/>
-        </w:rPr>
-        <w:t>\v3.0\Assemblies\Windows\</w:t>
+        <w:t>Add a reference to MonoGame. (For .NET Framework, you would add something like \Program Files (x86)\MonoGame\v3.0\Assemblies\Windows\</w:t>
       </w:r>
       <w:r>
         <w:rPr>
@@ -3603,7 +3309,6 @@
         </w:rPr>
         <w:t>dll</w:t>
       </w:r>
-      <w:proofErr w:type="gramEnd"/>
       <w:r>
         <w:rPr>
           <w:rFonts w:asciiTheme="majorHAnsi" w:hAnsiTheme="majorHAnsi" w:cstheme="majorHAnsi"/>
@@ -3925,21 +3630,12 @@
         </w:rPr>
         <w:t xml:space="preserve">in setting up a </w:t>
       </w:r>
-      <w:proofErr w:type="spellStart"/>
-      <w:r>
-        <w:rPr>
-          <w:rFonts w:asciiTheme="majorHAnsi" w:hAnsiTheme="majorHAnsi" w:cstheme="majorHAnsi"/>
-          <w:color w:val="FFFF00"/>
-        </w:rPr>
-        <w:t>MonoGame</w:t>
-      </w:r>
-      <w:proofErr w:type="spellEnd"/>
-      <w:r>
-        <w:rPr>
-          <w:rFonts w:asciiTheme="majorHAnsi" w:hAnsiTheme="majorHAnsi" w:cstheme="majorHAnsi"/>
-          <w:color w:val="FFFF00"/>
-        </w:rPr>
-        <w:t xml:space="preserve"> project for </w:t>
+      <w:r>
+        <w:rPr>
+          <w:rFonts w:asciiTheme="majorHAnsi" w:hAnsiTheme="majorHAnsi" w:cstheme="majorHAnsi"/>
+          <w:color w:val="FFFF00"/>
+        </w:rPr>
+        <w:t xml:space="preserve">MonoGame project for </w:t>
       </w:r>
       <w:r>
         <w:rPr>
@@ -4158,23 +3854,7 @@
           <w:rFonts w:asciiTheme="majorHAnsi" w:hAnsiTheme="majorHAnsi" w:cstheme="majorHAnsi"/>
           <w:color w:val="FFFF00"/>
         </w:rPr>
-        <w:t xml:space="preserve">if you’ve installed </w:t>
-      </w:r>
-      <w:proofErr w:type="spellStart"/>
-      <w:r>
-        <w:rPr>
-          <w:rFonts w:asciiTheme="majorHAnsi" w:hAnsiTheme="majorHAnsi" w:cstheme="majorHAnsi"/>
-          <w:color w:val="FFFF00"/>
-        </w:rPr>
-        <w:t>MonoGame</w:t>
-      </w:r>
-      <w:proofErr w:type="spellEnd"/>
-      <w:r>
-        <w:rPr>
-          <w:rFonts w:asciiTheme="majorHAnsi" w:hAnsiTheme="majorHAnsi" w:cstheme="majorHAnsi"/>
-          <w:color w:val="FFFF00"/>
-        </w:rPr>
-        <w:t xml:space="preserve"> on the </w:t>
+        <w:t xml:space="preserve">if you’ve installed MonoGame on the </w:t>
       </w:r>
       <w:r>
         <w:rPr>
@@ -4219,16 +3899,16 @@
           <w:color w:val="FF0000"/>
         </w:rPr>
       </w:pPr>
-      <w:bookmarkStart w:id="52" w:name="_Development"/>
-      <w:bookmarkStart w:id="53" w:name="_Toc519229390"/>
-      <w:bookmarkEnd w:id="52"/>
+      <w:bookmarkStart w:id="53" w:name="_Development"/>
+      <w:bookmarkStart w:id="54" w:name="_Toc519398593"/>
+      <w:bookmarkEnd w:id="53"/>
       <w:r>
         <w:rPr>
           <w:color w:val="FF0000"/>
         </w:rPr>
         <w:t>Development</w:t>
       </w:r>
-      <w:bookmarkEnd w:id="53"/>
+      <w:bookmarkEnd w:id="54"/>
     </w:p>
     <w:p>
       <w:pPr>
@@ -4326,33 +4006,8 @@
           <w:rFonts w:asciiTheme="majorHAnsi" w:hAnsiTheme="majorHAnsi" w:cstheme="majorHAnsi"/>
           <w:color w:val="FFFF00"/>
         </w:rPr>
-        <w:t xml:space="preserve">Setup, </w:t>
-      </w:r>
-      <w:proofErr w:type="spellStart"/>
-      <w:r>
-        <w:rPr>
-          <w:rFonts w:asciiTheme="majorHAnsi" w:hAnsiTheme="majorHAnsi" w:cstheme="majorHAnsi"/>
-          <w:color w:val="FFFF00"/>
-        </w:rPr>
-        <w:t>FrameProc</w:t>
-      </w:r>
-      <w:proofErr w:type="spellEnd"/>
-      <w:r>
-        <w:rPr>
-          <w:rFonts w:asciiTheme="majorHAnsi" w:hAnsiTheme="majorHAnsi" w:cstheme="majorHAnsi"/>
-          <w:color w:val="FFFF00"/>
-        </w:rPr>
-        <w:t xml:space="preserve">, and </w:t>
-      </w:r>
-      <w:proofErr w:type="spellStart"/>
-      <w:r>
-        <w:rPr>
-          <w:rFonts w:asciiTheme="majorHAnsi" w:hAnsiTheme="majorHAnsi" w:cstheme="majorHAnsi"/>
-          <w:color w:val="FFFF00"/>
-        </w:rPr>
-        <w:t>FrameDraw</w:t>
-      </w:r>
-      <w:proofErr w:type="spellEnd"/>
+        <w:t>Setup, FrameProc, and FrameDraw</w:t>
+      </w:r>
       <w:r>
         <w:rPr>
           <w:rFonts w:asciiTheme="majorHAnsi" w:hAnsiTheme="majorHAnsi" w:cstheme="majorHAnsi"/>
@@ -4468,33 +4123,8 @@
           <w:rFonts w:asciiTheme="majorHAnsi" w:hAnsiTheme="majorHAnsi" w:cstheme="majorHAnsi"/>
           <w:color w:val="FFFF00"/>
         </w:rPr>
-        <w:t xml:space="preserve">Setup, </w:t>
-      </w:r>
-      <w:proofErr w:type="spellStart"/>
-      <w:r>
-        <w:rPr>
-          <w:rFonts w:asciiTheme="majorHAnsi" w:hAnsiTheme="majorHAnsi" w:cstheme="majorHAnsi"/>
-          <w:color w:val="FFFF00"/>
-        </w:rPr>
-        <w:t>FrameProc</w:t>
-      </w:r>
-      <w:proofErr w:type="spellEnd"/>
-      <w:r>
-        <w:rPr>
-          <w:rFonts w:asciiTheme="majorHAnsi" w:hAnsiTheme="majorHAnsi" w:cstheme="majorHAnsi"/>
-          <w:color w:val="FFFF00"/>
-        </w:rPr>
-        <w:t xml:space="preserve">, and </w:t>
-      </w:r>
-      <w:proofErr w:type="spellStart"/>
-      <w:r>
-        <w:rPr>
-          <w:rFonts w:asciiTheme="majorHAnsi" w:hAnsiTheme="majorHAnsi" w:cstheme="majorHAnsi"/>
-          <w:color w:val="FFFF00"/>
-        </w:rPr>
-        <w:t>FrameDraw</w:t>
-      </w:r>
-      <w:proofErr w:type="spellEnd"/>
+        <w:t>Setup, FrameProc, and FrameDraw</w:t>
+      </w:r>
       <w:r>
         <w:rPr>
           <w:rFonts w:asciiTheme="majorHAnsi" w:hAnsiTheme="majorHAnsi" w:cstheme="majorHAnsi"/>
@@ -4583,23 +4213,7 @@
           <w:rFonts w:asciiTheme="majorHAnsi" w:hAnsiTheme="majorHAnsi" w:cstheme="majorHAnsi"/>
           <w:color w:val="FFFF00"/>
         </w:rPr>
-        <w:t xml:space="preserve">ll Blotch3D and </w:t>
-      </w:r>
-      <w:proofErr w:type="spellStart"/>
-      <w:r>
-        <w:rPr>
-          <w:rFonts w:asciiTheme="majorHAnsi" w:hAnsiTheme="majorHAnsi" w:cstheme="majorHAnsi"/>
-          <w:color w:val="FFFF00"/>
-        </w:rPr>
-        <w:t>MonoGame</w:t>
-      </w:r>
-      <w:proofErr w:type="spellEnd"/>
-      <w:r>
-        <w:rPr>
-          <w:rFonts w:asciiTheme="majorHAnsi" w:hAnsiTheme="majorHAnsi" w:cstheme="majorHAnsi"/>
-          <w:color w:val="FFFF00"/>
-        </w:rPr>
-        <w:t xml:space="preserve"> objects</w:t>
+        <w:t>ll Blotch3D and MonoGame objects</w:t>
       </w:r>
       <w:r>
         <w:rPr>
@@ -4620,23 +4234,7 @@
           <w:rFonts w:asciiTheme="majorHAnsi" w:hAnsiTheme="majorHAnsi" w:cstheme="majorHAnsi"/>
           <w:color w:val="FFFF00"/>
         </w:rPr>
-        <w:t xml:space="preserve"> rule also applies to any code structure that may internally use other threads, as well. Do not use Parallel, </w:t>
-      </w:r>
-      <w:proofErr w:type="spellStart"/>
-      <w:r>
-        <w:rPr>
-          <w:rFonts w:asciiTheme="majorHAnsi" w:hAnsiTheme="majorHAnsi" w:cstheme="majorHAnsi"/>
-          <w:color w:val="FFFF00"/>
-        </w:rPr>
-        <w:t>async</w:t>
-      </w:r>
-      <w:proofErr w:type="spellEnd"/>
-      <w:r>
-        <w:rPr>
-          <w:rFonts w:asciiTheme="majorHAnsi" w:hAnsiTheme="majorHAnsi" w:cstheme="majorHAnsi"/>
-          <w:color w:val="FFFF00"/>
-        </w:rPr>
-        <w:t>, etc. code structures that access 3D resources.</w:t>
+        <w:t xml:space="preserve"> rule also applies to any code structure that may internally use other threads, as well. Do not use Parallel, async, etc. code structures that access 3D resources.</w:t>
       </w:r>
     </w:p>
     <w:p>
@@ -4702,46 +4300,14 @@
           <w:rFonts w:asciiTheme="majorHAnsi" w:hAnsiTheme="majorHAnsi" w:cstheme="majorHAnsi"/>
           <w:color w:val="FFFF00"/>
         </w:rPr>
-        <w:t xml:space="preserve"> </w:t>
-      </w:r>
-      <w:proofErr w:type="spellStart"/>
-      <w:r>
-        <w:rPr>
-          <w:rFonts w:asciiTheme="majorHAnsi" w:hAnsiTheme="majorHAnsi" w:cstheme="majorHAnsi"/>
-          <w:color w:val="FFFF00"/>
-        </w:rPr>
-        <w:t>MonoGame</w:t>
-      </w:r>
-      <w:proofErr w:type="spellEnd"/>
-      <w:r>
-        <w:rPr>
-          <w:rFonts w:asciiTheme="majorHAnsi" w:hAnsiTheme="majorHAnsi" w:cstheme="majorHAnsi"/>
-          <w:color w:val="FFFF00"/>
-        </w:rPr>
-        <w:t>.</w:t>
-      </w:r>
-      <w:r>
-        <w:rPr>
-          <w:rFonts w:asciiTheme="majorHAnsi" w:hAnsiTheme="majorHAnsi" w:cstheme="majorHAnsi"/>
-          <w:color w:val="FFFF00"/>
-        </w:rPr>
-        <w:t xml:space="preserve"> In fact, the BlWindow3D class inherits from </w:t>
-      </w:r>
-      <w:proofErr w:type="spellStart"/>
-      <w:r>
-        <w:rPr>
-          <w:rFonts w:asciiTheme="majorHAnsi" w:hAnsiTheme="majorHAnsi" w:cstheme="majorHAnsi"/>
-          <w:color w:val="FFFF00"/>
-        </w:rPr>
-        <w:t>MonoGame’s</w:t>
-      </w:r>
-      <w:proofErr w:type="spellEnd"/>
-      <w:r>
-        <w:rPr>
-          <w:rFonts w:asciiTheme="majorHAnsi" w:hAnsiTheme="majorHAnsi" w:cstheme="majorHAnsi"/>
-          <w:color w:val="FFFF00"/>
-        </w:rPr>
-        <w:t xml:space="preserve"> “Game” class.</w:t>
+        <w:t xml:space="preserve"> MonoGame.</w:t>
+      </w:r>
+      <w:r>
+        <w:rPr>
+          <w:rFonts w:asciiTheme="majorHAnsi" w:hAnsiTheme="majorHAnsi" w:cstheme="majorHAnsi"/>
+          <w:color w:val="FFFF00"/>
+        </w:rPr>
+        <w:t xml:space="preserve"> In fact, the BlWindow3D class inherits from MonoGame’s “Game” class.</w:t>
       </w:r>
       <w:r>
         <w:rPr>
@@ -4776,33 +4342,8 @@
           <w:rFonts w:asciiTheme="majorHAnsi" w:hAnsiTheme="majorHAnsi" w:cstheme="majorHAnsi"/>
           <w:color w:val="FFFF00"/>
         </w:rPr>
-        <w:t xml:space="preserve">Setup, </w:t>
-      </w:r>
-      <w:proofErr w:type="spellStart"/>
-      <w:r>
-        <w:rPr>
-          <w:rFonts w:asciiTheme="majorHAnsi" w:hAnsiTheme="majorHAnsi" w:cstheme="majorHAnsi"/>
-          <w:color w:val="FFFF00"/>
-        </w:rPr>
-        <w:t>FrameProc</w:t>
-      </w:r>
-      <w:proofErr w:type="spellEnd"/>
-      <w:r>
-        <w:rPr>
-          <w:rFonts w:asciiTheme="majorHAnsi" w:hAnsiTheme="majorHAnsi" w:cstheme="majorHAnsi"/>
-          <w:color w:val="FFFF00"/>
-        </w:rPr>
-        <w:t xml:space="preserve">, and </w:t>
-      </w:r>
-      <w:proofErr w:type="spellStart"/>
-      <w:r>
-        <w:rPr>
-          <w:rFonts w:asciiTheme="majorHAnsi" w:hAnsiTheme="majorHAnsi" w:cstheme="majorHAnsi"/>
-          <w:color w:val="FFFF00"/>
-        </w:rPr>
-        <w:t>FrameDraw</w:t>
-      </w:r>
-      <w:proofErr w:type="spellEnd"/>
+        <w:t>Setup, FrameProc, and FrameDraw</w:t>
+      </w:r>
       <w:r>
         <w:rPr>
           <w:rFonts w:asciiTheme="majorHAnsi" w:hAnsiTheme="majorHAnsi" w:cstheme="majorHAnsi"/>
@@ -4888,23 +4429,7 @@
           <w:rFonts w:asciiTheme="majorHAnsi" w:hAnsiTheme="majorHAnsi" w:cstheme="majorHAnsi"/>
           <w:color w:val="FFFF00"/>
         </w:rPr>
-        <w:t xml:space="preserve">The above pattern is necessary because certain 3D subsystems (OpenGL, DirectX, etc.) generally require that 3D resources be accessed by a single thread. (There are some platform-specific exceptions, but </w:t>
-      </w:r>
-      <w:proofErr w:type="spellStart"/>
-      <w:r>
-        <w:rPr>
-          <w:rFonts w:asciiTheme="majorHAnsi" w:hAnsiTheme="majorHAnsi" w:cstheme="majorHAnsi"/>
-          <w:color w:val="FFFF00"/>
-        </w:rPr>
-        <w:t>MonoGame</w:t>
-      </w:r>
-      <w:proofErr w:type="spellEnd"/>
-      <w:r>
-        <w:rPr>
-          <w:rFonts w:asciiTheme="majorHAnsi" w:hAnsiTheme="majorHAnsi" w:cstheme="majorHAnsi"/>
-          <w:color w:val="FFFF00"/>
-        </w:rPr>
-        <w:t xml:space="preserve"> does not use them.)</w:t>
+        <w:t>The above pattern is necessary because certain 3D subsystems (OpenGL, DirectX, etc.) generally require that 3D resources be accessed by a single thread. (There are some platform-specific exceptions, but MonoGame does not use them.)</w:t>
       </w:r>
     </w:p>
     <w:p>
@@ -5068,15 +4593,7 @@
           <w:rFonts w:asciiTheme="majorHAnsi" w:hAnsiTheme="majorHAnsi" w:cstheme="majorHAnsi"/>
           <w:color w:val="FFFF00"/>
         </w:rPr>
-        <w:t xml:space="preserve"> </w:t>
-      </w:r>
-      <w:proofErr w:type="spellStart"/>
-      <w:r>
-        <w:rPr>
-          <w:rFonts w:asciiTheme="majorHAnsi" w:hAnsiTheme="majorHAnsi" w:cstheme="majorHAnsi"/>
-          <w:color w:val="FFFF00"/>
-        </w:rPr>
-        <w:t>BlSprite</w:t>
+        <w:t xml:space="preserve"> BlSprite</w:t>
       </w:r>
       <w:r>
         <w:rPr>
@@ -5085,7 +4602,6 @@
         </w:rPr>
         <w:t>s</w:t>
       </w:r>
-      <w:proofErr w:type="spellEnd"/>
       <w:r>
         <w:rPr>
           <w:rFonts w:asciiTheme="majorHAnsi" w:hAnsiTheme="majorHAnsi" w:cstheme="majorHAnsi"/>
@@ -5131,21 +4647,12 @@
         </w:rPr>
         <w:t xml:space="preserve">The </w:t>
       </w:r>
-      <w:proofErr w:type="spellStart"/>
-      <w:r>
-        <w:rPr>
-          <w:rFonts w:asciiTheme="majorHAnsi" w:hAnsiTheme="majorHAnsi" w:cstheme="majorHAnsi"/>
-          <w:color w:val="FFFF00"/>
-        </w:rPr>
-        <w:t>FrameProc</w:t>
-      </w:r>
-      <w:proofErr w:type="spellEnd"/>
-      <w:r>
-        <w:rPr>
-          <w:rFonts w:asciiTheme="majorHAnsi" w:hAnsiTheme="majorHAnsi" w:cstheme="majorHAnsi"/>
-          <w:color w:val="FFFF00"/>
-        </w:rPr>
-        <w:t xml:space="preserve"> </w:t>
+      <w:r>
+        <w:rPr>
+          <w:rFonts w:asciiTheme="majorHAnsi" w:hAnsiTheme="majorHAnsi" w:cstheme="majorHAnsi"/>
+          <w:color w:val="FFFF00"/>
+        </w:rPr>
+        <w:t xml:space="preserve">FrameProc </w:t>
       </w:r>
       <w:r>
         <w:rPr>
@@ -5248,21 +4755,12 @@
         </w:rPr>
         <w:t xml:space="preserve">The </w:t>
       </w:r>
-      <w:proofErr w:type="spellStart"/>
-      <w:r>
-        <w:rPr>
-          <w:rFonts w:asciiTheme="majorHAnsi" w:hAnsiTheme="majorHAnsi" w:cstheme="majorHAnsi"/>
-          <w:color w:val="FFFF00"/>
-        </w:rPr>
-        <w:t>FrameDraw</w:t>
-      </w:r>
-      <w:proofErr w:type="spellEnd"/>
-      <w:r>
-        <w:rPr>
-          <w:rFonts w:asciiTheme="majorHAnsi" w:hAnsiTheme="majorHAnsi" w:cstheme="majorHAnsi"/>
-          <w:color w:val="FFFF00"/>
-        </w:rPr>
-        <w:t xml:space="preserve"> </w:t>
+      <w:r>
+        <w:rPr>
+          <w:rFonts w:asciiTheme="majorHAnsi" w:hAnsiTheme="majorHAnsi" w:cstheme="majorHAnsi"/>
+          <w:color w:val="FFFF00"/>
+        </w:rPr>
+        <w:t xml:space="preserve">FrameDraw </w:t>
       </w:r>
       <w:r>
         <w:rPr>
@@ -5332,39 +4830,7 @@
           <w:rFonts w:asciiTheme="majorHAnsi" w:hAnsiTheme="majorHAnsi" w:cstheme="majorHAnsi"/>
           <w:color w:val="FFFF00"/>
         </w:rPr>
-        <w:t xml:space="preserve"> (</w:t>
-      </w:r>
-      <w:proofErr w:type="spellStart"/>
-      <w:r>
-        <w:rPr>
-          <w:rFonts w:asciiTheme="majorHAnsi" w:hAnsiTheme="majorHAnsi" w:cstheme="majorHAnsi"/>
-          <w:color w:val="FFFF00"/>
-        </w:rPr>
-        <w:t>BlSprite.Draw</w:t>
-      </w:r>
-      <w:proofErr w:type="spellEnd"/>
-      <w:r>
-        <w:rPr>
-          <w:rFonts w:asciiTheme="majorHAnsi" w:hAnsiTheme="majorHAnsi" w:cstheme="majorHAnsi"/>
-          <w:color w:val="FFFF00"/>
-        </w:rPr>
-        <w:t xml:space="preserve">, </w:t>
-      </w:r>
-      <w:proofErr w:type="spellStart"/>
-      <w:r>
-        <w:rPr>
-          <w:rFonts w:asciiTheme="majorHAnsi" w:hAnsiTheme="majorHAnsi" w:cstheme="majorHAnsi"/>
-          <w:color w:val="FFFF00"/>
-        </w:rPr>
-        <w:t>BlGraphicsDeviceManager.DrawText</w:t>
-      </w:r>
-      <w:proofErr w:type="spellEnd"/>
-      <w:r>
-        <w:rPr>
-          <w:rFonts w:asciiTheme="majorHAnsi" w:hAnsiTheme="majorHAnsi" w:cstheme="majorHAnsi"/>
-          <w:color w:val="FFFF00"/>
-        </w:rPr>
-        <w:t>, etc</w:t>
+        <w:t xml:space="preserve"> (BlSprite.Draw, BlGraphicsDeviceManager.DrawText, etc</w:t>
       </w:r>
       <w:r>
         <w:rPr>
@@ -5378,23 +4844,7 @@
           <w:rFonts w:asciiTheme="majorHAnsi" w:hAnsiTheme="majorHAnsi" w:cstheme="majorHAnsi"/>
           <w:color w:val="FFFF00"/>
         </w:rPr>
-        <w:t xml:space="preserve"> You can also put app code here </w:t>
-      </w:r>
-      <w:proofErr w:type="gramStart"/>
-      <w:r>
-        <w:rPr>
-          <w:rFonts w:asciiTheme="majorHAnsi" w:hAnsiTheme="majorHAnsi" w:cstheme="majorHAnsi"/>
-          <w:color w:val="FFFF00"/>
-        </w:rPr>
-        <w:t>as long as</w:t>
-      </w:r>
-      <w:proofErr w:type="gramEnd"/>
-      <w:r>
-        <w:rPr>
-          <w:rFonts w:asciiTheme="majorHAnsi" w:hAnsiTheme="majorHAnsi" w:cstheme="majorHAnsi"/>
-          <w:color w:val="FFFF00"/>
-        </w:rPr>
-        <w:t xml:space="preserve"> it’s aware that calls to it may not be </w:t>
+        <w:t xml:space="preserve"> You can also put app code here as long as it’s aware that calls to it may not be </w:t>
       </w:r>
       <w:r>
         <w:rPr>
@@ -5588,40 +5038,15 @@
           <w:rFonts w:asciiTheme="majorHAnsi" w:hAnsiTheme="majorHAnsi" w:cstheme="majorHAnsi"/>
           <w:color w:val="FFFF00"/>
         </w:rPr>
-        <w:t xml:space="preserve"> a delegate to </w:t>
-      </w:r>
-      <w:proofErr w:type="spellStart"/>
-      <w:r>
-        <w:rPr>
-          <w:rFonts w:asciiTheme="majorHAnsi" w:hAnsiTheme="majorHAnsi" w:cstheme="majorHAnsi"/>
-          <w:color w:val="FFFF00"/>
-        </w:rPr>
-        <w:t>EnqueueCommand</w:t>
-      </w:r>
-      <w:proofErr w:type="spellEnd"/>
-      <w:r>
-        <w:rPr>
-          <w:rFonts w:asciiTheme="majorHAnsi" w:hAnsiTheme="majorHAnsi" w:cstheme="majorHAnsi"/>
-          <w:color w:val="FFFF00"/>
-        </w:rPr>
-        <w:t xml:space="preserve"> </w:t>
-      </w:r>
-      <w:r>
-        <w:rPr>
-          <w:rFonts w:asciiTheme="majorHAnsi" w:hAnsiTheme="majorHAnsi" w:cstheme="majorHAnsi"/>
-          <w:color w:val="FFFF00"/>
-        </w:rPr>
-        <w:t xml:space="preserve">or </w:t>
-      </w:r>
-      <w:proofErr w:type="spellStart"/>
-      <w:r>
-        <w:rPr>
-          <w:rFonts w:asciiTheme="majorHAnsi" w:hAnsiTheme="majorHAnsi" w:cstheme="majorHAnsi"/>
-          <w:color w:val="FFFF00"/>
-        </w:rPr>
-        <w:t>EnqueueCommandBlocking</w:t>
-      </w:r>
-      <w:proofErr w:type="spellEnd"/>
+        <w:t xml:space="preserve"> a delegate to EnqueueCommand </w:t>
+      </w:r>
+      <w:r>
+        <w:rPr>
+          <w:rFonts w:asciiTheme="majorHAnsi" w:hAnsiTheme="majorHAnsi" w:cstheme="majorHAnsi"/>
+          <w:color w:val="FFFF00"/>
+        </w:rPr>
+        <w:t>or EnqueueCommandBlocking</w:t>
+      </w:r>
       <w:r>
         <w:rPr>
           <w:rFonts w:asciiTheme="majorHAnsi" w:hAnsiTheme="majorHAnsi" w:cstheme="majorHAnsi"/>
@@ -5676,17 +5101,8 @@
           <w:rFonts w:asciiTheme="majorHAnsi" w:hAnsiTheme="majorHAnsi" w:cstheme="majorHAnsi"/>
           <w:color w:val="FFFF00"/>
         </w:rPr>
-        <w:t xml:space="preserve"> </w:t>
-      </w:r>
-      <w:proofErr w:type="spellStart"/>
-      <w:r>
-        <w:rPr>
-          <w:rFonts w:asciiTheme="majorHAnsi" w:hAnsiTheme="majorHAnsi" w:cstheme="majorHAnsi"/>
-          <w:color w:val="FFFF00"/>
-        </w:rPr>
-        <w:t>FrameProc</w:t>
-      </w:r>
-      <w:proofErr w:type="spellEnd"/>
+        <w:t xml:space="preserve"> FrameProc</w:t>
+      </w:r>
       <w:r>
         <w:rPr>
           <w:rFonts w:asciiTheme="majorHAnsi" w:hAnsiTheme="majorHAnsi" w:cstheme="majorHAnsi"/>
@@ -5732,21 +5148,12 @@
           <w:color w:val="FFFF00"/>
         </w:rPr>
       </w:pPr>
-      <w:proofErr w:type="spellStart"/>
-      <w:r>
-        <w:rPr>
-          <w:rFonts w:asciiTheme="majorHAnsi" w:hAnsiTheme="majorHAnsi" w:cstheme="majorHAnsi"/>
-          <w:color w:val="FFFF00"/>
-        </w:rPr>
-        <w:t>MonoGame</w:t>
-      </w:r>
-      <w:proofErr w:type="spellEnd"/>
-      <w:r>
-        <w:rPr>
-          <w:rFonts w:asciiTheme="majorHAnsi" w:hAnsiTheme="majorHAnsi" w:cstheme="majorHAnsi"/>
-          <w:color w:val="FFFF00"/>
-        </w:rPr>
-        <w:t xml:space="preserve"> </w:t>
+      <w:r>
+        <w:rPr>
+          <w:rFonts w:asciiTheme="majorHAnsi" w:hAnsiTheme="majorHAnsi" w:cstheme="majorHAnsi"/>
+          <w:color w:val="FFFF00"/>
+        </w:rPr>
+        <w:t xml:space="preserve">MonoGame </w:t>
       </w:r>
       <w:r>
         <w:rPr>
@@ -5824,23 +5231,7 @@
           <w:rFonts w:asciiTheme="majorHAnsi" w:hAnsiTheme="majorHAnsi" w:cstheme="majorHAnsi"/>
           <w:color w:val="FFFF00"/>
         </w:rPr>
-        <w:t xml:space="preserve">To make the </w:t>
-      </w:r>
-      <w:proofErr w:type="spellStart"/>
-      <w:r>
-        <w:rPr>
-          <w:rFonts w:asciiTheme="majorHAnsi" w:hAnsiTheme="majorHAnsi" w:cstheme="majorHAnsi"/>
-          <w:color w:val="FFFF00"/>
-        </w:rPr>
-        <w:t>MonoGame</w:t>
-      </w:r>
-      <w:proofErr w:type="spellEnd"/>
-      <w:r>
-        <w:rPr>
-          <w:rFonts w:asciiTheme="majorHAnsi" w:hAnsiTheme="majorHAnsi" w:cstheme="majorHAnsi"/>
-          <w:color w:val="FFFF00"/>
-        </w:rPr>
-        <w:t xml:space="preserve"> window be a child window of an existing GUI, you need to explicitly size, position, and convey Z order</w:t>
+        <w:t>To make the MonoGame window be a child window of an existing GUI, you need to explicitly size, position, and convey Z order</w:t>
       </w:r>
       <w:r>
         <w:rPr>
@@ -5910,23 +5301,7 @@
           <w:rFonts w:asciiTheme="majorHAnsi" w:hAnsiTheme="majorHAnsi" w:cstheme="majorHAnsi"/>
           <w:color w:val="FFFF00"/>
         </w:rPr>
-        <w:t xml:space="preserve"> and may not work in later </w:t>
-      </w:r>
-      <w:proofErr w:type="spellStart"/>
-      <w:r>
-        <w:rPr>
-          <w:rFonts w:asciiTheme="majorHAnsi" w:hAnsiTheme="majorHAnsi" w:cstheme="majorHAnsi"/>
-          <w:color w:val="FFFF00"/>
-        </w:rPr>
-        <w:t>MonoGame</w:t>
-      </w:r>
-      <w:proofErr w:type="spellEnd"/>
-      <w:r>
-        <w:rPr>
-          <w:rFonts w:asciiTheme="majorHAnsi" w:hAnsiTheme="majorHAnsi" w:cstheme="majorHAnsi"/>
-          <w:color w:val="FFFF00"/>
-        </w:rPr>
-        <w:t xml:space="preserve"> releases.</w:t>
+        <w:t xml:space="preserve"> and may not work in later MonoGame releases.</w:t>
       </w:r>
     </w:p>
     <w:p>
@@ -6041,12 +5416,12 @@
           <w:color w:val="FF0000"/>
         </w:rPr>
       </w:pPr>
-      <w:bookmarkStart w:id="54" w:name="_Making_3D_models"/>
-      <w:bookmarkStart w:id="55" w:name="_Toc516117027"/>
-      <w:bookmarkStart w:id="56" w:name="_Toc517055697"/>
-      <w:bookmarkStart w:id="57" w:name="_Toc517334343"/>
-      <w:bookmarkStart w:id="58" w:name="_Toc519229391"/>
-      <w:bookmarkEnd w:id="54"/>
+      <w:bookmarkStart w:id="55" w:name="_Making_3D_models"/>
+      <w:bookmarkStart w:id="56" w:name="_Toc516117027"/>
+      <w:bookmarkStart w:id="57" w:name="_Toc517055697"/>
+      <w:bookmarkStart w:id="58" w:name="_Toc517334343"/>
+      <w:bookmarkStart w:id="59" w:name="_Toc519398594"/>
+      <w:bookmarkEnd w:id="55"/>
       <w:r>
         <w:rPr>
           <w:rFonts w:cstheme="majorHAnsi"/>
@@ -6054,10 +5429,10 @@
         </w:rPr>
         <w:t>Making 3D models</w:t>
       </w:r>
-      <w:bookmarkEnd w:id="55"/>
       <w:bookmarkEnd w:id="56"/>
       <w:bookmarkEnd w:id="57"/>
       <w:bookmarkEnd w:id="58"/>
+      <w:bookmarkEnd w:id="59"/>
     </w:p>
     <w:p>
       <w:pPr>
@@ -6172,23 +5547,7 @@
           <w:rFonts w:asciiTheme="majorHAnsi" w:hAnsiTheme="majorHAnsi" w:cstheme="majorHAnsi"/>
           <w:color w:val="FFFF00"/>
         </w:rPr>
-        <w:t>dd the “</w:t>
-      </w:r>
-      <w:proofErr w:type="spellStart"/>
-      <w:r>
-        <w:rPr>
-          <w:rFonts w:asciiTheme="majorHAnsi" w:hAnsiTheme="majorHAnsi" w:cstheme="majorHAnsi"/>
-          <w:color w:val="FFFF00"/>
-        </w:rPr>
-        <w:t>Content.mgcb</w:t>
-      </w:r>
-      <w:proofErr w:type="spellEnd"/>
-      <w:r>
-        <w:rPr>
-          <w:rFonts w:asciiTheme="majorHAnsi" w:hAnsiTheme="majorHAnsi" w:cstheme="majorHAnsi"/>
-          <w:color w:val="FFFF00"/>
-        </w:rPr>
-        <w:t>” file in that folder to your project</w:t>
+        <w:t>dd the “Content.mgcb” file in that folder to your project</w:t>
       </w:r>
     </w:p>
     <w:p>
@@ -6271,23 +5630,7 @@
           <w:rFonts w:asciiTheme="majorHAnsi" w:hAnsiTheme="majorHAnsi" w:cstheme="majorHAnsi"/>
           <w:color w:val="FFFF00"/>
         </w:rPr>
-        <w:t xml:space="preserve"> “</w:t>
-      </w:r>
-      <w:proofErr w:type="spellStart"/>
-      <w:r>
-        <w:rPr>
-          <w:rFonts w:asciiTheme="majorHAnsi" w:hAnsiTheme="majorHAnsi" w:cstheme="majorHAnsi"/>
-          <w:color w:val="FFFF00"/>
-        </w:rPr>
-        <w:t>MonoGameContentReference</w:t>
-      </w:r>
-      <w:proofErr w:type="spellEnd"/>
-      <w:r>
-        <w:rPr>
-          <w:rFonts w:asciiTheme="majorHAnsi" w:hAnsiTheme="majorHAnsi" w:cstheme="majorHAnsi"/>
-          <w:color w:val="FFFF00"/>
-        </w:rPr>
-        <w:t>”</w:t>
+        <w:t xml:space="preserve"> “MonoGameContentReference”</w:t>
       </w:r>
     </w:p>
     <w:p>
@@ -6341,21 +5684,12 @@
         </w:rPr>
         <w:t xml:space="preserve">starting the </w:t>
       </w:r>
-      <w:proofErr w:type="spellStart"/>
-      <w:r>
-        <w:rPr>
-          <w:rFonts w:asciiTheme="majorHAnsi" w:hAnsiTheme="majorHAnsi" w:cstheme="majorHAnsi"/>
-          <w:color w:val="FFFF00"/>
-        </w:rPr>
-        <w:t>MonoGame</w:t>
-      </w:r>
-      <w:proofErr w:type="spellEnd"/>
-      <w:r>
-        <w:rPr>
-          <w:rFonts w:asciiTheme="majorHAnsi" w:hAnsiTheme="majorHAnsi" w:cstheme="majorHAnsi"/>
-          <w:color w:val="FFFF00"/>
-        </w:rPr>
-        <w:t xml:space="preserve"> </w:t>
+      <w:r>
+        <w:rPr>
+          <w:rFonts w:asciiTheme="majorHAnsi" w:hAnsiTheme="majorHAnsi" w:cstheme="majorHAnsi"/>
+          <w:color w:val="FFFF00"/>
+        </w:rPr>
+        <w:t xml:space="preserve">MonoGame </w:t>
       </w:r>
       <w:r>
         <w:rPr>
@@ -6369,23 +5703,7 @@
           <w:rFonts w:asciiTheme="majorHAnsi" w:hAnsiTheme="majorHAnsi" w:cstheme="majorHAnsi"/>
           <w:color w:val="FFFF00"/>
         </w:rPr>
-        <w:t xml:space="preserve"> (double-click Content/</w:t>
-      </w:r>
-      <w:proofErr w:type="spellStart"/>
-      <w:r>
-        <w:rPr>
-          <w:rFonts w:asciiTheme="majorHAnsi" w:hAnsiTheme="majorHAnsi" w:cstheme="majorHAnsi"/>
-          <w:color w:val="FFFF00"/>
-        </w:rPr>
-        <w:t>Content.mgcb</w:t>
-      </w:r>
-      <w:proofErr w:type="spellEnd"/>
-      <w:r>
-        <w:rPr>
-          <w:rFonts w:asciiTheme="majorHAnsi" w:hAnsiTheme="majorHAnsi" w:cstheme="majorHAnsi"/>
-          <w:color w:val="FFFF00"/>
-        </w:rPr>
-        <w:t>).</w:t>
+        <w:t xml:space="preserve"> (double-click Content/Content.mgcb).</w:t>
       </w:r>
       <w:r>
         <w:rPr>
@@ -6573,23 +5891,7 @@
           <w:rFonts w:asciiTheme="majorHAnsi" w:hAnsiTheme="majorHAnsi" w:cstheme="majorHAnsi"/>
           <w:color w:val="FFFF00"/>
         </w:rPr>
-        <w:t xml:space="preserve">and </w:t>
-      </w:r>
-      <w:proofErr w:type="spellStart"/>
-      <w:r>
-        <w:rPr>
-          <w:rFonts w:asciiTheme="majorHAnsi" w:hAnsiTheme="majorHAnsi" w:cstheme="majorHAnsi"/>
-          <w:color w:val="FFFF00"/>
-        </w:rPr>
-        <w:t>normals</w:t>
-      </w:r>
-      <w:proofErr w:type="spellEnd"/>
-      <w:r>
-        <w:rPr>
-          <w:rFonts w:asciiTheme="majorHAnsi" w:hAnsiTheme="majorHAnsi" w:cstheme="majorHAnsi"/>
-          <w:color w:val="FFFF00"/>
-        </w:rPr>
-        <w:t xml:space="preserve"> </w:t>
+        <w:t xml:space="preserve">and normals </w:t>
       </w:r>
       <w:r>
         <w:rPr>
@@ -6779,13 +6081,13 @@
           <w:color w:val="FF0000"/>
         </w:rPr>
       </w:pPr>
-      <w:bookmarkStart w:id="59" w:name="_Introduction_to_Matrices"/>
-      <w:bookmarkStart w:id="60" w:name="_Dynamically_changing_a"/>
-      <w:bookmarkStart w:id="61" w:name="_Toc517055698"/>
-      <w:bookmarkStart w:id="62" w:name="_Toc517334344"/>
-      <w:bookmarkStart w:id="63" w:name="_Toc519229392"/>
-      <w:bookmarkEnd w:id="59"/>
+      <w:bookmarkStart w:id="60" w:name="_Introduction_to_Matrices"/>
+      <w:bookmarkStart w:id="61" w:name="_Dynamically_changing_a"/>
+      <w:bookmarkStart w:id="62" w:name="_Toc517055698"/>
+      <w:bookmarkStart w:id="63" w:name="_Toc517334344"/>
+      <w:bookmarkStart w:id="64" w:name="_Toc519398595"/>
       <w:bookmarkEnd w:id="60"/>
+      <w:bookmarkEnd w:id="61"/>
       <w:r>
         <w:rPr>
           <w:rFonts w:cstheme="majorHAnsi"/>
@@ -6793,9 +6095,9 @@
         </w:rPr>
         <w:t>Dynamically changing a sprite’s orientation and position</w:t>
       </w:r>
-      <w:bookmarkEnd w:id="61"/>
       <w:bookmarkEnd w:id="62"/>
       <w:bookmarkEnd w:id="63"/>
+      <w:bookmarkEnd w:id="64"/>
     </w:p>
     <w:p>
       <w:pPr>
@@ -6952,17 +6254,8 @@
           <w:rFonts w:asciiTheme="majorHAnsi" w:hAnsiTheme="majorHAnsi" w:cstheme="majorHAnsi"/>
           <w:color w:val="FFFF00"/>
         </w:rPr>
-        <w:t xml:space="preserve">That is, </w:t>
-      </w:r>
-      <w:proofErr w:type="spellStart"/>
-      <w:r>
-        <w:rPr>
-          <w:rFonts w:asciiTheme="majorHAnsi" w:hAnsiTheme="majorHAnsi" w:cstheme="majorHAnsi"/>
-          <w:color w:val="FFFF00"/>
-        </w:rPr>
-        <w:t>subsprites</w:t>
-      </w:r>
-      <w:proofErr w:type="spellEnd"/>
+        <w:t>That is, subsprites</w:t>
+      </w:r>
       <w:r>
         <w:rPr>
           <w:rFonts w:asciiTheme="majorHAnsi" w:hAnsiTheme="majorHAnsi" w:cstheme="majorHAnsi"/>
@@ -7131,23 +6424,7 @@
           <w:rFonts w:asciiTheme="majorHAnsi" w:hAnsiTheme="majorHAnsi" w:cstheme="majorHAnsi"/>
           <w:color w:val="FFFF00"/>
         </w:rPr>
-        <w:t xml:space="preserve">(like A </w:t>
-      </w:r>
-      <w:proofErr w:type="gramStart"/>
-      <w:r>
-        <w:rPr>
-          <w:rFonts w:asciiTheme="majorHAnsi" w:hAnsiTheme="majorHAnsi" w:cstheme="majorHAnsi"/>
-          <w:color w:val="FFFF00"/>
-        </w:rPr>
-        <w:t>times</w:t>
-      </w:r>
-      <w:proofErr w:type="gramEnd"/>
-      <w:r>
-        <w:rPr>
-          <w:rFonts w:asciiTheme="majorHAnsi" w:hAnsiTheme="majorHAnsi" w:cstheme="majorHAnsi"/>
-          <w:color w:val="FFFF00"/>
-        </w:rPr>
-        <w:t xml:space="preserve"> B) </w:t>
+        <w:t xml:space="preserve">(like A times B) </w:t>
       </w:r>
       <w:r>
         <w:rPr>
@@ -7284,10 +6561,10 @@
           <w:color w:val="FF0000"/>
         </w:rPr>
       </w:pPr>
-      <w:bookmarkStart w:id="64" w:name="_Toc516117029"/>
-      <w:bookmarkStart w:id="65" w:name="_Toc517055699"/>
-      <w:bookmarkStart w:id="66" w:name="_Toc517334345"/>
-      <w:bookmarkStart w:id="67" w:name="_Toc519229393"/>
+      <w:bookmarkStart w:id="65" w:name="_Toc516117029"/>
+      <w:bookmarkStart w:id="66" w:name="_Toc517055699"/>
+      <w:bookmarkStart w:id="67" w:name="_Toc517334345"/>
+      <w:bookmarkStart w:id="68" w:name="_Toc519398596"/>
       <w:r>
         <w:rPr>
           <w:rFonts w:cstheme="majorHAnsi"/>
@@ -7302,10 +6579,10 @@
         </w:rPr>
         <w:t>nternals</w:t>
       </w:r>
-      <w:bookmarkEnd w:id="64"/>
       <w:bookmarkEnd w:id="65"/>
       <w:bookmarkEnd w:id="66"/>
       <w:bookmarkEnd w:id="67"/>
+      <w:bookmarkEnd w:id="68"/>
     </w:p>
     <w:p>
       <w:pPr>
@@ -8429,16 +7706,55 @@
           <w:i/>
           <w:color w:val="FFFF00"/>
         </w:rPr>
+        <w:t xml:space="preserve"> and </w:t>
+      </w:r>
+      <w:r>
+        <w:rPr>
+          <w:rFonts w:asciiTheme="majorHAnsi" w:hAnsiTheme="majorHAnsi" w:cstheme="majorHAnsi"/>
+          <w:i/>
+          <w:color w:val="FFFF00"/>
+        </w:rPr>
+        <w:t xml:space="preserve">also </w:t>
+      </w:r>
+      <w:r>
+        <w:rPr>
+          <w:rFonts w:asciiTheme="majorHAnsi" w:hAnsiTheme="majorHAnsi" w:cstheme="majorHAnsi"/>
+          <w:i/>
+          <w:color w:val="FFFF00"/>
+        </w:rPr>
+        <w:t xml:space="preserve">according to </w:t>
+      </w:r>
+      <w:r>
+        <w:rPr>
+          <w:rFonts w:asciiTheme="majorHAnsi" w:hAnsiTheme="majorHAnsi" w:cstheme="majorHAnsi"/>
+          <w:i/>
+          <w:color w:val="FFFF00"/>
+        </w:rPr>
+        <w:t xml:space="preserve">the </w:t>
+      </w:r>
+      <w:r>
+        <w:rPr>
+          <w:rFonts w:asciiTheme="majorHAnsi" w:hAnsiTheme="majorHAnsi" w:cstheme="majorHAnsi"/>
+          <w:i/>
+          <w:color w:val="FFFF00"/>
+        </w:rPr>
+        <w:t>original</w:t>
+      </w:r>
+      <w:r>
+        <w:rPr>
+          <w:rFonts w:asciiTheme="majorHAnsi" w:hAnsiTheme="majorHAnsi" w:cstheme="majorHAnsi"/>
+          <w:i/>
+          <w:color w:val="FFFF00"/>
+        </w:rPr>
         <w:t xml:space="preserve"> </w:t>
       </w:r>
-      <w:proofErr w:type="gramStart"/>
       <w:r>
         <w:rPr>
           <w:rFonts w:asciiTheme="majorHAnsi" w:hAnsiTheme="majorHAnsi" w:cstheme="majorHAnsi"/>
           <w:i/>
           <w:color w:val="FFFF00"/>
         </w:rPr>
-        <w:t xml:space="preserve">and </w:t>
+        <w:t>Y</w:t>
       </w:r>
       <w:r>
         <w:rPr>
@@ -8446,13 +7762,55 @@
           <w:i/>
           <w:color w:val="FFFF00"/>
         </w:rPr>
-        <w:t>also</w:t>
-      </w:r>
-      <w:proofErr w:type="gramEnd"/>
-      <w:r>
-        <w:rPr>
-          <w:rFonts w:asciiTheme="majorHAnsi" w:hAnsiTheme="majorHAnsi" w:cstheme="majorHAnsi"/>
-          <w:i/>
+        <w:t xml:space="preserve"> value</w:t>
+      </w:r>
+      <w:r>
+        <w:rPr>
+          <w:rFonts w:asciiTheme="majorHAnsi" w:hAnsiTheme="majorHAnsi" w:cstheme="majorHAnsi"/>
+          <w:color w:val="FFFF00"/>
+        </w:rPr>
+        <w:t>, like this:</w:t>
+      </w:r>
+    </w:p>
+    <w:p>
+      <w:pPr>
+        <w:shd w:val="clear" w:color="auto" w:fill="000000" w:themeFill="text1"/>
+        <w:rPr>
+          <w:rFonts w:asciiTheme="majorHAnsi" w:hAnsiTheme="majorHAnsi" w:cstheme="majorHAnsi"/>
+          <w:color w:val="FFFF00"/>
+        </w:rPr>
+      </w:pPr>
+      <w:r>
+        <w:rPr>
+          <w:rFonts w:asciiTheme="majorHAnsi" w:hAnsiTheme="majorHAnsi" w:cstheme="majorHAnsi"/>
+          <w:color w:val="FFFF00"/>
+        </w:rPr>
+        <w:t>X</w:t>
+      </w:r>
+      <w:r>
+        <w:rPr>
+          <w:rFonts w:asciiTheme="majorHAnsi" w:hAnsiTheme="majorHAnsi" w:cstheme="majorHAnsi"/>
+          <w:color w:val="FFFF00"/>
+        </w:rPr>
+        <w:t xml:space="preserve">’ = </w:t>
+      </w:r>
+      <w:r>
+        <w:rPr>
+          <w:rFonts w:asciiTheme="majorHAnsi" w:hAnsiTheme="majorHAnsi" w:cstheme="majorHAnsi"/>
+          <w:color w:val="FFFF00"/>
+        </w:rPr>
+        <w:t>a</w:t>
+      </w:r>
+      <w:r>
+        <w:rPr>
+          <w:rFonts w:asciiTheme="majorHAnsi" w:hAnsiTheme="majorHAnsi" w:cstheme="majorHAnsi"/>
+          <w:color w:val="FFFF00"/>
+        </w:rPr>
+        <w:t>X +</w:t>
+      </w:r>
+      <w:r>
+        <w:rPr>
+          <w:rFonts w:asciiTheme="majorHAnsi" w:hAnsiTheme="majorHAnsi" w:cstheme="majorHAnsi"/>
           <w:color w:val="FFFF00"/>
         </w:rPr>
         <w:t xml:space="preserve"> </w:t>
@@ -8460,7 +7818,136 @@
       <w:r>
         <w:rPr>
           <w:rFonts w:asciiTheme="majorHAnsi" w:hAnsiTheme="majorHAnsi" w:cstheme="majorHAnsi"/>
-          <w:i/>
+          <w:color w:val="FFFF00"/>
+        </w:rPr>
+        <w:t>b</w:t>
+      </w:r>
+      <w:r>
+        <w:rPr>
+          <w:rFonts w:asciiTheme="majorHAnsi" w:hAnsiTheme="majorHAnsi" w:cstheme="majorHAnsi"/>
+          <w:color w:val="FFFF00"/>
+        </w:rPr>
+        <w:t>Y</w:t>
+      </w:r>
+    </w:p>
+    <w:p>
+      <w:pPr>
+        <w:shd w:val="clear" w:color="auto" w:fill="000000" w:themeFill="text1"/>
+        <w:rPr>
+          <w:rFonts w:asciiTheme="majorHAnsi" w:hAnsiTheme="majorHAnsi" w:cstheme="majorHAnsi"/>
+          <w:color w:val="FFFF00"/>
+        </w:rPr>
+      </w:pPr>
+      <w:r>
+        <w:rPr>
+          <w:rFonts w:asciiTheme="majorHAnsi" w:hAnsiTheme="majorHAnsi" w:cstheme="majorHAnsi"/>
+          <w:color w:val="FFFF00"/>
+        </w:rPr>
+        <w:t xml:space="preserve">For example, if a=0 and b=1, then this would set </w:t>
+      </w:r>
+      <w:r>
+        <w:rPr>
+          <w:rFonts w:asciiTheme="majorHAnsi" w:hAnsiTheme="majorHAnsi" w:cstheme="majorHAnsi"/>
+          <w:color w:val="FFFF00"/>
+        </w:rPr>
+        <w:t xml:space="preserve">the new </w:t>
+      </w:r>
+      <w:r>
+        <w:rPr>
+          <w:rFonts w:asciiTheme="majorHAnsi" w:hAnsiTheme="majorHAnsi" w:cstheme="majorHAnsi"/>
+          <w:color w:val="FFFF00"/>
+        </w:rPr>
+        <w:t>X</w:t>
+      </w:r>
+      <w:r>
+        <w:rPr>
+          <w:rFonts w:asciiTheme="majorHAnsi" w:hAnsiTheme="majorHAnsi" w:cstheme="majorHAnsi"/>
+          <w:color w:val="FFFF00"/>
+        </w:rPr>
+        <w:t xml:space="preserve"> of each vertex </w:t>
+      </w:r>
+      <w:r>
+        <w:rPr>
+          <w:rFonts w:asciiTheme="majorHAnsi" w:hAnsiTheme="majorHAnsi" w:cstheme="majorHAnsi"/>
+          <w:color w:val="FFFF00"/>
+        </w:rPr>
+        <w:t xml:space="preserve">to </w:t>
+      </w:r>
+      <w:r>
+        <w:rPr>
+          <w:rFonts w:asciiTheme="majorHAnsi" w:hAnsiTheme="majorHAnsi" w:cstheme="majorHAnsi"/>
+          <w:color w:val="FFFF00"/>
+        </w:rPr>
+        <w:t>its</w:t>
+      </w:r>
+      <w:r>
+        <w:rPr>
+          <w:rFonts w:asciiTheme="majorHAnsi" w:hAnsiTheme="majorHAnsi" w:cstheme="majorHAnsi"/>
+          <w:color w:val="FFFF00"/>
+        </w:rPr>
+        <w:t xml:space="preserve"> original Y value.</w:t>
+      </w:r>
+    </w:p>
+    <w:p>
+      <w:pPr>
+        <w:shd w:val="clear" w:color="auto" w:fill="000000" w:themeFill="text1"/>
+        <w:rPr>
+          <w:rFonts w:asciiTheme="majorHAnsi" w:hAnsiTheme="majorHAnsi" w:cstheme="majorHAnsi"/>
+          <w:color w:val="FFFF00"/>
+        </w:rPr>
+      </w:pPr>
+      <w:r>
+        <w:rPr>
+          <w:rFonts w:asciiTheme="majorHAnsi" w:hAnsiTheme="majorHAnsi" w:cstheme="majorHAnsi"/>
+          <w:color w:val="FFFF00"/>
+        </w:rPr>
+        <w:t>Finally,</w:t>
+      </w:r>
+      <w:r>
+        <w:rPr>
+          <w:rFonts w:asciiTheme="majorHAnsi" w:hAnsiTheme="majorHAnsi" w:cstheme="majorHAnsi"/>
+          <w:color w:val="FFFF00"/>
+        </w:rPr>
+        <w:t xml:space="preserve"> we might </w:t>
+      </w:r>
+      <w:r>
+        <w:rPr>
+          <w:rFonts w:asciiTheme="majorHAnsi" w:hAnsiTheme="majorHAnsi" w:cstheme="majorHAnsi"/>
+          <w:color w:val="FFFF00"/>
+        </w:rPr>
+        <w:t>also want to</w:t>
+      </w:r>
+      <w:r>
+        <w:rPr>
+          <w:rFonts w:asciiTheme="majorHAnsi" w:hAnsiTheme="majorHAnsi" w:cstheme="majorHAnsi"/>
+          <w:color w:val="FFFF00"/>
+        </w:rPr>
+        <w:t xml:space="preserve"> define how to </w:t>
+      </w:r>
+      <w:r>
+        <w:rPr>
+          <w:rFonts w:asciiTheme="majorHAnsi" w:hAnsiTheme="majorHAnsi" w:cstheme="majorHAnsi"/>
+          <w:color w:val="FFFF00"/>
+        </w:rPr>
+        <w:t xml:space="preserve">create a new </w:t>
+      </w:r>
+      <w:r>
+        <w:rPr>
+          <w:rFonts w:asciiTheme="majorHAnsi" w:hAnsiTheme="majorHAnsi" w:cstheme="majorHAnsi"/>
+          <w:color w:val="FFFF00"/>
+        </w:rPr>
+        <w:t xml:space="preserve">Y </w:t>
+      </w:r>
+      <w:r>
+        <w:rPr>
+          <w:rFonts w:asciiTheme="majorHAnsi" w:hAnsiTheme="majorHAnsi" w:cstheme="majorHAnsi"/>
+          <w:color w:val="FFFF00"/>
+        </w:rPr>
+        <w:t xml:space="preserve">for each vertex </w:t>
+      </w:r>
+      <w:r>
+        <w:rPr>
+          <w:rFonts w:asciiTheme="majorHAnsi" w:hAnsiTheme="majorHAnsi" w:cstheme="majorHAnsi"/>
           <w:color w:val="FFFF00"/>
         </w:rPr>
         <w:t xml:space="preserve">according to </w:t>
@@ -8468,23 +7955,92 @@
       <w:r>
         <w:rPr>
           <w:rFonts w:asciiTheme="majorHAnsi" w:hAnsiTheme="majorHAnsi" w:cstheme="majorHAnsi"/>
-          <w:i/>
-          <w:color w:val="FFFF00"/>
-        </w:rPr>
-        <w:t xml:space="preserve">the </w:t>
-      </w:r>
-      <w:r>
-        <w:rPr>
-          <w:rFonts w:asciiTheme="majorHAnsi" w:hAnsiTheme="majorHAnsi" w:cstheme="majorHAnsi"/>
-          <w:i/>
-          <w:color w:val="FFFF00"/>
-        </w:rPr>
-        <w:t>original</w:t>
-      </w:r>
-      <w:r>
-        <w:rPr>
-          <w:rFonts w:asciiTheme="majorHAnsi" w:hAnsiTheme="majorHAnsi" w:cstheme="majorHAnsi"/>
-          <w:i/>
+          <w:color w:val="FFFF00"/>
+        </w:rPr>
+        <w:t>its</w:t>
+      </w:r>
+      <w:r>
+        <w:rPr>
+          <w:rFonts w:asciiTheme="majorHAnsi" w:hAnsiTheme="majorHAnsi" w:cstheme="majorHAnsi"/>
+          <w:color w:val="FFFF00"/>
+        </w:rPr>
+        <w:t xml:space="preserve"> original X and original Y</w:t>
+      </w:r>
+      <w:r>
+        <w:rPr>
+          <w:rFonts w:asciiTheme="majorHAnsi" w:hAnsiTheme="majorHAnsi" w:cstheme="majorHAnsi"/>
+          <w:color w:val="FFFF00"/>
+        </w:rPr>
+        <w:t xml:space="preserve">. So, the equations for both </w:t>
+      </w:r>
+      <w:r>
+        <w:rPr>
+          <w:rFonts w:asciiTheme="majorHAnsi" w:hAnsiTheme="majorHAnsi" w:cstheme="majorHAnsi"/>
+          <w:color w:val="FFFF00"/>
+        </w:rPr>
+        <w:t xml:space="preserve">the new </w:t>
+      </w:r>
+      <w:r>
+        <w:rPr>
+          <w:rFonts w:asciiTheme="majorHAnsi" w:hAnsiTheme="majorHAnsi" w:cstheme="majorHAnsi"/>
+          <w:color w:val="FFFF00"/>
+        </w:rPr>
+        <w:t xml:space="preserve">X and </w:t>
+      </w:r>
+      <w:r>
+        <w:rPr>
+          <w:rFonts w:asciiTheme="majorHAnsi" w:hAnsiTheme="majorHAnsi" w:cstheme="majorHAnsi"/>
+          <w:color w:val="FFFF00"/>
+        </w:rPr>
+        <w:t xml:space="preserve">new </w:t>
+      </w:r>
+      <w:r>
+        <w:rPr>
+          <w:rFonts w:asciiTheme="majorHAnsi" w:hAnsiTheme="majorHAnsi" w:cstheme="majorHAnsi"/>
+          <w:color w:val="FFFF00"/>
+        </w:rPr>
+        <w:t>Y are</w:t>
+      </w:r>
+      <w:r>
+        <w:rPr>
+          <w:rFonts w:asciiTheme="majorHAnsi" w:hAnsiTheme="majorHAnsi" w:cstheme="majorHAnsi"/>
+          <w:color w:val="FFFF00"/>
+        </w:rPr>
+        <w:t>:</w:t>
+      </w:r>
+    </w:p>
+    <w:p>
+      <w:pPr>
+        <w:shd w:val="clear" w:color="auto" w:fill="000000" w:themeFill="text1"/>
+        <w:rPr>
+          <w:rFonts w:asciiTheme="majorHAnsi" w:hAnsiTheme="majorHAnsi" w:cstheme="majorHAnsi"/>
+          <w:color w:val="FFFF00"/>
+        </w:rPr>
+      </w:pPr>
+      <w:r>
+        <w:rPr>
+          <w:rFonts w:asciiTheme="majorHAnsi" w:hAnsiTheme="majorHAnsi" w:cstheme="majorHAnsi"/>
+          <w:color w:val="FFFF00"/>
+        </w:rPr>
+        <w:t xml:space="preserve">X’ = </w:t>
+      </w:r>
+      <w:r>
+        <w:rPr>
+          <w:rFonts w:asciiTheme="majorHAnsi" w:hAnsiTheme="majorHAnsi" w:cstheme="majorHAnsi"/>
+          <w:color w:val="FFFF00"/>
+        </w:rPr>
+        <w:t>a</w:t>
+      </w:r>
+      <w:r>
+        <w:rPr>
+          <w:rFonts w:asciiTheme="majorHAnsi" w:hAnsiTheme="majorHAnsi" w:cstheme="majorHAnsi"/>
+          <w:color w:val="FFFF00"/>
+        </w:rPr>
+        <w:t>X +</w:t>
+      </w:r>
+      <w:r>
+        <w:rPr>
+          <w:rFonts w:asciiTheme="majorHAnsi" w:hAnsiTheme="majorHAnsi" w:cstheme="majorHAnsi"/>
           <w:color w:val="FFFF00"/>
         </w:rPr>
         <w:t xml:space="preserve"> </w:t>
@@ -8492,336 +8048,17 @@
       <w:r>
         <w:rPr>
           <w:rFonts w:asciiTheme="majorHAnsi" w:hAnsiTheme="majorHAnsi" w:cstheme="majorHAnsi"/>
-          <w:i/>
+          <w:color w:val="FFFF00"/>
+        </w:rPr>
+        <w:t>b</w:t>
+      </w:r>
+      <w:r>
+        <w:rPr>
+          <w:rFonts w:asciiTheme="majorHAnsi" w:hAnsiTheme="majorHAnsi" w:cstheme="majorHAnsi"/>
           <w:color w:val="FFFF00"/>
         </w:rPr>
         <w:t>Y</w:t>
       </w:r>
-      <w:r>
-        <w:rPr>
-          <w:rFonts w:asciiTheme="majorHAnsi" w:hAnsiTheme="majorHAnsi" w:cstheme="majorHAnsi"/>
-          <w:i/>
-          <w:color w:val="FFFF00"/>
-        </w:rPr>
-        <w:t xml:space="preserve"> value</w:t>
-      </w:r>
-      <w:r>
-        <w:rPr>
-          <w:rFonts w:asciiTheme="majorHAnsi" w:hAnsiTheme="majorHAnsi" w:cstheme="majorHAnsi"/>
-          <w:color w:val="FFFF00"/>
-        </w:rPr>
-        <w:t>, like this:</w:t>
-      </w:r>
-    </w:p>
-    <w:p>
-      <w:pPr>
-        <w:shd w:val="clear" w:color="auto" w:fill="000000" w:themeFill="text1"/>
-        <w:rPr>
-          <w:rFonts w:asciiTheme="majorHAnsi" w:hAnsiTheme="majorHAnsi" w:cstheme="majorHAnsi"/>
-          <w:color w:val="FFFF00"/>
-        </w:rPr>
-      </w:pPr>
-      <w:r>
-        <w:rPr>
-          <w:rFonts w:asciiTheme="majorHAnsi" w:hAnsiTheme="majorHAnsi" w:cstheme="majorHAnsi"/>
-          <w:color w:val="FFFF00"/>
-        </w:rPr>
-        <w:t>X</w:t>
-      </w:r>
-      <w:r>
-        <w:rPr>
-          <w:rFonts w:asciiTheme="majorHAnsi" w:hAnsiTheme="majorHAnsi" w:cstheme="majorHAnsi"/>
-          <w:color w:val="FFFF00"/>
-        </w:rPr>
-        <w:t xml:space="preserve">’ = </w:t>
-      </w:r>
-      <w:proofErr w:type="spellStart"/>
-      <w:r>
-        <w:rPr>
-          <w:rFonts w:asciiTheme="majorHAnsi" w:hAnsiTheme="majorHAnsi" w:cstheme="majorHAnsi"/>
-          <w:color w:val="FFFF00"/>
-        </w:rPr>
-        <w:t>a</w:t>
-      </w:r>
-      <w:r>
-        <w:rPr>
-          <w:rFonts w:asciiTheme="majorHAnsi" w:hAnsiTheme="majorHAnsi" w:cstheme="majorHAnsi"/>
-          <w:color w:val="FFFF00"/>
-        </w:rPr>
-        <w:t>X</w:t>
-      </w:r>
-      <w:proofErr w:type="spellEnd"/>
-      <w:r>
-        <w:rPr>
-          <w:rFonts w:asciiTheme="majorHAnsi" w:hAnsiTheme="majorHAnsi" w:cstheme="majorHAnsi"/>
-          <w:color w:val="FFFF00"/>
-        </w:rPr>
-        <w:t xml:space="preserve"> +</w:t>
-      </w:r>
-      <w:r>
-        <w:rPr>
-          <w:rFonts w:asciiTheme="majorHAnsi" w:hAnsiTheme="majorHAnsi" w:cstheme="majorHAnsi"/>
-          <w:color w:val="FFFF00"/>
-        </w:rPr>
-        <w:t xml:space="preserve"> </w:t>
-      </w:r>
-      <w:proofErr w:type="spellStart"/>
-      <w:r>
-        <w:rPr>
-          <w:rFonts w:asciiTheme="majorHAnsi" w:hAnsiTheme="majorHAnsi" w:cstheme="majorHAnsi"/>
-          <w:color w:val="FFFF00"/>
-        </w:rPr>
-        <w:t>b</w:t>
-      </w:r>
-      <w:r>
-        <w:rPr>
-          <w:rFonts w:asciiTheme="majorHAnsi" w:hAnsiTheme="majorHAnsi" w:cstheme="majorHAnsi"/>
-          <w:color w:val="FFFF00"/>
-        </w:rPr>
-        <w:t>Y</w:t>
-      </w:r>
-      <w:proofErr w:type="spellEnd"/>
-    </w:p>
-    <w:p>
-      <w:pPr>
-        <w:shd w:val="clear" w:color="auto" w:fill="000000" w:themeFill="text1"/>
-        <w:rPr>
-          <w:rFonts w:asciiTheme="majorHAnsi" w:hAnsiTheme="majorHAnsi" w:cstheme="majorHAnsi"/>
-          <w:color w:val="FFFF00"/>
-        </w:rPr>
-      </w:pPr>
-      <w:r>
-        <w:rPr>
-          <w:rFonts w:asciiTheme="majorHAnsi" w:hAnsiTheme="majorHAnsi" w:cstheme="majorHAnsi"/>
-          <w:color w:val="FFFF00"/>
-        </w:rPr>
-        <w:t xml:space="preserve">For example, if a=0 and b=1, then this would set </w:t>
-      </w:r>
-      <w:r>
-        <w:rPr>
-          <w:rFonts w:asciiTheme="majorHAnsi" w:hAnsiTheme="majorHAnsi" w:cstheme="majorHAnsi"/>
-          <w:color w:val="FFFF00"/>
-        </w:rPr>
-        <w:t xml:space="preserve">the new </w:t>
-      </w:r>
-      <w:r>
-        <w:rPr>
-          <w:rFonts w:asciiTheme="majorHAnsi" w:hAnsiTheme="majorHAnsi" w:cstheme="majorHAnsi"/>
-          <w:color w:val="FFFF00"/>
-        </w:rPr>
-        <w:t>X</w:t>
-      </w:r>
-      <w:r>
-        <w:rPr>
-          <w:rFonts w:asciiTheme="majorHAnsi" w:hAnsiTheme="majorHAnsi" w:cstheme="majorHAnsi"/>
-          <w:color w:val="FFFF00"/>
-        </w:rPr>
-        <w:t xml:space="preserve"> of each vertex </w:t>
-      </w:r>
-      <w:r>
-        <w:rPr>
-          <w:rFonts w:asciiTheme="majorHAnsi" w:hAnsiTheme="majorHAnsi" w:cstheme="majorHAnsi"/>
-          <w:color w:val="FFFF00"/>
-        </w:rPr>
-        <w:t xml:space="preserve">to </w:t>
-      </w:r>
-      <w:r>
-        <w:rPr>
-          <w:rFonts w:asciiTheme="majorHAnsi" w:hAnsiTheme="majorHAnsi" w:cstheme="majorHAnsi"/>
-          <w:color w:val="FFFF00"/>
-        </w:rPr>
-        <w:t>its</w:t>
-      </w:r>
-      <w:r>
-        <w:rPr>
-          <w:rFonts w:asciiTheme="majorHAnsi" w:hAnsiTheme="majorHAnsi" w:cstheme="majorHAnsi"/>
-          <w:color w:val="FFFF00"/>
-        </w:rPr>
-        <w:t xml:space="preserve"> original Y value.</w:t>
-      </w:r>
-    </w:p>
-    <w:p>
-      <w:pPr>
-        <w:shd w:val="clear" w:color="auto" w:fill="000000" w:themeFill="text1"/>
-        <w:rPr>
-          <w:rFonts w:asciiTheme="majorHAnsi" w:hAnsiTheme="majorHAnsi" w:cstheme="majorHAnsi"/>
-          <w:color w:val="FFFF00"/>
-        </w:rPr>
-      </w:pPr>
-      <w:r>
-        <w:rPr>
-          <w:rFonts w:asciiTheme="majorHAnsi" w:hAnsiTheme="majorHAnsi" w:cstheme="majorHAnsi"/>
-          <w:color w:val="FFFF00"/>
-        </w:rPr>
-        <w:t>Finally,</w:t>
-      </w:r>
-      <w:r>
-        <w:rPr>
-          <w:rFonts w:asciiTheme="majorHAnsi" w:hAnsiTheme="majorHAnsi" w:cstheme="majorHAnsi"/>
-          <w:color w:val="FFFF00"/>
-        </w:rPr>
-        <w:t xml:space="preserve"> we might </w:t>
-      </w:r>
-      <w:r>
-        <w:rPr>
-          <w:rFonts w:asciiTheme="majorHAnsi" w:hAnsiTheme="majorHAnsi" w:cstheme="majorHAnsi"/>
-          <w:color w:val="FFFF00"/>
-        </w:rPr>
-        <w:t>also want to</w:t>
-      </w:r>
-      <w:r>
-        <w:rPr>
-          <w:rFonts w:asciiTheme="majorHAnsi" w:hAnsiTheme="majorHAnsi" w:cstheme="majorHAnsi"/>
-          <w:color w:val="FFFF00"/>
-        </w:rPr>
-        <w:t xml:space="preserve"> define how to </w:t>
-      </w:r>
-      <w:r>
-        <w:rPr>
-          <w:rFonts w:asciiTheme="majorHAnsi" w:hAnsiTheme="majorHAnsi" w:cstheme="majorHAnsi"/>
-          <w:color w:val="FFFF00"/>
-        </w:rPr>
-        <w:t xml:space="preserve">create a new </w:t>
-      </w:r>
-      <w:r>
-        <w:rPr>
-          <w:rFonts w:asciiTheme="majorHAnsi" w:hAnsiTheme="majorHAnsi" w:cstheme="majorHAnsi"/>
-          <w:color w:val="FFFF00"/>
-        </w:rPr>
-        <w:t xml:space="preserve">Y </w:t>
-      </w:r>
-      <w:r>
-        <w:rPr>
-          <w:rFonts w:asciiTheme="majorHAnsi" w:hAnsiTheme="majorHAnsi" w:cstheme="majorHAnsi"/>
-          <w:color w:val="FFFF00"/>
-        </w:rPr>
-        <w:t xml:space="preserve">for each vertex </w:t>
-      </w:r>
-      <w:r>
-        <w:rPr>
-          <w:rFonts w:asciiTheme="majorHAnsi" w:hAnsiTheme="majorHAnsi" w:cstheme="majorHAnsi"/>
-          <w:color w:val="FFFF00"/>
-        </w:rPr>
-        <w:t xml:space="preserve">according to </w:t>
-      </w:r>
-      <w:r>
-        <w:rPr>
-          <w:rFonts w:asciiTheme="majorHAnsi" w:hAnsiTheme="majorHAnsi" w:cstheme="majorHAnsi"/>
-          <w:color w:val="FFFF00"/>
-        </w:rPr>
-        <w:t>its</w:t>
-      </w:r>
-      <w:r>
-        <w:rPr>
-          <w:rFonts w:asciiTheme="majorHAnsi" w:hAnsiTheme="majorHAnsi" w:cstheme="majorHAnsi"/>
-          <w:color w:val="FFFF00"/>
-        </w:rPr>
-        <w:t xml:space="preserve"> original X and original Y</w:t>
-      </w:r>
-      <w:r>
-        <w:rPr>
-          <w:rFonts w:asciiTheme="majorHAnsi" w:hAnsiTheme="majorHAnsi" w:cstheme="majorHAnsi"/>
-          <w:color w:val="FFFF00"/>
-        </w:rPr>
-        <w:t xml:space="preserve">. So, the equations for both </w:t>
-      </w:r>
-      <w:r>
-        <w:rPr>
-          <w:rFonts w:asciiTheme="majorHAnsi" w:hAnsiTheme="majorHAnsi" w:cstheme="majorHAnsi"/>
-          <w:color w:val="FFFF00"/>
-        </w:rPr>
-        <w:t xml:space="preserve">the new </w:t>
-      </w:r>
-      <w:r>
-        <w:rPr>
-          <w:rFonts w:asciiTheme="majorHAnsi" w:hAnsiTheme="majorHAnsi" w:cstheme="majorHAnsi"/>
-          <w:color w:val="FFFF00"/>
-        </w:rPr>
-        <w:t xml:space="preserve">X and </w:t>
-      </w:r>
-      <w:r>
-        <w:rPr>
-          <w:rFonts w:asciiTheme="majorHAnsi" w:hAnsiTheme="majorHAnsi" w:cstheme="majorHAnsi"/>
-          <w:color w:val="FFFF00"/>
-        </w:rPr>
-        <w:t xml:space="preserve">new </w:t>
-      </w:r>
-      <w:r>
-        <w:rPr>
-          <w:rFonts w:asciiTheme="majorHAnsi" w:hAnsiTheme="majorHAnsi" w:cstheme="majorHAnsi"/>
-          <w:color w:val="FFFF00"/>
-        </w:rPr>
-        <w:t>Y are</w:t>
-      </w:r>
-      <w:r>
-        <w:rPr>
-          <w:rFonts w:asciiTheme="majorHAnsi" w:hAnsiTheme="majorHAnsi" w:cstheme="majorHAnsi"/>
-          <w:color w:val="FFFF00"/>
-        </w:rPr>
-        <w:t>:</w:t>
-      </w:r>
-    </w:p>
-    <w:p>
-      <w:pPr>
-        <w:shd w:val="clear" w:color="auto" w:fill="000000" w:themeFill="text1"/>
-        <w:rPr>
-          <w:rFonts w:asciiTheme="majorHAnsi" w:hAnsiTheme="majorHAnsi" w:cstheme="majorHAnsi"/>
-          <w:color w:val="FFFF00"/>
-        </w:rPr>
-      </w:pPr>
-      <w:r>
-        <w:rPr>
-          <w:rFonts w:asciiTheme="majorHAnsi" w:hAnsiTheme="majorHAnsi" w:cstheme="majorHAnsi"/>
-          <w:color w:val="FFFF00"/>
-        </w:rPr>
-        <w:t xml:space="preserve">X’ = </w:t>
-      </w:r>
-      <w:proofErr w:type="spellStart"/>
-      <w:r>
-        <w:rPr>
-          <w:rFonts w:asciiTheme="majorHAnsi" w:hAnsiTheme="majorHAnsi" w:cstheme="majorHAnsi"/>
-          <w:color w:val="FFFF00"/>
-        </w:rPr>
-        <w:t>a</w:t>
-      </w:r>
-      <w:r>
-        <w:rPr>
-          <w:rFonts w:asciiTheme="majorHAnsi" w:hAnsiTheme="majorHAnsi" w:cstheme="majorHAnsi"/>
-          <w:color w:val="FFFF00"/>
-        </w:rPr>
-        <w:t>X</w:t>
-      </w:r>
-      <w:proofErr w:type="spellEnd"/>
-      <w:r>
-        <w:rPr>
-          <w:rFonts w:asciiTheme="majorHAnsi" w:hAnsiTheme="majorHAnsi" w:cstheme="majorHAnsi"/>
-          <w:color w:val="FFFF00"/>
-        </w:rPr>
-        <w:t xml:space="preserve"> +</w:t>
-      </w:r>
-      <w:r>
-        <w:rPr>
-          <w:rFonts w:asciiTheme="majorHAnsi" w:hAnsiTheme="majorHAnsi" w:cstheme="majorHAnsi"/>
-          <w:color w:val="FFFF00"/>
-        </w:rPr>
-        <w:t xml:space="preserve"> </w:t>
-      </w:r>
-      <w:proofErr w:type="spellStart"/>
-      <w:r>
-        <w:rPr>
-          <w:rFonts w:asciiTheme="majorHAnsi" w:hAnsiTheme="majorHAnsi" w:cstheme="majorHAnsi"/>
-          <w:color w:val="FFFF00"/>
-        </w:rPr>
-        <w:t>b</w:t>
-      </w:r>
-      <w:r>
-        <w:rPr>
-          <w:rFonts w:asciiTheme="majorHAnsi" w:hAnsiTheme="majorHAnsi" w:cstheme="majorHAnsi"/>
-          <w:color w:val="FFFF00"/>
-        </w:rPr>
-        <w:t>Y</w:t>
-      </w:r>
-      <w:proofErr w:type="spellEnd"/>
       <w:r>
         <w:rPr>
           <w:rFonts w:asciiTheme="majorHAnsi" w:hAnsiTheme="majorHAnsi" w:cstheme="majorHAnsi"/>
@@ -8830,7 +8067,6 @@
         <w:br/>
         <w:t xml:space="preserve">Y’ = </w:t>
       </w:r>
-      <w:proofErr w:type="spellStart"/>
       <w:r>
         <w:rPr>
           <w:rFonts w:asciiTheme="majorHAnsi" w:hAnsiTheme="majorHAnsi" w:cstheme="majorHAnsi"/>
@@ -8843,17 +8079,8 @@
           <w:rFonts w:asciiTheme="majorHAnsi" w:hAnsiTheme="majorHAnsi" w:cstheme="majorHAnsi"/>
           <w:color w:val="FFFF00"/>
         </w:rPr>
-        <w:t>X</w:t>
-      </w:r>
-      <w:proofErr w:type="spellEnd"/>
-      <w:r>
-        <w:rPr>
-          <w:rFonts w:asciiTheme="majorHAnsi" w:hAnsiTheme="majorHAnsi" w:cstheme="majorHAnsi"/>
-          <w:color w:val="FFFF00"/>
-        </w:rPr>
-        <w:t xml:space="preserve"> + </w:t>
-      </w:r>
-      <w:proofErr w:type="spellStart"/>
+        <w:t xml:space="preserve">X + </w:t>
+      </w:r>
       <w:r>
         <w:rPr>
           <w:rFonts w:asciiTheme="majorHAnsi" w:hAnsiTheme="majorHAnsi" w:cstheme="majorHAnsi"/>
@@ -8861,7 +8088,6 @@
         </w:rPr>
         <w:t>dY</w:t>
       </w:r>
-      <w:proofErr w:type="spellEnd"/>
     </w:p>
     <w:p>
       <w:pPr>
@@ -9503,23 +8729,7 @@
           <w:rFonts w:asciiTheme="majorHAnsi" w:hAnsiTheme="majorHAnsi" w:cstheme="majorHAnsi"/>
           <w:color w:val="FFFF00"/>
         </w:rPr>
-        <w:t>(X</w:t>
-      </w:r>
-      <w:proofErr w:type="gramStart"/>
-      <w:r>
-        <w:rPr>
-          <w:rFonts w:asciiTheme="majorHAnsi" w:hAnsiTheme="majorHAnsi" w:cstheme="majorHAnsi"/>
-          <w:color w:val="FFFF00"/>
-        </w:rPr>
-        <w:t>’,Y</w:t>
-      </w:r>
-      <w:proofErr w:type="gramEnd"/>
-      <w:r>
-        <w:rPr>
-          <w:rFonts w:asciiTheme="majorHAnsi" w:hAnsiTheme="majorHAnsi" w:cstheme="majorHAnsi"/>
-          <w:color w:val="FFFF00"/>
-        </w:rPr>
-        <w:t xml:space="preserve">’) </w:t>
+        <w:t xml:space="preserve">(X’,Y’) </w:t>
       </w:r>
       <w:r>
         <w:rPr>
@@ -10260,17 +9470,8 @@
           <w:rFonts w:asciiTheme="majorHAnsi" w:hAnsiTheme="majorHAnsi" w:cstheme="majorHAnsi"/>
           <w:color w:val="FFFF00"/>
         </w:rPr>
-        <w:t>/</w:t>
-      </w:r>
-      <w:proofErr w:type="spellStart"/>
-      <w:r>
-        <w:rPr>
-          <w:rFonts w:asciiTheme="majorHAnsi" w:hAnsiTheme="majorHAnsi" w:cstheme="majorHAnsi"/>
-          <w:color w:val="FFFF00"/>
-        </w:rPr>
-        <w:t>MonoGame</w:t>
-      </w:r>
-      <w:proofErr w:type="spellEnd"/>
+        <w:t>/MonoGame</w:t>
+      </w:r>
       <w:r>
         <w:rPr>
           <w:rFonts w:asciiTheme="majorHAnsi" w:hAnsiTheme="majorHAnsi" w:cstheme="majorHAnsi"/>
@@ -10364,55 +9565,7 @@
           <w:rFonts w:asciiTheme="majorHAnsi" w:hAnsiTheme="majorHAnsi" w:cstheme="majorHAnsi"/>
           <w:color w:val="FFFF00"/>
         </w:rPr>
-        <w:t xml:space="preserve">X’ = </w:t>
-      </w:r>
-      <w:proofErr w:type="spellStart"/>
-      <w:r>
-        <w:rPr>
-          <w:rFonts w:asciiTheme="majorHAnsi" w:hAnsiTheme="majorHAnsi" w:cstheme="majorHAnsi"/>
-          <w:color w:val="FFFF00"/>
-        </w:rPr>
-        <w:t>aX</w:t>
-      </w:r>
-      <w:proofErr w:type="spellEnd"/>
-      <w:r>
-        <w:rPr>
-          <w:rFonts w:asciiTheme="majorHAnsi" w:hAnsiTheme="majorHAnsi" w:cstheme="majorHAnsi"/>
-          <w:color w:val="FFFF00"/>
-        </w:rPr>
-        <w:t xml:space="preserve"> + </w:t>
-      </w:r>
-      <w:proofErr w:type="spellStart"/>
-      <w:r>
-        <w:rPr>
-          <w:rFonts w:asciiTheme="majorHAnsi" w:hAnsiTheme="majorHAnsi" w:cstheme="majorHAnsi"/>
-          <w:color w:val="FFFF00"/>
-        </w:rPr>
-        <w:t>bY</w:t>
-      </w:r>
-      <w:proofErr w:type="spellEnd"/>
-      <w:r>
-        <w:rPr>
-          <w:rFonts w:asciiTheme="majorHAnsi" w:hAnsiTheme="majorHAnsi" w:cstheme="majorHAnsi"/>
-          <w:color w:val="FFFF00"/>
-        </w:rPr>
-        <w:t xml:space="preserve"> + </w:t>
-      </w:r>
-      <w:proofErr w:type="spellStart"/>
-      <w:r>
-        <w:rPr>
-          <w:rFonts w:asciiTheme="majorHAnsi" w:hAnsiTheme="majorHAnsi" w:cstheme="majorHAnsi"/>
-          <w:color w:val="FFFF00"/>
-        </w:rPr>
-        <w:t>cZ</w:t>
-      </w:r>
-      <w:proofErr w:type="spellEnd"/>
-      <w:r>
-        <w:rPr>
-          <w:rFonts w:asciiTheme="majorHAnsi" w:hAnsiTheme="majorHAnsi" w:cstheme="majorHAnsi"/>
-          <w:color w:val="FFFF00"/>
-        </w:rPr>
-        <w:t xml:space="preserve"> + d</w:t>
+        <w:t>X’ = aX + bY + cZ + d</w:t>
       </w:r>
       <w:r>
         <w:rPr>
@@ -10420,55 +9573,7 @@
           <w:color w:val="FFFF00"/>
         </w:rPr>
         <w:br/>
-        <w:t xml:space="preserve">Y’ = </w:t>
-      </w:r>
-      <w:proofErr w:type="spellStart"/>
-      <w:r>
-        <w:rPr>
-          <w:rFonts w:asciiTheme="majorHAnsi" w:hAnsiTheme="majorHAnsi" w:cstheme="majorHAnsi"/>
-          <w:color w:val="FFFF00"/>
-        </w:rPr>
-        <w:t>eX</w:t>
-      </w:r>
-      <w:proofErr w:type="spellEnd"/>
-      <w:r>
-        <w:rPr>
-          <w:rFonts w:asciiTheme="majorHAnsi" w:hAnsiTheme="majorHAnsi" w:cstheme="majorHAnsi"/>
-          <w:color w:val="FFFF00"/>
-        </w:rPr>
-        <w:t xml:space="preserve"> + </w:t>
-      </w:r>
-      <w:proofErr w:type="spellStart"/>
-      <w:r>
-        <w:rPr>
-          <w:rFonts w:asciiTheme="majorHAnsi" w:hAnsiTheme="majorHAnsi" w:cstheme="majorHAnsi"/>
-          <w:color w:val="FFFF00"/>
-        </w:rPr>
-        <w:t>fY</w:t>
-      </w:r>
-      <w:proofErr w:type="spellEnd"/>
-      <w:r>
-        <w:rPr>
-          <w:rFonts w:asciiTheme="majorHAnsi" w:hAnsiTheme="majorHAnsi" w:cstheme="majorHAnsi"/>
-          <w:color w:val="FFFF00"/>
-        </w:rPr>
-        <w:t xml:space="preserve"> + </w:t>
-      </w:r>
-      <w:proofErr w:type="spellStart"/>
-      <w:r>
-        <w:rPr>
-          <w:rFonts w:asciiTheme="majorHAnsi" w:hAnsiTheme="majorHAnsi" w:cstheme="majorHAnsi"/>
-          <w:color w:val="FFFF00"/>
-        </w:rPr>
-        <w:t>gZ</w:t>
-      </w:r>
-      <w:proofErr w:type="spellEnd"/>
-      <w:r>
-        <w:rPr>
-          <w:rFonts w:asciiTheme="majorHAnsi" w:hAnsiTheme="majorHAnsi" w:cstheme="majorHAnsi"/>
-          <w:color w:val="FFFF00"/>
-        </w:rPr>
-        <w:t xml:space="preserve"> + h</w:t>
+        <w:t>Y’ = eX + fY + gZ + h</w:t>
       </w:r>
       <w:r>
         <w:rPr>
@@ -10476,55 +9581,7 @@
           <w:color w:val="FFFF00"/>
         </w:rPr>
         <w:br/>
-        <w:t xml:space="preserve">Z’ = </w:t>
-      </w:r>
-      <w:proofErr w:type="spellStart"/>
-      <w:r>
-        <w:rPr>
-          <w:rFonts w:asciiTheme="majorHAnsi" w:hAnsiTheme="majorHAnsi" w:cstheme="majorHAnsi"/>
-          <w:color w:val="FFFF00"/>
-        </w:rPr>
-        <w:t>iX</w:t>
-      </w:r>
-      <w:proofErr w:type="spellEnd"/>
-      <w:r>
-        <w:rPr>
-          <w:rFonts w:asciiTheme="majorHAnsi" w:hAnsiTheme="majorHAnsi" w:cstheme="majorHAnsi"/>
-          <w:color w:val="FFFF00"/>
-        </w:rPr>
-        <w:t xml:space="preserve"> + </w:t>
-      </w:r>
-      <w:proofErr w:type="spellStart"/>
-      <w:r>
-        <w:rPr>
-          <w:rFonts w:asciiTheme="majorHAnsi" w:hAnsiTheme="majorHAnsi" w:cstheme="majorHAnsi"/>
-          <w:color w:val="FFFF00"/>
-        </w:rPr>
-        <w:t>jY</w:t>
-      </w:r>
-      <w:proofErr w:type="spellEnd"/>
-      <w:r>
-        <w:rPr>
-          <w:rFonts w:asciiTheme="majorHAnsi" w:hAnsiTheme="majorHAnsi" w:cstheme="majorHAnsi"/>
-          <w:color w:val="FFFF00"/>
-        </w:rPr>
-        <w:t xml:space="preserve"> + </w:t>
-      </w:r>
-      <w:proofErr w:type="spellStart"/>
-      <w:r>
-        <w:rPr>
-          <w:rFonts w:asciiTheme="majorHAnsi" w:hAnsiTheme="majorHAnsi" w:cstheme="majorHAnsi"/>
-          <w:color w:val="FFFF00"/>
-        </w:rPr>
-        <w:t>kZ</w:t>
-      </w:r>
-      <w:proofErr w:type="spellEnd"/>
-      <w:r>
-        <w:rPr>
-          <w:rFonts w:asciiTheme="majorHAnsi" w:hAnsiTheme="majorHAnsi" w:cstheme="majorHAnsi"/>
-          <w:color w:val="FFFF00"/>
-        </w:rPr>
-        <w:t xml:space="preserve"> + l</w:t>
+        <w:t>Z’ = iX + jY + kZ + l</w:t>
       </w:r>
       <w:r>
         <w:rPr>
@@ -10532,13 +9589,6 @@
           <w:color w:val="FFFF00"/>
         </w:rPr>
         <w:br/>
-      </w:r>
-      <w:proofErr w:type="gramStart"/>
-      <w:r>
-        <w:rPr>
-          <w:rFonts w:asciiTheme="majorHAnsi" w:hAnsiTheme="majorHAnsi" w:cstheme="majorHAnsi"/>
-          <w:color w:val="FFFF00"/>
-        </w:rPr>
         <w:t xml:space="preserve">W </w:t>
       </w:r>
       <w:r>
@@ -10553,63 +9603,7 @@
           <w:rFonts w:asciiTheme="majorHAnsi" w:hAnsiTheme="majorHAnsi" w:cstheme="majorHAnsi"/>
           <w:color w:val="FFFF00"/>
         </w:rPr>
-        <w:t>=</w:t>
-      </w:r>
-      <w:proofErr w:type="gramEnd"/>
-      <w:r>
-        <w:rPr>
-          <w:rFonts w:asciiTheme="majorHAnsi" w:hAnsiTheme="majorHAnsi" w:cstheme="majorHAnsi"/>
-          <w:color w:val="FFFF00"/>
-        </w:rPr>
-        <w:t xml:space="preserve"> </w:t>
-      </w:r>
-      <w:proofErr w:type="spellStart"/>
-      <w:r>
-        <w:rPr>
-          <w:rFonts w:asciiTheme="majorHAnsi" w:hAnsiTheme="majorHAnsi" w:cstheme="majorHAnsi"/>
-          <w:color w:val="FFFF00"/>
-        </w:rPr>
-        <w:t>mX</w:t>
-      </w:r>
-      <w:proofErr w:type="spellEnd"/>
-      <w:r>
-        <w:rPr>
-          <w:rFonts w:asciiTheme="majorHAnsi" w:hAnsiTheme="majorHAnsi" w:cstheme="majorHAnsi"/>
-          <w:color w:val="FFFF00"/>
-        </w:rPr>
-        <w:t xml:space="preserve"> + </w:t>
-      </w:r>
-      <w:proofErr w:type="spellStart"/>
-      <w:r>
-        <w:rPr>
-          <w:rFonts w:asciiTheme="majorHAnsi" w:hAnsiTheme="majorHAnsi" w:cstheme="majorHAnsi"/>
-          <w:color w:val="FFFF00"/>
-        </w:rPr>
-        <w:t>nY</w:t>
-      </w:r>
-      <w:proofErr w:type="spellEnd"/>
-      <w:r>
-        <w:rPr>
-          <w:rFonts w:asciiTheme="majorHAnsi" w:hAnsiTheme="majorHAnsi" w:cstheme="majorHAnsi"/>
-          <w:color w:val="FFFF00"/>
-        </w:rPr>
-        <w:t xml:space="preserve"> + </w:t>
-      </w:r>
-      <w:proofErr w:type="spellStart"/>
-      <w:r>
-        <w:rPr>
-          <w:rFonts w:asciiTheme="majorHAnsi" w:hAnsiTheme="majorHAnsi" w:cstheme="majorHAnsi"/>
-          <w:color w:val="FFFF00"/>
-        </w:rPr>
-        <w:t>oZ</w:t>
-      </w:r>
-      <w:proofErr w:type="spellEnd"/>
-      <w:r>
-        <w:rPr>
-          <w:rFonts w:asciiTheme="majorHAnsi" w:hAnsiTheme="majorHAnsi" w:cstheme="majorHAnsi"/>
-          <w:color w:val="FFFF00"/>
-        </w:rPr>
-        <w:t xml:space="preserve"> + p</w:t>
+        <w:t>= mX + nY + oZ + p</w:t>
       </w:r>
     </w:p>
     <w:p>
@@ -10809,23 +9803,7 @@
           <w:rFonts w:asciiTheme="majorHAnsi" w:hAnsiTheme="majorHAnsi" w:cstheme="majorHAnsi"/>
           <w:color w:val="FFFF00"/>
         </w:rPr>
-        <w:t xml:space="preserve">The Matrix class in </w:t>
-      </w:r>
-      <w:proofErr w:type="spellStart"/>
-      <w:r>
-        <w:rPr>
-          <w:rFonts w:asciiTheme="majorHAnsi" w:hAnsiTheme="majorHAnsi" w:cstheme="majorHAnsi"/>
-          <w:color w:val="FFFF00"/>
-        </w:rPr>
-        <w:t>MonoGame</w:t>
-      </w:r>
-      <w:proofErr w:type="spellEnd"/>
-      <w:r>
-        <w:rPr>
-          <w:rFonts w:asciiTheme="majorHAnsi" w:hAnsiTheme="majorHAnsi" w:cstheme="majorHAnsi"/>
-          <w:color w:val="FFFF00"/>
-        </w:rPr>
-        <w:t xml:space="preserve"> uses the following field names:</w:t>
+        <w:t>The Matrix class in MonoGame uses the following field names:</w:t>
       </w:r>
     </w:p>
     <w:p>
@@ -11175,23 +10153,7 @@
           <w:rFonts w:asciiTheme="majorHAnsi" w:hAnsiTheme="majorHAnsi" w:cstheme="majorHAnsi"/>
           <w:color w:val="FFFF00"/>
         </w:rPr>
-        <w:t xml:space="preserve">used as the parent matrix for the </w:t>
-      </w:r>
-      <w:proofErr w:type="spellStart"/>
-      <w:r>
-        <w:rPr>
-          <w:rFonts w:asciiTheme="majorHAnsi" w:hAnsiTheme="majorHAnsi" w:cstheme="majorHAnsi"/>
-          <w:color w:val="FFFF00"/>
-        </w:rPr>
-        <w:t>subsprites</w:t>
-      </w:r>
-      <w:proofErr w:type="spellEnd"/>
-      <w:r>
-        <w:rPr>
-          <w:rFonts w:asciiTheme="majorHAnsi" w:hAnsiTheme="majorHAnsi" w:cstheme="majorHAnsi"/>
-          <w:color w:val="FFFF00"/>
-        </w:rPr>
-        <w:t xml:space="preserve"> of that </w:t>
+        <w:t xml:space="preserve">used as the parent matrix for the subsprites of that </w:t>
       </w:r>
       <w:r>
         <w:rPr>
@@ -11405,10 +10367,10 @@
           <w:szCs w:val="22"/>
         </w:rPr>
       </w:pPr>
-      <w:bookmarkStart w:id="68" w:name="_Toc516117030"/>
-      <w:bookmarkStart w:id="69" w:name="_Toc517055700"/>
-      <w:bookmarkStart w:id="70" w:name="_Toc517334346"/>
-      <w:bookmarkStart w:id="71" w:name="_Toc519229394"/>
+      <w:bookmarkStart w:id="69" w:name="_Toc516117030"/>
+      <w:bookmarkStart w:id="70" w:name="_Toc517055700"/>
+      <w:bookmarkStart w:id="71" w:name="_Toc517334346"/>
+      <w:bookmarkStart w:id="72" w:name="_Toc519398597"/>
       <w:r>
         <w:rPr>
           <w:rFonts w:cstheme="majorHAnsi"/>
@@ -11416,10 +10378,10 @@
         </w:rPr>
         <w:t>A Short Glossary of 3D Graphics Terms</w:t>
       </w:r>
-      <w:bookmarkEnd w:id="68"/>
       <w:bookmarkEnd w:id="69"/>
       <w:bookmarkEnd w:id="70"/>
       <w:bookmarkEnd w:id="71"/>
+      <w:bookmarkEnd w:id="72"/>
     </w:p>
     <w:p>
       <w:pPr>
@@ -11687,23 +10649,7 @@
           <w:rFonts w:asciiTheme="majorHAnsi" w:hAnsiTheme="majorHAnsi" w:cstheme="majorHAnsi"/>
           <w:color w:val="FFFF00"/>
         </w:rPr>
-        <w:t xml:space="preserve"> must have a texture coordinate associated with it, which is an </w:t>
-      </w:r>
-      <w:proofErr w:type="gramStart"/>
-      <w:r>
-        <w:rPr>
-          <w:rFonts w:asciiTheme="majorHAnsi" w:hAnsiTheme="majorHAnsi" w:cstheme="majorHAnsi"/>
-          <w:color w:val="FFFF00"/>
-        </w:rPr>
-        <w:t>X,Y</w:t>
-      </w:r>
-      <w:proofErr w:type="gramEnd"/>
-      <w:r>
-        <w:rPr>
-          <w:rFonts w:asciiTheme="majorHAnsi" w:hAnsiTheme="majorHAnsi" w:cstheme="majorHAnsi"/>
-          <w:color w:val="FFFF00"/>
-        </w:rPr>
-        <w:t xml:space="preserve"> coordinate of the 2D bitmap image that should be aligned with that vertex. Pixels across the surface of a polygon are interpolated from the texture coordinates specified for each vertex.</w:t>
+        <w:t xml:space="preserve"> must have a texture coordinate associated with it, which is an X,Y coordinate of the 2D bitmap image that should be aligned with that vertex. Pixels across the surface of a polygon are interpolated from the texture coordinates specified for each vertex.</w:t>
       </w:r>
     </w:p>
     <w:p>
@@ -11755,23 +10701,7 @@
           <w:rFonts w:asciiTheme="majorHAnsi" w:hAnsiTheme="majorHAnsi" w:cstheme="majorHAnsi"/>
           <w:color w:val="FFFF00"/>
         </w:rPr>
-        <w:t xml:space="preserve">In mathematics, the word "normal" means a vector that is perpendicular to a surface. In 3D graphics, "normal" means a vector that indicates from what direction light will cause a surface to be brightest. Normally they would mean the same thing. However, by defining a normal at some angle other than perpendicular, you can somewhat cause the illusion that a surface lies at a different angle. Each vertex of a polygon has a normal vector associated with it and the brightness across the surface of a polygon is interpolated from the </w:t>
-      </w:r>
-      <w:proofErr w:type="spellStart"/>
-      <w:r>
-        <w:rPr>
-          <w:rFonts w:asciiTheme="majorHAnsi" w:hAnsiTheme="majorHAnsi" w:cstheme="majorHAnsi"/>
-          <w:color w:val="FFFF00"/>
-        </w:rPr>
-        <w:t>normals</w:t>
-      </w:r>
-      <w:proofErr w:type="spellEnd"/>
-      <w:r>
-        <w:rPr>
-          <w:rFonts w:asciiTheme="majorHAnsi" w:hAnsiTheme="majorHAnsi" w:cstheme="majorHAnsi"/>
-          <w:color w:val="FFFF00"/>
-        </w:rPr>
-        <w:t xml:space="preserve"> of its vertices. So, a single flat polygon can have a gradient of brightness across it giving the illusion of curvature. In this way </w:t>
+        <w:t xml:space="preserve">In mathematics, the word "normal" means a vector that is perpendicular to a surface. In 3D graphics, "normal" means a vector that indicates from what direction light will cause a surface to be brightest. Normally they would mean the same thing. However, by defining a normal at some angle other than perpendicular, you can somewhat cause the illusion that a surface lies at a different angle. Each vertex of a polygon has a normal vector associated with it and the brightness across the surface of a polygon is interpolated from the normals of its vertices. So, a single flat polygon can have a gradient of brightness across it giving the illusion of curvature. In this way </w:t>
       </w:r>
       <w:r>
         <w:rPr>
@@ -12903,14 +11833,14 @@
           <w:color w:val="FF0000"/>
         </w:rPr>
       </w:pPr>
-      <w:bookmarkStart w:id="72" w:name="_Toc519229395"/>
+      <w:bookmarkStart w:id="73" w:name="_Toc519398598"/>
       <w:r>
         <w:rPr>
           <w:color w:val="FF0000"/>
         </w:rPr>
         <w:t>Troubleshooting</w:t>
       </w:r>
-      <w:bookmarkEnd w:id="72"/>
+      <w:bookmarkEnd w:id="73"/>
     </w:p>
     <w:p>
       <w:pPr>
@@ -13036,41 +11966,7 @@
           <w:rFonts w:asciiTheme="majorHAnsi" w:hAnsiTheme="majorHAnsi" w:cstheme="majorHAnsi"/>
           <w:color w:val="FFFF00"/>
         </w:rPr>
-        <w:t>"</w:t>
-      </w:r>
-      <w:proofErr w:type="spellStart"/>
-      <w:proofErr w:type="gramStart"/>
-      <w:r>
-        <w:rPr>
-          <w:rFonts w:asciiTheme="majorHAnsi" w:hAnsiTheme="majorHAnsi" w:cstheme="majorHAnsi"/>
-          <w:color w:val="FFFF00"/>
-        </w:rPr>
-        <w:t>Graphics.GraphicsDevice.RasterizerState</w:t>
-      </w:r>
-      <w:proofErr w:type="spellEnd"/>
-      <w:proofErr w:type="gramEnd"/>
-      <w:r>
-        <w:rPr>
-          <w:rFonts w:asciiTheme="majorHAnsi" w:hAnsiTheme="majorHAnsi" w:cstheme="majorHAnsi"/>
-          <w:color w:val="FFFF00"/>
-        </w:rPr>
-        <w:t xml:space="preserve"> = </w:t>
-      </w:r>
-      <w:proofErr w:type="spellStart"/>
-      <w:r>
-        <w:rPr>
-          <w:rFonts w:asciiTheme="majorHAnsi" w:hAnsiTheme="majorHAnsi" w:cstheme="majorHAnsi"/>
-          <w:color w:val="FFFF00"/>
-        </w:rPr>
-        <w:t>RasterizerState.CullClockwise</w:t>
-      </w:r>
-      <w:proofErr w:type="spellEnd"/>
-      <w:r>
-        <w:rPr>
-          <w:rFonts w:asciiTheme="majorHAnsi" w:hAnsiTheme="majorHAnsi" w:cstheme="majorHAnsi"/>
-          <w:color w:val="FFFF00"/>
-        </w:rPr>
-        <w:t>”</w:t>
+        <w:t>"Graphics.GraphicsDevice.RasterizerState = RasterizerState.CullClockwise”</w:t>
       </w:r>
       <w:r>
         <w:rPr>
@@ -13084,46 +11980,14 @@
           <w:rFonts w:asciiTheme="majorHAnsi" w:hAnsiTheme="majorHAnsi" w:cstheme="majorHAnsi"/>
           <w:color w:val="FFFF00"/>
         </w:rPr>
-        <w:t xml:space="preserve">(or set it to </w:t>
-      </w:r>
-      <w:proofErr w:type="spellStart"/>
-      <w:r>
-        <w:rPr>
-          <w:rFonts w:asciiTheme="majorHAnsi" w:hAnsiTheme="majorHAnsi" w:cstheme="majorHAnsi"/>
-          <w:color w:val="FFFF00"/>
-        </w:rPr>
-        <w:t>CullNone</w:t>
-      </w:r>
-      <w:proofErr w:type="spellEnd"/>
-      <w:r>
-        <w:rPr>
-          <w:rFonts w:asciiTheme="majorHAnsi" w:hAnsiTheme="majorHAnsi" w:cstheme="majorHAnsi"/>
-          <w:color w:val="FFFF00"/>
-        </w:rPr>
-        <w:t xml:space="preserve"> to see both the inside and outside) </w:t>
-      </w:r>
-      <w:r>
-        <w:rPr>
-          <w:rFonts w:asciiTheme="majorHAnsi" w:hAnsiTheme="majorHAnsi" w:cstheme="majorHAnsi"/>
-          <w:color w:val="FFFF00"/>
-        </w:rPr>
-        <w:t xml:space="preserve">in the </w:t>
-      </w:r>
-      <w:proofErr w:type="spellStart"/>
-      <w:r>
-        <w:rPr>
-          <w:rFonts w:asciiTheme="majorHAnsi" w:hAnsiTheme="majorHAnsi" w:cstheme="majorHAnsi"/>
-          <w:color w:val="FFFF00"/>
-        </w:rPr>
-        <w:t>BlSprite.PreDraw</w:t>
-      </w:r>
-      <w:proofErr w:type="spellEnd"/>
-      <w:r>
-        <w:rPr>
-          <w:rFonts w:asciiTheme="majorHAnsi" w:hAnsiTheme="majorHAnsi" w:cstheme="majorHAnsi"/>
-          <w:color w:val="FFFF00"/>
-        </w:rPr>
-        <w:t xml:space="preserve"> delegate</w:t>
+        <w:t xml:space="preserve">(or set it to CullNone to see both the inside and outside) </w:t>
+      </w:r>
+      <w:r>
+        <w:rPr>
+          <w:rFonts w:asciiTheme="majorHAnsi" w:hAnsiTheme="majorHAnsi" w:cstheme="majorHAnsi"/>
+          <w:color w:val="FFFF00"/>
+        </w:rPr>
+        <w:t>in the BlSprite.PreDraw delegate</w:t>
       </w:r>
       <w:r>
         <w:rPr>
@@ -13151,39 +12015,7 @@
           <w:rFonts w:asciiTheme="majorHAnsi" w:hAnsiTheme="majorHAnsi" w:cstheme="majorHAnsi"/>
           <w:color w:val="FFFF00"/>
         </w:rPr>
-        <w:t xml:space="preserve"> </w:t>
-      </w:r>
-      <w:proofErr w:type="spellStart"/>
-      <w:r>
-        <w:rPr>
-          <w:rFonts w:asciiTheme="majorHAnsi" w:hAnsiTheme="majorHAnsi" w:cstheme="majorHAnsi"/>
-          <w:color w:val="FFFF00"/>
-        </w:rPr>
-        <w:t>CullCounterClockwise</w:t>
-      </w:r>
-      <w:proofErr w:type="spellEnd"/>
-      <w:r>
-        <w:rPr>
-          <w:rFonts w:asciiTheme="majorHAnsi" w:hAnsiTheme="majorHAnsi" w:cstheme="majorHAnsi"/>
-          <w:color w:val="FFFF00"/>
-        </w:rPr>
-        <w:t xml:space="preserve"> in the </w:t>
-      </w:r>
-      <w:proofErr w:type="spellStart"/>
-      <w:r>
-        <w:rPr>
-          <w:rFonts w:asciiTheme="majorHAnsi" w:hAnsiTheme="majorHAnsi" w:cstheme="majorHAnsi"/>
-          <w:color w:val="FFFF00"/>
-        </w:rPr>
-        <w:t>BlSprite.DrawCleanup</w:t>
-      </w:r>
-      <w:proofErr w:type="spellEnd"/>
-      <w:r>
-        <w:rPr>
-          <w:rFonts w:asciiTheme="majorHAnsi" w:hAnsiTheme="majorHAnsi" w:cstheme="majorHAnsi"/>
-          <w:color w:val="FFFF00"/>
-        </w:rPr>
-        <w:t xml:space="preserve"> delegate</w:t>
+        <w:t xml:space="preserve"> CullCounterClockwise in the BlSprite.DrawCleanup delegate</w:t>
       </w:r>
       <w:r>
         <w:rPr>
@@ -13235,62 +12067,14 @@
           <w:rFonts w:asciiTheme="majorHAnsi" w:hAnsiTheme="majorHAnsi" w:cstheme="majorHAnsi"/>
           <w:color w:val="FFFF00"/>
         </w:rPr>
-        <w:t xml:space="preserve">A: A sprite’s matrix also affects its </w:t>
-      </w:r>
-      <w:proofErr w:type="spellStart"/>
-      <w:r>
-        <w:rPr>
-          <w:rFonts w:asciiTheme="majorHAnsi" w:hAnsiTheme="majorHAnsi" w:cstheme="majorHAnsi"/>
-          <w:color w:val="FFFF00"/>
-        </w:rPr>
-        <w:t>normals</w:t>
-      </w:r>
-      <w:proofErr w:type="spellEnd"/>
-      <w:r>
-        <w:rPr>
-          <w:rFonts w:asciiTheme="majorHAnsi" w:hAnsiTheme="majorHAnsi" w:cstheme="majorHAnsi"/>
-          <w:color w:val="FFFF00"/>
-        </w:rPr>
-        <w:t xml:space="preserve">. By setting a dimension’s scale to zero, you may have caused some of the </w:t>
-      </w:r>
-      <w:proofErr w:type="spellStart"/>
-      <w:r>
-        <w:rPr>
-          <w:rFonts w:asciiTheme="majorHAnsi" w:hAnsiTheme="majorHAnsi" w:cstheme="majorHAnsi"/>
-          <w:color w:val="FFFF00"/>
-        </w:rPr>
-        <w:t>normals</w:t>
-      </w:r>
-      <w:proofErr w:type="spellEnd"/>
-      <w:r>
-        <w:rPr>
-          <w:rFonts w:asciiTheme="majorHAnsi" w:hAnsiTheme="majorHAnsi" w:cstheme="majorHAnsi"/>
-          <w:color w:val="FFFF00"/>
-        </w:rPr>
-        <w:t xml:space="preserve"> to be </w:t>
-      </w:r>
-      <w:proofErr w:type="spellStart"/>
-      <w:r>
-        <w:rPr>
-          <w:rFonts w:asciiTheme="majorHAnsi" w:hAnsiTheme="majorHAnsi" w:cstheme="majorHAnsi"/>
-          <w:color w:val="FFFF00"/>
-        </w:rPr>
-        <w:t>zero’</w:t>
-      </w:r>
-      <w:r>
-        <w:rPr>
-          <w:rFonts w:asciiTheme="majorHAnsi" w:hAnsiTheme="majorHAnsi" w:cstheme="majorHAnsi"/>
-          <w:color w:val="FFFF00"/>
-        </w:rPr>
-        <w:t>d</w:t>
-      </w:r>
-      <w:proofErr w:type="spellEnd"/>
-      <w:r>
-        <w:rPr>
-          <w:rFonts w:asciiTheme="majorHAnsi" w:hAnsiTheme="majorHAnsi" w:cstheme="majorHAnsi"/>
-          <w:color w:val="FFFF00"/>
-        </w:rPr>
-        <w:t xml:space="preserve"> out as well.</w:t>
+        <w:t>A: A sprite’s matrix also affects its normals. By setting a dimension’s scale to zero, you may have caused some of the normals to be zero’</w:t>
+      </w:r>
+      <w:r>
+        <w:rPr>
+          <w:rFonts w:asciiTheme="majorHAnsi" w:hAnsiTheme="majorHAnsi" w:cstheme="majorHAnsi"/>
+          <w:color w:val="FFFF00"/>
+        </w:rPr>
+        <w:t>d out as well.</w:t>
       </w:r>
     </w:p>
     <w:p>
@@ -13565,16 +12349,7 @@
           <w:rFonts w:asciiTheme="majorHAnsi" w:hAnsiTheme="majorHAnsi" w:cstheme="majorHAnsi"/>
           <w:color w:val="FFFF00"/>
         </w:rPr>
-        <w:t>"</w:t>
-      </w:r>
-      <w:proofErr w:type="spellStart"/>
-      <w:proofErr w:type="gramStart"/>
-      <w:r>
-        <w:rPr>
-          <w:rFonts w:asciiTheme="majorHAnsi" w:hAnsiTheme="majorHAnsi" w:cstheme="majorHAnsi"/>
-          <w:color w:val="FFFF00"/>
-        </w:rPr>
-        <w:t>Graphics.GraphicsDevice.</w:t>
+        <w:t>"Graphics.GraphicsDevice.</w:t>
       </w:r>
       <w:r>
         <w:rPr>
@@ -13583,8 +12358,6 @@
         </w:rPr>
         <w:t>DepthStencilState</w:t>
       </w:r>
-      <w:proofErr w:type="spellEnd"/>
-      <w:proofErr w:type="gramEnd"/>
       <w:r>
         <w:rPr>
           <w:rFonts w:asciiTheme="majorHAnsi" w:hAnsiTheme="majorHAnsi" w:cstheme="majorHAnsi"/>
@@ -13592,7 +12365,6 @@
         </w:rPr>
         <w:t xml:space="preserve"> = </w:t>
       </w:r>
-      <w:proofErr w:type="spellStart"/>
       <w:r>
         <w:rPr>
           <w:rFonts w:asciiTheme="majorHAnsi" w:hAnsiTheme="majorHAnsi" w:cstheme="majorHAnsi"/>
@@ -13600,7 +12372,6 @@
         </w:rPr>
         <w:t>Graphics.DepthStencilStateDisabled</w:t>
       </w:r>
-      <w:proofErr w:type="spellEnd"/>
       <w:r>
         <w:rPr>
           <w:rFonts w:asciiTheme="majorHAnsi" w:hAnsiTheme="majorHAnsi" w:cstheme="majorHAnsi"/>
@@ -13613,23 +12384,7 @@
           <w:rFonts w:asciiTheme="majorHAnsi" w:hAnsiTheme="majorHAnsi" w:cstheme="majorHAnsi"/>
           <w:color w:val="FFFF00"/>
         </w:rPr>
-        <w:t xml:space="preserve"> in the </w:t>
-      </w:r>
-      <w:proofErr w:type="spellStart"/>
-      <w:r>
-        <w:rPr>
-          <w:rFonts w:asciiTheme="majorHAnsi" w:hAnsiTheme="majorHAnsi" w:cstheme="majorHAnsi"/>
-          <w:color w:val="FFFF00"/>
-        </w:rPr>
-        <w:t>BlSprite.PreDraw</w:t>
-      </w:r>
-      <w:proofErr w:type="spellEnd"/>
-      <w:r>
-        <w:rPr>
-          <w:rFonts w:asciiTheme="majorHAnsi" w:hAnsiTheme="majorHAnsi" w:cstheme="majorHAnsi"/>
-          <w:color w:val="FFFF00"/>
-        </w:rPr>
-        <w:t xml:space="preserve"> delegate</w:t>
+        <w:t xml:space="preserve"> in the BlSprite.PreDraw delegate</w:t>
       </w:r>
       <w:r>
         <w:rPr>
@@ -13659,7 +12414,6 @@
         </w:rPr>
         <w:t xml:space="preserve"> </w:t>
       </w:r>
-      <w:proofErr w:type="spellStart"/>
       <w:r>
         <w:rPr>
           <w:rFonts w:asciiTheme="majorHAnsi" w:hAnsiTheme="majorHAnsi" w:cstheme="majorHAnsi"/>
@@ -13667,29 +12421,12 @@
         </w:rPr>
         <w:t>DepthStencilStateEnabled</w:t>
       </w:r>
-      <w:proofErr w:type="spellEnd"/>
-      <w:r>
-        <w:rPr>
-          <w:rFonts w:asciiTheme="majorHAnsi" w:hAnsiTheme="majorHAnsi" w:cstheme="majorHAnsi"/>
-          <w:color w:val="FFFF00"/>
-        </w:rPr>
-        <w:t xml:space="preserve"> in the </w:t>
-      </w:r>
-      <w:proofErr w:type="spellStart"/>
-      <w:r>
-        <w:rPr>
-          <w:rFonts w:asciiTheme="majorHAnsi" w:hAnsiTheme="majorHAnsi" w:cstheme="majorHAnsi"/>
-          <w:color w:val="FFFF00"/>
-        </w:rPr>
-        <w:t>BlSprite.DrawCleanup</w:t>
-      </w:r>
-      <w:proofErr w:type="spellEnd"/>
-      <w:r>
-        <w:rPr>
-          <w:rFonts w:asciiTheme="majorHAnsi" w:hAnsiTheme="majorHAnsi" w:cstheme="majorHAnsi"/>
-          <w:color w:val="FFFF00"/>
-        </w:rPr>
-        <w:t xml:space="preserve"> delegate</w:t>
+      <w:r>
+        <w:rPr>
+          <w:rFonts w:asciiTheme="majorHAnsi" w:hAnsiTheme="majorHAnsi" w:cstheme="majorHAnsi"/>
+          <w:color w:val="FFFF00"/>
+        </w:rPr>
+        <w:t xml:space="preserve"> in the BlSprite.DrawCleanup delegate</w:t>
       </w:r>
       <w:r>
         <w:rPr>
@@ -13719,9 +12456,9 @@
           <w:color w:val="FF0000"/>
         </w:rPr>
       </w:pPr>
-      <w:bookmarkStart w:id="73" w:name="_Toc517055701"/>
-      <w:bookmarkStart w:id="74" w:name="_Toc517334347"/>
-      <w:bookmarkStart w:id="75" w:name="_Toc519229396"/>
+      <w:bookmarkStart w:id="74" w:name="_Toc517055701"/>
+      <w:bookmarkStart w:id="75" w:name="_Toc517334347"/>
+      <w:bookmarkStart w:id="76" w:name="_Toc519398599"/>
       <w:r>
         <w:rPr>
           <w:rFonts w:cstheme="majorHAnsi"/>
@@ -13729,9 +12466,9 @@
         </w:rPr>
         <w:t>Rights</w:t>
       </w:r>
-      <w:bookmarkEnd w:id="73"/>
       <w:bookmarkEnd w:id="74"/>
       <w:bookmarkEnd w:id="75"/>
+      <w:bookmarkEnd w:id="76"/>
     </w:p>
     <w:p>
       <w:pPr>
@@ -13916,47 +12653,7 @@
           <w:sz w:val="19"/>
           <w:szCs w:val="19"/>
         </w:rPr>
-        <w:t xml:space="preserve">THE SOFTWARE IS PROVIDED "AS IS", WITHOUT WARRANTY OF ANY KIND, EXPRESS OR IMPLIED, INCLUDING BUT NOT LIMITED TO THE WARRANTIES OF MERCHANTABILITY, FITNESS FOR A </w:t>
-      </w:r>
-      <w:proofErr w:type="gramStart"/>
-      <w:r>
-        <w:rPr>
-          <w:rFonts w:asciiTheme="majorHAnsi" w:hAnsiTheme="majorHAnsi" w:cstheme="majorHAnsi"/>
-          <w:color w:val="FFFF00"/>
-          <w:sz w:val="19"/>
-          <w:szCs w:val="19"/>
-        </w:rPr>
-        <w:t>PARTICULAR PURPOSE</w:t>
-      </w:r>
-      <w:proofErr w:type="gramEnd"/>
-      <w:r>
-        <w:rPr>
-          <w:rFonts w:asciiTheme="majorHAnsi" w:hAnsiTheme="majorHAnsi" w:cstheme="majorHAnsi"/>
-          <w:color w:val="FFFF00"/>
-          <w:sz w:val="19"/>
-          <w:szCs w:val="19"/>
-        </w:rPr>
-        <w:t xml:space="preserve"> AND NONINFRINGEMENT. IN NO EVENT SHALL THE AUTHORS OR COPYRIGHT HOLDERS BE LIABLE FOR ANY CLAIM, DAMAGES OR OTHER LIABILITY, WHETHER IN AN ACTION OF CONTRACT, TORT OR OTHERWISE, ARISING FROM, OUT OF OR </w:t>
-      </w:r>
-      <w:proofErr w:type="gramStart"/>
-      <w:r>
-        <w:rPr>
-          <w:rFonts w:asciiTheme="majorHAnsi" w:hAnsiTheme="majorHAnsi" w:cstheme="majorHAnsi"/>
-          <w:color w:val="FFFF00"/>
-          <w:sz w:val="19"/>
-          <w:szCs w:val="19"/>
-        </w:rPr>
-        <w:t>IN CONNECTION WITH</w:t>
-      </w:r>
-      <w:proofErr w:type="gramEnd"/>
-      <w:r>
-        <w:rPr>
-          <w:rFonts w:asciiTheme="majorHAnsi" w:hAnsiTheme="majorHAnsi" w:cstheme="majorHAnsi"/>
-          <w:color w:val="FFFF00"/>
-          <w:sz w:val="19"/>
-          <w:szCs w:val="19"/>
-        </w:rPr>
-        <w:t xml:space="preserve"> THE SOFTWARE OR THE USE OR OTHER DEALINGS IN THE SOFTWARE.</w:t>
+        <w:t>THE SOFTWARE IS PROVIDED "AS IS", WITHOUT WARRANTY OF ANY KIND, EXPRESS OR IMPLIED, INCLUDING BUT NOT LIMITED TO THE WARRANTIES OF MERCHANTABILITY, FITNESS FOR A PARTICULAR PURPOSE AND NONINFRINGEMENT. IN NO EVENT SHALL THE AUTHORS OR COPYRIGHT HOLDERS BE LIABLE FOR ANY CLAIM, DAMAGES OR OTHER LIABILITY, WHETHER IN AN ACTION OF CONTRACT, TORT OR OTHERWISE, ARISING FROM, OUT OF OR IN CONNECTION WITH THE SOFTWARE OR THE USE OR OTHER DEALINGS IN THE SOFTWARE.</w:t>
       </w:r>
     </w:p>
     <w:sectPr>
@@ -16086,7 +14783,7 @@
 </file>
 
 <file path=customXml/itemProps1.xml><?xml version="1.0" encoding="utf-8"?>
-<ds:datastoreItem xmlns:ds="http://schemas.openxmlformats.org/officeDocument/2006/customXml" ds:itemID="{2B025DF6-454F-40E4-BFD9-08B0BB7280CD}">
+<ds:datastoreItem xmlns:ds="http://schemas.openxmlformats.org/officeDocument/2006/customXml" ds:itemID="{B286FAD3-1239-41D4-8EA4-9D5E93FA5152}">
   <ds:schemaRefs>
     <ds:schemaRef ds:uri="http://schemas.openxmlformats.org/officeDocument/2006/bibliography"/>
   </ds:schemaRefs>

</xml_diff>

<commit_message>
doc updates added doxygen support to doc script added a doxygen-generated reference manual renamed make_md.bat to make_docs,bat
</commit_message>
<xml_diff>
--- a/doc/Blotch3DUserManual.docx
+++ b/doc/Blotch3DUserManual.docx
@@ -50,6 +50,7 @@
       <w:bookmarkStart w:id="35" w:name="_Toc519229334"/>
       <w:bookmarkStart w:id="36" w:name="_Toc519229386"/>
       <w:bookmarkStart w:id="37" w:name="_Toc519398589"/>
+      <w:bookmarkStart w:id="38" w:name="_Toc519485783"/>
       <w:r>
         <w:rPr>
           <w:b/>
@@ -66,8 +67,8 @@
         </w:rPr>
         <w:t xml:space="preserve"> User Manual</w:t>
       </w:r>
-      <w:bookmarkStart w:id="38" w:name="_Toc517055694"/>
-      <w:bookmarkStart w:id="39" w:name="_Toc516117023"/>
+      <w:bookmarkStart w:id="39" w:name="_Toc517055694"/>
+      <w:bookmarkStart w:id="40" w:name="_Toc516117023"/>
       <w:bookmarkEnd w:id="0"/>
       <w:bookmarkEnd w:id="1"/>
       <w:bookmarkEnd w:id="2"/>
@@ -106,6 +107,7 @@
       <w:bookmarkEnd w:id="35"/>
       <w:bookmarkEnd w:id="36"/>
       <w:bookmarkEnd w:id="37"/>
+      <w:bookmarkEnd w:id="38"/>
     </w:p>
     <w:p>
       <w:pPr>
@@ -198,40 +200,16 @@
         </w:rPr>
         <w:t>a variety of platforms</w:t>
       </w:r>
-    </w:p>
-    <w:p>
-      <w:pPr>
-        <w:rPr>
-          <w:noProof/>
-        </w:rPr>
-      </w:pPr>
-      <w:r>
-        <w:rPr>
-          <w:rFonts w:cstheme="minorHAnsi"/>
-          <w:bCs/>
-          <w:caps/>
-          <w:sz w:val="40"/>
-          <w:szCs w:val="40"/>
-        </w:rPr>
-        <w:fldChar w:fldCharType="begin"/>
-      </w:r>
-      <w:r>
-        <w:rPr>
-          <w:sz w:val="40"/>
-          <w:szCs w:val="40"/>
-        </w:rPr>
-        <w:instrText xml:space="preserve"> TOC \o "1-1" \n \h \z \u \t "Heading 2,1,Heading 3,1,Heading 4,1,Heading 5,1" </w:instrText>
-      </w:r>
-      <w:r>
-        <w:rPr>
-          <w:rFonts w:cstheme="minorHAnsi"/>
-          <w:bCs/>
-          <w:caps/>
-          <w:sz w:val="40"/>
-          <w:szCs w:val="40"/>
-        </w:rPr>
-        <w:fldChar w:fldCharType="separate"/>
-      </w:r>
+      <w:bookmarkStart w:id="41" w:name="_GoBack"/>
+      <w:bookmarkEnd w:id="41"/>
+    </w:p>
+    <w:p>
+      <w:pPr>
+        <w:rPr>
+          <w:rFonts w:asciiTheme="majorHAnsi" w:hAnsiTheme="majorHAnsi" w:cstheme="majorHAnsi"/>
+          <w:color w:val="FFFF00"/>
+        </w:rPr>
+      </w:pPr>
     </w:p>
     <w:p>
       <w:pPr>
@@ -249,7 +227,30 @@
           <w:szCs w:val="22"/>
         </w:rPr>
       </w:pPr>
-      <w:hyperlink w:anchor="_Toc519398590" w:history="1">
+      <w:r>
+        <w:rPr>
+          <w:b w:val="0"/>
+          <w:sz w:val="40"/>
+          <w:szCs w:val="40"/>
+        </w:rPr>
+        <w:fldChar w:fldCharType="begin"/>
+      </w:r>
+      <w:r>
+        <w:rPr>
+          <w:sz w:val="40"/>
+          <w:szCs w:val="40"/>
+        </w:rPr>
+        <w:instrText xml:space="preserve"> TOC \o "1-1" \n \h \z \u \t "Heading 2,1,Heading 3,1,Heading 4,1,Heading 5,1" </w:instrText>
+      </w:r>
+      <w:r>
+        <w:rPr>
+          <w:b w:val="0"/>
+          <w:sz w:val="40"/>
+          <w:szCs w:val="40"/>
+        </w:rPr>
+        <w:fldChar w:fldCharType="separate"/>
+      </w:r>
+      <w:hyperlink w:anchor="_Toc519485784" w:history="1">
         <w:r>
           <w:rPr>
             <w:rStyle w:val="Hyperlink"/>
@@ -275,7 +276,7 @@
           <w:szCs w:val="22"/>
         </w:rPr>
       </w:pPr>
-      <w:hyperlink w:anchor="_Toc519398591" w:history="1">
+      <w:hyperlink w:anchor="_Toc519485785" w:history="1">
         <w:r>
           <w:rPr>
             <w:rStyle w:val="Hyperlink"/>
@@ -302,7 +303,7 @@
           <w:szCs w:val="22"/>
         </w:rPr>
       </w:pPr>
-      <w:hyperlink w:anchor="_Toc519398592" w:history="1">
+      <w:hyperlink w:anchor="_Toc519485786" w:history="1">
         <w:r>
           <w:rPr>
             <w:rStyle w:val="Hyperlink"/>
@@ -329,7 +330,7 @@
           <w:szCs w:val="22"/>
         </w:rPr>
       </w:pPr>
-      <w:hyperlink w:anchor="_Toc519398593" w:history="1">
+      <w:hyperlink w:anchor="_Toc519485787" w:history="1">
         <w:r>
           <w:rPr>
             <w:rStyle w:val="Hyperlink"/>
@@ -355,7 +356,7 @@
           <w:szCs w:val="22"/>
         </w:rPr>
       </w:pPr>
-      <w:hyperlink w:anchor="_Toc519398594" w:history="1">
+      <w:hyperlink w:anchor="_Toc519485788" w:history="1">
         <w:r>
           <w:rPr>
             <w:rStyle w:val="Hyperlink"/>
@@ -382,7 +383,7 @@
           <w:szCs w:val="22"/>
         </w:rPr>
       </w:pPr>
-      <w:hyperlink w:anchor="_Toc519398595" w:history="1">
+      <w:hyperlink w:anchor="_Toc519485789" w:history="1">
         <w:r>
           <w:rPr>
             <w:rStyle w:val="Hyperlink"/>
@@ -409,7 +410,7 @@
           <w:szCs w:val="22"/>
         </w:rPr>
       </w:pPr>
-      <w:hyperlink w:anchor="_Toc519398596" w:history="1">
+      <w:hyperlink w:anchor="_Toc519485790" w:history="1">
         <w:r>
           <w:rPr>
             <w:rStyle w:val="Hyperlink"/>
@@ -436,7 +437,7 @@
           <w:szCs w:val="22"/>
         </w:rPr>
       </w:pPr>
-      <w:hyperlink w:anchor="_Toc519398597" w:history="1">
+      <w:hyperlink w:anchor="_Toc519485791" w:history="1">
         <w:r>
           <w:rPr>
             <w:rStyle w:val="Hyperlink"/>
@@ -463,7 +464,7 @@
           <w:szCs w:val="22"/>
         </w:rPr>
       </w:pPr>
-      <w:hyperlink w:anchor="_Toc519398598" w:history="1">
+      <w:hyperlink w:anchor="_Toc519485792" w:history="1">
         <w:r>
           <w:rPr>
             <w:rStyle w:val="Hyperlink"/>
@@ -489,7 +490,7 @@
           <w:szCs w:val="22"/>
         </w:rPr>
       </w:pPr>
-      <w:hyperlink w:anchor="_Toc519398599" w:history="1">
+      <w:hyperlink w:anchor="_Toc519485793" w:history="1">
         <w:r>
           <w:rPr>
             <w:rStyle w:val="Hyperlink"/>
@@ -536,19 +537,19 @@
           <w:color w:val="FF0000"/>
         </w:rPr>
       </w:pPr>
-      <w:bookmarkStart w:id="40" w:name="_Quick_start"/>
-      <w:bookmarkStart w:id="41" w:name="_Toc517334340"/>
-      <w:bookmarkStart w:id="42" w:name="_Toc519398590"/>
-      <w:bookmarkEnd w:id="40"/>
+      <w:bookmarkStart w:id="42" w:name="_Quick_start"/>
+      <w:bookmarkStart w:id="43" w:name="_Toc517334340"/>
+      <w:bookmarkStart w:id="44" w:name="_Toc519485784"/>
+      <w:bookmarkEnd w:id="42"/>
       <w:r>
         <w:rPr>
           <w:color w:val="FF0000"/>
         </w:rPr>
         <w:t>Quick start</w:t>
       </w:r>
-      <w:bookmarkEnd w:id="38"/>
-      <w:bookmarkEnd w:id="41"/>
-      <w:bookmarkEnd w:id="42"/>
+      <w:bookmarkEnd w:id="39"/>
+      <w:bookmarkEnd w:id="43"/>
+      <w:bookmarkEnd w:id="44"/>
     </w:p>
     <w:p>
       <w:pPr>
@@ -561,62 +562,6 @@
           <w:color w:val="FFFF00"/>
         </w:rPr>
       </w:pPr>
-      <w:r>
-        <w:rPr>
-          <w:rFonts w:asciiTheme="majorHAnsi" w:hAnsiTheme="majorHAnsi" w:cstheme="majorHAnsi"/>
-          <w:color w:val="FFFF00"/>
-        </w:rPr>
-        <w:t xml:space="preserve">(This </w:t>
-      </w:r>
-      <w:r>
-        <w:rPr>
-          <w:rFonts w:asciiTheme="majorHAnsi" w:hAnsiTheme="majorHAnsi" w:cstheme="majorHAnsi"/>
-          <w:color w:val="FFFF00"/>
-        </w:rPr>
-        <w:t xml:space="preserve">quick start section </w:t>
-      </w:r>
-      <w:r>
-        <w:rPr>
-          <w:rFonts w:asciiTheme="majorHAnsi" w:hAnsiTheme="majorHAnsi" w:cstheme="majorHAnsi"/>
-          <w:color w:val="FFFF00"/>
-        </w:rPr>
-        <w:t xml:space="preserve">is for </w:t>
-      </w:r>
-      <w:r>
-        <w:rPr>
-          <w:rFonts w:asciiTheme="majorHAnsi" w:hAnsiTheme="majorHAnsi" w:cstheme="majorHAnsi"/>
-          <w:color w:val="FFFF00"/>
-        </w:rPr>
-        <w:t xml:space="preserve">Microsoft </w:t>
-      </w:r>
-      <w:r>
-        <w:rPr>
-          <w:rFonts w:asciiTheme="majorHAnsi" w:hAnsiTheme="majorHAnsi" w:cstheme="majorHAnsi"/>
-          <w:color w:val="FFFF00"/>
-        </w:rPr>
-        <w:t>Windows. See below for other platforms</w:t>
-      </w:r>
-      <w:r>
-        <w:rPr>
-          <w:rFonts w:asciiTheme="majorHAnsi" w:hAnsiTheme="majorHAnsi" w:cstheme="majorHAnsi"/>
-          <w:color w:val="FFFF00"/>
-        </w:rPr>
-        <w:t>,</w:t>
-      </w:r>
-      <w:r>
-        <w:rPr>
-          <w:rFonts w:asciiTheme="majorHAnsi" w:hAnsiTheme="majorHAnsi" w:cstheme="majorHAnsi"/>
-          <w:color w:val="FFFF00"/>
-        </w:rPr>
-        <w:t xml:space="preserve"> like Android, etc.</w:t>
-      </w:r>
-      <w:r>
-        <w:rPr>
-          <w:rFonts w:asciiTheme="majorHAnsi" w:hAnsiTheme="majorHAnsi" w:cstheme="majorHAnsi"/>
-          <w:color w:val="FFFF00"/>
-        </w:rPr>
-        <w:t>)</w:t>
-      </w:r>
     </w:p>
     <w:p>
       <w:pPr>
@@ -808,7 +753,14 @@
           <w:rFonts w:asciiTheme="majorHAnsi" w:hAnsiTheme="majorHAnsi" w:cstheme="majorHAnsi"/>
           <w:color w:val="FFFF00"/>
         </w:rPr>
-        <w:t>Set “Build/Configuration Manager/Active Solution” to ‘x64’ if it isn’t that already.</w:t>
+        <w:t>Build and run the example projects.</w:t>
+      </w:r>
+      <w:r>
+        <w:rPr>
+          <w:rFonts w:asciiTheme="majorHAnsi" w:hAnsiTheme="majorHAnsi" w:cstheme="majorHAnsi"/>
+          <w:color w:val="FFFF00"/>
+        </w:rPr>
+        <w:t xml:space="preserve"> (For other platforms, you’ll need the appropriate Visual Studio add-on, and you will need to create a separate project for that platform.)</w:t>
       </w:r>
     </w:p>
     <w:p>
@@ -832,16 +784,62 @@
           <w:rFonts w:asciiTheme="majorHAnsi" w:hAnsiTheme="majorHAnsi" w:cstheme="majorHAnsi"/>
           <w:color w:val="FFFF00"/>
         </w:rPr>
-        <w:t>Build and run the example projects.</w:t>
-      </w:r>
-    </w:p>
-    <w:p>
-      <w:pPr>
-        <w:pStyle w:val="ListParagraph"/>
-        <w:numPr>
-          <w:ilvl w:val="0"/>
-          <w:numId w:val="10"/>
-        </w:numPr>
+        <w:t>Use</w:t>
+      </w:r>
+      <w:r>
+        <w:rPr>
+          <w:rFonts w:asciiTheme="majorHAnsi" w:hAnsiTheme="majorHAnsi" w:cstheme="majorHAnsi"/>
+          <w:color w:val="FFFF00"/>
+        </w:rPr>
+        <w:t xml:space="preserve"> </w:t>
+      </w:r>
+      <w:r>
+        <w:rPr>
+          <w:rFonts w:asciiTheme="majorHAnsi" w:hAnsiTheme="majorHAnsi" w:cstheme="majorHAnsi"/>
+          <w:color w:val="FFFF00"/>
+        </w:rPr>
+        <w:t xml:space="preserve">IntelliSense </w:t>
+      </w:r>
+      <w:r>
+        <w:rPr>
+          <w:rFonts w:asciiTheme="majorHAnsi" w:hAnsiTheme="majorHAnsi" w:cstheme="majorHAnsi"/>
+          <w:color w:val="FFFF00"/>
+        </w:rPr>
+        <w:t xml:space="preserve">to see the reference documentation, or view the </w:t>
+      </w:r>
+      <w:proofErr w:type="spellStart"/>
+      <w:r>
+        <w:rPr>
+          <w:rFonts w:asciiTheme="majorHAnsi" w:hAnsiTheme="majorHAnsi" w:cstheme="majorHAnsi"/>
+          <w:color w:val="FFFF00"/>
+        </w:rPr>
+        <w:t>Doxygen</w:t>
+      </w:r>
+      <w:proofErr w:type="spellEnd"/>
+      <w:r>
+        <w:rPr>
+          <w:rFonts w:asciiTheme="majorHAnsi" w:hAnsiTheme="majorHAnsi" w:cstheme="majorHAnsi"/>
+          <w:color w:val="FFFF00"/>
+        </w:rPr>
+        <w:t xml:space="preserve"> output in</w:t>
+      </w:r>
+      <w:r>
+        <w:rPr>
+          <w:rFonts w:asciiTheme="majorHAnsi" w:hAnsiTheme="majorHAnsi" w:cstheme="majorHAnsi"/>
+          <w:color w:val="FFFF00"/>
+        </w:rPr>
+        <w:t xml:space="preserve"> “Blotch3D_Reference_Manual.pdf”</w:t>
+      </w:r>
+      <w:r>
+        <w:rPr>
+          <w:rFonts w:asciiTheme="majorHAnsi" w:hAnsiTheme="majorHAnsi" w:cstheme="majorHAnsi"/>
+          <w:color w:val="FFFF00"/>
+        </w:rPr>
+        <w:t>.</w:t>
+      </w:r>
+    </w:p>
+    <w:p>
+      <w:pPr>
         <w:autoSpaceDE w:val="0"/>
         <w:autoSpaceDN w:val="0"/>
         <w:adjustRightInd w:val="0"/>
@@ -851,39 +849,6 @@
           <w:color w:val="FFFF00"/>
         </w:rPr>
       </w:pPr>
-      <w:r>
-        <w:rPr>
-          <w:rFonts w:asciiTheme="majorHAnsi" w:hAnsiTheme="majorHAnsi" w:cstheme="majorHAnsi"/>
-          <w:color w:val="FFFF00"/>
-        </w:rPr>
-        <w:t xml:space="preserve">See </w:t>
-      </w:r>
-      <w:r>
-        <w:rPr>
-          <w:rFonts w:asciiTheme="majorHAnsi" w:hAnsiTheme="majorHAnsi" w:cstheme="majorHAnsi"/>
-          <w:color w:val="FFFF00"/>
-        </w:rPr>
-        <w:t xml:space="preserve">IntelliSense comments </w:t>
-      </w:r>
-      <w:r>
-        <w:rPr>
-          <w:rFonts w:asciiTheme="majorHAnsi" w:hAnsiTheme="majorHAnsi" w:cstheme="majorHAnsi"/>
-          <w:color w:val="FFFF00"/>
-        </w:rPr>
-        <w:t>for reference documentation.</w:t>
-      </w:r>
-    </w:p>
-    <w:p>
-      <w:pPr>
-        <w:autoSpaceDE w:val="0"/>
-        <w:autoSpaceDN w:val="0"/>
-        <w:adjustRightInd w:val="0"/>
-        <w:spacing w:after="0" w:line="240" w:lineRule="auto"/>
-        <w:rPr>
-          <w:rFonts w:asciiTheme="majorHAnsi" w:hAnsiTheme="majorHAnsi" w:cstheme="majorHAnsi"/>
-          <w:color w:val="FFFF00"/>
-        </w:rPr>
-      </w:pPr>
     </w:p>
     <w:p>
       <w:pPr>
@@ -893,9 +858,9 @@
           <w:color w:val="FF0000"/>
         </w:rPr>
       </w:pPr>
-      <w:bookmarkStart w:id="43" w:name="_Toc517055695"/>
-      <w:bookmarkStart w:id="44" w:name="_Toc517334341"/>
-      <w:bookmarkStart w:id="45" w:name="_Toc519398591"/>
+      <w:bookmarkStart w:id="45" w:name="_Toc517055695"/>
+      <w:bookmarkStart w:id="46" w:name="_Toc517334341"/>
+      <w:bookmarkStart w:id="47" w:name="_Toc519485785"/>
       <w:r>
         <w:rPr>
           <w:rFonts w:cstheme="majorHAnsi"/>
@@ -903,10 +868,10 @@
         </w:rPr>
         <w:t>Introduction</w:t>
       </w:r>
-      <w:bookmarkEnd w:id="39"/>
-      <w:bookmarkEnd w:id="43"/>
-      <w:bookmarkEnd w:id="44"/>
+      <w:bookmarkEnd w:id="40"/>
       <w:bookmarkEnd w:id="45"/>
+      <w:bookmarkEnd w:id="46"/>
+      <w:bookmarkEnd w:id="47"/>
     </w:p>
     <w:p>
       <w:pPr>
@@ -2686,23 +2651,42 @@
           <w:rFonts w:asciiTheme="majorHAnsi" w:hAnsiTheme="majorHAnsi" w:cstheme="majorHAnsi"/>
           <w:color w:val="FFFF00"/>
         </w:rPr>
-        <w:t>. It</w:t>
-      </w:r>
-      <w:r>
-        <w:rPr>
-          <w:rFonts w:asciiTheme="majorHAnsi" w:hAnsiTheme="majorHAnsi" w:cstheme="majorHAnsi"/>
-          <w:color w:val="FFFF00"/>
-        </w:rPr>
-        <w:t xml:space="preserve"> </w:t>
-      </w:r>
-      <w:bookmarkStart w:id="46" w:name="_GoBack"/>
-      <w:bookmarkEnd w:id="46"/>
-      <w:r>
-        <w:rPr>
-          <w:rFonts w:asciiTheme="majorHAnsi" w:hAnsiTheme="majorHAnsi" w:cstheme="majorHAnsi"/>
-          <w:color w:val="FFFF00"/>
-        </w:rPr>
-        <w:t>explains how and why you use the feature</w:t>
+        <w:t>, and in “</w:t>
+      </w:r>
+      <w:r>
+        <w:rPr>
+          <w:rFonts w:asciiTheme="majorHAnsi" w:hAnsiTheme="majorHAnsi" w:cstheme="majorHAnsi"/>
+          <w:color w:val="FFFF00"/>
+        </w:rPr>
+        <w:t>Blotch3D_Reference_Manual.pdf</w:t>
+      </w:r>
+      <w:r>
+        <w:rPr>
+          <w:rFonts w:asciiTheme="majorHAnsi" w:hAnsiTheme="majorHAnsi" w:cstheme="majorHAnsi"/>
+          <w:color w:val="FFFF00"/>
+        </w:rPr>
+        <w:t>”</w:t>
+      </w:r>
+      <w:r>
+        <w:rPr>
+          <w:rFonts w:asciiTheme="majorHAnsi" w:hAnsiTheme="majorHAnsi" w:cstheme="majorHAnsi"/>
+          <w:color w:val="FFFF00"/>
+        </w:rPr>
+        <w:t xml:space="preserve">. </w:t>
+      </w:r>
+      <w:r>
+        <w:rPr>
+          <w:rFonts w:asciiTheme="majorHAnsi" w:hAnsiTheme="majorHAnsi" w:cstheme="majorHAnsi"/>
+          <w:color w:val="FFFF00"/>
+        </w:rPr>
+        <w:t>The reference documentation</w:t>
+      </w:r>
+      <w:r>
+        <w:rPr>
+          <w:rFonts w:asciiTheme="majorHAnsi" w:hAnsiTheme="majorHAnsi" w:cstheme="majorHAnsi"/>
+          <w:color w:val="FFFF00"/>
+        </w:rPr>
+        <w:t xml:space="preserve"> explains how and why you use the feature</w:t>
       </w:r>
       <w:r>
         <w:rPr>
@@ -2975,14 +2959,14 @@
           <w:color w:val="FFFF00"/>
         </w:rPr>
       </w:pPr>
-      <w:bookmarkStart w:id="47" w:name="_Creating_a_3D"/>
-      <w:bookmarkStart w:id="48" w:name="_Creating_and_using"/>
-      <w:bookmarkStart w:id="49" w:name="_Developing_with_Blotch3D"/>
-      <w:bookmarkStart w:id="50" w:name="_Toc516117026"/>
-      <w:bookmarkStart w:id="51" w:name="_Toc517055696"/>
-      <w:bookmarkEnd w:id="47"/>
+      <w:bookmarkStart w:id="48" w:name="_Creating_a_3D"/>
+      <w:bookmarkStart w:id="49" w:name="_Creating_and_using"/>
+      <w:bookmarkStart w:id="50" w:name="_Developing_with_Blotch3D"/>
+      <w:bookmarkStart w:id="51" w:name="_Toc516117026"/>
+      <w:bookmarkStart w:id="52" w:name="_Toc517055696"/>
       <w:bookmarkEnd w:id="48"/>
       <w:bookmarkEnd w:id="49"/>
+      <w:bookmarkEnd w:id="50"/>
       <w:r>
         <w:rPr>
           <w:rFonts w:asciiTheme="majorHAnsi" w:hAnsiTheme="majorHAnsi" w:cstheme="majorHAnsi"/>
@@ -3057,9 +3041,9 @@
           <w:color w:val="FF0000"/>
         </w:rPr>
       </w:pPr>
-      <w:bookmarkStart w:id="52" w:name="_Toc519398592"/>
-      <w:bookmarkEnd w:id="50"/>
+      <w:bookmarkStart w:id="53" w:name="_Toc519485786"/>
       <w:bookmarkEnd w:id="51"/>
+      <w:bookmarkEnd w:id="52"/>
       <w:r>
         <w:rPr>
           <w:rFonts w:cstheme="majorHAnsi"/>
@@ -3074,7 +3058,7 @@
         </w:rPr>
         <w:t>roject structure</w:t>
       </w:r>
-      <w:bookmarkEnd w:id="52"/>
+      <w:bookmarkEnd w:id="53"/>
     </w:p>
     <w:p>
       <w:pPr>
@@ -4479,16 +4463,16 @@
           <w:color w:val="FF0000"/>
         </w:rPr>
       </w:pPr>
-      <w:bookmarkStart w:id="53" w:name="_Development"/>
-      <w:bookmarkStart w:id="54" w:name="_Toc519398593"/>
-      <w:bookmarkEnd w:id="53"/>
+      <w:bookmarkStart w:id="54" w:name="_Development"/>
+      <w:bookmarkStart w:id="55" w:name="_Toc519485787"/>
+      <w:bookmarkEnd w:id="54"/>
       <w:r>
         <w:rPr>
           <w:color w:val="FF0000"/>
         </w:rPr>
         <w:t>Development</w:t>
       </w:r>
-      <w:bookmarkEnd w:id="54"/>
+      <w:bookmarkEnd w:id="55"/>
     </w:p>
     <w:p>
       <w:pPr>
@@ -6371,12 +6355,12 @@
           <w:color w:val="FF0000"/>
         </w:rPr>
       </w:pPr>
-      <w:bookmarkStart w:id="55" w:name="_Making_3D_models"/>
-      <w:bookmarkStart w:id="56" w:name="_Toc516117027"/>
-      <w:bookmarkStart w:id="57" w:name="_Toc517055697"/>
-      <w:bookmarkStart w:id="58" w:name="_Toc517334343"/>
-      <w:bookmarkStart w:id="59" w:name="_Toc519398594"/>
-      <w:bookmarkEnd w:id="55"/>
+      <w:bookmarkStart w:id="56" w:name="_Making_3D_models"/>
+      <w:bookmarkStart w:id="57" w:name="_Toc516117027"/>
+      <w:bookmarkStart w:id="58" w:name="_Toc517055697"/>
+      <w:bookmarkStart w:id="59" w:name="_Toc517334343"/>
+      <w:bookmarkStart w:id="60" w:name="_Toc519485788"/>
+      <w:bookmarkEnd w:id="56"/>
       <w:r>
         <w:rPr>
           <w:rFonts w:cstheme="majorHAnsi"/>
@@ -6384,10 +6368,10 @@
         </w:rPr>
         <w:t>Making 3D models</w:t>
       </w:r>
-      <w:bookmarkEnd w:id="56"/>
       <w:bookmarkEnd w:id="57"/>
       <w:bookmarkEnd w:id="58"/>
       <w:bookmarkEnd w:id="59"/>
+      <w:bookmarkEnd w:id="60"/>
     </w:p>
     <w:p>
       <w:pPr>
@@ -7109,13 +7093,13 @@
           <w:color w:val="FF0000"/>
         </w:rPr>
       </w:pPr>
-      <w:bookmarkStart w:id="60" w:name="_Introduction_to_Matrices"/>
-      <w:bookmarkStart w:id="61" w:name="_Dynamically_changing_a"/>
-      <w:bookmarkStart w:id="62" w:name="_Toc517055698"/>
-      <w:bookmarkStart w:id="63" w:name="_Toc517334344"/>
-      <w:bookmarkStart w:id="64" w:name="_Toc519398595"/>
-      <w:bookmarkEnd w:id="60"/>
+      <w:bookmarkStart w:id="61" w:name="_Introduction_to_Matrices"/>
+      <w:bookmarkStart w:id="62" w:name="_Dynamically_changing_a"/>
+      <w:bookmarkStart w:id="63" w:name="_Toc517055698"/>
+      <w:bookmarkStart w:id="64" w:name="_Toc517334344"/>
+      <w:bookmarkStart w:id="65" w:name="_Toc519485789"/>
       <w:bookmarkEnd w:id="61"/>
+      <w:bookmarkEnd w:id="62"/>
       <w:r>
         <w:rPr>
           <w:rFonts w:cstheme="majorHAnsi"/>
@@ -7123,9 +7107,9 @@
         </w:rPr>
         <w:t>Dynamically changing a sprite’s orientation and position</w:t>
       </w:r>
-      <w:bookmarkEnd w:id="62"/>
       <w:bookmarkEnd w:id="63"/>
       <w:bookmarkEnd w:id="64"/>
+      <w:bookmarkEnd w:id="65"/>
     </w:p>
     <w:p>
       <w:pPr>
@@ -7614,10 +7598,10 @@
           <w:color w:val="FF0000"/>
         </w:rPr>
       </w:pPr>
-      <w:bookmarkStart w:id="65" w:name="_Toc516117029"/>
-      <w:bookmarkStart w:id="66" w:name="_Toc517055699"/>
-      <w:bookmarkStart w:id="67" w:name="_Toc517334345"/>
-      <w:bookmarkStart w:id="68" w:name="_Toc519398596"/>
+      <w:bookmarkStart w:id="66" w:name="_Toc516117029"/>
+      <w:bookmarkStart w:id="67" w:name="_Toc517055699"/>
+      <w:bookmarkStart w:id="68" w:name="_Toc517334345"/>
+      <w:bookmarkStart w:id="69" w:name="_Toc519485790"/>
       <w:r>
         <w:rPr>
           <w:rFonts w:cstheme="majorHAnsi"/>
@@ -7632,10 +7616,10 @@
         </w:rPr>
         <w:t>nternals</w:t>
       </w:r>
-      <w:bookmarkEnd w:id="65"/>
       <w:bookmarkEnd w:id="66"/>
       <w:bookmarkEnd w:id="67"/>
       <w:bookmarkEnd w:id="68"/>
+      <w:bookmarkEnd w:id="69"/>
     </w:p>
     <w:p>
       <w:pPr>
@@ -11735,10 +11719,10 @@
           <w:szCs w:val="22"/>
         </w:rPr>
       </w:pPr>
-      <w:bookmarkStart w:id="69" w:name="_Toc516117030"/>
-      <w:bookmarkStart w:id="70" w:name="_Toc517055700"/>
-      <w:bookmarkStart w:id="71" w:name="_Toc517334346"/>
-      <w:bookmarkStart w:id="72" w:name="_Toc519398597"/>
+      <w:bookmarkStart w:id="70" w:name="_Toc516117030"/>
+      <w:bookmarkStart w:id="71" w:name="_Toc517055700"/>
+      <w:bookmarkStart w:id="72" w:name="_Toc517334346"/>
+      <w:bookmarkStart w:id="73" w:name="_Toc519485791"/>
       <w:r>
         <w:rPr>
           <w:rFonts w:cstheme="majorHAnsi"/>
@@ -11746,10 +11730,10 @@
         </w:rPr>
         <w:t>A Short Glossary of 3D Graphics Terms</w:t>
       </w:r>
-      <w:bookmarkEnd w:id="69"/>
       <w:bookmarkEnd w:id="70"/>
       <w:bookmarkEnd w:id="71"/>
       <w:bookmarkEnd w:id="72"/>
+      <w:bookmarkEnd w:id="73"/>
     </w:p>
     <w:p>
       <w:pPr>
@@ -13233,14 +13217,14 @@
           <w:color w:val="FF0000"/>
         </w:rPr>
       </w:pPr>
-      <w:bookmarkStart w:id="73" w:name="_Toc519398598"/>
+      <w:bookmarkStart w:id="74" w:name="_Toc519485792"/>
       <w:r>
         <w:rPr>
           <w:color w:val="FF0000"/>
         </w:rPr>
         <w:t>Troubleshooting</w:t>
       </w:r>
-      <w:bookmarkEnd w:id="73"/>
+      <w:bookmarkEnd w:id="74"/>
     </w:p>
     <w:p>
       <w:pPr>
@@ -14049,9 +14033,9 @@
           <w:color w:val="FF0000"/>
         </w:rPr>
       </w:pPr>
-      <w:bookmarkStart w:id="74" w:name="_Toc517055701"/>
-      <w:bookmarkStart w:id="75" w:name="_Toc517334347"/>
-      <w:bookmarkStart w:id="76" w:name="_Toc519398599"/>
+      <w:bookmarkStart w:id="75" w:name="_Toc517055701"/>
+      <w:bookmarkStart w:id="76" w:name="_Toc517334347"/>
+      <w:bookmarkStart w:id="77" w:name="_Toc519485793"/>
       <w:r>
         <w:rPr>
           <w:rFonts w:cstheme="majorHAnsi"/>
@@ -14059,9 +14043,9 @@
         </w:rPr>
         <w:t>Rights</w:t>
       </w:r>
-      <w:bookmarkEnd w:id="74"/>
       <w:bookmarkEnd w:id="75"/>
       <w:bookmarkEnd w:id="76"/>
+      <w:bookmarkEnd w:id="77"/>
     </w:p>
     <w:p>
       <w:pPr>
@@ -16416,7 +16400,7 @@
 </file>
 
 <file path=customXml/itemProps1.xml><?xml version="1.0" encoding="utf-8"?>
-<ds:datastoreItem xmlns:ds="http://schemas.openxmlformats.org/officeDocument/2006/customXml" ds:itemID="{8C97C520-09CD-494C-9E00-7C96940C7DD5}">
+<ds:datastoreItem xmlns:ds="http://schemas.openxmlformats.org/officeDocument/2006/customXml" ds:itemID="{F4B18A33-105F-45D3-9D05-86EA74B8E03A}">
   <ds:schemaRefs>
     <ds:schemaRef ds:uri="http://schemas.openxmlformats.org/officeDocument/2006/bibliography"/>
   </ds:schemaRefs>

</xml_diff>

<commit_message>
doc updates full example now detects gui button clicks
</commit_message>
<xml_diff>
--- a/doc/Blotch3DUserManual.docx
+++ b/doc/Blotch3DUserManual.docx
@@ -200,8 +200,6 @@
         </w:rPr>
         <w:t>a variety of platforms</w:t>
       </w:r>
-      <w:bookmarkStart w:id="41" w:name="_GoBack"/>
-      <w:bookmarkEnd w:id="41"/>
     </w:p>
     <w:p>
       <w:pPr>
@@ -537,19 +535,19 @@
           <w:color w:val="FF0000"/>
         </w:rPr>
       </w:pPr>
-      <w:bookmarkStart w:id="42" w:name="_Quick_start"/>
-      <w:bookmarkStart w:id="43" w:name="_Toc517334340"/>
-      <w:bookmarkStart w:id="44" w:name="_Toc519485784"/>
+      <w:bookmarkStart w:id="41" w:name="_Quick_start"/>
+      <w:bookmarkStart w:id="42" w:name="_Toc517334340"/>
+      <w:bookmarkStart w:id="43" w:name="_Toc519485784"/>
+      <w:bookmarkEnd w:id="41"/>
+      <w:r>
+        <w:rPr>
+          <w:color w:val="FF0000"/>
+        </w:rPr>
+        <w:t>Quick start</w:t>
+      </w:r>
+      <w:bookmarkEnd w:id="39"/>
       <w:bookmarkEnd w:id="42"/>
-      <w:r>
-        <w:rPr>
-          <w:color w:val="FF0000"/>
-        </w:rPr>
-        <w:t>Quick start</w:t>
-      </w:r>
-      <w:bookmarkEnd w:id="39"/>
       <w:bookmarkEnd w:id="43"/>
-      <w:bookmarkEnd w:id="44"/>
     </w:p>
     <w:p>
       <w:pPr>
@@ -821,21 +819,7 @@
           <w:rFonts w:asciiTheme="majorHAnsi" w:hAnsiTheme="majorHAnsi" w:cstheme="majorHAnsi"/>
           <w:color w:val="FFFF00"/>
         </w:rPr>
-        <w:t xml:space="preserve"> output in</w:t>
-      </w:r>
-      <w:r>
-        <w:rPr>
-          <w:rFonts w:asciiTheme="majorHAnsi" w:hAnsiTheme="majorHAnsi" w:cstheme="majorHAnsi"/>
-          <w:color w:val="FFFF00"/>
-        </w:rPr>
-        <w:t xml:space="preserve"> “Blotch3D_Reference_Manual.pdf”</w:t>
-      </w:r>
-      <w:r>
-        <w:rPr>
-          <w:rFonts w:asciiTheme="majorHAnsi" w:hAnsiTheme="majorHAnsi" w:cstheme="majorHAnsi"/>
-          <w:color w:val="FFFF00"/>
-        </w:rPr>
-        <w:t>.</w:t>
+        <w:t xml:space="preserve"> output in “Blotch3D_Reference_Manual.pdf”.</w:t>
       </w:r>
     </w:p>
     <w:p>
@@ -858,9 +842,9 @@
           <w:color w:val="FF0000"/>
         </w:rPr>
       </w:pPr>
-      <w:bookmarkStart w:id="45" w:name="_Toc517055695"/>
-      <w:bookmarkStart w:id="46" w:name="_Toc517334341"/>
-      <w:bookmarkStart w:id="47" w:name="_Toc519485785"/>
+      <w:bookmarkStart w:id="44" w:name="_Toc517055695"/>
+      <w:bookmarkStart w:id="45" w:name="_Toc517334341"/>
+      <w:bookmarkStart w:id="46" w:name="_Toc519485785"/>
       <w:r>
         <w:rPr>
           <w:rFonts w:cstheme="majorHAnsi"/>
@@ -869,9 +853,9 @@
         <w:t>Introduction</w:t>
       </w:r>
       <w:bookmarkEnd w:id="40"/>
+      <w:bookmarkEnd w:id="44"/>
       <w:bookmarkEnd w:id="45"/>
       <w:bookmarkEnd w:id="46"/>
-      <w:bookmarkEnd w:id="47"/>
     </w:p>
     <w:p>
       <w:pPr>
@@ -927,36 +911,199 @@
           <w:rFonts w:asciiTheme="majorHAnsi" w:hAnsiTheme="majorHAnsi" w:cstheme="majorHAnsi"/>
           <w:color w:val="FFFF00"/>
         </w:rPr>
-        <w:t>development of 3D applications and games.</w:t>
-      </w:r>
-    </w:p>
-    <w:p>
-      <w:pPr>
-        <w:rPr>
-          <w:rFonts w:asciiTheme="majorHAnsi" w:hAnsiTheme="majorHAnsi" w:cstheme="majorHAnsi"/>
-          <w:color w:val="FFFF00"/>
-        </w:rPr>
-      </w:pPr>
-      <w:r>
-        <w:rPr>
-          <w:rFonts w:asciiTheme="majorHAnsi" w:hAnsiTheme="majorHAnsi" w:cstheme="majorHAnsi"/>
-          <w:color w:val="FFFF00"/>
-        </w:rPr>
-        <w:t xml:space="preserve">Examples are provided that show how </w:t>
-      </w:r>
-      <w:r>
-        <w:rPr>
-          <w:rFonts w:asciiTheme="majorHAnsi" w:hAnsiTheme="majorHAnsi" w:cstheme="majorHAnsi"/>
-          <w:color w:val="FFFF00"/>
-        </w:rPr>
-        <w:t xml:space="preserve">you can write an app </w:t>
-      </w:r>
-      <w:r>
-        <w:rPr>
-          <w:rFonts w:asciiTheme="majorHAnsi" w:hAnsiTheme="majorHAnsi" w:cstheme="majorHAnsi"/>
-          <w:color w:val="FFFF00"/>
-        </w:rPr>
-        <w:t>w</w:t>
+        <w:t xml:space="preserve">development of </w:t>
+      </w:r>
+      <w:r>
+        <w:rPr>
+          <w:rFonts w:asciiTheme="majorHAnsi" w:hAnsiTheme="majorHAnsi" w:cstheme="majorHAnsi"/>
+          <w:color w:val="FFFF00"/>
+        </w:rPr>
+        <w:t xml:space="preserve">real-time </w:t>
+      </w:r>
+      <w:r>
+        <w:rPr>
+          <w:rFonts w:asciiTheme="majorHAnsi" w:hAnsiTheme="majorHAnsi" w:cstheme="majorHAnsi"/>
+          <w:color w:val="FFFF00"/>
+        </w:rPr>
+        <w:t>3D applications and games.</w:t>
+      </w:r>
+    </w:p>
+    <w:p>
+      <w:pPr>
+        <w:rPr>
+          <w:rFonts w:asciiTheme="majorHAnsi" w:hAnsiTheme="majorHAnsi" w:cstheme="majorHAnsi"/>
+          <w:color w:val="FFFF00"/>
+        </w:rPr>
+      </w:pPr>
+      <w:r>
+        <w:rPr>
+          <w:rFonts w:asciiTheme="majorHAnsi" w:hAnsiTheme="majorHAnsi" w:cstheme="majorHAnsi"/>
+          <w:color w:val="FFFF00"/>
+        </w:rPr>
+        <w:t xml:space="preserve">Blotch3D was written because I couldn’t find a </w:t>
+      </w:r>
+      <w:r>
+        <w:rPr>
+          <w:rFonts w:asciiTheme="majorHAnsi" w:hAnsiTheme="majorHAnsi" w:cstheme="majorHAnsi"/>
+          <w:color w:val="FFFF00"/>
+        </w:rPr>
+        <w:t xml:space="preserve">C# </w:t>
+      </w:r>
+      <w:r>
+        <w:rPr>
+          <w:rFonts w:asciiTheme="majorHAnsi" w:hAnsiTheme="majorHAnsi" w:cstheme="majorHAnsi"/>
+          <w:color w:val="FFFF00"/>
+        </w:rPr>
+        <w:t>3D library that was both real-time and ultra-</w:t>
+      </w:r>
+      <w:r>
+        <w:rPr>
+          <w:rFonts w:asciiTheme="majorHAnsi" w:hAnsiTheme="majorHAnsi" w:cstheme="majorHAnsi"/>
+          <w:color w:val="FFFF00"/>
+        </w:rPr>
+        <w:t>easy to use</w:t>
+      </w:r>
+      <w:r>
+        <w:rPr>
+          <w:rFonts w:asciiTheme="majorHAnsi" w:hAnsiTheme="majorHAnsi" w:cstheme="majorHAnsi"/>
+          <w:color w:val="FFFF00"/>
+        </w:rPr>
+        <w:t>. (</w:t>
+      </w:r>
+      <w:proofErr w:type="spellStart"/>
+      <w:r>
+        <w:rPr>
+          <w:rFonts w:asciiTheme="majorHAnsi" w:hAnsiTheme="majorHAnsi" w:cstheme="majorHAnsi"/>
+          <w:color w:val="FFFF00"/>
+        </w:rPr>
+        <w:t>SharpDX</w:t>
+      </w:r>
+      <w:proofErr w:type="spellEnd"/>
+      <w:r>
+        <w:rPr>
+          <w:rFonts w:asciiTheme="majorHAnsi" w:hAnsiTheme="majorHAnsi" w:cstheme="majorHAnsi"/>
+          <w:color w:val="FFFF00"/>
+        </w:rPr>
+        <w:t xml:space="preserve">, </w:t>
+      </w:r>
+      <w:proofErr w:type="spellStart"/>
+      <w:r>
+        <w:rPr>
+          <w:rFonts w:asciiTheme="majorHAnsi" w:hAnsiTheme="majorHAnsi" w:cstheme="majorHAnsi"/>
+          <w:color w:val="FFFF00"/>
+        </w:rPr>
+        <w:t>OpenTK</w:t>
+      </w:r>
+      <w:proofErr w:type="spellEnd"/>
+      <w:r>
+        <w:rPr>
+          <w:rFonts w:asciiTheme="majorHAnsi" w:hAnsiTheme="majorHAnsi" w:cstheme="majorHAnsi"/>
+          <w:color w:val="FFFF00"/>
+        </w:rPr>
+        <w:t xml:space="preserve">, </w:t>
+      </w:r>
+      <w:proofErr w:type="spellStart"/>
+      <w:r>
+        <w:rPr>
+          <w:rFonts w:asciiTheme="majorHAnsi" w:hAnsiTheme="majorHAnsi" w:cstheme="majorHAnsi"/>
+          <w:color w:val="FFFF00"/>
+        </w:rPr>
+        <w:t>UnReal</w:t>
+      </w:r>
+      <w:proofErr w:type="spellEnd"/>
+      <w:r>
+        <w:rPr>
+          <w:rFonts w:asciiTheme="majorHAnsi" w:hAnsiTheme="majorHAnsi" w:cstheme="majorHAnsi"/>
+          <w:color w:val="FFFF00"/>
+        </w:rPr>
+        <w:t>, Unity</w:t>
+      </w:r>
+      <w:r>
+        <w:rPr>
+          <w:rFonts w:asciiTheme="majorHAnsi" w:hAnsiTheme="majorHAnsi" w:cstheme="majorHAnsi"/>
+          <w:color w:val="FFFF00"/>
+        </w:rPr>
+        <w:t>, etc.</w:t>
+      </w:r>
+      <w:r>
+        <w:rPr>
+          <w:rFonts w:asciiTheme="majorHAnsi" w:hAnsiTheme="majorHAnsi" w:cstheme="majorHAnsi"/>
+          <w:color w:val="FFFF00"/>
+        </w:rPr>
+        <w:t xml:space="preserve"> </w:t>
+      </w:r>
+      <w:r>
+        <w:rPr>
+          <w:rFonts w:asciiTheme="majorHAnsi" w:hAnsiTheme="majorHAnsi" w:cstheme="majorHAnsi"/>
+          <w:color w:val="FFFF00"/>
+        </w:rPr>
+        <w:t>a</w:t>
+      </w:r>
+      <w:r>
+        <w:rPr>
+          <w:rFonts w:asciiTheme="majorHAnsi" w:hAnsiTheme="majorHAnsi" w:cstheme="majorHAnsi"/>
+          <w:color w:val="FFFF00"/>
+        </w:rPr>
+        <w:t xml:space="preserve">re real-time but </w:t>
+      </w:r>
+      <w:r>
+        <w:rPr>
+          <w:rFonts w:asciiTheme="majorHAnsi" w:hAnsiTheme="majorHAnsi" w:cstheme="majorHAnsi"/>
+          <w:color w:val="FFFF00"/>
+        </w:rPr>
+        <w:t>not</w:t>
+      </w:r>
+      <w:r>
+        <w:rPr>
+          <w:rFonts w:asciiTheme="majorHAnsi" w:hAnsiTheme="majorHAnsi" w:cstheme="majorHAnsi"/>
+          <w:color w:val="FFFF00"/>
+        </w:rPr>
+        <w:t xml:space="preserve"> </w:t>
+      </w:r>
+      <w:r>
+        <w:rPr>
+          <w:rFonts w:asciiTheme="majorHAnsi" w:hAnsiTheme="majorHAnsi" w:cstheme="majorHAnsi"/>
+          <w:color w:val="FFFF00"/>
+        </w:rPr>
+        <w:t>ultra-</w:t>
+      </w:r>
+      <w:r>
+        <w:rPr>
+          <w:rFonts w:asciiTheme="majorHAnsi" w:hAnsiTheme="majorHAnsi" w:cstheme="majorHAnsi"/>
+          <w:color w:val="FFFF00"/>
+        </w:rPr>
+        <w:t xml:space="preserve">simple, WPF 3D is </w:t>
+      </w:r>
+      <w:proofErr w:type="gramStart"/>
+      <w:r>
+        <w:rPr>
+          <w:rFonts w:asciiTheme="majorHAnsi" w:hAnsiTheme="majorHAnsi" w:cstheme="majorHAnsi"/>
+          <w:color w:val="FFFF00"/>
+        </w:rPr>
+        <w:t>fairly easy</w:t>
+      </w:r>
+      <w:proofErr w:type="gramEnd"/>
+      <w:r>
+        <w:rPr>
+          <w:rFonts w:asciiTheme="majorHAnsi" w:hAnsiTheme="majorHAnsi" w:cstheme="majorHAnsi"/>
+          <w:color w:val="FFFF00"/>
+        </w:rPr>
+        <w:t xml:space="preserve"> to use but definitely NOT real-time).</w:t>
+      </w:r>
+    </w:p>
+    <w:p>
+      <w:pPr>
+        <w:rPr>
+          <w:rFonts w:asciiTheme="majorHAnsi" w:hAnsiTheme="majorHAnsi" w:cstheme="majorHAnsi"/>
+          <w:color w:val="FFFF00"/>
+        </w:rPr>
+      </w:pPr>
+      <w:r>
+        <w:rPr>
+          <w:rFonts w:asciiTheme="majorHAnsi" w:hAnsiTheme="majorHAnsi" w:cstheme="majorHAnsi"/>
+          <w:color w:val="FFFF00"/>
+        </w:rPr>
+        <w:t>Examples are provided that show how w</w:t>
       </w:r>
       <w:r>
         <w:rPr>
@@ -991,7 +1138,14 @@
           <w:rFonts w:asciiTheme="majorHAnsi" w:hAnsiTheme="majorHAnsi" w:cstheme="majorHAnsi"/>
           <w:color w:val="FFFF00"/>
         </w:rPr>
-        <w:t xml:space="preserve">that </w:t>
+        <w:t>you</w:t>
+      </w:r>
+      <w:r>
+        <w:rPr>
+          <w:rFonts w:asciiTheme="majorHAnsi" w:hAnsiTheme="majorHAnsi" w:cstheme="majorHAnsi"/>
+          <w:color w:val="FFFF00"/>
+        </w:rPr>
+        <w:t xml:space="preserve"> </w:t>
       </w:r>
       <w:r>
         <w:rPr>
@@ -1180,7 +1334,16 @@
           <w:rFonts w:asciiTheme="majorHAnsi" w:hAnsiTheme="majorHAnsi" w:cstheme="majorHAnsi"/>
           <w:color w:val="FFFF00"/>
         </w:rPr>
-        <w:t xml:space="preserve"> from standard </w:t>
+        <w:t xml:space="preserve"> f</w:t>
+      </w:r>
+      <w:bookmarkStart w:id="47" w:name="_GoBack"/>
+      <w:bookmarkEnd w:id="47"/>
+      <w:r>
+        <w:rPr>
+          <w:rFonts w:asciiTheme="majorHAnsi" w:hAnsiTheme="majorHAnsi" w:cstheme="majorHAnsi"/>
+          <w:color w:val="FFFF00"/>
+        </w:rPr>
+        <w:t xml:space="preserve">rom standard </w:t>
       </w:r>
       <w:r>
         <w:rPr>
@@ -2651,21 +2814,7 @@
           <w:rFonts w:asciiTheme="majorHAnsi" w:hAnsiTheme="majorHAnsi" w:cstheme="majorHAnsi"/>
           <w:color w:val="FFFF00"/>
         </w:rPr>
-        <w:t>, and in “</w:t>
-      </w:r>
-      <w:r>
-        <w:rPr>
-          <w:rFonts w:asciiTheme="majorHAnsi" w:hAnsiTheme="majorHAnsi" w:cstheme="majorHAnsi"/>
-          <w:color w:val="FFFF00"/>
-        </w:rPr>
-        <w:t>Blotch3D_Reference_Manual.pdf</w:t>
-      </w:r>
-      <w:r>
-        <w:rPr>
-          <w:rFonts w:asciiTheme="majorHAnsi" w:hAnsiTheme="majorHAnsi" w:cstheme="majorHAnsi"/>
-          <w:color w:val="FFFF00"/>
-        </w:rPr>
-        <w:t>”</w:t>
+        <w:t>, and in “Blotch3D_Reference_Manual.pdf”</w:t>
       </w:r>
       <w:r>
         <w:rPr>
@@ -16400,7 +16549,7 @@
 </file>
 
 <file path=customXml/itemProps1.xml><?xml version="1.0" encoding="utf-8"?>
-<ds:datastoreItem xmlns:ds="http://schemas.openxmlformats.org/officeDocument/2006/customXml" ds:itemID="{F4B18A33-105F-45D3-9D05-86EA74B8E03A}">
+<ds:datastoreItem xmlns:ds="http://schemas.openxmlformats.org/officeDocument/2006/customXml" ds:itemID="{2B9DE419-28C0-4CD1-B764-B9B879953606}">
   <ds:schemaRefs>
     <ds:schemaRef ds:uri="http://schemas.openxmlformats.org/officeDocument/2006/bibliography"/>
   </ds:schemaRefs>

</xml_diff>

<commit_message>
doc updates Added BlSprite.FrameProc
</commit_message>
<xml_diff>
--- a/doc/Blotch3DUserManual.docx
+++ b/doc/Blotch3DUserManual.docx
@@ -156,7 +156,14 @@
           <w:rFonts w:asciiTheme="majorHAnsi" w:hAnsiTheme="majorHAnsi" w:cstheme="majorHAnsi"/>
           <w:color w:val="FFFF00"/>
         </w:rPr>
-        <w:t>real-time</w:t>
+        <w:t xml:space="preserve">real-time </w:t>
+      </w:r>
+      <w:r>
+        <w:rPr>
+          <w:rFonts w:asciiTheme="majorHAnsi" w:hAnsiTheme="majorHAnsi" w:cstheme="majorHAnsi"/>
+          <w:color w:val="FFFF00"/>
+        </w:rPr>
+        <w:t>3D</w:t>
       </w:r>
       <w:r>
         <w:rPr>
@@ -170,35 +177,14 @@
           <w:rFonts w:asciiTheme="majorHAnsi" w:hAnsiTheme="majorHAnsi" w:cstheme="majorHAnsi"/>
           <w:color w:val="FFFF00"/>
         </w:rPr>
-        <w:t>3D</w:t>
-      </w:r>
-      <w:r>
-        <w:rPr>
-          <w:rFonts w:asciiTheme="majorHAnsi" w:hAnsiTheme="majorHAnsi" w:cstheme="majorHAnsi"/>
-          <w:color w:val="FFFF00"/>
-        </w:rPr>
-        <w:t xml:space="preserve"> </w:t>
-      </w:r>
-      <w:r>
-        <w:rPr>
-          <w:rFonts w:asciiTheme="majorHAnsi" w:hAnsiTheme="majorHAnsi" w:cstheme="majorHAnsi"/>
-          <w:color w:val="FFFF00"/>
-        </w:rPr>
-        <w:t>on</w:t>
-      </w:r>
-      <w:r>
-        <w:rPr>
-          <w:rFonts w:asciiTheme="majorHAnsi" w:hAnsiTheme="majorHAnsi" w:cstheme="majorHAnsi"/>
-          <w:color w:val="FFFF00"/>
-        </w:rPr>
-        <w:t xml:space="preserve"> </w:t>
-      </w:r>
-      <w:r>
-        <w:rPr>
-          <w:rFonts w:asciiTheme="majorHAnsi" w:hAnsiTheme="majorHAnsi" w:cstheme="majorHAnsi"/>
-          <w:color w:val="FFFF00"/>
-        </w:rPr>
-        <w:t>a variety of platforms</w:t>
+        <w:t>graphics</w:t>
+      </w:r>
+      <w:r>
+        <w:rPr>
+          <w:rFonts w:asciiTheme="majorHAnsi" w:hAnsiTheme="majorHAnsi" w:cstheme="majorHAnsi"/>
+          <w:color w:val="FFFF00"/>
+        </w:rPr>
+        <w:t xml:space="preserve"> on a variety of desktop, mobile, and game console platforms. </w:t>
       </w:r>
     </w:p>
     <w:p>
@@ -758,7 +744,7 @@
           <w:rFonts w:asciiTheme="majorHAnsi" w:hAnsiTheme="majorHAnsi" w:cstheme="majorHAnsi"/>
           <w:color w:val="FFFF00"/>
         </w:rPr>
-        <w:t xml:space="preserve"> (For other platforms, you’ll need the appropriate Visual Studio add-on, and you will need to create a separate project for that platform.)</w:t>
+        <w:t xml:space="preserve"> (For other platforms, you’ll need the appropriate Visual Studio add-on and you will need to create a separate project for that platform.)</w:t>
       </w:r>
     </w:p>
     <w:p>
@@ -803,7 +789,21 @@
           <w:rFonts w:asciiTheme="majorHAnsi" w:hAnsiTheme="majorHAnsi" w:cstheme="majorHAnsi"/>
           <w:color w:val="FFFF00"/>
         </w:rPr>
-        <w:t xml:space="preserve">to see the reference documentation, or view the </w:t>
+        <w:t>to see the reference documentation</w:t>
+      </w:r>
+      <w:r>
+        <w:rPr>
+          <w:rFonts w:asciiTheme="majorHAnsi" w:hAnsiTheme="majorHAnsi" w:cstheme="majorHAnsi"/>
+          <w:color w:val="FFFF00"/>
+        </w:rPr>
+        <w:t>,</w:t>
+      </w:r>
+      <w:r>
+        <w:rPr>
+          <w:rFonts w:asciiTheme="majorHAnsi" w:hAnsiTheme="majorHAnsi" w:cstheme="majorHAnsi"/>
+          <w:color w:val="FFFF00"/>
+        </w:rPr>
+        <w:t xml:space="preserve"> or view the </w:t>
       </w:r>
       <w:proofErr w:type="spellStart"/>
       <w:r>
@@ -819,7 +819,21 @@
           <w:rFonts w:asciiTheme="majorHAnsi" w:hAnsiTheme="majorHAnsi" w:cstheme="majorHAnsi"/>
           <w:color w:val="FFFF00"/>
         </w:rPr>
-        <w:t xml:space="preserve"> output in “Blotch3D_Reference_Manual.pdf”.</w:t>
+        <w:t xml:space="preserve"> output </w:t>
+      </w:r>
+      <w:r>
+        <w:rPr>
+          <w:rFonts w:asciiTheme="majorHAnsi" w:hAnsiTheme="majorHAnsi" w:cstheme="majorHAnsi"/>
+          <w:color w:val="FFFF00"/>
+        </w:rPr>
+        <w:t xml:space="preserve">of it </w:t>
+      </w:r>
+      <w:r>
+        <w:rPr>
+          <w:rFonts w:asciiTheme="majorHAnsi" w:hAnsiTheme="majorHAnsi" w:cstheme="majorHAnsi"/>
+          <w:color w:val="FFFF00"/>
+        </w:rPr>
+        <w:t>in “Blotch3D_Reference_Manual.pdf”.</w:t>
       </w:r>
     </w:p>
     <w:p>
@@ -904,28 +918,28 @@
           <w:rFonts w:asciiTheme="majorHAnsi" w:hAnsiTheme="majorHAnsi" w:cstheme="majorHAnsi"/>
           <w:color w:val="FFFF00"/>
         </w:rPr>
-        <w:t xml:space="preserve">many of the fundamental tasks in </w:t>
-      </w:r>
-      <w:r>
-        <w:rPr>
-          <w:rFonts w:asciiTheme="majorHAnsi" w:hAnsiTheme="majorHAnsi" w:cstheme="majorHAnsi"/>
-          <w:color w:val="FFFF00"/>
-        </w:rPr>
-        <w:t xml:space="preserve">development of </w:t>
-      </w:r>
-      <w:r>
-        <w:rPr>
-          <w:rFonts w:asciiTheme="majorHAnsi" w:hAnsiTheme="majorHAnsi" w:cstheme="majorHAnsi"/>
-          <w:color w:val="FFFF00"/>
-        </w:rPr>
-        <w:t xml:space="preserve">real-time </w:t>
-      </w:r>
-      <w:r>
-        <w:rPr>
-          <w:rFonts w:asciiTheme="majorHAnsi" w:hAnsiTheme="majorHAnsi" w:cstheme="majorHAnsi"/>
-          <w:color w:val="FFFF00"/>
-        </w:rPr>
-        <w:t>3D applications and games.</w:t>
+        <w:t xml:space="preserve">many of the tasks in </w:t>
+      </w:r>
+      <w:r>
+        <w:rPr>
+          <w:rFonts w:asciiTheme="majorHAnsi" w:hAnsiTheme="majorHAnsi" w:cstheme="majorHAnsi"/>
+          <w:color w:val="FFFF00"/>
+        </w:rPr>
+        <w:t>develop</w:t>
+      </w:r>
+      <w:r>
+        <w:rPr>
+          <w:rFonts w:asciiTheme="majorHAnsi" w:hAnsiTheme="majorHAnsi" w:cstheme="majorHAnsi"/>
+          <w:color w:val="FFFF00"/>
+        </w:rPr>
+        <w:t>ing</w:t>
+      </w:r>
+      <w:r>
+        <w:rPr>
+          <w:rFonts w:asciiTheme="majorHAnsi" w:hAnsiTheme="majorHAnsi" w:cstheme="majorHAnsi"/>
+          <w:color w:val="FFFF00"/>
+        </w:rPr>
+        <w:t xml:space="preserve"> 3D applications and games.</w:t>
       </w:r>
     </w:p>
     <w:p>
@@ -954,7 +968,42 @@
           <w:rFonts w:asciiTheme="majorHAnsi" w:hAnsiTheme="majorHAnsi" w:cstheme="majorHAnsi"/>
           <w:color w:val="FFFF00"/>
         </w:rPr>
-        <w:t>3D library that was both real-time and ultra-</w:t>
+        <w:t xml:space="preserve">3D library that was </w:t>
+      </w:r>
+      <w:r>
+        <w:rPr>
+          <w:rFonts w:asciiTheme="majorHAnsi" w:hAnsiTheme="majorHAnsi" w:cstheme="majorHAnsi"/>
+          <w:color w:val="FFFF00"/>
+        </w:rPr>
+        <w:t xml:space="preserve">anywhere near </w:t>
+      </w:r>
+      <w:r>
+        <w:rPr>
+          <w:rFonts w:asciiTheme="majorHAnsi" w:hAnsiTheme="majorHAnsi" w:cstheme="majorHAnsi"/>
+          <w:color w:val="FFFF00"/>
+        </w:rPr>
+        <w:t xml:space="preserve">both </w:t>
+      </w:r>
+      <w:r>
+        <w:rPr>
+          <w:rFonts w:asciiTheme="majorHAnsi" w:hAnsiTheme="majorHAnsi" w:cstheme="majorHAnsi"/>
+          <w:color w:val="FFFF00"/>
+        </w:rPr>
+        <w:t xml:space="preserve">hard </w:t>
+      </w:r>
+      <w:r>
+        <w:rPr>
+          <w:rFonts w:asciiTheme="majorHAnsi" w:hAnsiTheme="majorHAnsi" w:cstheme="majorHAnsi"/>
+          <w:color w:val="FFFF00"/>
+        </w:rPr>
+        <w:t xml:space="preserve">real-time and </w:t>
+      </w:r>
+      <w:r>
+        <w:rPr>
+          <w:rFonts w:asciiTheme="majorHAnsi" w:hAnsiTheme="majorHAnsi" w:cstheme="majorHAnsi"/>
+          <w:color w:val="FFFF00"/>
+        </w:rPr>
+        <w:t>ultra-</w:t>
       </w:r>
       <w:r>
         <w:rPr>
@@ -968,127 +1017,7 @@
           <w:rFonts w:asciiTheme="majorHAnsi" w:hAnsiTheme="majorHAnsi" w:cstheme="majorHAnsi"/>
           <w:color w:val="FFFF00"/>
         </w:rPr>
-        <w:t>. (</w:t>
-      </w:r>
-      <w:proofErr w:type="spellStart"/>
-      <w:r>
-        <w:rPr>
-          <w:rFonts w:asciiTheme="majorHAnsi" w:hAnsiTheme="majorHAnsi" w:cstheme="majorHAnsi"/>
-          <w:color w:val="FFFF00"/>
-        </w:rPr>
-        <w:t>SharpDX</w:t>
-      </w:r>
-      <w:proofErr w:type="spellEnd"/>
-      <w:r>
-        <w:rPr>
-          <w:rFonts w:asciiTheme="majorHAnsi" w:hAnsiTheme="majorHAnsi" w:cstheme="majorHAnsi"/>
-          <w:color w:val="FFFF00"/>
-        </w:rPr>
-        <w:t xml:space="preserve">, </w:t>
-      </w:r>
-      <w:proofErr w:type="spellStart"/>
-      <w:r>
-        <w:rPr>
-          <w:rFonts w:asciiTheme="majorHAnsi" w:hAnsiTheme="majorHAnsi" w:cstheme="majorHAnsi"/>
-          <w:color w:val="FFFF00"/>
-        </w:rPr>
-        <w:t>OpenTK</w:t>
-      </w:r>
-      <w:proofErr w:type="spellEnd"/>
-      <w:r>
-        <w:rPr>
-          <w:rFonts w:asciiTheme="majorHAnsi" w:hAnsiTheme="majorHAnsi" w:cstheme="majorHAnsi"/>
-          <w:color w:val="FFFF00"/>
-        </w:rPr>
-        <w:t xml:space="preserve">, </w:t>
-      </w:r>
-      <w:proofErr w:type="spellStart"/>
-      <w:r>
-        <w:rPr>
-          <w:rFonts w:asciiTheme="majorHAnsi" w:hAnsiTheme="majorHAnsi" w:cstheme="majorHAnsi"/>
-          <w:color w:val="FFFF00"/>
-        </w:rPr>
-        <w:t>UnReal</w:t>
-      </w:r>
-      <w:proofErr w:type="spellEnd"/>
-      <w:r>
-        <w:rPr>
-          <w:rFonts w:asciiTheme="majorHAnsi" w:hAnsiTheme="majorHAnsi" w:cstheme="majorHAnsi"/>
-          <w:color w:val="FFFF00"/>
-        </w:rPr>
-        <w:t>, Unity</w:t>
-      </w:r>
-      <w:r>
-        <w:rPr>
-          <w:rFonts w:asciiTheme="majorHAnsi" w:hAnsiTheme="majorHAnsi" w:cstheme="majorHAnsi"/>
-          <w:color w:val="FFFF00"/>
-        </w:rPr>
-        <w:t>, etc.</w:t>
-      </w:r>
-      <w:r>
-        <w:rPr>
-          <w:rFonts w:asciiTheme="majorHAnsi" w:hAnsiTheme="majorHAnsi" w:cstheme="majorHAnsi"/>
-          <w:color w:val="FFFF00"/>
-        </w:rPr>
-        <w:t xml:space="preserve"> </w:t>
-      </w:r>
-      <w:r>
-        <w:rPr>
-          <w:rFonts w:asciiTheme="majorHAnsi" w:hAnsiTheme="majorHAnsi" w:cstheme="majorHAnsi"/>
-          <w:color w:val="FFFF00"/>
-        </w:rPr>
-        <w:t>a</w:t>
-      </w:r>
-      <w:r>
-        <w:rPr>
-          <w:rFonts w:asciiTheme="majorHAnsi" w:hAnsiTheme="majorHAnsi" w:cstheme="majorHAnsi"/>
-          <w:color w:val="FFFF00"/>
-        </w:rPr>
-        <w:t xml:space="preserve">re real-time but </w:t>
-      </w:r>
-      <w:r>
-        <w:rPr>
-          <w:rFonts w:asciiTheme="majorHAnsi" w:hAnsiTheme="majorHAnsi" w:cstheme="majorHAnsi"/>
-          <w:color w:val="FFFF00"/>
-        </w:rPr>
-        <w:t>not</w:t>
-      </w:r>
-      <w:r>
-        <w:rPr>
-          <w:rFonts w:asciiTheme="majorHAnsi" w:hAnsiTheme="majorHAnsi" w:cstheme="majorHAnsi"/>
-          <w:color w:val="FFFF00"/>
-        </w:rPr>
-        <w:t xml:space="preserve"> </w:t>
-      </w:r>
-      <w:r>
-        <w:rPr>
-          <w:rFonts w:asciiTheme="majorHAnsi" w:hAnsiTheme="majorHAnsi" w:cstheme="majorHAnsi"/>
-          <w:color w:val="FFFF00"/>
-        </w:rPr>
-        <w:t>ultra-</w:t>
-      </w:r>
-      <w:r>
-        <w:rPr>
-          <w:rFonts w:asciiTheme="majorHAnsi" w:hAnsiTheme="majorHAnsi" w:cstheme="majorHAnsi"/>
-          <w:color w:val="FFFF00"/>
-        </w:rPr>
-        <w:t xml:space="preserve">simple, WPF 3D is </w:t>
-      </w:r>
-      <w:proofErr w:type="gramStart"/>
-      <w:r>
-        <w:rPr>
-          <w:rFonts w:asciiTheme="majorHAnsi" w:hAnsiTheme="majorHAnsi" w:cstheme="majorHAnsi"/>
-          <w:color w:val="FFFF00"/>
-        </w:rPr>
-        <w:t>fairly easy</w:t>
-      </w:r>
-      <w:proofErr w:type="gramEnd"/>
-      <w:r>
-        <w:rPr>
-          <w:rFonts w:asciiTheme="majorHAnsi" w:hAnsiTheme="majorHAnsi" w:cstheme="majorHAnsi"/>
-          <w:color w:val="FFFF00"/>
-        </w:rPr>
-        <w:t xml:space="preserve"> to use but definitely NOT real-time).</w:t>
+        <w:t>.</w:t>
       </w:r>
     </w:p>
     <w:p>
@@ -1257,6 +1186,13 @@
           <w:rFonts w:asciiTheme="majorHAnsi" w:hAnsiTheme="majorHAnsi" w:cstheme="majorHAnsi"/>
           <w:color w:val="FFFF00"/>
         </w:rPr>
+        <w:t xml:space="preserve">thousands of </w:t>
+      </w:r>
+      <w:r>
+        <w:rPr>
+          <w:rFonts w:asciiTheme="majorHAnsi" w:hAnsiTheme="majorHAnsi" w:cstheme="majorHAnsi"/>
+          <w:color w:val="FFFF00"/>
+        </w:rPr>
         <w:t xml:space="preserve">them </w:t>
       </w:r>
       <w:r>
@@ -1271,7 +1207,21 @@
           <w:rFonts w:asciiTheme="majorHAnsi" w:hAnsiTheme="majorHAnsi" w:cstheme="majorHAnsi"/>
           <w:color w:val="FFFF00"/>
         </w:rPr>
-        <w:t>with real-time performance</w:t>
+        <w:t>at</w:t>
+      </w:r>
+      <w:r>
+        <w:rPr>
+          <w:rFonts w:asciiTheme="majorHAnsi" w:hAnsiTheme="majorHAnsi" w:cstheme="majorHAnsi"/>
+          <w:color w:val="FFFF00"/>
+        </w:rPr>
+        <w:t xml:space="preserve"> </w:t>
+      </w:r>
+      <w:r>
+        <w:rPr>
+          <w:rFonts w:asciiTheme="majorHAnsi" w:hAnsiTheme="majorHAnsi" w:cstheme="majorHAnsi"/>
+          <w:color w:val="FFFF00"/>
+        </w:rPr>
+        <w:t>high frame rates</w:t>
       </w:r>
       <w:r>
         <w:rPr>
@@ -1299,7 +1249,35 @@
           <w:rFonts w:asciiTheme="majorHAnsi" w:hAnsiTheme="majorHAnsi" w:cstheme="majorHAnsi"/>
           <w:color w:val="FFFF00"/>
         </w:rPr>
-        <w:t>Set a model’s material, texture, and how it responds to lighting.</w:t>
+        <w:t xml:space="preserve">Set a </w:t>
+      </w:r>
+      <w:r>
+        <w:rPr>
+          <w:rFonts w:asciiTheme="majorHAnsi" w:hAnsiTheme="majorHAnsi" w:cstheme="majorHAnsi"/>
+          <w:color w:val="FFFF00"/>
+        </w:rPr>
+        <w:t>sprite’s</w:t>
+      </w:r>
+      <w:r>
+        <w:rPr>
+          <w:rFonts w:asciiTheme="majorHAnsi" w:hAnsiTheme="majorHAnsi" w:cstheme="majorHAnsi"/>
+          <w:color w:val="FFFF00"/>
+        </w:rPr>
+        <w:t xml:space="preserve"> material, texture, and lighting</w:t>
+      </w:r>
+      <w:r>
+        <w:rPr>
+          <w:rFonts w:asciiTheme="majorHAnsi" w:hAnsiTheme="majorHAnsi" w:cstheme="majorHAnsi"/>
+          <w:color w:val="FFFF00"/>
+        </w:rPr>
+        <w:t xml:space="preserve"> response</w:t>
+      </w:r>
+      <w:r>
+        <w:rPr>
+          <w:rFonts w:asciiTheme="majorHAnsi" w:hAnsiTheme="majorHAnsi" w:cstheme="majorHAnsi"/>
+          <w:color w:val="FFFF00"/>
+        </w:rPr>
+        <w:t>.</w:t>
       </w:r>
     </w:p>
     <w:p>
@@ -1334,16 +1312,7 @@
           <w:rFonts w:asciiTheme="majorHAnsi" w:hAnsiTheme="majorHAnsi" w:cstheme="majorHAnsi"/>
           <w:color w:val="FFFF00"/>
         </w:rPr>
-        <w:t xml:space="preserve"> f</w:t>
-      </w:r>
-      <w:bookmarkStart w:id="47" w:name="_GoBack"/>
-      <w:bookmarkEnd w:id="47"/>
-      <w:r>
-        <w:rPr>
-          <w:rFonts w:asciiTheme="majorHAnsi" w:hAnsiTheme="majorHAnsi" w:cstheme="majorHAnsi"/>
-          <w:color w:val="FFFF00"/>
-        </w:rPr>
-        <w:t xml:space="preserve">rom standard </w:t>
+        <w:t xml:space="preserve"> from standard </w:t>
       </w:r>
       <w:r>
         <w:rPr>
@@ -1595,35 +1564,7 @@
           <w:rFonts w:asciiTheme="majorHAnsi" w:hAnsiTheme="majorHAnsi" w:cstheme="majorHAnsi"/>
           <w:color w:val="FFFF00"/>
         </w:rPr>
-        <w:t>.</w:t>
-      </w:r>
-      <w:r>
-        <w:rPr>
-          <w:rFonts w:asciiTheme="majorHAnsi" w:hAnsiTheme="majorHAnsi" w:cstheme="majorHAnsi"/>
-          <w:color w:val="FFFF00"/>
-        </w:rPr>
-        <w:t xml:space="preserve"> (</w:t>
-      </w:r>
-      <w:r>
-        <w:rPr>
-          <w:rFonts w:asciiTheme="majorHAnsi" w:hAnsiTheme="majorHAnsi" w:cstheme="majorHAnsi"/>
-          <w:color w:val="FFFF00"/>
-        </w:rPr>
-        <w:t>That is, s</w:t>
-      </w:r>
-      <w:r>
-        <w:rPr>
-          <w:rFonts w:asciiTheme="majorHAnsi" w:hAnsiTheme="majorHAnsi" w:cstheme="majorHAnsi"/>
-          <w:color w:val="FFFF00"/>
-        </w:rPr>
-        <w:t>prite trees are</w:t>
-      </w:r>
-      <w:r>
-        <w:rPr>
-          <w:rFonts w:asciiTheme="majorHAnsi" w:hAnsiTheme="majorHAnsi" w:cstheme="majorHAnsi"/>
-          <w:color w:val="FFFF00"/>
-        </w:rPr>
-        <w:t xml:space="preserve"> </w:t>
+        <w:t xml:space="preserve"> (i.e. the sprite trees are </w:t>
       </w:r>
       <w:r>
         <w:rPr>
@@ -2821,114 +2762,7 @@
           <w:rFonts w:asciiTheme="majorHAnsi" w:hAnsiTheme="majorHAnsi" w:cstheme="majorHAnsi"/>
           <w:color w:val="FFFF00"/>
         </w:rPr>
-        <w:t xml:space="preserve">. </w:t>
-      </w:r>
-      <w:r>
-        <w:rPr>
-          <w:rFonts w:asciiTheme="majorHAnsi" w:hAnsiTheme="majorHAnsi" w:cstheme="majorHAnsi"/>
-          <w:color w:val="FFFF00"/>
-        </w:rPr>
-        <w:t>The reference documentation</w:t>
-      </w:r>
-      <w:r>
-        <w:rPr>
-          <w:rFonts w:asciiTheme="majorHAnsi" w:hAnsiTheme="majorHAnsi" w:cstheme="majorHAnsi"/>
-          <w:color w:val="FFFF00"/>
-        </w:rPr>
-        <w:t xml:space="preserve"> explains how and why you use the feature</w:t>
-      </w:r>
-      <w:r>
-        <w:rPr>
-          <w:rFonts w:asciiTheme="majorHAnsi" w:hAnsiTheme="majorHAnsi" w:cstheme="majorHAnsi"/>
-          <w:color w:val="FFFF00"/>
-        </w:rPr>
-        <w:t>,</w:t>
-      </w:r>
-      <w:r>
-        <w:rPr>
-          <w:rFonts w:asciiTheme="majorHAnsi" w:hAnsiTheme="majorHAnsi" w:cstheme="majorHAnsi"/>
-          <w:color w:val="FFFF00"/>
-        </w:rPr>
-        <w:t xml:space="preserve"> answers frequent questions</w:t>
-      </w:r>
-      <w:r>
-        <w:rPr>
-          <w:rFonts w:asciiTheme="majorHAnsi" w:hAnsiTheme="majorHAnsi" w:cstheme="majorHAnsi"/>
-          <w:color w:val="FFFF00"/>
-        </w:rPr>
-        <w:t xml:space="preserve">, and </w:t>
-      </w:r>
-      <w:r>
-        <w:rPr>
-          <w:rFonts w:asciiTheme="majorHAnsi" w:hAnsiTheme="majorHAnsi" w:cstheme="majorHAnsi"/>
-          <w:color w:val="FFFF00"/>
-        </w:rPr>
-        <w:t>mentions</w:t>
-      </w:r>
-      <w:r>
-        <w:rPr>
-          <w:rFonts w:asciiTheme="majorHAnsi" w:hAnsiTheme="majorHAnsi" w:cstheme="majorHAnsi"/>
-          <w:color w:val="FFFF00"/>
-        </w:rPr>
-        <w:t xml:space="preserve"> associated concepts</w:t>
-      </w:r>
-      <w:r>
-        <w:rPr>
-          <w:rFonts w:asciiTheme="majorHAnsi" w:hAnsiTheme="majorHAnsi" w:cstheme="majorHAnsi"/>
-          <w:color w:val="FFFF00"/>
-        </w:rPr>
-        <w:t xml:space="preserve">. </w:t>
-      </w:r>
-      <w:r>
-        <w:rPr>
-          <w:rFonts w:asciiTheme="majorHAnsi" w:hAnsiTheme="majorHAnsi" w:cstheme="majorHAnsi"/>
-          <w:color w:val="FFFF00"/>
-        </w:rPr>
-        <w:t>If you are using another IDE that doesn’t support IntelliSense, just look at the comment directly in the Blotch3D source</w:t>
-      </w:r>
-      <w:r>
-        <w:rPr>
-          <w:rFonts w:asciiTheme="majorHAnsi" w:hAnsiTheme="majorHAnsi" w:cstheme="majorHAnsi"/>
-          <w:color w:val="FFFF00"/>
-        </w:rPr>
-        <w:t xml:space="preserve"> or the Blotch3D.xml file</w:t>
-      </w:r>
-      <w:r>
-        <w:rPr>
-          <w:rFonts w:asciiTheme="majorHAnsi" w:hAnsiTheme="majorHAnsi" w:cstheme="majorHAnsi"/>
-          <w:color w:val="FFFF00"/>
-        </w:rPr>
-        <w:t xml:space="preserve">. If you aren’t getting useful IntelliSense information for a keyword, it may be a </w:t>
-      </w:r>
-      <w:proofErr w:type="spellStart"/>
-      <w:r>
-        <w:rPr>
-          <w:rFonts w:asciiTheme="majorHAnsi" w:hAnsiTheme="majorHAnsi" w:cstheme="majorHAnsi"/>
-          <w:color w:val="FFFF00"/>
-        </w:rPr>
-        <w:t>MonoGame</w:t>
-      </w:r>
-      <w:proofErr w:type="spellEnd"/>
-      <w:r>
-        <w:rPr>
-          <w:rFonts w:asciiTheme="majorHAnsi" w:hAnsiTheme="majorHAnsi" w:cstheme="majorHAnsi"/>
-          <w:color w:val="FFFF00"/>
-        </w:rPr>
-        <w:t xml:space="preserve"> keyword rather than a Blotch3D keyword. In that case you </w:t>
-      </w:r>
-      <w:r>
-        <w:rPr>
-          <w:rFonts w:asciiTheme="majorHAnsi" w:hAnsiTheme="majorHAnsi" w:cstheme="majorHAnsi"/>
-          <w:color w:val="FFFF00"/>
-        </w:rPr>
-        <w:t xml:space="preserve">need to </w:t>
-      </w:r>
-      <w:r>
-        <w:rPr>
-          <w:rFonts w:asciiTheme="majorHAnsi" w:hAnsiTheme="majorHAnsi" w:cstheme="majorHAnsi"/>
-          <w:color w:val="FFFF00"/>
-        </w:rPr>
-        <w:t>look it up online.</w:t>
+        <w:t>.</w:t>
       </w:r>
     </w:p>
     <w:p>
@@ -2939,6 +2773,8 @@
           <w:color w:val="FFFF00"/>
         </w:rPr>
       </w:pPr>
+      <w:bookmarkStart w:id="47" w:name="_GoBack"/>
+      <w:bookmarkEnd w:id="47"/>
       <w:r>
         <w:rPr>
           <w:rFonts w:asciiTheme="majorHAnsi" w:hAnsiTheme="majorHAnsi" w:cstheme="majorHAnsi"/>
@@ -16549,7 +16385,7 @@
 </file>
 
 <file path=customXml/itemProps1.xml><?xml version="1.0" encoding="utf-8"?>
-<ds:datastoreItem xmlns:ds="http://schemas.openxmlformats.org/officeDocument/2006/customXml" ds:itemID="{2B9DE419-28C0-4CD1-B764-B9B879953606}">
+<ds:datastoreItem xmlns:ds="http://schemas.openxmlformats.org/officeDocument/2006/customXml" ds:itemID="{770EA582-DDB6-46FF-902F-AEB475010AAD}">
   <ds:schemaRefs>
     <ds:schemaRef ds:uri="http://schemas.openxmlformats.org/officeDocument/2006/bibliography"/>
   </ds:schemaRefs>

</xml_diff>

<commit_message>
lots of IntelliSense comments corrected and updated (and thus the reference manual) doc updates
</commit_message>
<xml_diff>
--- a/doc/Blotch3DUserManual.docx
+++ b/doc/Blotch3DUserManual.docx
@@ -577,21 +577,12 @@
         </w:rPr>
         <w:t xml:space="preserve">of </w:t>
       </w:r>
-      <w:proofErr w:type="spellStart"/>
-      <w:r>
-        <w:rPr>
-          <w:rFonts w:asciiTheme="majorHAnsi" w:hAnsiTheme="majorHAnsi" w:cstheme="majorHAnsi"/>
-          <w:color w:val="FFFF00"/>
-        </w:rPr>
-        <w:t>MonoGame</w:t>
-      </w:r>
-      <w:proofErr w:type="spellEnd"/>
-      <w:r>
-        <w:rPr>
-          <w:rFonts w:asciiTheme="majorHAnsi" w:hAnsiTheme="majorHAnsi" w:cstheme="majorHAnsi"/>
-          <w:color w:val="FFFF00"/>
-        </w:rPr>
-        <w:t xml:space="preserve"> from </w:t>
+      <w:r>
+        <w:rPr>
+          <w:rFonts w:asciiTheme="majorHAnsi" w:hAnsiTheme="majorHAnsi" w:cstheme="majorHAnsi"/>
+          <w:color w:val="FFFF00"/>
+        </w:rPr>
+        <w:t xml:space="preserve">MonoGame from </w:t>
       </w:r>
       <w:hyperlink r:id="rId6" w:history="1">
         <w:r>
@@ -796,23 +787,7 @@
           <w:rFonts w:asciiTheme="majorHAnsi" w:hAnsiTheme="majorHAnsi" w:cstheme="majorHAnsi"/>
           <w:color w:val="FFFF00"/>
         </w:rPr>
-        <w:t xml:space="preserve"> or view the </w:t>
-      </w:r>
-      <w:proofErr w:type="spellStart"/>
-      <w:r>
-        <w:rPr>
-          <w:rFonts w:asciiTheme="majorHAnsi" w:hAnsiTheme="majorHAnsi" w:cstheme="majorHAnsi"/>
-          <w:color w:val="FFFF00"/>
-        </w:rPr>
-        <w:t>Doxygen</w:t>
-      </w:r>
-      <w:proofErr w:type="spellEnd"/>
-      <w:r>
-        <w:rPr>
-          <w:rFonts w:asciiTheme="majorHAnsi" w:hAnsiTheme="majorHAnsi" w:cstheme="majorHAnsi"/>
-          <w:color w:val="FFFF00"/>
-        </w:rPr>
-        <w:t xml:space="preserve"> output </w:t>
+        <w:t xml:space="preserve"> or view the Doxygen output </w:t>
       </w:r>
       <w:r>
         <w:rPr>
@@ -1103,8 +1078,6 @@
         </w:rPr>
         <w:t>,</w:t>
       </w:r>
-      <w:bookmarkStart w:id="47" w:name="_GoBack"/>
-      <w:bookmarkEnd w:id="47"/>
       <w:r>
         <w:rPr>
           <w:rFonts w:asciiTheme="majorHAnsi" w:hAnsiTheme="majorHAnsi" w:cstheme="majorHAnsi"/>
@@ -2369,90 +2342,39 @@
           <w:rFonts w:asciiTheme="majorHAnsi" w:hAnsiTheme="majorHAnsi" w:cstheme="majorHAnsi"/>
           <w:color w:val="FFFF00"/>
         </w:rPr>
-        <w:t xml:space="preserve">Build for </w:t>
-      </w:r>
-      <w:r>
-        <w:rPr>
-          <w:rFonts w:asciiTheme="majorHAnsi" w:hAnsiTheme="majorHAnsi" w:cstheme="majorHAnsi"/>
-          <w:color w:val="FFFF00"/>
-        </w:rPr>
-        <w:t>many</w:t>
-      </w:r>
-      <w:r>
-        <w:rPr>
-          <w:rFonts w:asciiTheme="majorHAnsi" w:hAnsiTheme="majorHAnsi" w:cstheme="majorHAnsi"/>
-          <w:color w:val="FFFF00"/>
-        </w:rPr>
-        <w:t xml:space="preserve"> platforms (currently supports</w:t>
-      </w:r>
-      <w:r>
-        <w:rPr>
-          <w:rFonts w:asciiTheme="majorHAnsi" w:hAnsiTheme="majorHAnsi" w:cstheme="majorHAnsi"/>
-          <w:color w:val="FFFF00"/>
-        </w:rPr>
-        <w:t xml:space="preserve"> </w:t>
-      </w:r>
-      <w:r>
-        <w:rPr>
-          <w:rFonts w:asciiTheme="majorHAnsi" w:hAnsiTheme="majorHAnsi" w:cstheme="majorHAnsi"/>
-          <w:color w:val="FFFF00"/>
-        </w:rPr>
-        <w:t>all</w:t>
-      </w:r>
-      <w:r>
-        <w:rPr>
-          <w:rFonts w:asciiTheme="majorHAnsi" w:hAnsiTheme="majorHAnsi" w:cstheme="majorHAnsi"/>
-          <w:color w:val="FFFF00"/>
-        </w:rPr>
-        <w:t xml:space="preserve"> </w:t>
-      </w:r>
-      <w:r>
-        <w:rPr>
-          <w:rFonts w:asciiTheme="majorHAnsi" w:hAnsiTheme="majorHAnsi" w:cstheme="majorHAnsi"/>
-          <w:color w:val="FFFF00"/>
-        </w:rPr>
-        <w:t>Microsoft</w:t>
-      </w:r>
-      <w:r>
-        <w:rPr>
-          <w:rFonts w:asciiTheme="majorHAnsi" w:hAnsiTheme="majorHAnsi" w:cstheme="majorHAnsi"/>
-          <w:color w:val="FFFF00"/>
-        </w:rPr>
-        <w:t xml:space="preserve"> Windows platforms,</w:t>
-      </w:r>
-      <w:r>
-        <w:rPr>
-          <w:rFonts w:asciiTheme="majorHAnsi" w:hAnsiTheme="majorHAnsi" w:cstheme="majorHAnsi"/>
-          <w:color w:val="FFFF00"/>
-        </w:rPr>
-        <w:t xml:space="preserve"> iOS, Android, MacOS, Linux, PS4, </w:t>
-      </w:r>
-      <w:proofErr w:type="spellStart"/>
-      <w:r>
-        <w:rPr>
-          <w:rFonts w:asciiTheme="majorHAnsi" w:hAnsiTheme="majorHAnsi" w:cstheme="majorHAnsi"/>
-          <w:color w:val="FFFF00"/>
-        </w:rPr>
-        <w:t>PSVita</w:t>
-      </w:r>
-      <w:proofErr w:type="spellEnd"/>
-      <w:r>
-        <w:rPr>
-          <w:rFonts w:asciiTheme="majorHAnsi" w:hAnsiTheme="majorHAnsi" w:cstheme="majorHAnsi"/>
-          <w:color w:val="FFFF00"/>
-        </w:rPr>
-        <w:t>, Xbox One, and Switch)</w:t>
-      </w:r>
-      <w:r>
-        <w:rPr>
-          <w:rFonts w:asciiTheme="majorHAnsi" w:hAnsiTheme="majorHAnsi" w:cstheme="majorHAnsi"/>
-          <w:color w:val="FFFF00"/>
-        </w:rPr>
-        <w:t>.</w:t>
-      </w:r>
-    </w:p>
-    <w:p>
-      <w:pPr>
+        <w:t>Define ambient lighting, and up to three point</w:t>
+      </w:r>
+      <w:r>
+        <w:rPr>
+          <w:rFonts w:asciiTheme="majorHAnsi" w:hAnsiTheme="majorHAnsi" w:cstheme="majorHAnsi"/>
+          <w:color w:val="FFFF00"/>
+        </w:rPr>
+        <w:t>-</w:t>
+      </w:r>
+      <w:bookmarkStart w:id="47" w:name="_GoBack"/>
+      <w:bookmarkEnd w:id="47"/>
+      <w:r>
+        <w:rPr>
+          <w:rFonts w:asciiTheme="majorHAnsi" w:hAnsiTheme="majorHAnsi" w:cstheme="majorHAnsi"/>
+          <w:color w:val="FFFF00"/>
+        </w:rPr>
+        <w:t>light sources</w:t>
+      </w:r>
+      <w:r>
+        <w:rPr>
+          <w:rFonts w:asciiTheme="majorHAnsi" w:hAnsiTheme="majorHAnsi" w:cstheme="majorHAnsi"/>
+          <w:color w:val="FFFF00"/>
+        </w:rPr>
+        <w:t>. (More lights can be defined if a custom shader is used.)</w:t>
+      </w:r>
+    </w:p>
+    <w:p>
+      <w:pPr>
+        <w:pStyle w:val="ListParagraph"/>
+        <w:numPr>
+          <w:ilvl w:val="0"/>
+          <w:numId w:val="11"/>
+        </w:numPr>
         <w:autoSpaceDE w:val="0"/>
         <w:autoSpaceDN w:val="0"/>
         <w:adjustRightInd w:val="0"/>
@@ -2462,6 +2384,88 @@
           <w:color w:val="FFFF00"/>
         </w:rPr>
       </w:pPr>
+      <w:r>
+        <w:rPr>
+          <w:rFonts w:asciiTheme="majorHAnsi" w:hAnsiTheme="majorHAnsi" w:cstheme="majorHAnsi"/>
+          <w:color w:val="FFFF00"/>
+        </w:rPr>
+        <w:t xml:space="preserve">Build for </w:t>
+      </w:r>
+      <w:r>
+        <w:rPr>
+          <w:rFonts w:asciiTheme="majorHAnsi" w:hAnsiTheme="majorHAnsi" w:cstheme="majorHAnsi"/>
+          <w:color w:val="FFFF00"/>
+        </w:rPr>
+        <w:t>many</w:t>
+      </w:r>
+      <w:r>
+        <w:rPr>
+          <w:rFonts w:asciiTheme="majorHAnsi" w:hAnsiTheme="majorHAnsi" w:cstheme="majorHAnsi"/>
+          <w:color w:val="FFFF00"/>
+        </w:rPr>
+        <w:t xml:space="preserve"> platforms (currently supports</w:t>
+      </w:r>
+      <w:r>
+        <w:rPr>
+          <w:rFonts w:asciiTheme="majorHAnsi" w:hAnsiTheme="majorHAnsi" w:cstheme="majorHAnsi"/>
+          <w:color w:val="FFFF00"/>
+        </w:rPr>
+        <w:t xml:space="preserve"> </w:t>
+      </w:r>
+      <w:r>
+        <w:rPr>
+          <w:rFonts w:asciiTheme="majorHAnsi" w:hAnsiTheme="majorHAnsi" w:cstheme="majorHAnsi"/>
+          <w:color w:val="FFFF00"/>
+        </w:rPr>
+        <w:t>all</w:t>
+      </w:r>
+      <w:r>
+        <w:rPr>
+          <w:rFonts w:asciiTheme="majorHAnsi" w:hAnsiTheme="majorHAnsi" w:cstheme="majorHAnsi"/>
+          <w:color w:val="FFFF00"/>
+        </w:rPr>
+        <w:t xml:space="preserve"> </w:t>
+      </w:r>
+      <w:r>
+        <w:rPr>
+          <w:rFonts w:asciiTheme="majorHAnsi" w:hAnsiTheme="majorHAnsi" w:cstheme="majorHAnsi"/>
+          <w:color w:val="FFFF00"/>
+        </w:rPr>
+        <w:t>Microsoft</w:t>
+      </w:r>
+      <w:r>
+        <w:rPr>
+          <w:rFonts w:asciiTheme="majorHAnsi" w:hAnsiTheme="majorHAnsi" w:cstheme="majorHAnsi"/>
+          <w:color w:val="FFFF00"/>
+        </w:rPr>
+        <w:t xml:space="preserve"> Windows platforms,</w:t>
+      </w:r>
+      <w:r>
+        <w:rPr>
+          <w:rFonts w:asciiTheme="majorHAnsi" w:hAnsiTheme="majorHAnsi" w:cstheme="majorHAnsi"/>
+          <w:color w:val="FFFF00"/>
+        </w:rPr>
+        <w:t xml:space="preserve"> iOS, Android, MacOS, Linux, PS4, PSVita, Xbox One, and Switch)</w:t>
+      </w:r>
+      <w:r>
+        <w:rPr>
+          <w:rFonts w:asciiTheme="majorHAnsi" w:hAnsiTheme="majorHAnsi" w:cstheme="majorHAnsi"/>
+          <w:color w:val="FFFF00"/>
+        </w:rPr>
+        <w:t>.</w:t>
+      </w:r>
+    </w:p>
+    <w:p>
+      <w:pPr>
+        <w:autoSpaceDE w:val="0"/>
+        <w:autoSpaceDN w:val="0"/>
+        <w:adjustRightInd w:val="0"/>
+        <w:spacing w:after="0" w:line="240" w:lineRule="auto"/>
+        <w:rPr>
+          <w:rFonts w:asciiTheme="majorHAnsi" w:hAnsiTheme="majorHAnsi" w:cstheme="majorHAnsi"/>
+          <w:color w:val="FFFF00"/>
+        </w:rPr>
+      </w:pPr>
     </w:p>
     <w:p>
       <w:pPr>
@@ -2492,37 +2496,12 @@
         </w:rPr>
         <w:t xml:space="preserve"> </w:t>
       </w:r>
-      <w:proofErr w:type="spellStart"/>
-      <w:r>
-        <w:rPr>
-          <w:rFonts w:asciiTheme="majorHAnsi" w:hAnsiTheme="majorHAnsi" w:cstheme="majorHAnsi"/>
-          <w:color w:val="FFFF00"/>
-        </w:rPr>
-        <w:t>MonoGame</w:t>
-      </w:r>
-      <w:proofErr w:type="spellEnd"/>
-      <w:r>
-        <w:rPr>
-          <w:rFonts w:asciiTheme="majorHAnsi" w:hAnsiTheme="majorHAnsi" w:cstheme="majorHAnsi"/>
-          <w:color w:val="FFFF00"/>
-        </w:rPr>
-        <w:t xml:space="preserve">. </w:t>
-      </w:r>
-      <w:proofErr w:type="spellStart"/>
-      <w:r>
-        <w:rPr>
-          <w:rFonts w:asciiTheme="majorHAnsi" w:hAnsiTheme="majorHAnsi" w:cstheme="majorHAnsi"/>
-          <w:color w:val="FFFF00"/>
-        </w:rPr>
-        <w:t>MonoGame</w:t>
-      </w:r>
-      <w:proofErr w:type="spellEnd"/>
-      <w:r>
-        <w:rPr>
-          <w:rFonts w:asciiTheme="majorHAnsi" w:hAnsiTheme="majorHAnsi" w:cstheme="majorHAnsi"/>
-          <w:color w:val="FFFF00"/>
-        </w:rPr>
-        <w:t xml:space="preserve"> is a widely used 3D library for C#. It is free, fast, cross platform, actively developed by a large community, </w:t>
+      <w:r>
+        <w:rPr>
+          <w:rFonts w:asciiTheme="majorHAnsi" w:hAnsiTheme="majorHAnsi" w:cstheme="majorHAnsi"/>
+          <w:color w:val="FFFF00"/>
+        </w:rPr>
+        <w:t xml:space="preserve">MonoGame. MonoGame is a widely used 3D library for C#. It is free, fast, cross platform, actively developed by a large community, </w:t>
       </w:r>
       <w:r>
         <w:rPr>
@@ -2564,17 +2543,8 @@
           <w:rFonts w:asciiTheme="majorHAnsi" w:hAnsiTheme="majorHAnsi" w:cstheme="majorHAnsi"/>
           <w:color w:val="FFFF00"/>
         </w:rPr>
-        <w:t xml:space="preserve">here is a plethora of </w:t>
-      </w:r>
-      <w:proofErr w:type="spellStart"/>
-      <w:r>
-        <w:rPr>
-          <w:rFonts w:asciiTheme="majorHAnsi" w:hAnsiTheme="majorHAnsi" w:cstheme="majorHAnsi"/>
-          <w:color w:val="FFFF00"/>
-        </w:rPr>
-        <w:t>MonoGame</w:t>
-      </w:r>
-      <w:proofErr w:type="spellEnd"/>
+        <w:t>here is a plethora of MonoGame</w:t>
+      </w:r>
       <w:r>
         <w:rPr>
           <w:rFonts w:asciiTheme="majorHAnsi" w:hAnsiTheme="majorHAnsi" w:cstheme="majorHAnsi"/>
@@ -2594,56 +2564,66 @@
           <w:rFonts w:asciiTheme="majorHAnsi" w:hAnsiTheme="majorHAnsi" w:cstheme="majorHAnsi"/>
           <w:color w:val="FFFF00"/>
         </w:rPr>
-        <w:t xml:space="preserve"> All </w:t>
-      </w:r>
-      <w:proofErr w:type="spellStart"/>
-      <w:r>
-        <w:rPr>
-          <w:rFonts w:asciiTheme="majorHAnsi" w:hAnsiTheme="majorHAnsi" w:cstheme="majorHAnsi"/>
-          <w:color w:val="FFFF00"/>
-        </w:rPr>
-        <w:t>MonoGame</w:t>
-      </w:r>
-      <w:proofErr w:type="spellEnd"/>
-      <w:r>
-        <w:rPr>
-          <w:rFonts w:asciiTheme="majorHAnsi" w:hAnsiTheme="majorHAnsi" w:cstheme="majorHAnsi"/>
-          <w:color w:val="FFFF00"/>
-        </w:rPr>
-        <w:t xml:space="preserve"> features remain available.</w:t>
-      </w:r>
-      <w:r>
-        <w:rPr>
-          <w:rFonts w:asciiTheme="majorHAnsi" w:hAnsiTheme="majorHAnsi" w:cstheme="majorHAnsi"/>
-          <w:color w:val="FFFF00"/>
-        </w:rPr>
-        <w:t xml:space="preserve"> For example, custom </w:t>
-      </w:r>
-      <w:proofErr w:type="spellStart"/>
-      <w:r>
-        <w:rPr>
-          <w:rFonts w:asciiTheme="majorHAnsi" w:hAnsiTheme="majorHAnsi" w:cstheme="majorHAnsi"/>
-          <w:color w:val="FFFF00"/>
-        </w:rPr>
-        <w:t>shaders</w:t>
-      </w:r>
-      <w:proofErr w:type="spellEnd"/>
-      <w:r>
-        <w:rPr>
-          <w:rFonts w:asciiTheme="majorHAnsi" w:hAnsiTheme="majorHAnsi" w:cstheme="majorHAnsi"/>
-          <w:color w:val="FFFF00"/>
-        </w:rPr>
-        <w:t xml:space="preserve"> can be written to override the default </w:t>
-      </w:r>
-      <w:proofErr w:type="spellStart"/>
-      <w:r>
-        <w:rPr>
-          <w:rFonts w:asciiTheme="majorHAnsi" w:hAnsiTheme="majorHAnsi" w:cstheme="majorHAnsi"/>
-          <w:color w:val="FFFF00"/>
-        </w:rPr>
-        <w:t>shader</w:t>
-      </w:r>
-      <w:proofErr w:type="spellEnd"/>
+        <w:t xml:space="preserve"> All MonoGame features remain available.</w:t>
+      </w:r>
+      <w:r>
+        <w:rPr>
+          <w:rFonts w:asciiTheme="majorHAnsi" w:hAnsiTheme="majorHAnsi" w:cstheme="majorHAnsi"/>
+          <w:color w:val="FFFF00"/>
+        </w:rPr>
+        <w:t xml:space="preserve"> For example, custom shaders can be written to override the default shader.</w:t>
+      </w:r>
+    </w:p>
+    <w:p>
+      <w:pPr>
+        <w:shd w:val="clear" w:color="auto" w:fill="000000" w:themeFill="text1"/>
+        <w:rPr>
+          <w:rFonts w:asciiTheme="majorHAnsi" w:hAnsiTheme="majorHAnsi" w:cstheme="majorHAnsi"/>
+          <w:color w:val="FFFF00"/>
+        </w:rPr>
+      </w:pPr>
+      <w:r>
+        <w:rPr>
+          <w:rFonts w:asciiTheme="majorHAnsi" w:hAnsiTheme="majorHAnsi" w:cstheme="majorHAnsi"/>
+          <w:color w:val="FFFF00"/>
+        </w:rPr>
+        <w:t>All r</w:t>
+      </w:r>
+      <w:r>
+        <w:rPr>
+          <w:rFonts w:asciiTheme="majorHAnsi" w:hAnsiTheme="majorHAnsi" w:cstheme="majorHAnsi"/>
+          <w:color w:val="FFFF00"/>
+        </w:rPr>
+        <w:t xml:space="preserve">eference documentation of Blotch3D (classes, methods, </w:t>
+      </w:r>
+      <w:r>
+        <w:rPr>
+          <w:rFonts w:asciiTheme="majorHAnsi" w:hAnsiTheme="majorHAnsi" w:cstheme="majorHAnsi"/>
+          <w:color w:val="FFFF00"/>
+        </w:rPr>
+        <w:t xml:space="preserve">fields, properties, </w:t>
+      </w:r>
+      <w:r>
+        <w:rPr>
+          <w:rFonts w:asciiTheme="majorHAnsi" w:hAnsiTheme="majorHAnsi" w:cstheme="majorHAnsi"/>
+          <w:color w:val="FFFF00"/>
+        </w:rPr>
+        <w:t>etc.) is available thr</w:t>
+      </w:r>
+      <w:r>
+        <w:rPr>
+          <w:rFonts w:asciiTheme="majorHAnsi" w:hAnsiTheme="majorHAnsi" w:cstheme="majorHAnsi"/>
+          <w:color w:val="FFFF00"/>
+        </w:rPr>
+        <w:t>ough Visual Studio IntelliSense</w:t>
+      </w:r>
+      <w:r>
+        <w:rPr>
+          <w:rFonts w:asciiTheme="majorHAnsi" w:hAnsiTheme="majorHAnsi" w:cstheme="majorHAnsi"/>
+          <w:color w:val="FFFF00"/>
+        </w:rPr>
+        <w:t>, and in “Blotch3D_Reference_Manual.pdf”</w:t>
+      </w:r>
       <w:r>
         <w:rPr>
           <w:rFonts w:asciiTheme="majorHAnsi" w:hAnsiTheme="majorHAnsi" w:cstheme="majorHAnsi"/>
@@ -2665,49 +2645,42 @@
           <w:rFonts w:asciiTheme="majorHAnsi" w:hAnsiTheme="majorHAnsi" w:cstheme="majorHAnsi"/>
           <w:color w:val="FFFF00"/>
         </w:rPr>
-        <w:t>All r</w:t>
-      </w:r>
-      <w:r>
-        <w:rPr>
-          <w:rFonts w:asciiTheme="majorHAnsi" w:hAnsiTheme="majorHAnsi" w:cstheme="majorHAnsi"/>
-          <w:color w:val="FFFF00"/>
-        </w:rPr>
-        <w:t xml:space="preserve">eference documentation of Blotch3D (classes, methods, </w:t>
-      </w:r>
-      <w:r>
-        <w:rPr>
-          <w:rFonts w:asciiTheme="majorHAnsi" w:hAnsiTheme="majorHAnsi" w:cstheme="majorHAnsi"/>
-          <w:color w:val="FFFF00"/>
-        </w:rPr>
-        <w:t xml:space="preserve">fields, properties, </w:t>
-      </w:r>
-      <w:r>
-        <w:rPr>
-          <w:rFonts w:asciiTheme="majorHAnsi" w:hAnsiTheme="majorHAnsi" w:cstheme="majorHAnsi"/>
-          <w:color w:val="FFFF00"/>
-        </w:rPr>
-        <w:t>etc.) is available thr</w:t>
-      </w:r>
-      <w:r>
-        <w:rPr>
-          <w:rFonts w:asciiTheme="majorHAnsi" w:hAnsiTheme="majorHAnsi" w:cstheme="majorHAnsi"/>
-          <w:color w:val="FFFF00"/>
-        </w:rPr>
-        <w:t>ough Visual Studio IntelliSense</w:t>
-      </w:r>
-      <w:r>
-        <w:rPr>
-          <w:rFonts w:asciiTheme="majorHAnsi" w:hAnsiTheme="majorHAnsi" w:cstheme="majorHAnsi"/>
-          <w:color w:val="FFFF00"/>
-        </w:rPr>
-        <w:t>, and in “Blotch3D_Reference_Manual.pdf”</w:t>
-      </w:r>
-      <w:r>
-        <w:rPr>
-          <w:rFonts w:asciiTheme="majorHAnsi" w:hAnsiTheme="majorHAnsi" w:cstheme="majorHAnsi"/>
-          <w:color w:val="FFFF00"/>
-        </w:rPr>
-        <w:t>.</w:t>
+        <w:t xml:space="preserve">See MonoGame.net for the official </w:t>
+      </w:r>
+      <w:r>
+        <w:rPr>
+          <w:rFonts w:asciiTheme="majorHAnsi" w:hAnsiTheme="majorHAnsi" w:cstheme="majorHAnsi"/>
+          <w:color w:val="FFFF00"/>
+        </w:rPr>
+        <w:t xml:space="preserve">MonoGame </w:t>
+      </w:r>
+      <w:r>
+        <w:rPr>
+          <w:rFonts w:asciiTheme="majorHAnsi" w:hAnsiTheme="majorHAnsi" w:cstheme="majorHAnsi"/>
+          <w:color w:val="FFFF00"/>
+        </w:rPr>
+        <w:t>documentation. When searching on-line for other MonoGame documentation and discussions, be sure to note the MonoGame version being discussed.</w:t>
+      </w:r>
+      <w:r>
+        <w:rPr>
+          <w:rFonts w:asciiTheme="majorHAnsi" w:hAnsiTheme="majorHAnsi" w:cstheme="majorHAnsi"/>
+          <w:color w:val="FFFF00"/>
+        </w:rPr>
+        <w:t xml:space="preserve"> Documentation of earlier version</w:t>
+      </w:r>
+      <w:r>
+        <w:rPr>
+          <w:rFonts w:asciiTheme="majorHAnsi" w:hAnsiTheme="majorHAnsi" w:cstheme="majorHAnsi"/>
+          <w:color w:val="FFFF00"/>
+        </w:rPr>
+        <w:t>s</w:t>
+      </w:r>
+      <w:r>
+        <w:rPr>
+          <w:rFonts w:asciiTheme="majorHAnsi" w:hAnsiTheme="majorHAnsi" w:cstheme="majorHAnsi"/>
+          <w:color w:val="FFFF00"/>
+        </w:rPr>
+        <w:t xml:space="preserve"> may not be compatible with the latest.</w:t>
       </w:r>
     </w:p>
     <w:p>
@@ -2723,108 +2696,7 @@
           <w:rFonts w:asciiTheme="majorHAnsi" w:hAnsiTheme="majorHAnsi" w:cstheme="majorHAnsi"/>
           <w:color w:val="FFFF00"/>
         </w:rPr>
-        <w:t xml:space="preserve">See MonoGame.net for the official </w:t>
-      </w:r>
-      <w:proofErr w:type="spellStart"/>
-      <w:r>
-        <w:rPr>
-          <w:rFonts w:asciiTheme="majorHAnsi" w:hAnsiTheme="majorHAnsi" w:cstheme="majorHAnsi"/>
-          <w:color w:val="FFFF00"/>
-        </w:rPr>
-        <w:t>MonoGame</w:t>
-      </w:r>
-      <w:proofErr w:type="spellEnd"/>
-      <w:r>
-        <w:rPr>
-          <w:rFonts w:asciiTheme="majorHAnsi" w:hAnsiTheme="majorHAnsi" w:cstheme="majorHAnsi"/>
-          <w:color w:val="FFFF00"/>
-        </w:rPr>
-        <w:t xml:space="preserve"> </w:t>
-      </w:r>
-      <w:r>
-        <w:rPr>
-          <w:rFonts w:asciiTheme="majorHAnsi" w:hAnsiTheme="majorHAnsi" w:cstheme="majorHAnsi"/>
-          <w:color w:val="FFFF00"/>
-        </w:rPr>
-        <w:t xml:space="preserve">documentation. When searching on-line for other </w:t>
-      </w:r>
-      <w:proofErr w:type="spellStart"/>
-      <w:r>
-        <w:rPr>
-          <w:rFonts w:asciiTheme="majorHAnsi" w:hAnsiTheme="majorHAnsi" w:cstheme="majorHAnsi"/>
-          <w:color w:val="FFFF00"/>
-        </w:rPr>
-        <w:t>MonoGame</w:t>
-      </w:r>
-      <w:proofErr w:type="spellEnd"/>
-      <w:r>
-        <w:rPr>
-          <w:rFonts w:asciiTheme="majorHAnsi" w:hAnsiTheme="majorHAnsi" w:cstheme="majorHAnsi"/>
-          <w:color w:val="FFFF00"/>
-        </w:rPr>
-        <w:t xml:space="preserve"> documentation and discussions, be sure to note the </w:t>
-      </w:r>
-      <w:proofErr w:type="spellStart"/>
-      <w:r>
-        <w:rPr>
-          <w:rFonts w:asciiTheme="majorHAnsi" w:hAnsiTheme="majorHAnsi" w:cstheme="majorHAnsi"/>
-          <w:color w:val="FFFF00"/>
-        </w:rPr>
-        <w:t>MonoGame</w:t>
-      </w:r>
-      <w:proofErr w:type="spellEnd"/>
-      <w:r>
-        <w:rPr>
-          <w:rFonts w:asciiTheme="majorHAnsi" w:hAnsiTheme="majorHAnsi" w:cstheme="majorHAnsi"/>
-          <w:color w:val="FFFF00"/>
-        </w:rPr>
-        <w:t xml:space="preserve"> version being discussed.</w:t>
-      </w:r>
-      <w:r>
-        <w:rPr>
-          <w:rFonts w:asciiTheme="majorHAnsi" w:hAnsiTheme="majorHAnsi" w:cstheme="majorHAnsi"/>
-          <w:color w:val="FFFF00"/>
-        </w:rPr>
-        <w:t xml:space="preserve"> Documentation of earlier version</w:t>
-      </w:r>
-      <w:r>
-        <w:rPr>
-          <w:rFonts w:asciiTheme="majorHAnsi" w:hAnsiTheme="majorHAnsi" w:cstheme="majorHAnsi"/>
-          <w:color w:val="FFFF00"/>
-        </w:rPr>
-        <w:t>s</w:t>
-      </w:r>
-      <w:r>
-        <w:rPr>
-          <w:rFonts w:asciiTheme="majorHAnsi" w:hAnsiTheme="majorHAnsi" w:cstheme="majorHAnsi"/>
-          <w:color w:val="FFFF00"/>
-        </w:rPr>
-        <w:t xml:space="preserve"> may not be compatible with the latest.</w:t>
-      </w:r>
-    </w:p>
-    <w:p>
-      <w:pPr>
-        <w:shd w:val="clear" w:color="auto" w:fill="000000" w:themeFill="text1"/>
-        <w:rPr>
-          <w:rFonts w:asciiTheme="majorHAnsi" w:hAnsiTheme="majorHAnsi" w:cstheme="majorHAnsi"/>
-          <w:color w:val="FFFF00"/>
-        </w:rPr>
-      </w:pPr>
-      <w:proofErr w:type="spellStart"/>
-      <w:r>
-        <w:rPr>
-          <w:rFonts w:asciiTheme="majorHAnsi" w:hAnsiTheme="majorHAnsi" w:cstheme="majorHAnsi"/>
-          <w:color w:val="FFFF00"/>
-        </w:rPr>
-        <w:t>MonoGame</w:t>
-      </w:r>
-      <w:proofErr w:type="spellEnd"/>
-      <w:r>
-        <w:rPr>
-          <w:rFonts w:asciiTheme="majorHAnsi" w:hAnsiTheme="majorHAnsi" w:cstheme="majorHAnsi"/>
-          <w:color w:val="FFFF00"/>
-        </w:rPr>
-        <w:t xml:space="preserve"> fully implements Microsoft’s (no longer supported) XNA 4 engine, but for multiple platforms. It also implements features beyond XNA 4. </w:t>
+        <w:t xml:space="preserve">MonoGame fully implements Microsoft’s (no longer supported) XNA 4 engine, but for multiple platforms. It also implements features beyond XNA 4. </w:t>
       </w:r>
       <w:r>
         <w:rPr>
@@ -2921,23 +2793,7 @@
           <w:rFonts w:asciiTheme="majorHAnsi" w:hAnsiTheme="majorHAnsi" w:cstheme="majorHAnsi"/>
           <w:color w:val="FFFF00"/>
         </w:rPr>
-        <w:t>—</w:t>
-      </w:r>
-      <w:proofErr w:type="spellStart"/>
-      <w:r>
-        <w:rPr>
-          <w:rFonts w:asciiTheme="majorHAnsi" w:hAnsiTheme="majorHAnsi" w:cstheme="majorHAnsi"/>
-          <w:color w:val="FFFF00"/>
-        </w:rPr>
-        <w:t>MonoGame</w:t>
-      </w:r>
-      <w:proofErr w:type="spellEnd"/>
-      <w:r>
-        <w:rPr>
-          <w:rFonts w:asciiTheme="majorHAnsi" w:hAnsiTheme="majorHAnsi" w:cstheme="majorHAnsi"/>
-          <w:color w:val="FFFF00"/>
-        </w:rPr>
-        <w:t xml:space="preserve"> </w:t>
+        <w:t xml:space="preserve">—MonoGame </w:t>
       </w:r>
       <w:r>
         <w:rPr>
@@ -3094,23 +2950,7 @@
           <w:rFonts w:asciiTheme="majorHAnsi" w:hAnsiTheme="majorHAnsi" w:cstheme="majorHAnsi"/>
           <w:color w:val="FFFF00"/>
         </w:rPr>
-        <w:t xml:space="preserve">, where </w:t>
-      </w:r>
-      <w:proofErr w:type="spellStart"/>
-      <w:r>
-        <w:rPr>
-          <w:rFonts w:asciiTheme="majorHAnsi" w:hAnsiTheme="majorHAnsi" w:cstheme="majorHAnsi"/>
-          <w:color w:val="FFFF00"/>
-        </w:rPr>
-        <w:t>Example.cs</w:t>
-      </w:r>
-      <w:proofErr w:type="spellEnd"/>
-      <w:r>
-        <w:rPr>
-          <w:rFonts w:asciiTheme="majorHAnsi" w:hAnsiTheme="majorHAnsi" w:cstheme="majorHAnsi"/>
-          <w:color w:val="FFFF00"/>
-        </w:rPr>
-        <w:t xml:space="preserve"> contains the example code</w:t>
+        <w:t>, where Example.cs contains the example code</w:t>
       </w:r>
       <w:r>
         <w:rPr>
@@ -3173,17 +3013,8 @@
           <w:rFonts w:asciiTheme="majorHAnsi" w:hAnsiTheme="majorHAnsi" w:cstheme="majorHAnsi"/>
           <w:color w:val="FFFF00"/>
         </w:rPr>
-        <w:t xml:space="preserve"> </w:t>
-      </w:r>
-      <w:proofErr w:type="spellStart"/>
-      <w:r>
-        <w:rPr>
-          <w:rFonts w:asciiTheme="majorHAnsi" w:hAnsiTheme="majorHAnsi" w:cstheme="majorHAnsi"/>
-          <w:color w:val="FFFF00"/>
-        </w:rPr>
-        <w:t>Example.cs</w:t>
-      </w:r>
-      <w:proofErr w:type="spellEnd"/>
+        <w:t xml:space="preserve"> Example.cs</w:t>
+      </w:r>
       <w:r>
         <w:rPr>
           <w:rFonts w:asciiTheme="majorHAnsi" w:hAnsiTheme="majorHAnsi" w:cstheme="majorHAnsi"/>
@@ -3198,21 +3029,12 @@
         </w:rPr>
         <w:t xml:space="preserve">which is </w:t>
       </w:r>
-      <w:proofErr w:type="gramStart"/>
-      <w:r>
-        <w:rPr>
-          <w:rFonts w:asciiTheme="majorHAnsi" w:hAnsiTheme="majorHAnsi" w:cstheme="majorHAnsi"/>
-          <w:color w:val="FFFF00"/>
-        </w:rPr>
-        <w:t>similar to</w:t>
-      </w:r>
-      <w:proofErr w:type="gramEnd"/>
-      <w:r>
-        <w:rPr>
-          <w:rFonts w:asciiTheme="majorHAnsi" w:hAnsiTheme="majorHAnsi" w:cstheme="majorHAnsi"/>
-          <w:color w:val="FFFF00"/>
-        </w:rPr>
-        <w:t xml:space="preserve"> the one </w:t>
+      <w:r>
+        <w:rPr>
+          <w:rFonts w:asciiTheme="majorHAnsi" w:hAnsiTheme="majorHAnsi" w:cstheme="majorHAnsi"/>
+          <w:color w:val="FFFF00"/>
+        </w:rPr>
+        <w:t xml:space="preserve">similar to the one </w:t>
       </w:r>
       <w:r>
         <w:rPr>
@@ -3475,23 +3297,7 @@
           <w:rFonts w:asciiTheme="majorHAnsi" w:hAnsiTheme="majorHAnsi" w:cstheme="majorHAnsi"/>
           <w:color w:val="FFFF00"/>
         </w:rPr>
-        <w:t xml:space="preserve">If you haven’t already done it, install </w:t>
-      </w:r>
-      <w:proofErr w:type="spellStart"/>
-      <w:r>
-        <w:rPr>
-          <w:rFonts w:asciiTheme="majorHAnsi" w:hAnsiTheme="majorHAnsi" w:cstheme="majorHAnsi"/>
-          <w:color w:val="FFFF00"/>
-        </w:rPr>
-        <w:t>MonoGame</w:t>
-      </w:r>
-      <w:proofErr w:type="spellEnd"/>
-      <w:r>
-        <w:rPr>
-          <w:rFonts w:asciiTheme="majorHAnsi" w:hAnsiTheme="majorHAnsi" w:cstheme="majorHAnsi"/>
-          <w:color w:val="FFFF00"/>
-        </w:rPr>
-        <w:t xml:space="preserve"> as described in the </w:t>
+        <w:t xml:space="preserve">If you haven’t already done it, install MonoGame as described in the </w:t>
       </w:r>
       <w:hyperlink w:anchor="_Quick_start" w:history="1">
         <w:r>
@@ -3612,30 +3418,14 @@
           <w:rFonts w:asciiTheme="majorHAnsi" w:hAnsiTheme="majorHAnsi" w:cstheme="majorHAnsi"/>
           <w:color w:val="FFFF00"/>
         </w:rPr>
-        <w:t xml:space="preserve">that is compatible with </w:t>
-      </w:r>
-      <w:proofErr w:type="spellStart"/>
-      <w:r>
-        <w:rPr>
-          <w:rFonts w:asciiTheme="majorHAnsi" w:hAnsiTheme="majorHAnsi" w:cstheme="majorHAnsi"/>
-          <w:color w:val="FFFF00"/>
-        </w:rPr>
-        <w:t>M</w:t>
-      </w:r>
-      <w:r>
-        <w:rPr>
-          <w:rFonts w:asciiTheme="majorHAnsi" w:hAnsiTheme="majorHAnsi" w:cstheme="majorHAnsi"/>
-          <w:color w:val="FFFF00"/>
-        </w:rPr>
-        <w:t>onoGame</w:t>
-      </w:r>
-      <w:proofErr w:type="spellEnd"/>
-      <w:r>
-        <w:rPr>
-          <w:rFonts w:asciiTheme="majorHAnsi" w:hAnsiTheme="majorHAnsi" w:cstheme="majorHAnsi"/>
-          <w:color w:val="FFFF00"/>
-        </w:rPr>
-        <w:t>.</w:t>
+        <w:t>that is compatible with M</w:t>
+      </w:r>
+      <w:r>
+        <w:rPr>
+          <w:rFonts w:asciiTheme="majorHAnsi" w:hAnsiTheme="majorHAnsi" w:cstheme="majorHAnsi"/>
+          <w:color w:val="FFFF00"/>
+        </w:rPr>
+        <w:t>onoGame.</w:t>
       </w:r>
     </w:p>
     <w:p>
@@ -3656,47 +3446,7 @@
           <w:rFonts w:asciiTheme="majorHAnsi" w:hAnsiTheme="majorHAnsi" w:cstheme="majorHAnsi"/>
           <w:color w:val="FFFF00"/>
         </w:rPr>
-        <w:t xml:space="preserve">Add a reference to </w:t>
-      </w:r>
-      <w:proofErr w:type="spellStart"/>
-      <w:r>
-        <w:rPr>
-          <w:rFonts w:asciiTheme="majorHAnsi" w:hAnsiTheme="majorHAnsi" w:cstheme="majorHAnsi"/>
-          <w:color w:val="FFFF00"/>
-        </w:rPr>
-        <w:t>MonoGame</w:t>
-      </w:r>
-      <w:proofErr w:type="spellEnd"/>
-      <w:r>
-        <w:rPr>
-          <w:rFonts w:asciiTheme="majorHAnsi" w:hAnsiTheme="majorHAnsi" w:cstheme="majorHAnsi"/>
-          <w:color w:val="FFFF00"/>
-        </w:rPr>
-        <w:t>. (For .NET Framework, you would add something like \Program Files (x</w:t>
-      </w:r>
-      <w:proofErr w:type="gramStart"/>
-      <w:r>
-        <w:rPr>
-          <w:rFonts w:asciiTheme="majorHAnsi" w:hAnsiTheme="majorHAnsi" w:cstheme="majorHAnsi"/>
-          <w:color w:val="FFFF00"/>
-        </w:rPr>
-        <w:t>86)\</w:t>
-      </w:r>
-      <w:proofErr w:type="spellStart"/>
-      <w:r>
-        <w:rPr>
-          <w:rFonts w:asciiTheme="majorHAnsi" w:hAnsiTheme="majorHAnsi" w:cstheme="majorHAnsi"/>
-          <w:color w:val="FFFF00"/>
-        </w:rPr>
-        <w:t>MonoGame</w:t>
-      </w:r>
-      <w:proofErr w:type="spellEnd"/>
-      <w:r>
-        <w:rPr>
-          <w:rFonts w:asciiTheme="majorHAnsi" w:hAnsiTheme="majorHAnsi" w:cstheme="majorHAnsi"/>
-          <w:color w:val="FFFF00"/>
-        </w:rPr>
-        <w:t>\v3.0\Assemblies\Windows\</w:t>
+        <w:t>Add a reference to MonoGame. (For .NET Framework, you would add something like \Program Files (x86)\MonoGame\v3.0\Assemblies\Windows\</w:t>
       </w:r>
       <w:r>
         <w:rPr>
@@ -3719,7 +3469,6 @@
         </w:rPr>
         <w:t>dll</w:t>
       </w:r>
-      <w:proofErr w:type="gramEnd"/>
       <w:r>
         <w:rPr>
           <w:rFonts w:asciiTheme="majorHAnsi" w:hAnsiTheme="majorHAnsi" w:cstheme="majorHAnsi"/>
@@ -4076,21 +3825,12 @@
         </w:rPr>
         <w:t xml:space="preserve">in setting up a </w:t>
       </w:r>
-      <w:proofErr w:type="spellStart"/>
-      <w:r>
-        <w:rPr>
-          <w:rFonts w:asciiTheme="majorHAnsi" w:hAnsiTheme="majorHAnsi" w:cstheme="majorHAnsi"/>
-          <w:color w:val="FFFF00"/>
-        </w:rPr>
-        <w:t>MonoGame</w:t>
-      </w:r>
-      <w:proofErr w:type="spellEnd"/>
-      <w:r>
-        <w:rPr>
-          <w:rFonts w:asciiTheme="majorHAnsi" w:hAnsiTheme="majorHAnsi" w:cstheme="majorHAnsi"/>
-          <w:color w:val="FFFF00"/>
-        </w:rPr>
-        <w:t xml:space="preserve"> project for </w:t>
+      <w:r>
+        <w:rPr>
+          <w:rFonts w:asciiTheme="majorHAnsi" w:hAnsiTheme="majorHAnsi" w:cstheme="majorHAnsi"/>
+          <w:color w:val="FFFF00"/>
+        </w:rPr>
+        <w:t xml:space="preserve">MonoGame project for </w:t>
       </w:r>
       <w:r>
         <w:rPr>
@@ -4330,23 +4070,7 @@
           <w:rFonts w:asciiTheme="majorHAnsi" w:hAnsiTheme="majorHAnsi" w:cstheme="majorHAnsi"/>
           <w:color w:val="FFFF00"/>
         </w:rPr>
-        <w:t xml:space="preserve">if you’ve installed </w:t>
-      </w:r>
-      <w:proofErr w:type="spellStart"/>
-      <w:r>
-        <w:rPr>
-          <w:rFonts w:asciiTheme="majorHAnsi" w:hAnsiTheme="majorHAnsi" w:cstheme="majorHAnsi"/>
-          <w:color w:val="FFFF00"/>
-        </w:rPr>
-        <w:t>MonoGame</w:t>
-      </w:r>
-      <w:proofErr w:type="spellEnd"/>
-      <w:r>
-        <w:rPr>
-          <w:rFonts w:asciiTheme="majorHAnsi" w:hAnsiTheme="majorHAnsi" w:cstheme="majorHAnsi"/>
-          <w:color w:val="FFFF00"/>
-        </w:rPr>
-        <w:t xml:space="preserve"> on the </w:t>
+        <w:t xml:space="preserve">if you’ve installed MonoGame on the </w:t>
       </w:r>
       <w:r>
         <w:rPr>
@@ -4498,33 +4222,8 @@
           <w:rFonts w:asciiTheme="majorHAnsi" w:hAnsiTheme="majorHAnsi" w:cstheme="majorHAnsi"/>
           <w:color w:val="FFFF00"/>
         </w:rPr>
-        <w:t xml:space="preserve">Setup, </w:t>
-      </w:r>
-      <w:proofErr w:type="spellStart"/>
-      <w:r>
-        <w:rPr>
-          <w:rFonts w:asciiTheme="majorHAnsi" w:hAnsiTheme="majorHAnsi" w:cstheme="majorHAnsi"/>
-          <w:color w:val="FFFF00"/>
-        </w:rPr>
-        <w:t>FrameProc</w:t>
-      </w:r>
-      <w:proofErr w:type="spellEnd"/>
-      <w:r>
-        <w:rPr>
-          <w:rFonts w:asciiTheme="majorHAnsi" w:hAnsiTheme="majorHAnsi" w:cstheme="majorHAnsi"/>
-          <w:color w:val="FFFF00"/>
-        </w:rPr>
-        <w:t xml:space="preserve">, and </w:t>
-      </w:r>
-      <w:proofErr w:type="spellStart"/>
-      <w:r>
-        <w:rPr>
-          <w:rFonts w:asciiTheme="majorHAnsi" w:hAnsiTheme="majorHAnsi" w:cstheme="majorHAnsi"/>
-          <w:color w:val="FFFF00"/>
-        </w:rPr>
-        <w:t>FrameDraw</w:t>
-      </w:r>
-      <w:proofErr w:type="spellEnd"/>
+        <w:t>Setup, FrameProc, and FrameDraw</w:t>
+      </w:r>
       <w:r>
         <w:rPr>
           <w:rFonts w:asciiTheme="majorHAnsi" w:hAnsiTheme="majorHAnsi" w:cstheme="majorHAnsi"/>
@@ -4640,33 +4339,8 @@
           <w:rFonts w:asciiTheme="majorHAnsi" w:hAnsiTheme="majorHAnsi" w:cstheme="majorHAnsi"/>
           <w:color w:val="FFFF00"/>
         </w:rPr>
-        <w:t xml:space="preserve">Setup, </w:t>
-      </w:r>
-      <w:proofErr w:type="spellStart"/>
-      <w:r>
-        <w:rPr>
-          <w:rFonts w:asciiTheme="majorHAnsi" w:hAnsiTheme="majorHAnsi" w:cstheme="majorHAnsi"/>
-          <w:color w:val="FFFF00"/>
-        </w:rPr>
-        <w:t>FrameProc</w:t>
-      </w:r>
-      <w:proofErr w:type="spellEnd"/>
-      <w:r>
-        <w:rPr>
-          <w:rFonts w:asciiTheme="majorHAnsi" w:hAnsiTheme="majorHAnsi" w:cstheme="majorHAnsi"/>
-          <w:color w:val="FFFF00"/>
-        </w:rPr>
-        <w:t xml:space="preserve">, and </w:t>
-      </w:r>
-      <w:proofErr w:type="spellStart"/>
-      <w:r>
-        <w:rPr>
-          <w:rFonts w:asciiTheme="majorHAnsi" w:hAnsiTheme="majorHAnsi" w:cstheme="majorHAnsi"/>
-          <w:color w:val="FFFF00"/>
-        </w:rPr>
-        <w:t>FrameDraw</w:t>
-      </w:r>
-      <w:proofErr w:type="spellEnd"/>
+        <w:t>Setup, FrameProc, and FrameDraw</w:t>
+      </w:r>
       <w:r>
         <w:rPr>
           <w:rFonts w:asciiTheme="majorHAnsi" w:hAnsiTheme="majorHAnsi" w:cstheme="majorHAnsi"/>
@@ -4790,23 +4464,7 @@
           <w:rFonts w:asciiTheme="majorHAnsi" w:hAnsiTheme="majorHAnsi" w:cstheme="majorHAnsi"/>
           <w:color w:val="FFFF00"/>
         </w:rPr>
-        <w:t xml:space="preserve">ll Blotch3D and </w:t>
-      </w:r>
-      <w:proofErr w:type="spellStart"/>
-      <w:r>
-        <w:rPr>
-          <w:rFonts w:asciiTheme="majorHAnsi" w:hAnsiTheme="majorHAnsi" w:cstheme="majorHAnsi"/>
-          <w:color w:val="FFFF00"/>
-        </w:rPr>
-        <w:t>MonoGame</w:t>
-      </w:r>
-      <w:proofErr w:type="spellEnd"/>
-      <w:r>
-        <w:rPr>
-          <w:rFonts w:asciiTheme="majorHAnsi" w:hAnsiTheme="majorHAnsi" w:cstheme="majorHAnsi"/>
-          <w:color w:val="FFFF00"/>
-        </w:rPr>
-        <w:t xml:space="preserve"> objects</w:t>
+        <w:t>ll Blotch3D and MonoGame objects</w:t>
       </w:r>
       <w:r>
         <w:rPr>
@@ -4827,23 +4485,7 @@
           <w:rFonts w:asciiTheme="majorHAnsi" w:hAnsiTheme="majorHAnsi" w:cstheme="majorHAnsi"/>
           <w:color w:val="FFFF00"/>
         </w:rPr>
-        <w:t xml:space="preserve"> rule also applies to any code structure that may internally use other threads, as well. Do not use Parallel, </w:t>
-      </w:r>
-      <w:proofErr w:type="spellStart"/>
-      <w:r>
-        <w:rPr>
-          <w:rFonts w:asciiTheme="majorHAnsi" w:hAnsiTheme="majorHAnsi" w:cstheme="majorHAnsi"/>
-          <w:color w:val="FFFF00"/>
-        </w:rPr>
-        <w:t>async</w:t>
-      </w:r>
-      <w:proofErr w:type="spellEnd"/>
-      <w:r>
-        <w:rPr>
-          <w:rFonts w:asciiTheme="majorHAnsi" w:hAnsiTheme="majorHAnsi" w:cstheme="majorHAnsi"/>
-          <w:color w:val="FFFF00"/>
-        </w:rPr>
-        <w:t>, etc. code structures that access 3D resources.</w:t>
+        <w:t xml:space="preserve"> rule also applies to any code structure that may internally use other threads, as well. Do not use Parallel, async, etc. code structures that access 3D resources.</w:t>
       </w:r>
     </w:p>
     <w:p>
@@ -4923,46 +4565,14 @@
           <w:rFonts w:asciiTheme="majorHAnsi" w:hAnsiTheme="majorHAnsi" w:cstheme="majorHAnsi"/>
           <w:color w:val="FFFF00"/>
         </w:rPr>
-        <w:t xml:space="preserve"> </w:t>
-      </w:r>
-      <w:proofErr w:type="spellStart"/>
-      <w:r>
-        <w:rPr>
-          <w:rFonts w:asciiTheme="majorHAnsi" w:hAnsiTheme="majorHAnsi" w:cstheme="majorHAnsi"/>
-          <w:color w:val="FFFF00"/>
-        </w:rPr>
-        <w:t>MonoGame</w:t>
-      </w:r>
-      <w:proofErr w:type="spellEnd"/>
-      <w:r>
-        <w:rPr>
-          <w:rFonts w:asciiTheme="majorHAnsi" w:hAnsiTheme="majorHAnsi" w:cstheme="majorHAnsi"/>
-          <w:color w:val="FFFF00"/>
-        </w:rPr>
-        <w:t>.</w:t>
-      </w:r>
-      <w:r>
-        <w:rPr>
-          <w:rFonts w:asciiTheme="majorHAnsi" w:hAnsiTheme="majorHAnsi" w:cstheme="majorHAnsi"/>
-          <w:color w:val="FFFF00"/>
-        </w:rPr>
-        <w:t xml:space="preserve"> In fact, the BlWindow3D class inherits from </w:t>
-      </w:r>
-      <w:proofErr w:type="spellStart"/>
-      <w:r>
-        <w:rPr>
-          <w:rFonts w:asciiTheme="majorHAnsi" w:hAnsiTheme="majorHAnsi" w:cstheme="majorHAnsi"/>
-          <w:color w:val="FFFF00"/>
-        </w:rPr>
-        <w:t>MonoGame’s</w:t>
-      </w:r>
-      <w:proofErr w:type="spellEnd"/>
-      <w:r>
-        <w:rPr>
-          <w:rFonts w:asciiTheme="majorHAnsi" w:hAnsiTheme="majorHAnsi" w:cstheme="majorHAnsi"/>
-          <w:color w:val="FFFF00"/>
-        </w:rPr>
-        <w:t xml:space="preserve"> “Game” class.</w:t>
+        <w:t xml:space="preserve"> MonoGame.</w:t>
+      </w:r>
+      <w:r>
+        <w:rPr>
+          <w:rFonts w:asciiTheme="majorHAnsi" w:hAnsiTheme="majorHAnsi" w:cstheme="majorHAnsi"/>
+          <w:color w:val="FFFF00"/>
+        </w:rPr>
+        <w:t xml:space="preserve"> In fact, the BlWindow3D class inherits from MonoGame’s “Game” class.</w:t>
       </w:r>
       <w:r>
         <w:rPr>
@@ -4997,33 +4607,8 @@
           <w:rFonts w:asciiTheme="majorHAnsi" w:hAnsiTheme="majorHAnsi" w:cstheme="majorHAnsi"/>
           <w:color w:val="FFFF00"/>
         </w:rPr>
-        <w:t xml:space="preserve">Setup, </w:t>
-      </w:r>
-      <w:proofErr w:type="spellStart"/>
-      <w:r>
-        <w:rPr>
-          <w:rFonts w:asciiTheme="majorHAnsi" w:hAnsiTheme="majorHAnsi" w:cstheme="majorHAnsi"/>
-          <w:color w:val="FFFF00"/>
-        </w:rPr>
-        <w:t>FrameProc</w:t>
-      </w:r>
-      <w:proofErr w:type="spellEnd"/>
-      <w:r>
-        <w:rPr>
-          <w:rFonts w:asciiTheme="majorHAnsi" w:hAnsiTheme="majorHAnsi" w:cstheme="majorHAnsi"/>
-          <w:color w:val="FFFF00"/>
-        </w:rPr>
-        <w:t xml:space="preserve">, and </w:t>
-      </w:r>
-      <w:proofErr w:type="spellStart"/>
-      <w:r>
-        <w:rPr>
-          <w:rFonts w:asciiTheme="majorHAnsi" w:hAnsiTheme="majorHAnsi" w:cstheme="majorHAnsi"/>
-          <w:color w:val="FFFF00"/>
-        </w:rPr>
-        <w:t>FrameDraw</w:t>
-      </w:r>
-      <w:proofErr w:type="spellEnd"/>
+        <w:t>Setup, FrameProc, and FrameDraw</w:t>
+      </w:r>
       <w:r>
         <w:rPr>
           <w:rFonts w:asciiTheme="majorHAnsi" w:hAnsiTheme="majorHAnsi" w:cstheme="majorHAnsi"/>
@@ -5116,23 +4701,7 @@
           <w:rFonts w:asciiTheme="majorHAnsi" w:hAnsiTheme="majorHAnsi" w:cstheme="majorHAnsi"/>
           <w:color w:val="FFFF00"/>
         </w:rPr>
-        <w:t xml:space="preserve"> is necessary because certain 3D subsystems (OpenGL, DirectX, etc.) generally require that 3D resources be accessed by a single thread. (There are some platform-specific exceptions, but </w:t>
-      </w:r>
-      <w:proofErr w:type="spellStart"/>
-      <w:r>
-        <w:rPr>
-          <w:rFonts w:asciiTheme="majorHAnsi" w:hAnsiTheme="majorHAnsi" w:cstheme="majorHAnsi"/>
-          <w:color w:val="FFFF00"/>
-        </w:rPr>
-        <w:t>MonoGame</w:t>
-      </w:r>
-      <w:proofErr w:type="spellEnd"/>
-      <w:r>
-        <w:rPr>
-          <w:rFonts w:asciiTheme="majorHAnsi" w:hAnsiTheme="majorHAnsi" w:cstheme="majorHAnsi"/>
-          <w:color w:val="FFFF00"/>
-        </w:rPr>
-        <w:t xml:space="preserve"> does not use them.)</w:t>
+        <w:t xml:space="preserve"> is necessary because certain 3D subsystems (OpenGL, DirectX, etc.) generally require that 3D resources be accessed by a single thread. (There are some platform-specific exceptions, but MonoGame does not use them.)</w:t>
       </w:r>
     </w:p>
     <w:p>
@@ -5170,33 +4739,8 @@
           <w:rFonts w:asciiTheme="majorHAnsi" w:hAnsiTheme="majorHAnsi" w:cstheme="majorHAnsi"/>
           <w:color w:val="FFFF00"/>
         </w:rPr>
-        <w:t xml:space="preserve">Setup, </w:t>
-      </w:r>
-      <w:proofErr w:type="spellStart"/>
-      <w:r>
-        <w:rPr>
-          <w:rFonts w:asciiTheme="majorHAnsi" w:hAnsiTheme="majorHAnsi" w:cstheme="majorHAnsi"/>
-          <w:color w:val="FFFF00"/>
-        </w:rPr>
-        <w:t>FrameProc</w:t>
-      </w:r>
-      <w:proofErr w:type="spellEnd"/>
-      <w:r>
-        <w:rPr>
-          <w:rFonts w:asciiTheme="majorHAnsi" w:hAnsiTheme="majorHAnsi" w:cstheme="majorHAnsi"/>
-          <w:color w:val="FFFF00"/>
-        </w:rPr>
-        <w:t xml:space="preserve">, and </w:t>
-      </w:r>
-      <w:proofErr w:type="spellStart"/>
-      <w:r>
-        <w:rPr>
-          <w:rFonts w:asciiTheme="majorHAnsi" w:hAnsiTheme="majorHAnsi" w:cstheme="majorHAnsi"/>
-          <w:color w:val="FFFF00"/>
-        </w:rPr>
-        <w:t>FrameDraw</w:t>
-      </w:r>
-      <w:proofErr w:type="spellEnd"/>
+        <w:t>Setup, FrameProc, and FrameDraw</w:t>
+      </w:r>
       <w:r>
         <w:rPr>
           <w:rFonts w:asciiTheme="majorHAnsi" w:hAnsiTheme="majorHAnsi" w:cstheme="majorHAnsi"/>
@@ -5380,15 +4924,7 @@
           <w:rFonts w:asciiTheme="majorHAnsi" w:hAnsiTheme="majorHAnsi" w:cstheme="majorHAnsi"/>
           <w:color w:val="FFFF00"/>
         </w:rPr>
-        <w:t xml:space="preserve"> </w:t>
-      </w:r>
-      <w:proofErr w:type="spellStart"/>
-      <w:r>
-        <w:rPr>
-          <w:rFonts w:asciiTheme="majorHAnsi" w:hAnsiTheme="majorHAnsi" w:cstheme="majorHAnsi"/>
-          <w:color w:val="FFFF00"/>
-        </w:rPr>
-        <w:t>BlSprite</w:t>
+        <w:t xml:space="preserve"> BlSprite</w:t>
       </w:r>
       <w:r>
         <w:rPr>
@@ -5397,7 +4933,6 @@
         </w:rPr>
         <w:t>s</w:t>
       </w:r>
-      <w:proofErr w:type="spellEnd"/>
       <w:r>
         <w:rPr>
           <w:rFonts w:asciiTheme="majorHAnsi" w:hAnsiTheme="majorHAnsi" w:cstheme="majorHAnsi"/>
@@ -5443,21 +4978,12 @@
         </w:rPr>
         <w:t xml:space="preserve">The </w:t>
       </w:r>
-      <w:proofErr w:type="spellStart"/>
-      <w:r>
-        <w:rPr>
-          <w:rFonts w:asciiTheme="majorHAnsi" w:hAnsiTheme="majorHAnsi" w:cstheme="majorHAnsi"/>
-          <w:color w:val="FFFF00"/>
-        </w:rPr>
-        <w:t>FrameProc</w:t>
-      </w:r>
-      <w:proofErr w:type="spellEnd"/>
-      <w:r>
-        <w:rPr>
-          <w:rFonts w:asciiTheme="majorHAnsi" w:hAnsiTheme="majorHAnsi" w:cstheme="majorHAnsi"/>
-          <w:color w:val="FFFF00"/>
-        </w:rPr>
-        <w:t xml:space="preserve"> </w:t>
+      <w:r>
+        <w:rPr>
+          <w:rFonts w:asciiTheme="majorHAnsi" w:hAnsiTheme="majorHAnsi" w:cstheme="majorHAnsi"/>
+          <w:color w:val="FFFF00"/>
+        </w:rPr>
+        <w:t xml:space="preserve">FrameProc </w:t>
       </w:r>
       <w:r>
         <w:rPr>
@@ -5560,21 +5086,12 @@
         </w:rPr>
         <w:t xml:space="preserve">The </w:t>
       </w:r>
-      <w:proofErr w:type="spellStart"/>
-      <w:r>
-        <w:rPr>
-          <w:rFonts w:asciiTheme="majorHAnsi" w:hAnsiTheme="majorHAnsi" w:cstheme="majorHAnsi"/>
-          <w:color w:val="FFFF00"/>
-        </w:rPr>
-        <w:t>FrameDraw</w:t>
-      </w:r>
-      <w:proofErr w:type="spellEnd"/>
-      <w:r>
-        <w:rPr>
-          <w:rFonts w:asciiTheme="majorHAnsi" w:hAnsiTheme="majorHAnsi" w:cstheme="majorHAnsi"/>
-          <w:color w:val="FFFF00"/>
-        </w:rPr>
-        <w:t xml:space="preserve"> </w:t>
+      <w:r>
+        <w:rPr>
+          <w:rFonts w:asciiTheme="majorHAnsi" w:hAnsiTheme="majorHAnsi" w:cstheme="majorHAnsi"/>
+          <w:color w:val="FFFF00"/>
+        </w:rPr>
+        <w:t xml:space="preserve">FrameDraw </w:t>
       </w:r>
       <w:r>
         <w:rPr>
@@ -5644,39 +5161,7 @@
           <w:rFonts w:asciiTheme="majorHAnsi" w:hAnsiTheme="majorHAnsi" w:cstheme="majorHAnsi"/>
           <w:color w:val="FFFF00"/>
         </w:rPr>
-        <w:t xml:space="preserve"> (</w:t>
-      </w:r>
-      <w:proofErr w:type="spellStart"/>
-      <w:r>
-        <w:rPr>
-          <w:rFonts w:asciiTheme="majorHAnsi" w:hAnsiTheme="majorHAnsi" w:cstheme="majorHAnsi"/>
-          <w:color w:val="FFFF00"/>
-        </w:rPr>
-        <w:t>BlSprite.Draw</w:t>
-      </w:r>
-      <w:proofErr w:type="spellEnd"/>
-      <w:r>
-        <w:rPr>
-          <w:rFonts w:asciiTheme="majorHAnsi" w:hAnsiTheme="majorHAnsi" w:cstheme="majorHAnsi"/>
-          <w:color w:val="FFFF00"/>
-        </w:rPr>
-        <w:t xml:space="preserve">, </w:t>
-      </w:r>
-      <w:proofErr w:type="spellStart"/>
-      <w:r>
-        <w:rPr>
-          <w:rFonts w:asciiTheme="majorHAnsi" w:hAnsiTheme="majorHAnsi" w:cstheme="majorHAnsi"/>
-          <w:color w:val="FFFF00"/>
-        </w:rPr>
-        <w:t>BlGraphicsDeviceManager.DrawText</w:t>
-      </w:r>
-      <w:proofErr w:type="spellEnd"/>
-      <w:r>
-        <w:rPr>
-          <w:rFonts w:asciiTheme="majorHAnsi" w:hAnsiTheme="majorHAnsi" w:cstheme="majorHAnsi"/>
-          <w:color w:val="FFFF00"/>
-        </w:rPr>
-        <w:t>, etc</w:t>
+        <w:t xml:space="preserve"> (BlSprite.Draw, BlGraphicsDeviceManager.DrawText, etc</w:t>
       </w:r>
       <w:r>
         <w:rPr>
@@ -5690,23 +5175,7 @@
           <w:rFonts w:asciiTheme="majorHAnsi" w:hAnsiTheme="majorHAnsi" w:cstheme="majorHAnsi"/>
           <w:color w:val="FFFF00"/>
         </w:rPr>
-        <w:t xml:space="preserve"> You can also put app code here </w:t>
-      </w:r>
-      <w:proofErr w:type="gramStart"/>
-      <w:r>
-        <w:rPr>
-          <w:rFonts w:asciiTheme="majorHAnsi" w:hAnsiTheme="majorHAnsi" w:cstheme="majorHAnsi"/>
-          <w:color w:val="FFFF00"/>
-        </w:rPr>
-        <w:t>as long as</w:t>
-      </w:r>
-      <w:proofErr w:type="gramEnd"/>
-      <w:r>
-        <w:rPr>
-          <w:rFonts w:asciiTheme="majorHAnsi" w:hAnsiTheme="majorHAnsi" w:cstheme="majorHAnsi"/>
-          <w:color w:val="FFFF00"/>
-        </w:rPr>
-        <w:t xml:space="preserve"> it’s aware that calls to it may not be </w:t>
+        <w:t xml:space="preserve"> You can also put app code here as long as it’s aware that calls to it may not be </w:t>
       </w:r>
       <w:r>
         <w:rPr>
@@ -5900,40 +5369,15 @@
           <w:rFonts w:asciiTheme="majorHAnsi" w:hAnsiTheme="majorHAnsi" w:cstheme="majorHAnsi"/>
           <w:color w:val="FFFF00"/>
         </w:rPr>
-        <w:t xml:space="preserve"> a delegate to </w:t>
-      </w:r>
-      <w:proofErr w:type="spellStart"/>
-      <w:r>
-        <w:rPr>
-          <w:rFonts w:asciiTheme="majorHAnsi" w:hAnsiTheme="majorHAnsi" w:cstheme="majorHAnsi"/>
-          <w:color w:val="FFFF00"/>
-        </w:rPr>
-        <w:t>EnqueueCommand</w:t>
-      </w:r>
-      <w:proofErr w:type="spellEnd"/>
-      <w:r>
-        <w:rPr>
-          <w:rFonts w:asciiTheme="majorHAnsi" w:hAnsiTheme="majorHAnsi" w:cstheme="majorHAnsi"/>
-          <w:color w:val="FFFF00"/>
-        </w:rPr>
-        <w:t xml:space="preserve"> </w:t>
-      </w:r>
-      <w:r>
-        <w:rPr>
-          <w:rFonts w:asciiTheme="majorHAnsi" w:hAnsiTheme="majorHAnsi" w:cstheme="majorHAnsi"/>
-          <w:color w:val="FFFF00"/>
-        </w:rPr>
-        <w:t xml:space="preserve">or </w:t>
-      </w:r>
-      <w:proofErr w:type="spellStart"/>
-      <w:r>
-        <w:rPr>
-          <w:rFonts w:asciiTheme="majorHAnsi" w:hAnsiTheme="majorHAnsi" w:cstheme="majorHAnsi"/>
-          <w:color w:val="FFFF00"/>
-        </w:rPr>
-        <w:t>EnqueueCommandBlocking</w:t>
-      </w:r>
-      <w:proofErr w:type="spellEnd"/>
+        <w:t xml:space="preserve"> a delegate to EnqueueCommand </w:t>
+      </w:r>
+      <w:r>
+        <w:rPr>
+          <w:rFonts w:asciiTheme="majorHAnsi" w:hAnsiTheme="majorHAnsi" w:cstheme="majorHAnsi"/>
+          <w:color w:val="FFFF00"/>
+        </w:rPr>
+        <w:t>or EnqueueCommandBlocking</w:t>
+      </w:r>
       <w:r>
         <w:rPr>
           <w:rFonts w:asciiTheme="majorHAnsi" w:hAnsiTheme="majorHAnsi" w:cstheme="majorHAnsi"/>
@@ -5988,17 +5432,8 @@
           <w:rFonts w:asciiTheme="majorHAnsi" w:hAnsiTheme="majorHAnsi" w:cstheme="majorHAnsi"/>
           <w:color w:val="FFFF00"/>
         </w:rPr>
-        <w:t xml:space="preserve"> </w:t>
-      </w:r>
-      <w:proofErr w:type="spellStart"/>
-      <w:r>
-        <w:rPr>
-          <w:rFonts w:asciiTheme="majorHAnsi" w:hAnsiTheme="majorHAnsi" w:cstheme="majorHAnsi"/>
-          <w:color w:val="FFFF00"/>
-        </w:rPr>
-        <w:t>FrameProc</w:t>
-      </w:r>
-      <w:proofErr w:type="spellEnd"/>
+        <w:t xml:space="preserve"> FrameProc</w:t>
+      </w:r>
       <w:r>
         <w:rPr>
           <w:rFonts w:asciiTheme="majorHAnsi" w:hAnsiTheme="majorHAnsi" w:cstheme="majorHAnsi"/>
@@ -6044,21 +5479,12 @@
           <w:color w:val="FFFF00"/>
         </w:rPr>
       </w:pPr>
-      <w:proofErr w:type="spellStart"/>
-      <w:r>
-        <w:rPr>
-          <w:rFonts w:asciiTheme="majorHAnsi" w:hAnsiTheme="majorHAnsi" w:cstheme="majorHAnsi"/>
-          <w:color w:val="FFFF00"/>
-        </w:rPr>
-        <w:t>MonoGame</w:t>
-      </w:r>
-      <w:proofErr w:type="spellEnd"/>
-      <w:r>
-        <w:rPr>
-          <w:rFonts w:asciiTheme="majorHAnsi" w:hAnsiTheme="majorHAnsi" w:cstheme="majorHAnsi"/>
-          <w:color w:val="FFFF00"/>
-        </w:rPr>
-        <w:t xml:space="preserve"> </w:t>
+      <w:r>
+        <w:rPr>
+          <w:rFonts w:asciiTheme="majorHAnsi" w:hAnsiTheme="majorHAnsi" w:cstheme="majorHAnsi"/>
+          <w:color w:val="FFFF00"/>
+        </w:rPr>
+        <w:t xml:space="preserve">MonoGame </w:t>
       </w:r>
       <w:r>
         <w:rPr>
@@ -6136,23 +5562,7 @@
           <w:rFonts w:asciiTheme="majorHAnsi" w:hAnsiTheme="majorHAnsi" w:cstheme="majorHAnsi"/>
           <w:color w:val="FFFF00"/>
         </w:rPr>
-        <w:t xml:space="preserve">To make the </w:t>
-      </w:r>
-      <w:proofErr w:type="spellStart"/>
-      <w:r>
-        <w:rPr>
-          <w:rFonts w:asciiTheme="majorHAnsi" w:hAnsiTheme="majorHAnsi" w:cstheme="majorHAnsi"/>
-          <w:color w:val="FFFF00"/>
-        </w:rPr>
-        <w:t>MonoGame</w:t>
-      </w:r>
-      <w:proofErr w:type="spellEnd"/>
-      <w:r>
-        <w:rPr>
-          <w:rFonts w:asciiTheme="majorHAnsi" w:hAnsiTheme="majorHAnsi" w:cstheme="majorHAnsi"/>
-          <w:color w:val="FFFF00"/>
-        </w:rPr>
-        <w:t xml:space="preserve"> window be a child window of an existing GUI, you need to explicitly size, position, and convey Z order</w:t>
+        <w:t>To make the MonoGame window be a child window of an existing GUI, you need to explicitly size, position, and convey Z order</w:t>
       </w:r>
       <w:r>
         <w:rPr>
@@ -6222,23 +5632,7 @@
           <w:rFonts w:asciiTheme="majorHAnsi" w:hAnsiTheme="majorHAnsi" w:cstheme="majorHAnsi"/>
           <w:color w:val="FFFF00"/>
         </w:rPr>
-        <w:t xml:space="preserve"> and may not work in later </w:t>
-      </w:r>
-      <w:proofErr w:type="spellStart"/>
-      <w:r>
-        <w:rPr>
-          <w:rFonts w:asciiTheme="majorHAnsi" w:hAnsiTheme="majorHAnsi" w:cstheme="majorHAnsi"/>
-          <w:color w:val="FFFF00"/>
-        </w:rPr>
-        <w:t>MonoGame</w:t>
-      </w:r>
-      <w:proofErr w:type="spellEnd"/>
-      <w:r>
-        <w:rPr>
-          <w:rFonts w:asciiTheme="majorHAnsi" w:hAnsiTheme="majorHAnsi" w:cstheme="majorHAnsi"/>
-          <w:color w:val="FFFF00"/>
-        </w:rPr>
-        <w:t xml:space="preserve"> releases.</w:t>
+        <w:t xml:space="preserve"> and may not work in later MonoGame releases.</w:t>
       </w:r>
     </w:p>
     <w:p>
@@ -6484,23 +5878,7 @@
           <w:rFonts w:asciiTheme="majorHAnsi" w:hAnsiTheme="majorHAnsi" w:cstheme="majorHAnsi"/>
           <w:color w:val="FFFF00"/>
         </w:rPr>
-        <w:t>dd the “</w:t>
-      </w:r>
-      <w:proofErr w:type="spellStart"/>
-      <w:r>
-        <w:rPr>
-          <w:rFonts w:asciiTheme="majorHAnsi" w:hAnsiTheme="majorHAnsi" w:cstheme="majorHAnsi"/>
-          <w:color w:val="FFFF00"/>
-        </w:rPr>
-        <w:t>Content.mgcb</w:t>
-      </w:r>
-      <w:proofErr w:type="spellEnd"/>
-      <w:r>
-        <w:rPr>
-          <w:rFonts w:asciiTheme="majorHAnsi" w:hAnsiTheme="majorHAnsi" w:cstheme="majorHAnsi"/>
-          <w:color w:val="FFFF00"/>
-        </w:rPr>
-        <w:t>” file in that folder to your project</w:t>
+        <w:t>dd the “Content.mgcb” file in that folder to your project</w:t>
       </w:r>
     </w:p>
     <w:p>
@@ -6583,23 +5961,7 @@
           <w:rFonts w:asciiTheme="majorHAnsi" w:hAnsiTheme="majorHAnsi" w:cstheme="majorHAnsi"/>
           <w:color w:val="FFFF00"/>
         </w:rPr>
-        <w:t xml:space="preserve"> “</w:t>
-      </w:r>
-      <w:proofErr w:type="spellStart"/>
-      <w:r>
-        <w:rPr>
-          <w:rFonts w:asciiTheme="majorHAnsi" w:hAnsiTheme="majorHAnsi" w:cstheme="majorHAnsi"/>
-          <w:color w:val="FFFF00"/>
-        </w:rPr>
-        <w:t>MonoGameContentReference</w:t>
-      </w:r>
-      <w:proofErr w:type="spellEnd"/>
-      <w:r>
-        <w:rPr>
-          <w:rFonts w:asciiTheme="majorHAnsi" w:hAnsiTheme="majorHAnsi" w:cstheme="majorHAnsi"/>
-          <w:color w:val="FFFF00"/>
-        </w:rPr>
-        <w:t>”</w:t>
+        <w:t xml:space="preserve"> “MonoGameContentReference”</w:t>
       </w:r>
     </w:p>
     <w:p>
@@ -6653,21 +6015,12 @@
         </w:rPr>
         <w:t xml:space="preserve">starting the </w:t>
       </w:r>
-      <w:proofErr w:type="spellStart"/>
-      <w:r>
-        <w:rPr>
-          <w:rFonts w:asciiTheme="majorHAnsi" w:hAnsiTheme="majorHAnsi" w:cstheme="majorHAnsi"/>
-          <w:color w:val="FFFF00"/>
-        </w:rPr>
-        <w:t>MonoGame</w:t>
-      </w:r>
-      <w:proofErr w:type="spellEnd"/>
-      <w:r>
-        <w:rPr>
-          <w:rFonts w:asciiTheme="majorHAnsi" w:hAnsiTheme="majorHAnsi" w:cstheme="majorHAnsi"/>
-          <w:color w:val="FFFF00"/>
-        </w:rPr>
-        <w:t xml:space="preserve"> </w:t>
+      <w:r>
+        <w:rPr>
+          <w:rFonts w:asciiTheme="majorHAnsi" w:hAnsiTheme="majorHAnsi" w:cstheme="majorHAnsi"/>
+          <w:color w:val="FFFF00"/>
+        </w:rPr>
+        <w:t xml:space="preserve">MonoGame </w:t>
       </w:r>
       <w:r>
         <w:rPr>
@@ -6681,23 +6034,7 @@
           <w:rFonts w:asciiTheme="majorHAnsi" w:hAnsiTheme="majorHAnsi" w:cstheme="majorHAnsi"/>
           <w:color w:val="FFFF00"/>
         </w:rPr>
-        <w:t xml:space="preserve"> (double-click Content/</w:t>
-      </w:r>
-      <w:proofErr w:type="spellStart"/>
-      <w:r>
-        <w:rPr>
-          <w:rFonts w:asciiTheme="majorHAnsi" w:hAnsiTheme="majorHAnsi" w:cstheme="majorHAnsi"/>
-          <w:color w:val="FFFF00"/>
-        </w:rPr>
-        <w:t>Content.mgcb</w:t>
-      </w:r>
-      <w:proofErr w:type="spellEnd"/>
-      <w:r>
-        <w:rPr>
-          <w:rFonts w:asciiTheme="majorHAnsi" w:hAnsiTheme="majorHAnsi" w:cstheme="majorHAnsi"/>
-          <w:color w:val="FFFF00"/>
-        </w:rPr>
-        <w:t>).</w:t>
+        <w:t xml:space="preserve"> (double-click Content/Content.mgcb).</w:t>
       </w:r>
       <w:r>
         <w:rPr>
@@ -6885,23 +6222,7 @@
           <w:rFonts w:asciiTheme="majorHAnsi" w:hAnsiTheme="majorHAnsi" w:cstheme="majorHAnsi"/>
           <w:color w:val="FFFF00"/>
         </w:rPr>
-        <w:t xml:space="preserve">and </w:t>
-      </w:r>
-      <w:proofErr w:type="spellStart"/>
-      <w:r>
-        <w:rPr>
-          <w:rFonts w:asciiTheme="majorHAnsi" w:hAnsiTheme="majorHAnsi" w:cstheme="majorHAnsi"/>
-          <w:color w:val="FFFF00"/>
-        </w:rPr>
-        <w:t>normals</w:t>
-      </w:r>
-      <w:proofErr w:type="spellEnd"/>
-      <w:r>
-        <w:rPr>
-          <w:rFonts w:asciiTheme="majorHAnsi" w:hAnsiTheme="majorHAnsi" w:cstheme="majorHAnsi"/>
-          <w:color w:val="FFFF00"/>
-        </w:rPr>
-        <w:t xml:space="preserve"> </w:t>
+        <w:t xml:space="preserve">and normals </w:t>
       </w:r>
       <w:r>
         <w:rPr>
@@ -7264,17 +6585,8 @@
           <w:rFonts w:asciiTheme="majorHAnsi" w:hAnsiTheme="majorHAnsi" w:cstheme="majorHAnsi"/>
           <w:color w:val="FFFF00"/>
         </w:rPr>
-        <w:t xml:space="preserve">That is, </w:t>
-      </w:r>
-      <w:proofErr w:type="spellStart"/>
-      <w:r>
-        <w:rPr>
-          <w:rFonts w:asciiTheme="majorHAnsi" w:hAnsiTheme="majorHAnsi" w:cstheme="majorHAnsi"/>
-          <w:color w:val="FFFF00"/>
-        </w:rPr>
-        <w:t>subsprites</w:t>
-      </w:r>
-      <w:proofErr w:type="spellEnd"/>
+        <w:t>That is, subsprites</w:t>
+      </w:r>
       <w:r>
         <w:rPr>
           <w:rFonts w:asciiTheme="majorHAnsi" w:hAnsiTheme="majorHAnsi" w:cstheme="majorHAnsi"/>
@@ -7443,23 +6755,7 @@
           <w:rFonts w:asciiTheme="majorHAnsi" w:hAnsiTheme="majorHAnsi" w:cstheme="majorHAnsi"/>
           <w:color w:val="FFFF00"/>
         </w:rPr>
-        <w:t xml:space="preserve">(like A </w:t>
-      </w:r>
-      <w:proofErr w:type="gramStart"/>
-      <w:r>
-        <w:rPr>
-          <w:rFonts w:asciiTheme="majorHAnsi" w:hAnsiTheme="majorHAnsi" w:cstheme="majorHAnsi"/>
-          <w:color w:val="FFFF00"/>
-        </w:rPr>
-        <w:t>times</w:t>
-      </w:r>
-      <w:proofErr w:type="gramEnd"/>
-      <w:r>
-        <w:rPr>
-          <w:rFonts w:asciiTheme="majorHAnsi" w:hAnsiTheme="majorHAnsi" w:cstheme="majorHAnsi"/>
-          <w:color w:val="FFFF00"/>
-        </w:rPr>
-        <w:t xml:space="preserve"> B) </w:t>
+        <w:t xml:space="preserve">(like A times B) </w:t>
       </w:r>
       <w:r>
         <w:rPr>
@@ -8741,16 +8037,55 @@
           <w:i/>
           <w:color w:val="FFFF00"/>
         </w:rPr>
+        <w:t xml:space="preserve"> and </w:t>
+      </w:r>
+      <w:r>
+        <w:rPr>
+          <w:rFonts w:asciiTheme="majorHAnsi" w:hAnsiTheme="majorHAnsi" w:cstheme="majorHAnsi"/>
+          <w:i/>
+          <w:color w:val="FFFF00"/>
+        </w:rPr>
+        <w:t xml:space="preserve">also </w:t>
+      </w:r>
+      <w:r>
+        <w:rPr>
+          <w:rFonts w:asciiTheme="majorHAnsi" w:hAnsiTheme="majorHAnsi" w:cstheme="majorHAnsi"/>
+          <w:i/>
+          <w:color w:val="FFFF00"/>
+        </w:rPr>
+        <w:t xml:space="preserve">according to </w:t>
+      </w:r>
+      <w:r>
+        <w:rPr>
+          <w:rFonts w:asciiTheme="majorHAnsi" w:hAnsiTheme="majorHAnsi" w:cstheme="majorHAnsi"/>
+          <w:i/>
+          <w:color w:val="FFFF00"/>
+        </w:rPr>
+        <w:t xml:space="preserve">the </w:t>
+      </w:r>
+      <w:r>
+        <w:rPr>
+          <w:rFonts w:asciiTheme="majorHAnsi" w:hAnsiTheme="majorHAnsi" w:cstheme="majorHAnsi"/>
+          <w:i/>
+          <w:color w:val="FFFF00"/>
+        </w:rPr>
+        <w:t>original</w:t>
+      </w:r>
+      <w:r>
+        <w:rPr>
+          <w:rFonts w:asciiTheme="majorHAnsi" w:hAnsiTheme="majorHAnsi" w:cstheme="majorHAnsi"/>
+          <w:i/>
+          <w:color w:val="FFFF00"/>
+        </w:rPr>
         <w:t xml:space="preserve"> </w:t>
       </w:r>
-      <w:proofErr w:type="gramStart"/>
       <w:r>
         <w:rPr>
           <w:rFonts w:asciiTheme="majorHAnsi" w:hAnsiTheme="majorHAnsi" w:cstheme="majorHAnsi"/>
           <w:i/>
           <w:color w:val="FFFF00"/>
         </w:rPr>
-        <w:t xml:space="preserve">and </w:t>
+        <w:t>Y</w:t>
       </w:r>
       <w:r>
         <w:rPr>
@@ -8758,13 +8093,55 @@
           <w:i/>
           <w:color w:val="FFFF00"/>
         </w:rPr>
-        <w:t>also</w:t>
-      </w:r>
-      <w:proofErr w:type="gramEnd"/>
-      <w:r>
-        <w:rPr>
-          <w:rFonts w:asciiTheme="majorHAnsi" w:hAnsiTheme="majorHAnsi" w:cstheme="majorHAnsi"/>
-          <w:i/>
+        <w:t xml:space="preserve"> value</w:t>
+      </w:r>
+      <w:r>
+        <w:rPr>
+          <w:rFonts w:asciiTheme="majorHAnsi" w:hAnsiTheme="majorHAnsi" w:cstheme="majorHAnsi"/>
+          <w:color w:val="FFFF00"/>
+        </w:rPr>
+        <w:t>, like this:</w:t>
+      </w:r>
+    </w:p>
+    <w:p>
+      <w:pPr>
+        <w:shd w:val="clear" w:color="auto" w:fill="000000" w:themeFill="text1"/>
+        <w:rPr>
+          <w:rFonts w:asciiTheme="majorHAnsi" w:hAnsiTheme="majorHAnsi" w:cstheme="majorHAnsi"/>
+          <w:color w:val="FFFF00"/>
+        </w:rPr>
+      </w:pPr>
+      <w:r>
+        <w:rPr>
+          <w:rFonts w:asciiTheme="majorHAnsi" w:hAnsiTheme="majorHAnsi" w:cstheme="majorHAnsi"/>
+          <w:color w:val="FFFF00"/>
+        </w:rPr>
+        <w:t>X</w:t>
+      </w:r>
+      <w:r>
+        <w:rPr>
+          <w:rFonts w:asciiTheme="majorHAnsi" w:hAnsiTheme="majorHAnsi" w:cstheme="majorHAnsi"/>
+          <w:color w:val="FFFF00"/>
+        </w:rPr>
+        <w:t xml:space="preserve">’ = </w:t>
+      </w:r>
+      <w:r>
+        <w:rPr>
+          <w:rFonts w:asciiTheme="majorHAnsi" w:hAnsiTheme="majorHAnsi" w:cstheme="majorHAnsi"/>
+          <w:color w:val="FFFF00"/>
+        </w:rPr>
+        <w:t>a</w:t>
+      </w:r>
+      <w:r>
+        <w:rPr>
+          <w:rFonts w:asciiTheme="majorHAnsi" w:hAnsiTheme="majorHAnsi" w:cstheme="majorHAnsi"/>
+          <w:color w:val="FFFF00"/>
+        </w:rPr>
+        <w:t>X +</w:t>
+      </w:r>
+      <w:r>
+        <w:rPr>
+          <w:rFonts w:asciiTheme="majorHAnsi" w:hAnsiTheme="majorHAnsi" w:cstheme="majorHAnsi"/>
           <w:color w:val="FFFF00"/>
         </w:rPr>
         <w:t xml:space="preserve"> </w:t>
@@ -8772,7 +8149,136 @@
       <w:r>
         <w:rPr>
           <w:rFonts w:asciiTheme="majorHAnsi" w:hAnsiTheme="majorHAnsi" w:cstheme="majorHAnsi"/>
-          <w:i/>
+          <w:color w:val="FFFF00"/>
+        </w:rPr>
+        <w:t>b</w:t>
+      </w:r>
+      <w:r>
+        <w:rPr>
+          <w:rFonts w:asciiTheme="majorHAnsi" w:hAnsiTheme="majorHAnsi" w:cstheme="majorHAnsi"/>
+          <w:color w:val="FFFF00"/>
+        </w:rPr>
+        <w:t>Y</w:t>
+      </w:r>
+    </w:p>
+    <w:p>
+      <w:pPr>
+        <w:shd w:val="clear" w:color="auto" w:fill="000000" w:themeFill="text1"/>
+        <w:rPr>
+          <w:rFonts w:asciiTheme="majorHAnsi" w:hAnsiTheme="majorHAnsi" w:cstheme="majorHAnsi"/>
+          <w:color w:val="FFFF00"/>
+        </w:rPr>
+      </w:pPr>
+      <w:r>
+        <w:rPr>
+          <w:rFonts w:asciiTheme="majorHAnsi" w:hAnsiTheme="majorHAnsi" w:cstheme="majorHAnsi"/>
+          <w:color w:val="FFFF00"/>
+        </w:rPr>
+        <w:t xml:space="preserve">For example, if a=0 and b=1, then this would set </w:t>
+      </w:r>
+      <w:r>
+        <w:rPr>
+          <w:rFonts w:asciiTheme="majorHAnsi" w:hAnsiTheme="majorHAnsi" w:cstheme="majorHAnsi"/>
+          <w:color w:val="FFFF00"/>
+        </w:rPr>
+        <w:t xml:space="preserve">the new </w:t>
+      </w:r>
+      <w:r>
+        <w:rPr>
+          <w:rFonts w:asciiTheme="majorHAnsi" w:hAnsiTheme="majorHAnsi" w:cstheme="majorHAnsi"/>
+          <w:color w:val="FFFF00"/>
+        </w:rPr>
+        <w:t>X</w:t>
+      </w:r>
+      <w:r>
+        <w:rPr>
+          <w:rFonts w:asciiTheme="majorHAnsi" w:hAnsiTheme="majorHAnsi" w:cstheme="majorHAnsi"/>
+          <w:color w:val="FFFF00"/>
+        </w:rPr>
+        <w:t xml:space="preserve"> of each vertex </w:t>
+      </w:r>
+      <w:r>
+        <w:rPr>
+          <w:rFonts w:asciiTheme="majorHAnsi" w:hAnsiTheme="majorHAnsi" w:cstheme="majorHAnsi"/>
+          <w:color w:val="FFFF00"/>
+        </w:rPr>
+        <w:t xml:space="preserve">to </w:t>
+      </w:r>
+      <w:r>
+        <w:rPr>
+          <w:rFonts w:asciiTheme="majorHAnsi" w:hAnsiTheme="majorHAnsi" w:cstheme="majorHAnsi"/>
+          <w:color w:val="FFFF00"/>
+        </w:rPr>
+        <w:t>its</w:t>
+      </w:r>
+      <w:r>
+        <w:rPr>
+          <w:rFonts w:asciiTheme="majorHAnsi" w:hAnsiTheme="majorHAnsi" w:cstheme="majorHAnsi"/>
+          <w:color w:val="FFFF00"/>
+        </w:rPr>
+        <w:t xml:space="preserve"> original Y value.</w:t>
+      </w:r>
+    </w:p>
+    <w:p>
+      <w:pPr>
+        <w:shd w:val="clear" w:color="auto" w:fill="000000" w:themeFill="text1"/>
+        <w:rPr>
+          <w:rFonts w:asciiTheme="majorHAnsi" w:hAnsiTheme="majorHAnsi" w:cstheme="majorHAnsi"/>
+          <w:color w:val="FFFF00"/>
+        </w:rPr>
+      </w:pPr>
+      <w:r>
+        <w:rPr>
+          <w:rFonts w:asciiTheme="majorHAnsi" w:hAnsiTheme="majorHAnsi" w:cstheme="majorHAnsi"/>
+          <w:color w:val="FFFF00"/>
+        </w:rPr>
+        <w:t>Finally,</w:t>
+      </w:r>
+      <w:r>
+        <w:rPr>
+          <w:rFonts w:asciiTheme="majorHAnsi" w:hAnsiTheme="majorHAnsi" w:cstheme="majorHAnsi"/>
+          <w:color w:val="FFFF00"/>
+        </w:rPr>
+        <w:t xml:space="preserve"> we might </w:t>
+      </w:r>
+      <w:r>
+        <w:rPr>
+          <w:rFonts w:asciiTheme="majorHAnsi" w:hAnsiTheme="majorHAnsi" w:cstheme="majorHAnsi"/>
+          <w:color w:val="FFFF00"/>
+        </w:rPr>
+        <w:t>also want to</w:t>
+      </w:r>
+      <w:r>
+        <w:rPr>
+          <w:rFonts w:asciiTheme="majorHAnsi" w:hAnsiTheme="majorHAnsi" w:cstheme="majorHAnsi"/>
+          <w:color w:val="FFFF00"/>
+        </w:rPr>
+        <w:t xml:space="preserve"> define how to </w:t>
+      </w:r>
+      <w:r>
+        <w:rPr>
+          <w:rFonts w:asciiTheme="majorHAnsi" w:hAnsiTheme="majorHAnsi" w:cstheme="majorHAnsi"/>
+          <w:color w:val="FFFF00"/>
+        </w:rPr>
+        <w:t xml:space="preserve">create a new </w:t>
+      </w:r>
+      <w:r>
+        <w:rPr>
+          <w:rFonts w:asciiTheme="majorHAnsi" w:hAnsiTheme="majorHAnsi" w:cstheme="majorHAnsi"/>
+          <w:color w:val="FFFF00"/>
+        </w:rPr>
+        <w:t xml:space="preserve">Y </w:t>
+      </w:r>
+      <w:r>
+        <w:rPr>
+          <w:rFonts w:asciiTheme="majorHAnsi" w:hAnsiTheme="majorHAnsi" w:cstheme="majorHAnsi"/>
+          <w:color w:val="FFFF00"/>
+        </w:rPr>
+        <w:t xml:space="preserve">for each vertex </w:t>
+      </w:r>
+      <w:r>
+        <w:rPr>
+          <w:rFonts w:asciiTheme="majorHAnsi" w:hAnsiTheme="majorHAnsi" w:cstheme="majorHAnsi"/>
           <w:color w:val="FFFF00"/>
         </w:rPr>
         <w:t xml:space="preserve">according to </w:t>
@@ -8780,23 +8286,92 @@
       <w:r>
         <w:rPr>
           <w:rFonts w:asciiTheme="majorHAnsi" w:hAnsiTheme="majorHAnsi" w:cstheme="majorHAnsi"/>
-          <w:i/>
-          <w:color w:val="FFFF00"/>
-        </w:rPr>
-        <w:t xml:space="preserve">the </w:t>
-      </w:r>
-      <w:r>
-        <w:rPr>
-          <w:rFonts w:asciiTheme="majorHAnsi" w:hAnsiTheme="majorHAnsi" w:cstheme="majorHAnsi"/>
-          <w:i/>
-          <w:color w:val="FFFF00"/>
-        </w:rPr>
-        <w:t>original</w:t>
-      </w:r>
-      <w:r>
-        <w:rPr>
-          <w:rFonts w:asciiTheme="majorHAnsi" w:hAnsiTheme="majorHAnsi" w:cstheme="majorHAnsi"/>
-          <w:i/>
+          <w:color w:val="FFFF00"/>
+        </w:rPr>
+        <w:t>its</w:t>
+      </w:r>
+      <w:r>
+        <w:rPr>
+          <w:rFonts w:asciiTheme="majorHAnsi" w:hAnsiTheme="majorHAnsi" w:cstheme="majorHAnsi"/>
+          <w:color w:val="FFFF00"/>
+        </w:rPr>
+        <w:t xml:space="preserve"> original X and original Y</w:t>
+      </w:r>
+      <w:r>
+        <w:rPr>
+          <w:rFonts w:asciiTheme="majorHAnsi" w:hAnsiTheme="majorHAnsi" w:cstheme="majorHAnsi"/>
+          <w:color w:val="FFFF00"/>
+        </w:rPr>
+        <w:t xml:space="preserve">. So, the equations for both </w:t>
+      </w:r>
+      <w:r>
+        <w:rPr>
+          <w:rFonts w:asciiTheme="majorHAnsi" w:hAnsiTheme="majorHAnsi" w:cstheme="majorHAnsi"/>
+          <w:color w:val="FFFF00"/>
+        </w:rPr>
+        <w:t xml:space="preserve">the new </w:t>
+      </w:r>
+      <w:r>
+        <w:rPr>
+          <w:rFonts w:asciiTheme="majorHAnsi" w:hAnsiTheme="majorHAnsi" w:cstheme="majorHAnsi"/>
+          <w:color w:val="FFFF00"/>
+        </w:rPr>
+        <w:t xml:space="preserve">X and </w:t>
+      </w:r>
+      <w:r>
+        <w:rPr>
+          <w:rFonts w:asciiTheme="majorHAnsi" w:hAnsiTheme="majorHAnsi" w:cstheme="majorHAnsi"/>
+          <w:color w:val="FFFF00"/>
+        </w:rPr>
+        <w:t xml:space="preserve">new </w:t>
+      </w:r>
+      <w:r>
+        <w:rPr>
+          <w:rFonts w:asciiTheme="majorHAnsi" w:hAnsiTheme="majorHAnsi" w:cstheme="majorHAnsi"/>
+          <w:color w:val="FFFF00"/>
+        </w:rPr>
+        <w:t>Y are</w:t>
+      </w:r>
+      <w:r>
+        <w:rPr>
+          <w:rFonts w:asciiTheme="majorHAnsi" w:hAnsiTheme="majorHAnsi" w:cstheme="majorHAnsi"/>
+          <w:color w:val="FFFF00"/>
+        </w:rPr>
+        <w:t>:</w:t>
+      </w:r>
+    </w:p>
+    <w:p>
+      <w:pPr>
+        <w:shd w:val="clear" w:color="auto" w:fill="000000" w:themeFill="text1"/>
+        <w:rPr>
+          <w:rFonts w:asciiTheme="majorHAnsi" w:hAnsiTheme="majorHAnsi" w:cstheme="majorHAnsi"/>
+          <w:color w:val="FFFF00"/>
+        </w:rPr>
+      </w:pPr>
+      <w:r>
+        <w:rPr>
+          <w:rFonts w:asciiTheme="majorHAnsi" w:hAnsiTheme="majorHAnsi" w:cstheme="majorHAnsi"/>
+          <w:color w:val="FFFF00"/>
+        </w:rPr>
+        <w:t xml:space="preserve">X’ = </w:t>
+      </w:r>
+      <w:r>
+        <w:rPr>
+          <w:rFonts w:asciiTheme="majorHAnsi" w:hAnsiTheme="majorHAnsi" w:cstheme="majorHAnsi"/>
+          <w:color w:val="FFFF00"/>
+        </w:rPr>
+        <w:t>a</w:t>
+      </w:r>
+      <w:r>
+        <w:rPr>
+          <w:rFonts w:asciiTheme="majorHAnsi" w:hAnsiTheme="majorHAnsi" w:cstheme="majorHAnsi"/>
+          <w:color w:val="FFFF00"/>
+        </w:rPr>
+        <w:t>X +</w:t>
+      </w:r>
+      <w:r>
+        <w:rPr>
+          <w:rFonts w:asciiTheme="majorHAnsi" w:hAnsiTheme="majorHAnsi" w:cstheme="majorHAnsi"/>
           <w:color w:val="FFFF00"/>
         </w:rPr>
         <w:t xml:space="preserve"> </w:t>
@@ -8804,336 +8379,17 @@
       <w:r>
         <w:rPr>
           <w:rFonts w:asciiTheme="majorHAnsi" w:hAnsiTheme="majorHAnsi" w:cstheme="majorHAnsi"/>
-          <w:i/>
+          <w:color w:val="FFFF00"/>
+        </w:rPr>
+        <w:t>b</w:t>
+      </w:r>
+      <w:r>
+        <w:rPr>
+          <w:rFonts w:asciiTheme="majorHAnsi" w:hAnsiTheme="majorHAnsi" w:cstheme="majorHAnsi"/>
           <w:color w:val="FFFF00"/>
         </w:rPr>
         <w:t>Y</w:t>
       </w:r>
-      <w:r>
-        <w:rPr>
-          <w:rFonts w:asciiTheme="majorHAnsi" w:hAnsiTheme="majorHAnsi" w:cstheme="majorHAnsi"/>
-          <w:i/>
-          <w:color w:val="FFFF00"/>
-        </w:rPr>
-        <w:t xml:space="preserve"> value</w:t>
-      </w:r>
-      <w:r>
-        <w:rPr>
-          <w:rFonts w:asciiTheme="majorHAnsi" w:hAnsiTheme="majorHAnsi" w:cstheme="majorHAnsi"/>
-          <w:color w:val="FFFF00"/>
-        </w:rPr>
-        <w:t>, like this:</w:t>
-      </w:r>
-    </w:p>
-    <w:p>
-      <w:pPr>
-        <w:shd w:val="clear" w:color="auto" w:fill="000000" w:themeFill="text1"/>
-        <w:rPr>
-          <w:rFonts w:asciiTheme="majorHAnsi" w:hAnsiTheme="majorHAnsi" w:cstheme="majorHAnsi"/>
-          <w:color w:val="FFFF00"/>
-        </w:rPr>
-      </w:pPr>
-      <w:r>
-        <w:rPr>
-          <w:rFonts w:asciiTheme="majorHAnsi" w:hAnsiTheme="majorHAnsi" w:cstheme="majorHAnsi"/>
-          <w:color w:val="FFFF00"/>
-        </w:rPr>
-        <w:t>X</w:t>
-      </w:r>
-      <w:r>
-        <w:rPr>
-          <w:rFonts w:asciiTheme="majorHAnsi" w:hAnsiTheme="majorHAnsi" w:cstheme="majorHAnsi"/>
-          <w:color w:val="FFFF00"/>
-        </w:rPr>
-        <w:t xml:space="preserve">’ = </w:t>
-      </w:r>
-      <w:proofErr w:type="spellStart"/>
-      <w:r>
-        <w:rPr>
-          <w:rFonts w:asciiTheme="majorHAnsi" w:hAnsiTheme="majorHAnsi" w:cstheme="majorHAnsi"/>
-          <w:color w:val="FFFF00"/>
-        </w:rPr>
-        <w:t>a</w:t>
-      </w:r>
-      <w:r>
-        <w:rPr>
-          <w:rFonts w:asciiTheme="majorHAnsi" w:hAnsiTheme="majorHAnsi" w:cstheme="majorHAnsi"/>
-          <w:color w:val="FFFF00"/>
-        </w:rPr>
-        <w:t>X</w:t>
-      </w:r>
-      <w:proofErr w:type="spellEnd"/>
-      <w:r>
-        <w:rPr>
-          <w:rFonts w:asciiTheme="majorHAnsi" w:hAnsiTheme="majorHAnsi" w:cstheme="majorHAnsi"/>
-          <w:color w:val="FFFF00"/>
-        </w:rPr>
-        <w:t xml:space="preserve"> +</w:t>
-      </w:r>
-      <w:r>
-        <w:rPr>
-          <w:rFonts w:asciiTheme="majorHAnsi" w:hAnsiTheme="majorHAnsi" w:cstheme="majorHAnsi"/>
-          <w:color w:val="FFFF00"/>
-        </w:rPr>
-        <w:t xml:space="preserve"> </w:t>
-      </w:r>
-      <w:proofErr w:type="spellStart"/>
-      <w:r>
-        <w:rPr>
-          <w:rFonts w:asciiTheme="majorHAnsi" w:hAnsiTheme="majorHAnsi" w:cstheme="majorHAnsi"/>
-          <w:color w:val="FFFF00"/>
-        </w:rPr>
-        <w:t>b</w:t>
-      </w:r>
-      <w:r>
-        <w:rPr>
-          <w:rFonts w:asciiTheme="majorHAnsi" w:hAnsiTheme="majorHAnsi" w:cstheme="majorHAnsi"/>
-          <w:color w:val="FFFF00"/>
-        </w:rPr>
-        <w:t>Y</w:t>
-      </w:r>
-      <w:proofErr w:type="spellEnd"/>
-    </w:p>
-    <w:p>
-      <w:pPr>
-        <w:shd w:val="clear" w:color="auto" w:fill="000000" w:themeFill="text1"/>
-        <w:rPr>
-          <w:rFonts w:asciiTheme="majorHAnsi" w:hAnsiTheme="majorHAnsi" w:cstheme="majorHAnsi"/>
-          <w:color w:val="FFFF00"/>
-        </w:rPr>
-      </w:pPr>
-      <w:r>
-        <w:rPr>
-          <w:rFonts w:asciiTheme="majorHAnsi" w:hAnsiTheme="majorHAnsi" w:cstheme="majorHAnsi"/>
-          <w:color w:val="FFFF00"/>
-        </w:rPr>
-        <w:t xml:space="preserve">For example, if a=0 and b=1, then this would set </w:t>
-      </w:r>
-      <w:r>
-        <w:rPr>
-          <w:rFonts w:asciiTheme="majorHAnsi" w:hAnsiTheme="majorHAnsi" w:cstheme="majorHAnsi"/>
-          <w:color w:val="FFFF00"/>
-        </w:rPr>
-        <w:t xml:space="preserve">the new </w:t>
-      </w:r>
-      <w:r>
-        <w:rPr>
-          <w:rFonts w:asciiTheme="majorHAnsi" w:hAnsiTheme="majorHAnsi" w:cstheme="majorHAnsi"/>
-          <w:color w:val="FFFF00"/>
-        </w:rPr>
-        <w:t>X</w:t>
-      </w:r>
-      <w:r>
-        <w:rPr>
-          <w:rFonts w:asciiTheme="majorHAnsi" w:hAnsiTheme="majorHAnsi" w:cstheme="majorHAnsi"/>
-          <w:color w:val="FFFF00"/>
-        </w:rPr>
-        <w:t xml:space="preserve"> of each vertex </w:t>
-      </w:r>
-      <w:r>
-        <w:rPr>
-          <w:rFonts w:asciiTheme="majorHAnsi" w:hAnsiTheme="majorHAnsi" w:cstheme="majorHAnsi"/>
-          <w:color w:val="FFFF00"/>
-        </w:rPr>
-        <w:t xml:space="preserve">to </w:t>
-      </w:r>
-      <w:r>
-        <w:rPr>
-          <w:rFonts w:asciiTheme="majorHAnsi" w:hAnsiTheme="majorHAnsi" w:cstheme="majorHAnsi"/>
-          <w:color w:val="FFFF00"/>
-        </w:rPr>
-        <w:t>its</w:t>
-      </w:r>
-      <w:r>
-        <w:rPr>
-          <w:rFonts w:asciiTheme="majorHAnsi" w:hAnsiTheme="majorHAnsi" w:cstheme="majorHAnsi"/>
-          <w:color w:val="FFFF00"/>
-        </w:rPr>
-        <w:t xml:space="preserve"> original Y value.</w:t>
-      </w:r>
-    </w:p>
-    <w:p>
-      <w:pPr>
-        <w:shd w:val="clear" w:color="auto" w:fill="000000" w:themeFill="text1"/>
-        <w:rPr>
-          <w:rFonts w:asciiTheme="majorHAnsi" w:hAnsiTheme="majorHAnsi" w:cstheme="majorHAnsi"/>
-          <w:color w:val="FFFF00"/>
-        </w:rPr>
-      </w:pPr>
-      <w:r>
-        <w:rPr>
-          <w:rFonts w:asciiTheme="majorHAnsi" w:hAnsiTheme="majorHAnsi" w:cstheme="majorHAnsi"/>
-          <w:color w:val="FFFF00"/>
-        </w:rPr>
-        <w:t>Finally,</w:t>
-      </w:r>
-      <w:r>
-        <w:rPr>
-          <w:rFonts w:asciiTheme="majorHAnsi" w:hAnsiTheme="majorHAnsi" w:cstheme="majorHAnsi"/>
-          <w:color w:val="FFFF00"/>
-        </w:rPr>
-        <w:t xml:space="preserve"> we might </w:t>
-      </w:r>
-      <w:r>
-        <w:rPr>
-          <w:rFonts w:asciiTheme="majorHAnsi" w:hAnsiTheme="majorHAnsi" w:cstheme="majorHAnsi"/>
-          <w:color w:val="FFFF00"/>
-        </w:rPr>
-        <w:t>also want to</w:t>
-      </w:r>
-      <w:r>
-        <w:rPr>
-          <w:rFonts w:asciiTheme="majorHAnsi" w:hAnsiTheme="majorHAnsi" w:cstheme="majorHAnsi"/>
-          <w:color w:val="FFFF00"/>
-        </w:rPr>
-        <w:t xml:space="preserve"> define how to </w:t>
-      </w:r>
-      <w:r>
-        <w:rPr>
-          <w:rFonts w:asciiTheme="majorHAnsi" w:hAnsiTheme="majorHAnsi" w:cstheme="majorHAnsi"/>
-          <w:color w:val="FFFF00"/>
-        </w:rPr>
-        <w:t xml:space="preserve">create a new </w:t>
-      </w:r>
-      <w:r>
-        <w:rPr>
-          <w:rFonts w:asciiTheme="majorHAnsi" w:hAnsiTheme="majorHAnsi" w:cstheme="majorHAnsi"/>
-          <w:color w:val="FFFF00"/>
-        </w:rPr>
-        <w:t xml:space="preserve">Y </w:t>
-      </w:r>
-      <w:r>
-        <w:rPr>
-          <w:rFonts w:asciiTheme="majorHAnsi" w:hAnsiTheme="majorHAnsi" w:cstheme="majorHAnsi"/>
-          <w:color w:val="FFFF00"/>
-        </w:rPr>
-        <w:t xml:space="preserve">for each vertex </w:t>
-      </w:r>
-      <w:r>
-        <w:rPr>
-          <w:rFonts w:asciiTheme="majorHAnsi" w:hAnsiTheme="majorHAnsi" w:cstheme="majorHAnsi"/>
-          <w:color w:val="FFFF00"/>
-        </w:rPr>
-        <w:t xml:space="preserve">according to </w:t>
-      </w:r>
-      <w:r>
-        <w:rPr>
-          <w:rFonts w:asciiTheme="majorHAnsi" w:hAnsiTheme="majorHAnsi" w:cstheme="majorHAnsi"/>
-          <w:color w:val="FFFF00"/>
-        </w:rPr>
-        <w:t>its</w:t>
-      </w:r>
-      <w:r>
-        <w:rPr>
-          <w:rFonts w:asciiTheme="majorHAnsi" w:hAnsiTheme="majorHAnsi" w:cstheme="majorHAnsi"/>
-          <w:color w:val="FFFF00"/>
-        </w:rPr>
-        <w:t xml:space="preserve"> original X and original Y</w:t>
-      </w:r>
-      <w:r>
-        <w:rPr>
-          <w:rFonts w:asciiTheme="majorHAnsi" w:hAnsiTheme="majorHAnsi" w:cstheme="majorHAnsi"/>
-          <w:color w:val="FFFF00"/>
-        </w:rPr>
-        <w:t xml:space="preserve">. So, the equations for both </w:t>
-      </w:r>
-      <w:r>
-        <w:rPr>
-          <w:rFonts w:asciiTheme="majorHAnsi" w:hAnsiTheme="majorHAnsi" w:cstheme="majorHAnsi"/>
-          <w:color w:val="FFFF00"/>
-        </w:rPr>
-        <w:t xml:space="preserve">the new </w:t>
-      </w:r>
-      <w:r>
-        <w:rPr>
-          <w:rFonts w:asciiTheme="majorHAnsi" w:hAnsiTheme="majorHAnsi" w:cstheme="majorHAnsi"/>
-          <w:color w:val="FFFF00"/>
-        </w:rPr>
-        <w:t xml:space="preserve">X and </w:t>
-      </w:r>
-      <w:r>
-        <w:rPr>
-          <w:rFonts w:asciiTheme="majorHAnsi" w:hAnsiTheme="majorHAnsi" w:cstheme="majorHAnsi"/>
-          <w:color w:val="FFFF00"/>
-        </w:rPr>
-        <w:t xml:space="preserve">new </w:t>
-      </w:r>
-      <w:r>
-        <w:rPr>
-          <w:rFonts w:asciiTheme="majorHAnsi" w:hAnsiTheme="majorHAnsi" w:cstheme="majorHAnsi"/>
-          <w:color w:val="FFFF00"/>
-        </w:rPr>
-        <w:t>Y are</w:t>
-      </w:r>
-      <w:r>
-        <w:rPr>
-          <w:rFonts w:asciiTheme="majorHAnsi" w:hAnsiTheme="majorHAnsi" w:cstheme="majorHAnsi"/>
-          <w:color w:val="FFFF00"/>
-        </w:rPr>
-        <w:t>:</w:t>
-      </w:r>
-    </w:p>
-    <w:p>
-      <w:pPr>
-        <w:shd w:val="clear" w:color="auto" w:fill="000000" w:themeFill="text1"/>
-        <w:rPr>
-          <w:rFonts w:asciiTheme="majorHAnsi" w:hAnsiTheme="majorHAnsi" w:cstheme="majorHAnsi"/>
-          <w:color w:val="FFFF00"/>
-        </w:rPr>
-      </w:pPr>
-      <w:r>
-        <w:rPr>
-          <w:rFonts w:asciiTheme="majorHAnsi" w:hAnsiTheme="majorHAnsi" w:cstheme="majorHAnsi"/>
-          <w:color w:val="FFFF00"/>
-        </w:rPr>
-        <w:t xml:space="preserve">X’ = </w:t>
-      </w:r>
-      <w:proofErr w:type="spellStart"/>
-      <w:r>
-        <w:rPr>
-          <w:rFonts w:asciiTheme="majorHAnsi" w:hAnsiTheme="majorHAnsi" w:cstheme="majorHAnsi"/>
-          <w:color w:val="FFFF00"/>
-        </w:rPr>
-        <w:t>a</w:t>
-      </w:r>
-      <w:r>
-        <w:rPr>
-          <w:rFonts w:asciiTheme="majorHAnsi" w:hAnsiTheme="majorHAnsi" w:cstheme="majorHAnsi"/>
-          <w:color w:val="FFFF00"/>
-        </w:rPr>
-        <w:t>X</w:t>
-      </w:r>
-      <w:proofErr w:type="spellEnd"/>
-      <w:r>
-        <w:rPr>
-          <w:rFonts w:asciiTheme="majorHAnsi" w:hAnsiTheme="majorHAnsi" w:cstheme="majorHAnsi"/>
-          <w:color w:val="FFFF00"/>
-        </w:rPr>
-        <w:t xml:space="preserve"> +</w:t>
-      </w:r>
-      <w:r>
-        <w:rPr>
-          <w:rFonts w:asciiTheme="majorHAnsi" w:hAnsiTheme="majorHAnsi" w:cstheme="majorHAnsi"/>
-          <w:color w:val="FFFF00"/>
-        </w:rPr>
-        <w:t xml:space="preserve"> </w:t>
-      </w:r>
-      <w:proofErr w:type="spellStart"/>
-      <w:r>
-        <w:rPr>
-          <w:rFonts w:asciiTheme="majorHAnsi" w:hAnsiTheme="majorHAnsi" w:cstheme="majorHAnsi"/>
-          <w:color w:val="FFFF00"/>
-        </w:rPr>
-        <w:t>b</w:t>
-      </w:r>
-      <w:r>
-        <w:rPr>
-          <w:rFonts w:asciiTheme="majorHAnsi" w:hAnsiTheme="majorHAnsi" w:cstheme="majorHAnsi"/>
-          <w:color w:val="FFFF00"/>
-        </w:rPr>
-        <w:t>Y</w:t>
-      </w:r>
-      <w:proofErr w:type="spellEnd"/>
       <w:r>
         <w:rPr>
           <w:rFonts w:asciiTheme="majorHAnsi" w:hAnsiTheme="majorHAnsi" w:cstheme="majorHAnsi"/>
@@ -9142,7 +8398,6 @@
         <w:br/>
         <w:t xml:space="preserve">Y’ = </w:t>
       </w:r>
-      <w:proofErr w:type="spellStart"/>
       <w:r>
         <w:rPr>
           <w:rFonts w:asciiTheme="majorHAnsi" w:hAnsiTheme="majorHAnsi" w:cstheme="majorHAnsi"/>
@@ -9155,17 +8410,8 @@
           <w:rFonts w:asciiTheme="majorHAnsi" w:hAnsiTheme="majorHAnsi" w:cstheme="majorHAnsi"/>
           <w:color w:val="FFFF00"/>
         </w:rPr>
-        <w:t>X</w:t>
-      </w:r>
-      <w:proofErr w:type="spellEnd"/>
-      <w:r>
-        <w:rPr>
-          <w:rFonts w:asciiTheme="majorHAnsi" w:hAnsiTheme="majorHAnsi" w:cstheme="majorHAnsi"/>
-          <w:color w:val="FFFF00"/>
-        </w:rPr>
-        <w:t xml:space="preserve"> + </w:t>
-      </w:r>
-      <w:proofErr w:type="spellStart"/>
+        <w:t xml:space="preserve">X + </w:t>
+      </w:r>
       <w:r>
         <w:rPr>
           <w:rFonts w:asciiTheme="majorHAnsi" w:hAnsiTheme="majorHAnsi" w:cstheme="majorHAnsi"/>
@@ -9173,7 +8419,6 @@
         </w:rPr>
         <w:t>dY</w:t>
       </w:r>
-      <w:proofErr w:type="spellEnd"/>
     </w:p>
     <w:p>
       <w:pPr>
@@ -9815,23 +9060,7 @@
           <w:rFonts w:asciiTheme="majorHAnsi" w:hAnsiTheme="majorHAnsi" w:cstheme="majorHAnsi"/>
           <w:color w:val="FFFF00"/>
         </w:rPr>
-        <w:t>(X</w:t>
-      </w:r>
-      <w:proofErr w:type="gramStart"/>
-      <w:r>
-        <w:rPr>
-          <w:rFonts w:asciiTheme="majorHAnsi" w:hAnsiTheme="majorHAnsi" w:cstheme="majorHAnsi"/>
-          <w:color w:val="FFFF00"/>
-        </w:rPr>
-        <w:t>’,Y</w:t>
-      </w:r>
-      <w:proofErr w:type="gramEnd"/>
-      <w:r>
-        <w:rPr>
-          <w:rFonts w:asciiTheme="majorHAnsi" w:hAnsiTheme="majorHAnsi" w:cstheme="majorHAnsi"/>
-          <w:color w:val="FFFF00"/>
-        </w:rPr>
-        <w:t xml:space="preserve">’) </w:t>
+        <w:t xml:space="preserve">(X’,Y’) </w:t>
       </w:r>
       <w:r>
         <w:rPr>
@@ -10572,17 +9801,8 @@
           <w:rFonts w:asciiTheme="majorHAnsi" w:hAnsiTheme="majorHAnsi" w:cstheme="majorHAnsi"/>
           <w:color w:val="FFFF00"/>
         </w:rPr>
-        <w:t>/</w:t>
-      </w:r>
-      <w:proofErr w:type="spellStart"/>
-      <w:r>
-        <w:rPr>
-          <w:rFonts w:asciiTheme="majorHAnsi" w:hAnsiTheme="majorHAnsi" w:cstheme="majorHAnsi"/>
-          <w:color w:val="FFFF00"/>
-        </w:rPr>
-        <w:t>MonoGame</w:t>
-      </w:r>
-      <w:proofErr w:type="spellEnd"/>
+        <w:t>/MonoGame</w:t>
+      </w:r>
       <w:r>
         <w:rPr>
           <w:rFonts w:asciiTheme="majorHAnsi" w:hAnsiTheme="majorHAnsi" w:cstheme="majorHAnsi"/>
@@ -10676,55 +9896,7 @@
           <w:rFonts w:asciiTheme="majorHAnsi" w:hAnsiTheme="majorHAnsi" w:cstheme="majorHAnsi"/>
           <w:color w:val="FFFF00"/>
         </w:rPr>
-        <w:t xml:space="preserve">X’ = </w:t>
-      </w:r>
-      <w:proofErr w:type="spellStart"/>
-      <w:r>
-        <w:rPr>
-          <w:rFonts w:asciiTheme="majorHAnsi" w:hAnsiTheme="majorHAnsi" w:cstheme="majorHAnsi"/>
-          <w:color w:val="FFFF00"/>
-        </w:rPr>
-        <w:t>aX</w:t>
-      </w:r>
-      <w:proofErr w:type="spellEnd"/>
-      <w:r>
-        <w:rPr>
-          <w:rFonts w:asciiTheme="majorHAnsi" w:hAnsiTheme="majorHAnsi" w:cstheme="majorHAnsi"/>
-          <w:color w:val="FFFF00"/>
-        </w:rPr>
-        <w:t xml:space="preserve"> + </w:t>
-      </w:r>
-      <w:proofErr w:type="spellStart"/>
-      <w:r>
-        <w:rPr>
-          <w:rFonts w:asciiTheme="majorHAnsi" w:hAnsiTheme="majorHAnsi" w:cstheme="majorHAnsi"/>
-          <w:color w:val="FFFF00"/>
-        </w:rPr>
-        <w:t>bY</w:t>
-      </w:r>
-      <w:proofErr w:type="spellEnd"/>
-      <w:r>
-        <w:rPr>
-          <w:rFonts w:asciiTheme="majorHAnsi" w:hAnsiTheme="majorHAnsi" w:cstheme="majorHAnsi"/>
-          <w:color w:val="FFFF00"/>
-        </w:rPr>
-        <w:t xml:space="preserve"> + </w:t>
-      </w:r>
-      <w:proofErr w:type="spellStart"/>
-      <w:r>
-        <w:rPr>
-          <w:rFonts w:asciiTheme="majorHAnsi" w:hAnsiTheme="majorHAnsi" w:cstheme="majorHAnsi"/>
-          <w:color w:val="FFFF00"/>
-        </w:rPr>
-        <w:t>cZ</w:t>
-      </w:r>
-      <w:proofErr w:type="spellEnd"/>
-      <w:r>
-        <w:rPr>
-          <w:rFonts w:asciiTheme="majorHAnsi" w:hAnsiTheme="majorHAnsi" w:cstheme="majorHAnsi"/>
-          <w:color w:val="FFFF00"/>
-        </w:rPr>
-        <w:t xml:space="preserve"> + d</w:t>
+        <w:t>X’ = aX + bY + cZ + d</w:t>
       </w:r>
       <w:r>
         <w:rPr>
@@ -10732,55 +9904,7 @@
           <w:color w:val="FFFF00"/>
         </w:rPr>
         <w:br/>
-        <w:t xml:space="preserve">Y’ = </w:t>
-      </w:r>
-      <w:proofErr w:type="spellStart"/>
-      <w:r>
-        <w:rPr>
-          <w:rFonts w:asciiTheme="majorHAnsi" w:hAnsiTheme="majorHAnsi" w:cstheme="majorHAnsi"/>
-          <w:color w:val="FFFF00"/>
-        </w:rPr>
-        <w:t>eX</w:t>
-      </w:r>
-      <w:proofErr w:type="spellEnd"/>
-      <w:r>
-        <w:rPr>
-          <w:rFonts w:asciiTheme="majorHAnsi" w:hAnsiTheme="majorHAnsi" w:cstheme="majorHAnsi"/>
-          <w:color w:val="FFFF00"/>
-        </w:rPr>
-        <w:t xml:space="preserve"> + </w:t>
-      </w:r>
-      <w:proofErr w:type="spellStart"/>
-      <w:r>
-        <w:rPr>
-          <w:rFonts w:asciiTheme="majorHAnsi" w:hAnsiTheme="majorHAnsi" w:cstheme="majorHAnsi"/>
-          <w:color w:val="FFFF00"/>
-        </w:rPr>
-        <w:t>fY</w:t>
-      </w:r>
-      <w:proofErr w:type="spellEnd"/>
-      <w:r>
-        <w:rPr>
-          <w:rFonts w:asciiTheme="majorHAnsi" w:hAnsiTheme="majorHAnsi" w:cstheme="majorHAnsi"/>
-          <w:color w:val="FFFF00"/>
-        </w:rPr>
-        <w:t xml:space="preserve"> + </w:t>
-      </w:r>
-      <w:proofErr w:type="spellStart"/>
-      <w:r>
-        <w:rPr>
-          <w:rFonts w:asciiTheme="majorHAnsi" w:hAnsiTheme="majorHAnsi" w:cstheme="majorHAnsi"/>
-          <w:color w:val="FFFF00"/>
-        </w:rPr>
-        <w:t>gZ</w:t>
-      </w:r>
-      <w:proofErr w:type="spellEnd"/>
-      <w:r>
-        <w:rPr>
-          <w:rFonts w:asciiTheme="majorHAnsi" w:hAnsiTheme="majorHAnsi" w:cstheme="majorHAnsi"/>
-          <w:color w:val="FFFF00"/>
-        </w:rPr>
-        <w:t xml:space="preserve"> + h</w:t>
+        <w:t>Y’ = eX + fY + gZ + h</w:t>
       </w:r>
       <w:r>
         <w:rPr>
@@ -10788,55 +9912,7 @@
           <w:color w:val="FFFF00"/>
         </w:rPr>
         <w:br/>
-        <w:t xml:space="preserve">Z’ = </w:t>
-      </w:r>
-      <w:proofErr w:type="spellStart"/>
-      <w:r>
-        <w:rPr>
-          <w:rFonts w:asciiTheme="majorHAnsi" w:hAnsiTheme="majorHAnsi" w:cstheme="majorHAnsi"/>
-          <w:color w:val="FFFF00"/>
-        </w:rPr>
-        <w:t>iX</w:t>
-      </w:r>
-      <w:proofErr w:type="spellEnd"/>
-      <w:r>
-        <w:rPr>
-          <w:rFonts w:asciiTheme="majorHAnsi" w:hAnsiTheme="majorHAnsi" w:cstheme="majorHAnsi"/>
-          <w:color w:val="FFFF00"/>
-        </w:rPr>
-        <w:t xml:space="preserve"> + </w:t>
-      </w:r>
-      <w:proofErr w:type="spellStart"/>
-      <w:r>
-        <w:rPr>
-          <w:rFonts w:asciiTheme="majorHAnsi" w:hAnsiTheme="majorHAnsi" w:cstheme="majorHAnsi"/>
-          <w:color w:val="FFFF00"/>
-        </w:rPr>
-        <w:t>jY</w:t>
-      </w:r>
-      <w:proofErr w:type="spellEnd"/>
-      <w:r>
-        <w:rPr>
-          <w:rFonts w:asciiTheme="majorHAnsi" w:hAnsiTheme="majorHAnsi" w:cstheme="majorHAnsi"/>
-          <w:color w:val="FFFF00"/>
-        </w:rPr>
-        <w:t xml:space="preserve"> + </w:t>
-      </w:r>
-      <w:proofErr w:type="spellStart"/>
-      <w:r>
-        <w:rPr>
-          <w:rFonts w:asciiTheme="majorHAnsi" w:hAnsiTheme="majorHAnsi" w:cstheme="majorHAnsi"/>
-          <w:color w:val="FFFF00"/>
-        </w:rPr>
-        <w:t>kZ</w:t>
-      </w:r>
-      <w:proofErr w:type="spellEnd"/>
-      <w:r>
-        <w:rPr>
-          <w:rFonts w:asciiTheme="majorHAnsi" w:hAnsiTheme="majorHAnsi" w:cstheme="majorHAnsi"/>
-          <w:color w:val="FFFF00"/>
-        </w:rPr>
-        <w:t xml:space="preserve"> + l</w:t>
+        <w:t>Z’ = iX + jY + kZ + l</w:t>
       </w:r>
       <w:r>
         <w:rPr>
@@ -10844,13 +9920,6 @@
           <w:color w:val="FFFF00"/>
         </w:rPr>
         <w:br/>
-      </w:r>
-      <w:proofErr w:type="gramStart"/>
-      <w:r>
-        <w:rPr>
-          <w:rFonts w:asciiTheme="majorHAnsi" w:hAnsiTheme="majorHAnsi" w:cstheme="majorHAnsi"/>
-          <w:color w:val="FFFF00"/>
-        </w:rPr>
         <w:t xml:space="preserve">W </w:t>
       </w:r>
       <w:r>
@@ -10865,63 +9934,7 @@
           <w:rFonts w:asciiTheme="majorHAnsi" w:hAnsiTheme="majorHAnsi" w:cstheme="majorHAnsi"/>
           <w:color w:val="FFFF00"/>
         </w:rPr>
-        <w:t>=</w:t>
-      </w:r>
-      <w:proofErr w:type="gramEnd"/>
-      <w:r>
-        <w:rPr>
-          <w:rFonts w:asciiTheme="majorHAnsi" w:hAnsiTheme="majorHAnsi" w:cstheme="majorHAnsi"/>
-          <w:color w:val="FFFF00"/>
-        </w:rPr>
-        <w:t xml:space="preserve"> </w:t>
-      </w:r>
-      <w:proofErr w:type="spellStart"/>
-      <w:r>
-        <w:rPr>
-          <w:rFonts w:asciiTheme="majorHAnsi" w:hAnsiTheme="majorHAnsi" w:cstheme="majorHAnsi"/>
-          <w:color w:val="FFFF00"/>
-        </w:rPr>
-        <w:t>mX</w:t>
-      </w:r>
-      <w:proofErr w:type="spellEnd"/>
-      <w:r>
-        <w:rPr>
-          <w:rFonts w:asciiTheme="majorHAnsi" w:hAnsiTheme="majorHAnsi" w:cstheme="majorHAnsi"/>
-          <w:color w:val="FFFF00"/>
-        </w:rPr>
-        <w:t xml:space="preserve"> + </w:t>
-      </w:r>
-      <w:proofErr w:type="spellStart"/>
-      <w:r>
-        <w:rPr>
-          <w:rFonts w:asciiTheme="majorHAnsi" w:hAnsiTheme="majorHAnsi" w:cstheme="majorHAnsi"/>
-          <w:color w:val="FFFF00"/>
-        </w:rPr>
-        <w:t>nY</w:t>
-      </w:r>
-      <w:proofErr w:type="spellEnd"/>
-      <w:r>
-        <w:rPr>
-          <w:rFonts w:asciiTheme="majorHAnsi" w:hAnsiTheme="majorHAnsi" w:cstheme="majorHAnsi"/>
-          <w:color w:val="FFFF00"/>
-        </w:rPr>
-        <w:t xml:space="preserve"> + </w:t>
-      </w:r>
-      <w:proofErr w:type="spellStart"/>
-      <w:r>
-        <w:rPr>
-          <w:rFonts w:asciiTheme="majorHAnsi" w:hAnsiTheme="majorHAnsi" w:cstheme="majorHAnsi"/>
-          <w:color w:val="FFFF00"/>
-        </w:rPr>
-        <w:t>oZ</w:t>
-      </w:r>
-      <w:proofErr w:type="spellEnd"/>
-      <w:r>
-        <w:rPr>
-          <w:rFonts w:asciiTheme="majorHAnsi" w:hAnsiTheme="majorHAnsi" w:cstheme="majorHAnsi"/>
-          <w:color w:val="FFFF00"/>
-        </w:rPr>
-        <w:t xml:space="preserve"> + p</w:t>
+        <w:t>= mX + nY + oZ + p</w:t>
       </w:r>
     </w:p>
     <w:p>
@@ -11121,23 +10134,7 @@
           <w:rFonts w:asciiTheme="majorHAnsi" w:hAnsiTheme="majorHAnsi" w:cstheme="majorHAnsi"/>
           <w:color w:val="FFFF00"/>
         </w:rPr>
-        <w:t xml:space="preserve">The Matrix class in </w:t>
-      </w:r>
-      <w:proofErr w:type="spellStart"/>
-      <w:r>
-        <w:rPr>
-          <w:rFonts w:asciiTheme="majorHAnsi" w:hAnsiTheme="majorHAnsi" w:cstheme="majorHAnsi"/>
-          <w:color w:val="FFFF00"/>
-        </w:rPr>
-        <w:t>MonoGame</w:t>
-      </w:r>
-      <w:proofErr w:type="spellEnd"/>
-      <w:r>
-        <w:rPr>
-          <w:rFonts w:asciiTheme="majorHAnsi" w:hAnsiTheme="majorHAnsi" w:cstheme="majorHAnsi"/>
-          <w:color w:val="FFFF00"/>
-        </w:rPr>
-        <w:t xml:space="preserve"> uses the following field names:</w:t>
+        <w:t>The Matrix class in MonoGame uses the following field names:</w:t>
       </w:r>
     </w:p>
     <w:p>
@@ -11487,23 +10484,7 @@
           <w:rFonts w:asciiTheme="majorHAnsi" w:hAnsiTheme="majorHAnsi" w:cstheme="majorHAnsi"/>
           <w:color w:val="FFFF00"/>
         </w:rPr>
-        <w:t xml:space="preserve">used as the parent matrix for the </w:t>
-      </w:r>
-      <w:proofErr w:type="spellStart"/>
-      <w:r>
-        <w:rPr>
-          <w:rFonts w:asciiTheme="majorHAnsi" w:hAnsiTheme="majorHAnsi" w:cstheme="majorHAnsi"/>
-          <w:color w:val="FFFF00"/>
-        </w:rPr>
-        <w:t>subsprites</w:t>
-      </w:r>
-      <w:proofErr w:type="spellEnd"/>
-      <w:r>
-        <w:rPr>
-          <w:rFonts w:asciiTheme="majorHAnsi" w:hAnsiTheme="majorHAnsi" w:cstheme="majorHAnsi"/>
-          <w:color w:val="FFFF00"/>
-        </w:rPr>
-        <w:t xml:space="preserve"> of that </w:t>
+        <w:t xml:space="preserve">used as the parent matrix for the subsprites of that </w:t>
       </w:r>
       <w:r>
         <w:rPr>
@@ -11999,23 +10980,7 @@
           <w:rFonts w:asciiTheme="majorHAnsi" w:hAnsiTheme="majorHAnsi" w:cstheme="majorHAnsi"/>
           <w:color w:val="FFFF00"/>
         </w:rPr>
-        <w:t xml:space="preserve"> must have a texture coordinate associated with it, which is an </w:t>
-      </w:r>
-      <w:proofErr w:type="gramStart"/>
-      <w:r>
-        <w:rPr>
-          <w:rFonts w:asciiTheme="majorHAnsi" w:hAnsiTheme="majorHAnsi" w:cstheme="majorHAnsi"/>
-          <w:color w:val="FFFF00"/>
-        </w:rPr>
-        <w:t>X,Y</w:t>
-      </w:r>
-      <w:proofErr w:type="gramEnd"/>
-      <w:r>
-        <w:rPr>
-          <w:rFonts w:asciiTheme="majorHAnsi" w:hAnsiTheme="majorHAnsi" w:cstheme="majorHAnsi"/>
-          <w:color w:val="FFFF00"/>
-        </w:rPr>
-        <w:t xml:space="preserve"> coordinate of the 2D bitmap image that should be aligned with that vertex. Pixels across the surface of a polygon are interpolated from the texture coordinates specified for each vertex.</w:t>
+        <w:t xml:space="preserve"> must have a texture coordinate associated with it, which is an X,Y coordinate of the 2D bitmap image that should be aligned with that vertex. Pixels across the surface of a polygon are interpolated from the texture coordinates specified for each vertex.</w:t>
       </w:r>
     </w:p>
     <w:p>
@@ -12067,23 +11032,7 @@
           <w:rFonts w:asciiTheme="majorHAnsi" w:hAnsiTheme="majorHAnsi" w:cstheme="majorHAnsi"/>
           <w:color w:val="FFFF00"/>
         </w:rPr>
-        <w:t xml:space="preserve">In mathematics, the word "normal" means a vector that is perpendicular to a surface. In 3D graphics, "normal" means a vector that indicates from what direction light will cause a surface to be brightest. Normally they would mean the same thing. However, by defining a normal at some angle other than perpendicular, you can somewhat cause the illusion that a surface lies at a different angle. Each vertex of a polygon has a normal vector associated with it and the brightness across the surface of a polygon is interpolated from the </w:t>
-      </w:r>
-      <w:proofErr w:type="spellStart"/>
-      <w:r>
-        <w:rPr>
-          <w:rFonts w:asciiTheme="majorHAnsi" w:hAnsiTheme="majorHAnsi" w:cstheme="majorHAnsi"/>
-          <w:color w:val="FFFF00"/>
-        </w:rPr>
-        <w:t>normals</w:t>
-      </w:r>
-      <w:proofErr w:type="spellEnd"/>
-      <w:r>
-        <w:rPr>
-          <w:rFonts w:asciiTheme="majorHAnsi" w:hAnsiTheme="majorHAnsi" w:cstheme="majorHAnsi"/>
-          <w:color w:val="FFFF00"/>
-        </w:rPr>
-        <w:t xml:space="preserve"> of its vertices. So, a single flat polygon can have a gradient of brightness across it giving the illusion of curvature. In this way </w:t>
+        <w:t xml:space="preserve">In mathematics, the word "normal" means a vector that is perpendicular to a surface. In 3D graphics, "normal" means a vector that indicates from what direction light will cause a surface to be brightest. Normally they would mean the same thing. However, by defining a normal at some angle other than perpendicular, you can somewhat cause the illusion that a surface lies at a different angle. Each vertex of a polygon has a normal vector associated with it and the brightness across the surface of a polygon is interpolated from the normals of its vertices. So, a single flat polygon can have a gradient of brightness across it giving the illusion of curvature. In this way </w:t>
       </w:r>
       <w:r>
         <w:rPr>
@@ -13348,41 +12297,7 @@
           <w:rFonts w:asciiTheme="majorHAnsi" w:hAnsiTheme="majorHAnsi" w:cstheme="majorHAnsi"/>
           <w:color w:val="FFFF00"/>
         </w:rPr>
-        <w:t>"</w:t>
-      </w:r>
-      <w:proofErr w:type="spellStart"/>
-      <w:proofErr w:type="gramStart"/>
-      <w:r>
-        <w:rPr>
-          <w:rFonts w:asciiTheme="majorHAnsi" w:hAnsiTheme="majorHAnsi" w:cstheme="majorHAnsi"/>
-          <w:color w:val="FFFF00"/>
-        </w:rPr>
-        <w:t>Graphics.GraphicsDevice.RasterizerState</w:t>
-      </w:r>
-      <w:proofErr w:type="spellEnd"/>
-      <w:proofErr w:type="gramEnd"/>
-      <w:r>
-        <w:rPr>
-          <w:rFonts w:asciiTheme="majorHAnsi" w:hAnsiTheme="majorHAnsi" w:cstheme="majorHAnsi"/>
-          <w:color w:val="FFFF00"/>
-        </w:rPr>
-        <w:t xml:space="preserve"> = </w:t>
-      </w:r>
-      <w:proofErr w:type="spellStart"/>
-      <w:r>
-        <w:rPr>
-          <w:rFonts w:asciiTheme="majorHAnsi" w:hAnsiTheme="majorHAnsi" w:cstheme="majorHAnsi"/>
-          <w:color w:val="FFFF00"/>
-        </w:rPr>
-        <w:t>RasterizerState.CullClockwise</w:t>
-      </w:r>
-      <w:proofErr w:type="spellEnd"/>
-      <w:r>
-        <w:rPr>
-          <w:rFonts w:asciiTheme="majorHAnsi" w:hAnsiTheme="majorHAnsi" w:cstheme="majorHAnsi"/>
-          <w:color w:val="FFFF00"/>
-        </w:rPr>
-        <w:t>”</w:t>
+        <w:t>"Graphics.GraphicsDevice.RasterizerState = RasterizerState.CullClockwise”</w:t>
       </w:r>
       <w:r>
         <w:rPr>
@@ -13396,46 +12311,14 @@
           <w:rFonts w:asciiTheme="majorHAnsi" w:hAnsiTheme="majorHAnsi" w:cstheme="majorHAnsi"/>
           <w:color w:val="FFFF00"/>
         </w:rPr>
-        <w:t xml:space="preserve">(or set it to </w:t>
-      </w:r>
-      <w:proofErr w:type="spellStart"/>
-      <w:r>
-        <w:rPr>
-          <w:rFonts w:asciiTheme="majorHAnsi" w:hAnsiTheme="majorHAnsi" w:cstheme="majorHAnsi"/>
-          <w:color w:val="FFFF00"/>
-        </w:rPr>
-        <w:t>CullNone</w:t>
-      </w:r>
-      <w:proofErr w:type="spellEnd"/>
-      <w:r>
-        <w:rPr>
-          <w:rFonts w:asciiTheme="majorHAnsi" w:hAnsiTheme="majorHAnsi" w:cstheme="majorHAnsi"/>
-          <w:color w:val="FFFF00"/>
-        </w:rPr>
-        <w:t xml:space="preserve"> to see both the inside and outside) </w:t>
-      </w:r>
-      <w:r>
-        <w:rPr>
-          <w:rFonts w:asciiTheme="majorHAnsi" w:hAnsiTheme="majorHAnsi" w:cstheme="majorHAnsi"/>
-          <w:color w:val="FFFF00"/>
-        </w:rPr>
-        <w:t xml:space="preserve">in the </w:t>
-      </w:r>
-      <w:proofErr w:type="spellStart"/>
-      <w:r>
-        <w:rPr>
-          <w:rFonts w:asciiTheme="majorHAnsi" w:hAnsiTheme="majorHAnsi" w:cstheme="majorHAnsi"/>
-          <w:color w:val="FFFF00"/>
-        </w:rPr>
-        <w:t>BlSprite.PreDraw</w:t>
-      </w:r>
-      <w:proofErr w:type="spellEnd"/>
-      <w:r>
-        <w:rPr>
-          <w:rFonts w:asciiTheme="majorHAnsi" w:hAnsiTheme="majorHAnsi" w:cstheme="majorHAnsi"/>
-          <w:color w:val="FFFF00"/>
-        </w:rPr>
-        <w:t xml:space="preserve"> delegate</w:t>
+        <w:t xml:space="preserve">(or set it to CullNone to see both the inside and outside) </w:t>
+      </w:r>
+      <w:r>
+        <w:rPr>
+          <w:rFonts w:asciiTheme="majorHAnsi" w:hAnsiTheme="majorHAnsi" w:cstheme="majorHAnsi"/>
+          <w:color w:val="FFFF00"/>
+        </w:rPr>
+        <w:t>in the BlSprite.PreDraw delegate</w:t>
       </w:r>
       <w:r>
         <w:rPr>
@@ -13463,39 +12346,7 @@
           <w:rFonts w:asciiTheme="majorHAnsi" w:hAnsiTheme="majorHAnsi" w:cstheme="majorHAnsi"/>
           <w:color w:val="FFFF00"/>
         </w:rPr>
-        <w:t xml:space="preserve"> </w:t>
-      </w:r>
-      <w:proofErr w:type="spellStart"/>
-      <w:r>
-        <w:rPr>
-          <w:rFonts w:asciiTheme="majorHAnsi" w:hAnsiTheme="majorHAnsi" w:cstheme="majorHAnsi"/>
-          <w:color w:val="FFFF00"/>
-        </w:rPr>
-        <w:t>CullCounterClockwise</w:t>
-      </w:r>
-      <w:proofErr w:type="spellEnd"/>
-      <w:r>
-        <w:rPr>
-          <w:rFonts w:asciiTheme="majorHAnsi" w:hAnsiTheme="majorHAnsi" w:cstheme="majorHAnsi"/>
-          <w:color w:val="FFFF00"/>
-        </w:rPr>
-        <w:t xml:space="preserve"> in the </w:t>
-      </w:r>
-      <w:proofErr w:type="spellStart"/>
-      <w:r>
-        <w:rPr>
-          <w:rFonts w:asciiTheme="majorHAnsi" w:hAnsiTheme="majorHAnsi" w:cstheme="majorHAnsi"/>
-          <w:color w:val="FFFF00"/>
-        </w:rPr>
-        <w:t>BlSprite.DrawCleanup</w:t>
-      </w:r>
-      <w:proofErr w:type="spellEnd"/>
-      <w:r>
-        <w:rPr>
-          <w:rFonts w:asciiTheme="majorHAnsi" w:hAnsiTheme="majorHAnsi" w:cstheme="majorHAnsi"/>
-          <w:color w:val="FFFF00"/>
-        </w:rPr>
-        <w:t xml:space="preserve"> delegate</w:t>
+        <w:t xml:space="preserve"> CullCounterClockwise in the BlSprite.DrawCleanup delegate</w:t>
       </w:r>
       <w:r>
         <w:rPr>
@@ -13547,62 +12398,14 @@
           <w:rFonts w:asciiTheme="majorHAnsi" w:hAnsiTheme="majorHAnsi" w:cstheme="majorHAnsi"/>
           <w:color w:val="FFFF00"/>
         </w:rPr>
-        <w:t xml:space="preserve">A: A sprite’s matrix also affects its </w:t>
-      </w:r>
-      <w:proofErr w:type="spellStart"/>
-      <w:r>
-        <w:rPr>
-          <w:rFonts w:asciiTheme="majorHAnsi" w:hAnsiTheme="majorHAnsi" w:cstheme="majorHAnsi"/>
-          <w:color w:val="FFFF00"/>
-        </w:rPr>
-        <w:t>normals</w:t>
-      </w:r>
-      <w:proofErr w:type="spellEnd"/>
-      <w:r>
-        <w:rPr>
-          <w:rFonts w:asciiTheme="majorHAnsi" w:hAnsiTheme="majorHAnsi" w:cstheme="majorHAnsi"/>
-          <w:color w:val="FFFF00"/>
-        </w:rPr>
-        <w:t xml:space="preserve">. By setting a dimension’s scale to zero, you may have caused some of the </w:t>
-      </w:r>
-      <w:proofErr w:type="spellStart"/>
-      <w:r>
-        <w:rPr>
-          <w:rFonts w:asciiTheme="majorHAnsi" w:hAnsiTheme="majorHAnsi" w:cstheme="majorHAnsi"/>
-          <w:color w:val="FFFF00"/>
-        </w:rPr>
-        <w:t>normals</w:t>
-      </w:r>
-      <w:proofErr w:type="spellEnd"/>
-      <w:r>
-        <w:rPr>
-          <w:rFonts w:asciiTheme="majorHAnsi" w:hAnsiTheme="majorHAnsi" w:cstheme="majorHAnsi"/>
-          <w:color w:val="FFFF00"/>
-        </w:rPr>
-        <w:t xml:space="preserve"> to be </w:t>
-      </w:r>
-      <w:proofErr w:type="spellStart"/>
-      <w:r>
-        <w:rPr>
-          <w:rFonts w:asciiTheme="majorHAnsi" w:hAnsiTheme="majorHAnsi" w:cstheme="majorHAnsi"/>
-          <w:color w:val="FFFF00"/>
-        </w:rPr>
-        <w:t>zero’</w:t>
-      </w:r>
-      <w:r>
-        <w:rPr>
-          <w:rFonts w:asciiTheme="majorHAnsi" w:hAnsiTheme="majorHAnsi" w:cstheme="majorHAnsi"/>
-          <w:color w:val="FFFF00"/>
-        </w:rPr>
-        <w:t>d</w:t>
-      </w:r>
-      <w:proofErr w:type="spellEnd"/>
-      <w:r>
-        <w:rPr>
-          <w:rFonts w:asciiTheme="majorHAnsi" w:hAnsiTheme="majorHAnsi" w:cstheme="majorHAnsi"/>
-          <w:color w:val="FFFF00"/>
-        </w:rPr>
-        <w:t xml:space="preserve"> out as well.</w:t>
+        <w:t>A: A sprite’s matrix also affects its normals. By setting a dimension’s scale to zero, you may have caused some of the normals to be zero’</w:t>
+      </w:r>
+      <w:r>
+        <w:rPr>
+          <w:rFonts w:asciiTheme="majorHAnsi" w:hAnsiTheme="majorHAnsi" w:cstheme="majorHAnsi"/>
+          <w:color w:val="FFFF00"/>
+        </w:rPr>
+        <w:t>d out as well.</w:t>
       </w:r>
     </w:p>
     <w:p>
@@ -13877,16 +12680,7 @@
           <w:rFonts w:asciiTheme="majorHAnsi" w:hAnsiTheme="majorHAnsi" w:cstheme="majorHAnsi"/>
           <w:color w:val="FFFF00"/>
         </w:rPr>
-        <w:t>"</w:t>
-      </w:r>
-      <w:proofErr w:type="spellStart"/>
-      <w:proofErr w:type="gramStart"/>
-      <w:r>
-        <w:rPr>
-          <w:rFonts w:asciiTheme="majorHAnsi" w:hAnsiTheme="majorHAnsi" w:cstheme="majorHAnsi"/>
-          <w:color w:val="FFFF00"/>
-        </w:rPr>
-        <w:t>Graphics.GraphicsDevice.</w:t>
+        <w:t>"Graphics.GraphicsDevice.</w:t>
       </w:r>
       <w:r>
         <w:rPr>
@@ -13895,8 +12689,6 @@
         </w:rPr>
         <w:t>DepthStencilState</w:t>
       </w:r>
-      <w:proofErr w:type="spellEnd"/>
-      <w:proofErr w:type="gramEnd"/>
       <w:r>
         <w:rPr>
           <w:rFonts w:asciiTheme="majorHAnsi" w:hAnsiTheme="majorHAnsi" w:cstheme="majorHAnsi"/>
@@ -13904,7 +12696,6 @@
         </w:rPr>
         <w:t xml:space="preserve"> = </w:t>
       </w:r>
-      <w:proofErr w:type="spellStart"/>
       <w:r>
         <w:rPr>
           <w:rFonts w:asciiTheme="majorHAnsi" w:hAnsiTheme="majorHAnsi" w:cstheme="majorHAnsi"/>
@@ -13912,7 +12703,6 @@
         </w:rPr>
         <w:t>Graphics.DepthStencilStateDisabled</w:t>
       </w:r>
-      <w:proofErr w:type="spellEnd"/>
       <w:r>
         <w:rPr>
           <w:rFonts w:asciiTheme="majorHAnsi" w:hAnsiTheme="majorHAnsi" w:cstheme="majorHAnsi"/>
@@ -13925,23 +12715,7 @@
           <w:rFonts w:asciiTheme="majorHAnsi" w:hAnsiTheme="majorHAnsi" w:cstheme="majorHAnsi"/>
           <w:color w:val="FFFF00"/>
         </w:rPr>
-        <w:t xml:space="preserve"> in the </w:t>
-      </w:r>
-      <w:proofErr w:type="spellStart"/>
-      <w:r>
-        <w:rPr>
-          <w:rFonts w:asciiTheme="majorHAnsi" w:hAnsiTheme="majorHAnsi" w:cstheme="majorHAnsi"/>
-          <w:color w:val="FFFF00"/>
-        </w:rPr>
-        <w:t>BlSprite.PreDraw</w:t>
-      </w:r>
-      <w:proofErr w:type="spellEnd"/>
-      <w:r>
-        <w:rPr>
-          <w:rFonts w:asciiTheme="majorHAnsi" w:hAnsiTheme="majorHAnsi" w:cstheme="majorHAnsi"/>
-          <w:color w:val="FFFF00"/>
-        </w:rPr>
-        <w:t xml:space="preserve"> delegate</w:t>
+        <w:t xml:space="preserve"> in the BlSprite.PreDraw delegate</w:t>
       </w:r>
       <w:r>
         <w:rPr>
@@ -13971,7 +12745,6 @@
         </w:rPr>
         <w:t xml:space="preserve"> </w:t>
       </w:r>
-      <w:proofErr w:type="spellStart"/>
       <w:r>
         <w:rPr>
           <w:rFonts w:asciiTheme="majorHAnsi" w:hAnsiTheme="majorHAnsi" w:cstheme="majorHAnsi"/>
@@ -13979,29 +12752,12 @@
         </w:rPr>
         <w:t>DepthStencilStateEnabled</w:t>
       </w:r>
-      <w:proofErr w:type="spellEnd"/>
-      <w:r>
-        <w:rPr>
-          <w:rFonts w:asciiTheme="majorHAnsi" w:hAnsiTheme="majorHAnsi" w:cstheme="majorHAnsi"/>
-          <w:color w:val="FFFF00"/>
-        </w:rPr>
-        <w:t xml:space="preserve"> in the </w:t>
-      </w:r>
-      <w:proofErr w:type="spellStart"/>
-      <w:r>
-        <w:rPr>
-          <w:rFonts w:asciiTheme="majorHAnsi" w:hAnsiTheme="majorHAnsi" w:cstheme="majorHAnsi"/>
-          <w:color w:val="FFFF00"/>
-        </w:rPr>
-        <w:t>BlSprite.DrawCleanup</w:t>
-      </w:r>
-      <w:proofErr w:type="spellEnd"/>
-      <w:r>
-        <w:rPr>
-          <w:rFonts w:asciiTheme="majorHAnsi" w:hAnsiTheme="majorHAnsi" w:cstheme="majorHAnsi"/>
-          <w:color w:val="FFFF00"/>
-        </w:rPr>
-        <w:t xml:space="preserve"> delegate</w:t>
+      <w:r>
+        <w:rPr>
+          <w:rFonts w:asciiTheme="majorHAnsi" w:hAnsiTheme="majorHAnsi" w:cstheme="majorHAnsi"/>
+          <w:color w:val="FFFF00"/>
+        </w:rPr>
+        <w:t xml:space="preserve"> in the BlSprite.DrawCleanup delegate</w:t>
       </w:r>
       <w:r>
         <w:rPr>
@@ -14228,47 +12984,7 @@
           <w:sz w:val="19"/>
           <w:szCs w:val="19"/>
         </w:rPr>
-        <w:t xml:space="preserve">THE SOFTWARE IS PROVIDED "AS IS", WITHOUT WARRANTY OF ANY KIND, EXPRESS OR IMPLIED, INCLUDING BUT NOT LIMITED TO THE WARRANTIES OF MERCHANTABILITY, FITNESS FOR A </w:t>
-      </w:r>
-      <w:proofErr w:type="gramStart"/>
-      <w:r>
-        <w:rPr>
-          <w:rFonts w:asciiTheme="majorHAnsi" w:hAnsiTheme="majorHAnsi" w:cstheme="majorHAnsi"/>
-          <w:color w:val="FFFF00"/>
-          <w:sz w:val="19"/>
-          <w:szCs w:val="19"/>
-        </w:rPr>
-        <w:t>PARTICULAR PURPOSE</w:t>
-      </w:r>
-      <w:proofErr w:type="gramEnd"/>
-      <w:r>
-        <w:rPr>
-          <w:rFonts w:asciiTheme="majorHAnsi" w:hAnsiTheme="majorHAnsi" w:cstheme="majorHAnsi"/>
-          <w:color w:val="FFFF00"/>
-          <w:sz w:val="19"/>
-          <w:szCs w:val="19"/>
-        </w:rPr>
-        <w:t xml:space="preserve"> AND NONINFRINGEMENT. IN NO EVENT SHALL THE AUTHORS OR COPYRIGHT HOLDERS BE LIABLE FOR ANY CLAIM, DAMAGES OR OTHER LIABILITY, WHETHER IN AN ACTION OF CONTRACT, TORT OR OTHERWISE, ARISING FROM, OUT OF OR </w:t>
-      </w:r>
-      <w:proofErr w:type="gramStart"/>
-      <w:r>
-        <w:rPr>
-          <w:rFonts w:asciiTheme="majorHAnsi" w:hAnsiTheme="majorHAnsi" w:cstheme="majorHAnsi"/>
-          <w:color w:val="FFFF00"/>
-          <w:sz w:val="19"/>
-          <w:szCs w:val="19"/>
-        </w:rPr>
-        <w:t>IN CONNECTION WITH</w:t>
-      </w:r>
-      <w:proofErr w:type="gramEnd"/>
-      <w:r>
-        <w:rPr>
-          <w:rFonts w:asciiTheme="majorHAnsi" w:hAnsiTheme="majorHAnsi" w:cstheme="majorHAnsi"/>
-          <w:color w:val="FFFF00"/>
-          <w:sz w:val="19"/>
-          <w:szCs w:val="19"/>
-        </w:rPr>
-        <w:t xml:space="preserve"> THE SOFTWARE OR THE USE OR OTHER DEALINGS IN THE SOFTWARE.</w:t>
+        <w:t>THE SOFTWARE IS PROVIDED "AS IS", WITHOUT WARRANTY OF ANY KIND, EXPRESS OR IMPLIED, INCLUDING BUT NOT LIMITED TO THE WARRANTIES OF MERCHANTABILITY, FITNESS FOR A PARTICULAR PURPOSE AND NONINFRINGEMENT. IN NO EVENT SHALL THE AUTHORS OR COPYRIGHT HOLDERS BE LIABLE FOR ANY CLAIM, DAMAGES OR OTHER LIABILITY, WHETHER IN AN ACTION OF CONTRACT, TORT OR OTHERWISE, ARISING FROM, OUT OF OR IN CONNECTION WITH THE SOFTWARE OR THE USE OR OTHER DEALINGS IN THE SOFTWARE.</w:t>
       </w:r>
     </w:p>
     <w:sectPr>
@@ -16398,7 +15114,7 @@
 </file>
 
 <file path=customXml/itemProps1.xml><?xml version="1.0" encoding="utf-8"?>
-<ds:datastoreItem xmlns:ds="http://schemas.openxmlformats.org/officeDocument/2006/customXml" ds:itemID="{26B80A74-B4F6-4159-B42F-ED3F84CA283D}">
+<ds:datastoreItem xmlns:ds="http://schemas.openxmlformats.org/officeDocument/2006/customXml" ds:itemID="{5A3EC2E0-2379-4AF6-810A-57C72E7AE30C}">
   <ds:schemaRefs>
     <ds:schemaRef ds:uri="http://schemas.openxmlformats.org/officeDocument/2006/bibliography"/>
   </ds:schemaRefs>

</xml_diff>